<commit_message>
Telas no celular - OK
</commit_message>
<xml_diff>
--- a/Aulas/Curso HTML e CSS.docx
+++ b/Aulas/Curso HTML e CSS.docx
@@ -518,27 +518,61 @@
         <w:rPr>
           <w:b/>
           <w:bCs/>
-          <w:sz w:val="28"/>
-          <w:szCs w:val="28"/>
-        </w:rPr>
-      </w:pPr>
-      <w:r>
+          <w:sz w:val="32"/>
+          <w:szCs w:val="32"/>
+        </w:rPr>
+      </w:pPr>
+    </w:p>
+    <w:p>
+      <w:pPr>
+        <w:jc w:val="center"/>
+        <w:rPr>
+          <w:b/>
+          <w:bCs/>
+          <w:sz w:val="32"/>
+          <w:szCs w:val="32"/>
+        </w:rPr>
+      </w:pPr>
+    </w:p>
+    <w:p>
+      <w:pPr>
+        <w:jc w:val="center"/>
+        <w:rPr>
+          <w:b/>
+          <w:bCs/>
+          <w:sz w:val="32"/>
+          <w:szCs w:val="32"/>
+        </w:rPr>
+      </w:pPr>
+    </w:p>
+    <w:p>
+      <w:pPr>
+        <w:jc w:val="center"/>
         <w:rPr>
           <w:b/>
           <w:bCs/>
           <w:sz w:val="28"/>
           <w:szCs w:val="28"/>
         </w:rPr>
-        <w:t>Iframe</w:t>
-      </w:r>
-    </w:p>
-    <w:p>
-      <w:pPr>
-        <w:jc w:val="both"/>
-        <w:rPr>
+      </w:pPr>
+      <w:r>
+        <w:rPr>
+          <w:b/>
+          <w:bCs/>
           <w:sz w:val="28"/>
           <w:szCs w:val="28"/>
         </w:rPr>
+        <w:lastRenderedPageBreak/>
+        <w:t>Iframe</w:t>
+      </w:r>
+    </w:p>
+    <w:p>
+      <w:pPr>
+        <w:jc w:val="both"/>
+        <w:rPr>
+          <w:sz w:val="28"/>
+          <w:szCs w:val="28"/>
+        </w:rPr>
       </w:pPr>
     </w:p>
     <w:p>
@@ -570,7 +604,6 @@
           <w:sz w:val="24"/>
           <w:szCs w:val="24"/>
         </w:rPr>
-        <w:lastRenderedPageBreak/>
         <w:t xml:space="preserve">Parâmetro: </w:t>
       </w:r>
       <w:proofErr w:type="spellStart"/>

</xml_diff>

<commit_message>
Capitulo 24 Aula 8
</commit_message>
<xml_diff>
--- a/Aulas/Curso HTML e CSS.docx
+++ b/Aulas/Curso HTML e CSS.docx
@@ -83,9 +83,12 @@
           <w:sz w:val="28"/>
           <w:szCs w:val="28"/>
         </w:rPr>
-        <w:t>F</w:t>
-      </w:r>
-      <w:r>
+        <w:t>Formulários</w:t>
+      </w:r>
+    </w:p>
+    <w:p>
+      <w:pPr>
+        <w:jc w:val="center"/>
         <w:rPr>
           <w:rFonts w:ascii="Arial" w:hAnsi="Arial" w:cs="Arial"/>
           <w:b/>
@@ -93,19 +96,6 @@
           <w:sz w:val="28"/>
           <w:szCs w:val="28"/>
         </w:rPr>
-        <w:t>ormulários</w:t>
-      </w:r>
-    </w:p>
-    <w:p>
-      <w:pPr>
-        <w:jc w:val="center"/>
-        <w:rPr>
-          <w:rFonts w:ascii="Arial" w:hAnsi="Arial" w:cs="Arial"/>
-          <w:b/>
-          <w:bCs/>
-          <w:sz w:val="28"/>
-          <w:szCs w:val="28"/>
-        </w:rPr>
       </w:pPr>
     </w:p>
     <w:p>
@@ -115,29 +105,27 @@
           <w:rFonts w:ascii="Arial" w:hAnsi="Arial" w:cs="Arial"/>
           <w:sz w:val="24"/>
           <w:szCs w:val="24"/>
-          <w:lang w:val="en-US"/>
-        </w:rPr>
-      </w:pPr>
-      <w:r>
-        <w:rPr>
-          <w:rFonts w:ascii="Arial" w:hAnsi="Arial" w:cs="Arial"/>
-          <w:noProof/>
+        </w:rPr>
+      </w:pPr>
+      <w:r>
+        <w:rPr>
+          <w:rFonts w:ascii="Arial" w:hAnsi="Arial" w:cs="Arial"/>
           <w:sz w:val="24"/>
           <w:szCs w:val="24"/>
         </w:rPr>
         <mc:AlternateContent>
           <mc:Choice Requires="wps">
             <w:drawing>
-              <wp:anchor distT="0" distB="0" distL="114300" distR="114300" simplePos="0" relativeHeight="251659264" behindDoc="1" locked="0" layoutInCell="1" allowOverlap="1" wp14:anchorId="5691074A" wp14:editId="1309CB59">
+              <wp:anchor distT="0" distB="0" distL="114300" distR="114300" simplePos="0" relativeHeight="251659264" behindDoc="1" locked="0" layoutInCell="1" allowOverlap="1" wp14:anchorId="5691074A" wp14:editId="263FEB58">
                 <wp:simplePos x="0" y="0"/>
                 <wp:positionH relativeFrom="column">
-                  <wp:posOffset>736600</wp:posOffset>
+                  <wp:posOffset>2913148</wp:posOffset>
                 </wp:positionH>
                 <wp:positionV relativeFrom="paragraph">
-                  <wp:posOffset>185420</wp:posOffset>
+                  <wp:posOffset>185996</wp:posOffset>
                 </wp:positionV>
-                <wp:extent cx="2177415" cy="914400"/>
-                <wp:effectExtent l="38100" t="0" r="13335" b="57150"/>
+                <wp:extent cx="1531909" cy="1490749"/>
+                <wp:effectExtent l="0" t="0" r="68580" b="52705"/>
                 <wp:wrapNone/>
                 <wp:docPr id="1006997575" name="Conector de Seta Reta 1"/>
                 <wp:cNvGraphicFramePr/>
@@ -146,9 +134,9 @@
                     <wps:wsp>
                       <wps:cNvCnPr/>
                       <wps:spPr>
-                        <a:xfrm flipH="1">
+                        <a:xfrm>
                           <a:off x="0" y="0"/>
-                          <a:ext cx="2177415" cy="914400"/>
+                          <a:ext cx="1531909" cy="1490749"/>
                         </a:xfrm>
                         <a:prstGeom prst="straightConnector1">
                           <a:avLst/>
@@ -175,16 +163,22 @@
                     </wps:wsp>
                   </a:graphicData>
                 </a:graphic>
+                <wp14:sizeRelH relativeFrom="margin">
+                  <wp14:pctWidth>0</wp14:pctWidth>
+                </wp14:sizeRelH>
+                <wp14:sizeRelV relativeFrom="margin">
+                  <wp14:pctHeight>0</wp14:pctHeight>
+                </wp14:sizeRelV>
               </wp:anchor>
             </w:drawing>
           </mc:Choice>
           <mc:Fallback>
             <w:pict>
-              <v:shapetype w14:anchorId="2B08BB2F" id="_x0000_t32" coordsize="21600,21600" o:spt="32" o:oned="t" path="m,l21600,21600e" filled="f">
+              <v:shapetype w14:anchorId="7DCFB307" id="_x0000_t32" coordsize="21600,21600" o:spt="32" o:oned="t" path="m,l21600,21600e" filled="f">
                 <v:path arrowok="t" fillok="f" o:connecttype="none"/>
                 <o:lock v:ext="edit" shapetype="t"/>
               </v:shapetype>
-              <v:shape id="Conector de Seta Reta 1" o:spid="_x0000_s1026" type="#_x0000_t32" style="position:absolute;margin-left:58pt;margin-top:14.6pt;width:171.45pt;height:1in;flip:x;z-index:-251657216;visibility:visible;mso-wrap-style:square;mso-wrap-distance-left:9pt;mso-wrap-distance-top:0;mso-wrap-distance-right:9pt;mso-wrap-distance-bottom:0;mso-position-horizontal:absolute;mso-position-horizontal-relative:text;mso-position-vertical:absolute;mso-position-vertical-relative:text" o:gfxdata="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" strokecolor="#156082 [3204]" strokeweight=".5pt">
+              <v:shape id="Conector de Seta Reta 1" o:spid="_x0000_s1026" type="#_x0000_t32" style="position:absolute;margin-left:229.4pt;margin-top:14.65pt;width:120.6pt;height:117.4pt;z-index:-251657216;visibility:visible;mso-wrap-style:square;mso-width-percent:0;mso-height-percent:0;mso-wrap-distance-left:9pt;mso-wrap-distance-top:0;mso-wrap-distance-right:9pt;mso-wrap-distance-bottom:0;mso-position-horizontal:absolute;mso-position-horizontal-relative:text;mso-position-vertical:absolute;mso-position-vertical-relative:text;mso-width-percent:0;mso-height-percent:0;mso-width-relative:margin;mso-height-relative:margin" o:gfxdata="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" strokecolor="#156082 [3204]" strokeweight=".5pt">
                 <v:stroke endarrow="block" joinstyle="miter"/>
               </v:shape>
             </w:pict>
@@ -196,10 +190,267 @@
           <w:rFonts w:ascii="Arial" w:hAnsi="Arial" w:cs="Arial"/>
           <w:sz w:val="24"/>
           <w:szCs w:val="24"/>
+        </w:rPr>
+        <w:t>&lt;form</w:t>
+      </w:r>
+      <w:r>
+        <w:rPr>
+          <w:rFonts w:ascii="Arial" w:hAnsi="Arial" w:cs="Arial"/>
+          <w:sz w:val="24"/>
+          <w:szCs w:val="24"/>
+        </w:rPr>
+        <w:t xml:space="preserve"> action=””</w:t>
+      </w:r>
+      <w:r>
+        <w:rPr>
+          <w:rFonts w:ascii="Arial" w:hAnsi="Arial" w:cs="Arial"/>
+          <w:sz w:val="24"/>
+          <w:szCs w:val="24"/>
+        </w:rPr>
+        <w:t xml:space="preserve"> method=””</w:t>
+      </w:r>
+      <w:r>
+        <w:rPr>
+          <w:rFonts w:ascii="Arial" w:hAnsi="Arial" w:cs="Arial"/>
+          <w:sz w:val="24"/>
+          <w:szCs w:val="24"/>
+        </w:rPr>
+        <w:t xml:space="preserve"> autocomplete=”</w:t>
+      </w:r>
+      <w:r>
+        <w:rPr>
+          <w:rFonts w:ascii="Arial" w:hAnsi="Arial" w:cs="Arial"/>
+          <w:sz w:val="24"/>
+          <w:szCs w:val="24"/>
+        </w:rPr>
+        <w:t>on</w:t>
+      </w:r>
+      <w:r>
+        <w:rPr>
+          <w:rFonts w:ascii="Arial" w:hAnsi="Arial" w:cs="Arial"/>
+          <w:sz w:val="24"/>
+          <w:szCs w:val="24"/>
+        </w:rPr>
+        <w:t>”</w:t>
+      </w:r>
+      <w:r>
+        <w:rPr>
+          <w:rFonts w:ascii="Arial" w:hAnsi="Arial" w:cs="Arial"/>
+          <w:sz w:val="24"/>
+          <w:szCs w:val="24"/>
+        </w:rPr>
+        <w:t>&gt;</w:t>
+      </w:r>
+    </w:p>
+    <w:p>
+      <w:pPr>
+        <w:jc w:val="both"/>
+        <w:rPr>
+          <w:rFonts w:ascii="Arial" w:hAnsi="Arial" w:cs="Arial"/>
+          <w:sz w:val="24"/>
+          <w:szCs w:val="24"/>
+        </w:rPr>
+      </w:pPr>
+      <w:r>
+        <w:rPr>
+          <w:rFonts w:ascii="Arial" w:hAnsi="Arial" w:cs="Arial"/>
+          <w:sz w:val="24"/>
+          <w:szCs w:val="24"/>
+        </w:rPr>
+        <w:tab/>
+        <w:t>&lt;fieldset&gt;</w:t>
+      </w:r>
+    </w:p>
+    <w:p>
+      <w:pPr>
+        <w:jc w:val="both"/>
+        <w:rPr>
+          <w:rFonts w:ascii="Arial" w:hAnsi="Arial" w:cs="Arial"/>
+          <w:sz w:val="24"/>
+          <w:szCs w:val="24"/>
+        </w:rPr>
+      </w:pPr>
+      <w:r>
+        <w:rPr>
+          <w:rFonts w:ascii="Arial" w:hAnsi="Arial" w:cs="Arial"/>
+          <w:sz w:val="24"/>
+          <w:szCs w:val="24"/>
+        </w:rPr>
+        <w:tab/>
+      </w:r>
+      <w:r>
+        <w:rPr>
+          <w:rFonts w:ascii="Arial" w:hAnsi="Arial" w:cs="Arial"/>
+          <w:sz w:val="24"/>
+          <w:szCs w:val="24"/>
+        </w:rPr>
+        <w:tab/>
+        <w:t>&lt;legend&gt;&lt;/legend&gt;</w:t>
+      </w:r>
+    </w:p>
+    <w:p>
+      <w:pPr>
+        <w:jc w:val="both"/>
+        <w:rPr>
+          <w:rFonts w:ascii="Arial" w:hAnsi="Arial" w:cs="Arial"/>
+          <w:sz w:val="24"/>
+          <w:szCs w:val="24"/>
+        </w:rPr>
+      </w:pPr>
+      <w:r>
+        <w:rPr>
+          <w:rFonts w:ascii="Arial" w:hAnsi="Arial" w:cs="Arial"/>
+          <w:sz w:val="24"/>
+          <w:szCs w:val="24"/>
+        </w:rPr>
+        <w:tab/>
+      </w:r>
+      <w:r>
+        <w:rPr>
+          <w:rFonts w:ascii="Arial" w:hAnsi="Arial" w:cs="Arial"/>
+          <w:sz w:val="24"/>
+          <w:szCs w:val="24"/>
+        </w:rPr>
+        <w:tab/>
+      </w:r>
+      <w:r>
+        <w:rPr>
+          <w:rFonts w:ascii="Arial" w:hAnsi="Arial" w:cs="Arial"/>
+          <w:sz w:val="24"/>
+          <w:szCs w:val="24"/>
+        </w:rPr>
+        <w:t>&lt;p&gt;</w:t>
+      </w:r>
+    </w:p>
+    <w:p>
+      <w:pPr>
+        <w:ind w:left="1416" w:firstLine="708"/>
+        <w:jc w:val="both"/>
+        <w:rPr>
+          <w:rFonts w:ascii="Arial" w:hAnsi="Arial" w:cs="Arial"/>
+          <w:sz w:val="24"/>
+          <w:szCs w:val="24"/>
+        </w:rPr>
+      </w:pPr>
+      <w:r>
+        <w:rPr>
+          <w:rFonts w:ascii="Arial" w:hAnsi="Arial" w:cs="Arial"/>
+          <w:sz w:val="24"/>
+          <w:szCs w:val="24"/>
+        </w:rPr>
+        <w:t>&lt;label for=”</w:t>
+      </w:r>
+      <w:r>
+        <w:rPr>
+          <w:rFonts w:ascii="Arial" w:hAnsi="Arial" w:cs="Arial"/>
+          <w:sz w:val="20"/>
+          <w:szCs w:val="20"/>
+        </w:rPr>
+        <w:t>relacionar com o ID ou com o NAME do input</w:t>
+      </w:r>
+      <w:r>
+        <w:rPr>
+          <w:rFonts w:ascii="Arial" w:hAnsi="Arial" w:cs="Arial"/>
+          <w:sz w:val="24"/>
+          <w:szCs w:val="24"/>
+        </w:rPr>
+        <w:t>”&gt;</w:t>
+      </w:r>
+      <w:r>
+        <w:rPr>
+          <w:rFonts w:ascii="Arial" w:hAnsi="Arial" w:cs="Arial"/>
+          <w:sz w:val="24"/>
+          <w:szCs w:val="24"/>
+        </w:rPr>
+        <w:t>...</w:t>
+      </w:r>
+      <w:r>
+        <w:rPr>
+          <w:rFonts w:ascii="Arial" w:hAnsi="Arial" w:cs="Arial"/>
+          <w:sz w:val="24"/>
+          <w:szCs w:val="24"/>
+        </w:rPr>
+        <w:t>&lt;/label&gt;</w:t>
+      </w:r>
+    </w:p>
+    <w:p>
+      <w:pPr>
+        <w:ind w:left="2124"/>
+        <w:jc w:val="both"/>
+        <w:rPr>
+          <w:rFonts w:ascii="Arial" w:hAnsi="Arial" w:cs="Arial"/>
+          <w:sz w:val="24"/>
+          <w:szCs w:val="24"/>
+        </w:rPr>
+      </w:pPr>
+      <w:r>
+        <w:rPr>
+          <w:rFonts w:ascii="Arial" w:hAnsi="Arial" w:cs="Arial"/>
+          <w:sz w:val="24"/>
+          <w:szCs w:val="24"/>
+        </w:rPr>
+        <w:t>&lt;input...</w:t>
+      </w:r>
+      <w:r>
+        <w:rPr>
+          <w:rFonts w:ascii="Arial" w:hAnsi="Arial" w:cs="Arial"/>
+          <w:sz w:val="24"/>
+          <w:szCs w:val="24"/>
+        </w:rPr>
+        <w:t xml:space="preserve"> required minlenght=””</w:t>
+      </w:r>
+      <w:r>
+        <w:rPr>
+          <w:rFonts w:ascii="Arial" w:hAnsi="Arial" w:cs="Arial"/>
+          <w:sz w:val="24"/>
+          <w:szCs w:val="24"/>
+        </w:rPr>
+        <w:t xml:space="preserve"> </w:t>
+      </w:r>
+      <w:r>
+        <w:rPr>
+          <w:rFonts w:ascii="Arial" w:hAnsi="Arial" w:cs="Arial"/>
+          <w:sz w:val="20"/>
+          <w:szCs w:val="20"/>
+        </w:rPr>
+        <w:t>(pode ser min ou max, depende do input)</w:t>
+      </w:r>
+      <w:r>
+        <w:rPr>
+          <w:rFonts w:ascii="Arial" w:hAnsi="Arial" w:cs="Arial"/>
+          <w:sz w:val="24"/>
+          <w:szCs w:val="24"/>
+        </w:rPr>
+        <w:t xml:space="preserve"> maxlenght=”” size=”” placeholder=”” autocomplete=””</w:t>
+      </w:r>
+      <w:r>
+        <w:rPr>
+          <w:rFonts w:ascii="Arial" w:hAnsi="Arial" w:cs="Arial"/>
+          <w:sz w:val="24"/>
+          <w:szCs w:val="24"/>
+        </w:rPr>
+        <w:t xml:space="preserve"> step=””</w:t>
+      </w:r>
+      <w:r>
+        <w:rPr>
+          <w:rFonts w:ascii="Arial" w:hAnsi="Arial" w:cs="Arial"/>
+          <w:sz w:val="24"/>
+          <w:szCs w:val="24"/>
+        </w:rPr>
+        <w:t>&gt;</w:t>
+      </w:r>
+    </w:p>
+    <w:p>
+      <w:pPr>
+        <w:ind w:left="1416" w:firstLine="708"/>
+        <w:jc w:val="both"/>
+        <w:rPr>
+          <w:rFonts w:ascii="Arial" w:hAnsi="Arial" w:cs="Arial"/>
+          <w:sz w:val="24"/>
+          <w:szCs w:val="24"/>
           <w:lang w:val="en-US"/>
         </w:rPr>
-        <w:t>&lt;form</w:t>
-      </w:r>
+      </w:pPr>
       <w:r>
         <w:rPr>
           <w:rFonts w:ascii="Arial" w:hAnsi="Arial" w:cs="Arial"/>
@@ -207,7 +458,7 @@
           <w:szCs w:val="24"/>
           <w:lang w:val="en-US"/>
         </w:rPr>
-        <w:t xml:space="preserve"> action=””</w:t>
+        <w:t>&lt;input...tel... pattern=”^</w:t>
       </w:r>
       <w:r>
         <w:rPr>
@@ -216,7 +467,7 @@
           <w:szCs w:val="24"/>
           <w:lang w:val="en-US"/>
         </w:rPr>
-        <w:t xml:space="preserve"> method=””</w:t>
+        <w:t>\(\d{2}\)\d</w:t>
       </w:r>
       <w:r>
         <w:rPr>
@@ -225,7 +476,7 @@
           <w:szCs w:val="24"/>
           <w:lang w:val="en-US"/>
         </w:rPr>
-        <w:t xml:space="preserve"> autocomplete=”</w:t>
+        <w:t>{4,5}-</w:t>
       </w:r>
       <w:r>
         <w:rPr>
@@ -234,7 +485,7 @@
           <w:szCs w:val="24"/>
           <w:lang w:val="en-US"/>
         </w:rPr>
-        <w:t>on</w:t>
+        <w:t>[0-9]</w:t>
       </w:r>
       <w:r>
         <w:rPr>
@@ -243,20 +494,12 @@
           <w:szCs w:val="24"/>
           <w:lang w:val="en-US"/>
         </w:rPr>
-        <w:t>”</w:t>
-      </w:r>
-      <w:r>
-        <w:rPr>
-          <w:rFonts w:ascii="Arial" w:hAnsi="Arial" w:cs="Arial"/>
-          <w:sz w:val="24"/>
-          <w:szCs w:val="24"/>
-          <w:lang w:val="en-US"/>
-        </w:rPr>
-        <w:t>&gt;</w:t>
-      </w:r>
-    </w:p>
-    <w:p>
-      <w:pPr>
+        <w:t>{4}$”&gt;</w:t>
+      </w:r>
+    </w:p>
+    <w:p>
+      <w:pPr>
+        <w:ind w:left="1416" w:firstLine="708"/>
         <w:jc w:val="both"/>
         <w:rPr>
           <w:rFonts w:ascii="Arial" w:hAnsi="Arial" w:cs="Arial"/>
@@ -269,102 +512,67 @@
           <w:rFonts w:ascii="Arial" w:hAnsi="Arial" w:cs="Arial"/>
           <w:sz w:val="24"/>
           <w:szCs w:val="24"/>
-          <w:lang w:val="en-US"/>
-        </w:rPr>
-        <w:tab/>
-      </w:r>
-      <w:r>
-        <w:rPr>
-          <w:rFonts w:ascii="Arial" w:hAnsi="Arial" w:cs="Arial"/>
-          <w:sz w:val="24"/>
-          <w:szCs w:val="24"/>
-        </w:rPr>
-        <w:t>&lt;p&gt;</w:t>
-      </w:r>
-    </w:p>
-    <w:p>
-      <w:pPr>
-        <w:ind w:left="1416"/>
+        </w:rPr>
+        <w:t>&lt;input… checkbox checked&gt;</w:t>
+      </w:r>
+    </w:p>
+    <w:p>
+      <w:pPr>
+        <w:ind w:left="2124"/>
         <w:jc w:val="both"/>
         <w:rPr>
           <w:rFonts w:ascii="Arial" w:hAnsi="Arial" w:cs="Arial"/>
-          <w:sz w:val="24"/>
-          <w:szCs w:val="24"/>
-        </w:rPr>
-      </w:pPr>
-      <w:r>
-        <w:rPr>
-          <w:rFonts w:ascii="Arial" w:hAnsi="Arial" w:cs="Arial"/>
-          <w:sz w:val="24"/>
-          <w:szCs w:val="24"/>
-        </w:rPr>
-        <w:t>&lt;</w:t>
-      </w:r>
-      <w:proofErr w:type="spellStart"/>
-      <w:r>
-        <w:rPr>
-          <w:rFonts w:ascii="Arial" w:hAnsi="Arial" w:cs="Arial"/>
-          <w:sz w:val="24"/>
-          <w:szCs w:val="24"/>
-        </w:rPr>
-        <w:t>label</w:t>
-      </w:r>
-      <w:proofErr w:type="spellEnd"/>
-      <w:r>
-        <w:rPr>
-          <w:rFonts w:ascii="Arial" w:hAnsi="Arial" w:cs="Arial"/>
-          <w:sz w:val="24"/>
-          <w:szCs w:val="24"/>
-        </w:rPr>
-        <w:t xml:space="preserve"> for=”</w:t>
-      </w:r>
-      <w:r>
-        <w:rPr>
-          <w:rFonts w:ascii="Arial" w:hAnsi="Arial" w:cs="Arial"/>
-        </w:rPr>
-        <w:t>relacionar com o ID ou com o NAME do input</w:t>
-      </w:r>
-      <w:r>
-        <w:rPr>
-          <w:rFonts w:ascii="Arial" w:hAnsi="Arial" w:cs="Arial"/>
-          <w:sz w:val="24"/>
-          <w:szCs w:val="24"/>
-        </w:rPr>
-        <w:t>”&gt;</w:t>
-      </w:r>
-      <w:r>
-        <w:rPr>
-          <w:rFonts w:ascii="Arial" w:hAnsi="Arial" w:cs="Arial"/>
-          <w:sz w:val="24"/>
-          <w:szCs w:val="24"/>
-        </w:rPr>
-        <w:t>...</w:t>
-      </w:r>
-      <w:r>
-        <w:rPr>
-          <w:rFonts w:ascii="Arial" w:hAnsi="Arial" w:cs="Arial"/>
-          <w:sz w:val="24"/>
-          <w:szCs w:val="24"/>
-        </w:rPr>
-        <w:t>&lt;/</w:t>
-      </w:r>
-      <w:proofErr w:type="spellStart"/>
-      <w:r>
-        <w:rPr>
-          <w:rFonts w:ascii="Arial" w:hAnsi="Arial" w:cs="Arial"/>
-          <w:sz w:val="24"/>
-          <w:szCs w:val="24"/>
-        </w:rPr>
-        <w:t>label</w:t>
-      </w:r>
-      <w:proofErr w:type="spellEnd"/>
-      <w:r>
-        <w:rPr>
-          <w:rFonts w:ascii="Arial" w:hAnsi="Arial" w:cs="Arial"/>
-          <w:sz w:val="24"/>
-          <w:szCs w:val="24"/>
-        </w:rPr>
-        <w:t>&gt;</w:t>
+          <w:sz w:val="20"/>
+          <w:szCs w:val="20"/>
+        </w:rPr>
+      </w:pPr>
+      <w:r>
+        <w:rPr>
+          <w:rFonts w:ascii="Arial" w:hAnsi="Arial" w:cs="Arial"/>
+          <w:sz w:val="24"/>
+          <w:szCs w:val="24"/>
+        </w:rPr>
+        <w:t xml:space="preserve">&lt;input… </w:t>
+      </w:r>
+      <w:r>
+        <w:rPr>
+          <w:rFonts w:ascii="Arial" w:hAnsi="Arial" w:cs="Arial"/>
+          <w:sz w:val="24"/>
+          <w:szCs w:val="24"/>
+        </w:rPr>
+        <w:t>radio</w:t>
+      </w:r>
+      <w:r>
+        <w:rPr>
+          <w:rFonts w:ascii="Arial" w:hAnsi="Arial" w:cs="Arial"/>
+          <w:sz w:val="24"/>
+          <w:szCs w:val="24"/>
+        </w:rPr>
+        <w:t xml:space="preserve"> </w:t>
+      </w:r>
+      <w:r>
+        <w:rPr>
+          <w:rFonts w:ascii="Arial" w:hAnsi="Arial" w:cs="Arial"/>
+          <w:sz w:val="24"/>
+          <w:szCs w:val="24"/>
+        </w:rPr>
+        <w:t>checked&gt;</w:t>
+      </w:r>
+      <w:r>
+        <w:rPr>
+          <w:rFonts w:ascii="Arial" w:hAnsi="Arial" w:cs="Arial"/>
+          <w:sz w:val="24"/>
+          <w:szCs w:val="24"/>
+        </w:rPr>
+        <w:t xml:space="preserve"> </w:t>
+      </w:r>
+      <w:r>
+        <w:rPr>
+          <w:rFonts w:ascii="Arial" w:hAnsi="Arial" w:cs="Arial"/>
+          <w:sz w:val="20"/>
+          <w:szCs w:val="20"/>
+        </w:rPr>
+        <w:t>OBS.: colocar o mesmo NAME, pois se não vou poder selecionar todas as opções</w:t>
       </w:r>
     </w:p>
     <w:p>
@@ -375,140 +583,64 @@
           <w:rFonts w:ascii="Arial" w:hAnsi="Arial" w:cs="Arial"/>
           <w:sz w:val="24"/>
           <w:szCs w:val="24"/>
-        </w:rPr>
-      </w:pPr>
-      <w:r>
-        <w:rPr>
-          <w:rFonts w:ascii="Arial" w:hAnsi="Arial" w:cs="Arial"/>
-          <w:sz w:val="24"/>
-          <w:szCs w:val="24"/>
-        </w:rPr>
-        <w:t>&lt;input...</w:t>
-      </w:r>
-      <w:r>
-        <w:rPr>
-          <w:rFonts w:ascii="Arial" w:hAnsi="Arial" w:cs="Arial"/>
-          <w:sz w:val="24"/>
-          <w:szCs w:val="24"/>
-        </w:rPr>
-        <w:t xml:space="preserve"> </w:t>
-      </w:r>
-      <w:proofErr w:type="spellStart"/>
-      <w:r>
-        <w:rPr>
-          <w:rFonts w:ascii="Arial" w:hAnsi="Arial" w:cs="Arial"/>
-          <w:sz w:val="24"/>
-          <w:szCs w:val="24"/>
-        </w:rPr>
-        <w:t>required</w:t>
-      </w:r>
-      <w:proofErr w:type="spellEnd"/>
-      <w:r>
-        <w:rPr>
-          <w:rFonts w:ascii="Arial" w:hAnsi="Arial" w:cs="Arial"/>
-          <w:sz w:val="24"/>
-          <w:szCs w:val="24"/>
-        </w:rPr>
-        <w:t xml:space="preserve"> </w:t>
-      </w:r>
-      <w:proofErr w:type="spellStart"/>
-      <w:r>
-        <w:rPr>
-          <w:rFonts w:ascii="Arial" w:hAnsi="Arial" w:cs="Arial"/>
-          <w:sz w:val="24"/>
-          <w:szCs w:val="24"/>
-        </w:rPr>
-        <w:t>minlenght</w:t>
-      </w:r>
-      <w:proofErr w:type="spellEnd"/>
-      <w:r>
-        <w:rPr>
-          <w:rFonts w:ascii="Arial" w:hAnsi="Arial" w:cs="Arial"/>
-          <w:sz w:val="24"/>
-          <w:szCs w:val="24"/>
-        </w:rPr>
-        <w:t xml:space="preserve">=”” </w:t>
-      </w:r>
-      <w:proofErr w:type="spellStart"/>
-      <w:r>
-        <w:rPr>
-          <w:rFonts w:ascii="Arial" w:hAnsi="Arial" w:cs="Arial"/>
-          <w:sz w:val="24"/>
-          <w:szCs w:val="24"/>
-        </w:rPr>
-        <w:t>maxlenght</w:t>
-      </w:r>
-      <w:proofErr w:type="spellEnd"/>
-      <w:r>
-        <w:rPr>
-          <w:rFonts w:ascii="Arial" w:hAnsi="Arial" w:cs="Arial"/>
-          <w:sz w:val="24"/>
-          <w:szCs w:val="24"/>
-        </w:rPr>
-        <w:t xml:space="preserve">=”” </w:t>
-      </w:r>
-      <w:proofErr w:type="spellStart"/>
-      <w:r>
-        <w:rPr>
-          <w:rFonts w:ascii="Arial" w:hAnsi="Arial" w:cs="Arial"/>
-          <w:sz w:val="24"/>
-          <w:szCs w:val="24"/>
-        </w:rPr>
-        <w:t>size</w:t>
-      </w:r>
-      <w:proofErr w:type="spellEnd"/>
-      <w:r>
-        <w:rPr>
-          <w:rFonts w:ascii="Arial" w:hAnsi="Arial" w:cs="Arial"/>
-          <w:sz w:val="24"/>
-          <w:szCs w:val="24"/>
-        </w:rPr>
-        <w:t xml:space="preserve">=”” </w:t>
-      </w:r>
-      <w:proofErr w:type="spellStart"/>
-      <w:r>
-        <w:rPr>
-          <w:rFonts w:ascii="Arial" w:hAnsi="Arial" w:cs="Arial"/>
-          <w:sz w:val="24"/>
-          <w:szCs w:val="24"/>
-        </w:rPr>
-        <w:t>placeholder</w:t>
-      </w:r>
-      <w:proofErr w:type="spellEnd"/>
-      <w:r>
-        <w:rPr>
-          <w:rFonts w:ascii="Arial" w:hAnsi="Arial" w:cs="Arial"/>
-          <w:sz w:val="24"/>
-          <w:szCs w:val="24"/>
-        </w:rPr>
-        <w:t>=”” autocomplete=””</w:t>
-      </w:r>
-      <w:r>
-        <w:rPr>
-          <w:rFonts w:ascii="Arial" w:hAnsi="Arial" w:cs="Arial"/>
-          <w:sz w:val="24"/>
-          <w:szCs w:val="24"/>
-        </w:rPr>
-        <w:t>&gt;</w:t>
-      </w:r>
-    </w:p>
-    <w:p>
-      <w:pPr>
-        <w:ind w:firstLine="708"/>
+          <w:lang w:val="en-US"/>
+        </w:rPr>
+      </w:pPr>
+      <w:r>
+        <w:rPr>
+          <w:rFonts w:ascii="Arial" w:hAnsi="Arial" w:cs="Arial"/>
+          <w:sz w:val="24"/>
+          <w:szCs w:val="24"/>
+          <w:lang w:val="en-US"/>
+        </w:rPr>
+        <w:t>&lt;/p&gt;</w:t>
+      </w:r>
+    </w:p>
+    <w:p>
+      <w:pPr>
         <w:jc w:val="both"/>
         <w:rPr>
           <w:rFonts w:ascii="Arial" w:hAnsi="Arial" w:cs="Arial"/>
           <w:sz w:val="24"/>
           <w:szCs w:val="24"/>
-        </w:rPr>
-      </w:pPr>
-      <w:r>
-        <w:rPr>
-          <w:rFonts w:ascii="Arial" w:hAnsi="Arial" w:cs="Arial"/>
-          <w:sz w:val="24"/>
-          <w:szCs w:val="24"/>
-        </w:rPr>
-        <w:t>&lt;/p&gt;</w:t>
+          <w:lang w:val="en-US"/>
+        </w:rPr>
+      </w:pPr>
+      <w:r>
+        <w:rPr>
+          <w:rFonts w:ascii="Arial" w:hAnsi="Arial" w:cs="Arial"/>
+          <w:sz w:val="24"/>
+          <w:szCs w:val="24"/>
+          <w:lang w:val="en-US"/>
+        </w:rPr>
+        <w:tab/>
+      </w:r>
+      <w:r>
+        <w:rPr>
+          <w:rFonts w:ascii="Arial" w:hAnsi="Arial" w:cs="Arial"/>
+          <w:sz w:val="24"/>
+          <w:szCs w:val="24"/>
+          <w:lang w:val="en-US"/>
+        </w:rPr>
+        <w:t>&lt;</w:t>
+      </w:r>
+      <w:r>
+        <w:rPr>
+          <w:rFonts w:ascii="Arial" w:hAnsi="Arial" w:cs="Arial"/>
+          <w:sz w:val="24"/>
+          <w:szCs w:val="24"/>
+          <w:lang w:val="en-US"/>
+        </w:rPr>
+        <w:t>/</w:t>
+      </w:r>
+      <w:r>
+        <w:rPr>
+          <w:rFonts w:ascii="Arial" w:hAnsi="Arial" w:cs="Arial"/>
+          <w:sz w:val="24"/>
+          <w:szCs w:val="24"/>
+          <w:lang w:val="en-US"/>
+        </w:rPr>
+        <w:t>fieldset&gt;</w:t>
       </w:r>
     </w:p>
     <w:p>
@@ -525,27 +657,17 @@
           <w:rFonts w:ascii="Arial" w:hAnsi="Arial" w:cs="Arial"/>
           <w:sz w:val="24"/>
           <w:szCs w:val="24"/>
+          <w:lang w:val="en-US"/>
         </w:rPr>
         <w:tab/>
-        <w:t>&lt;</w:t>
-      </w:r>
-      <w:proofErr w:type="spellStart"/>
-      <w:r>
-        <w:rPr>
-          <w:rFonts w:ascii="Arial" w:hAnsi="Arial" w:cs="Arial"/>
-          <w:sz w:val="24"/>
-          <w:szCs w:val="24"/>
-        </w:rPr>
-        <w:t>div</w:t>
-      </w:r>
-      <w:proofErr w:type="spellEnd"/>
-      <w:r>
-        <w:rPr>
-          <w:rFonts w:ascii="Arial" w:hAnsi="Arial" w:cs="Arial"/>
-          <w:sz w:val="24"/>
-          <w:szCs w:val="24"/>
-        </w:rPr>
-        <w:t>&gt;</w:t>
+      </w:r>
+      <w:r>
+        <w:rPr>
+          <w:rFonts w:ascii="Arial" w:hAnsi="Arial" w:cs="Arial"/>
+          <w:sz w:val="24"/>
+          <w:szCs w:val="24"/>
+        </w:rPr>
+        <w:t>&lt;div&gt;</w:t>
       </w:r>
     </w:p>
     <w:p>
@@ -563,25 +685,7 @@
           <w:sz w:val="24"/>
           <w:szCs w:val="24"/>
         </w:rPr>
-        <w:t>&lt;/</w:t>
-      </w:r>
-      <w:proofErr w:type="spellStart"/>
-      <w:r>
-        <w:rPr>
-          <w:rFonts w:ascii="Arial" w:hAnsi="Arial" w:cs="Arial"/>
-          <w:sz w:val="24"/>
-          <w:szCs w:val="24"/>
-        </w:rPr>
-        <w:t>form</w:t>
-      </w:r>
-      <w:proofErr w:type="spellEnd"/>
-      <w:r>
-        <w:rPr>
-          <w:rFonts w:ascii="Arial" w:hAnsi="Arial" w:cs="Arial"/>
-          <w:sz w:val="24"/>
-          <w:szCs w:val="24"/>
-        </w:rPr>
-        <w:t>&gt;</w:t>
+        <w:t>&lt;/form&gt;</w:t>
       </w:r>
     </w:p>
     <w:p>
@@ -679,15 +783,7 @@
           <w:sz w:val="24"/>
           <w:szCs w:val="24"/>
         </w:rPr>
-        <w:t xml:space="preserve"> usar quando os dados não forem sensíveis</w:t>
-      </w:r>
-      <w:r>
-        <w:rPr>
-          <w:rFonts w:ascii="Arial" w:hAnsi="Arial" w:cs="Arial"/>
-          <w:sz w:val="24"/>
-          <w:szCs w:val="24"/>
-        </w:rPr>
-        <w:t xml:space="preserve"> e quando quiser que o link seja compartilhável. Só pode ser enviado 3.000bytes. Não pode ter o envio de fotos.</w:t>
+        <w:t xml:space="preserve"> usar quando os dados não forem sensíveis e quando quiser que o link seja compartilhável. Só pode ser enviado 3.000bytes. Não pode ter o envio de fotos.</w:t>
       </w:r>
     </w:p>
     <w:p>
@@ -1480,6 +1576,7 @@
   <w:style w:type="character" w:default="1" w:styleId="Fontepargpadro">
     <w:name w:val="Default Paragraph Font"/>
     <w:uiPriority w:val="1"/>
+    <w:semiHidden/>
     <w:unhideWhenUsed/>
   </w:style>
   <w:style w:type="table" w:default="1" w:styleId="Tabelanormal">

</xml_diff>

<commit_message>
Capitulo 24 Aula 10
</commit_message>
<xml_diff>
--- a/Aulas/Curso HTML e CSS.docx
+++ b/Aulas/Curso HTML e CSS.docx
@@ -73,8 +73,10 @@
           <w:bCs/>
           <w:sz w:val="28"/>
           <w:szCs w:val="28"/>
-        </w:rPr>
-      </w:pPr>
+          <w:lang w:val="en-US"/>
+        </w:rPr>
+      </w:pPr>
+      <w:proofErr w:type="spellStart"/>
       <w:r>
         <w:rPr>
           <w:rFonts w:ascii="Arial" w:hAnsi="Arial" w:cs="Arial"/>
@@ -82,9 +84,11 @@
           <w:bCs/>
           <w:sz w:val="28"/>
           <w:szCs w:val="28"/>
+          <w:lang w:val="en-US"/>
         </w:rPr>
         <w:t>Formulários</w:t>
       </w:r>
+      <w:proofErr w:type="spellEnd"/>
     </w:p>
     <w:p>
       <w:pPr>
@@ -95,6 +99,7 @@
           <w:bCs/>
           <w:sz w:val="28"/>
           <w:szCs w:val="28"/>
+          <w:lang w:val="en-US"/>
         </w:rPr>
       </w:pPr>
     </w:p>
@@ -105,11 +110,13 @@
           <w:rFonts w:ascii="Arial" w:hAnsi="Arial" w:cs="Arial"/>
           <w:sz w:val="24"/>
           <w:szCs w:val="24"/>
-        </w:rPr>
-      </w:pPr>
-      <w:r>
-        <w:rPr>
-          <w:rFonts w:ascii="Arial" w:hAnsi="Arial" w:cs="Arial"/>
+          <w:lang w:val="en-US"/>
+        </w:rPr>
+      </w:pPr>
+      <w:r>
+        <w:rPr>
+          <w:rFonts w:ascii="Arial" w:hAnsi="Arial" w:cs="Arial"/>
+          <w:noProof/>
           <w:sz w:val="24"/>
           <w:szCs w:val="24"/>
         </w:rPr>
@@ -190,6 +197,7 @@
           <w:rFonts w:ascii="Arial" w:hAnsi="Arial" w:cs="Arial"/>
           <w:sz w:val="24"/>
           <w:szCs w:val="24"/>
+          <w:lang w:val="en-US"/>
         </w:rPr>
         <w:t>&lt;form</w:t>
       </w:r>
@@ -198,6 +206,7 @@
           <w:rFonts w:ascii="Arial" w:hAnsi="Arial" w:cs="Arial"/>
           <w:sz w:val="24"/>
           <w:szCs w:val="24"/>
+          <w:lang w:val="en-US"/>
         </w:rPr>
         <w:t xml:space="preserve"> action=””</w:t>
       </w:r>
@@ -206,6 +215,7 @@
           <w:rFonts w:ascii="Arial" w:hAnsi="Arial" w:cs="Arial"/>
           <w:sz w:val="24"/>
           <w:szCs w:val="24"/>
+          <w:lang w:val="en-US"/>
         </w:rPr>
         <w:t xml:space="preserve"> method=””</w:t>
       </w:r>
@@ -214,6 +224,7 @@
           <w:rFonts w:ascii="Arial" w:hAnsi="Arial" w:cs="Arial"/>
           <w:sz w:val="24"/>
           <w:szCs w:val="24"/>
+          <w:lang w:val="en-US"/>
         </w:rPr>
         <w:t xml:space="preserve"> autocomplete=”</w:t>
       </w:r>
@@ -222,6 +233,7 @@
           <w:rFonts w:ascii="Arial" w:hAnsi="Arial" w:cs="Arial"/>
           <w:sz w:val="24"/>
           <w:szCs w:val="24"/>
+          <w:lang w:val="en-US"/>
         </w:rPr>
         <w:t>on</w:t>
       </w:r>
@@ -230,6 +242,7 @@
           <w:rFonts w:ascii="Arial" w:hAnsi="Arial" w:cs="Arial"/>
           <w:sz w:val="24"/>
           <w:szCs w:val="24"/>
+          <w:lang w:val="en-US"/>
         </w:rPr>
         <w:t>”</w:t>
       </w:r>
@@ -238,6 +251,7 @@
           <w:rFonts w:ascii="Arial" w:hAnsi="Arial" w:cs="Arial"/>
           <w:sz w:val="24"/>
           <w:szCs w:val="24"/>
+          <w:lang w:val="en-US"/>
         </w:rPr>
         <w:t>&gt;</w:t>
       </w:r>
@@ -249,16 +263,38 @@
           <w:rFonts w:ascii="Arial" w:hAnsi="Arial" w:cs="Arial"/>
           <w:sz w:val="24"/>
           <w:szCs w:val="24"/>
-        </w:rPr>
-      </w:pPr>
-      <w:r>
-        <w:rPr>
-          <w:rFonts w:ascii="Arial" w:hAnsi="Arial" w:cs="Arial"/>
-          <w:sz w:val="24"/>
-          <w:szCs w:val="24"/>
+          <w:lang w:val="en-US"/>
+        </w:rPr>
+      </w:pPr>
+      <w:r>
+        <w:rPr>
+          <w:rFonts w:ascii="Arial" w:hAnsi="Arial" w:cs="Arial"/>
+          <w:sz w:val="24"/>
+          <w:szCs w:val="24"/>
+          <w:lang w:val="en-US"/>
         </w:rPr>
         <w:tab/>
-        <w:t>&lt;fieldset&gt;</w:t>
+        <w:t>&lt;</w:t>
+      </w:r>
+      <w:proofErr w:type="spellStart"/>
+      <w:r>
+        <w:rPr>
+          <w:rFonts w:ascii="Arial" w:hAnsi="Arial" w:cs="Arial"/>
+          <w:sz w:val="24"/>
+          <w:szCs w:val="24"/>
+          <w:lang w:val="en-US"/>
+        </w:rPr>
+        <w:t>fieldset</w:t>
+      </w:r>
+      <w:proofErr w:type="spellEnd"/>
+      <w:r>
+        <w:rPr>
+          <w:rFonts w:ascii="Arial" w:hAnsi="Arial" w:cs="Arial"/>
+          <w:sz w:val="24"/>
+          <w:szCs w:val="24"/>
+          <w:lang w:val="en-US"/>
+        </w:rPr>
+        <w:t>&gt;</w:t>
       </w:r>
     </w:p>
     <w:p>
@@ -268,13 +304,15 @@
           <w:rFonts w:ascii="Arial" w:hAnsi="Arial" w:cs="Arial"/>
           <w:sz w:val="24"/>
           <w:szCs w:val="24"/>
-        </w:rPr>
-      </w:pPr>
-      <w:r>
-        <w:rPr>
-          <w:rFonts w:ascii="Arial" w:hAnsi="Arial" w:cs="Arial"/>
-          <w:sz w:val="24"/>
-          <w:szCs w:val="24"/>
+          <w:lang w:val="en-US"/>
+        </w:rPr>
+      </w:pPr>
+      <w:r>
+        <w:rPr>
+          <w:rFonts w:ascii="Arial" w:hAnsi="Arial" w:cs="Arial"/>
+          <w:sz w:val="24"/>
+          <w:szCs w:val="24"/>
+          <w:lang w:val="en-US"/>
         </w:rPr>
         <w:tab/>
       </w:r>
@@ -283,6 +321,7 @@
           <w:rFonts w:ascii="Arial" w:hAnsi="Arial" w:cs="Arial"/>
           <w:sz w:val="24"/>
           <w:szCs w:val="24"/>
+          <w:lang w:val="en-US"/>
         </w:rPr>
         <w:tab/>
         <w:t>&lt;legend&gt;&lt;/legend&gt;</w:t>
@@ -295,13 +334,15 @@
           <w:rFonts w:ascii="Arial" w:hAnsi="Arial" w:cs="Arial"/>
           <w:sz w:val="24"/>
           <w:szCs w:val="24"/>
-        </w:rPr>
-      </w:pPr>
-      <w:r>
-        <w:rPr>
-          <w:rFonts w:ascii="Arial" w:hAnsi="Arial" w:cs="Arial"/>
-          <w:sz w:val="24"/>
-          <w:szCs w:val="24"/>
+          <w:lang w:val="en-US"/>
+        </w:rPr>
+      </w:pPr>
+      <w:r>
+        <w:rPr>
+          <w:rFonts w:ascii="Arial" w:hAnsi="Arial" w:cs="Arial"/>
+          <w:sz w:val="24"/>
+          <w:szCs w:val="24"/>
+          <w:lang w:val="en-US"/>
         </w:rPr>
         <w:tab/>
       </w:r>
@@ -310,6 +351,7 @@
           <w:rFonts w:ascii="Arial" w:hAnsi="Arial" w:cs="Arial"/>
           <w:sz w:val="24"/>
           <w:szCs w:val="24"/>
+          <w:lang w:val="en-US"/>
         </w:rPr>
         <w:tab/>
       </w:r>
@@ -318,6 +360,7 @@
           <w:rFonts w:ascii="Arial" w:hAnsi="Arial" w:cs="Arial"/>
           <w:sz w:val="24"/>
           <w:szCs w:val="24"/>
+          <w:lang w:val="en-US"/>
         </w:rPr>
         <w:t>&lt;p&gt;</w:t>
       </w:r>
@@ -338,7 +381,25 @@
           <w:sz w:val="24"/>
           <w:szCs w:val="24"/>
         </w:rPr>
-        <w:t>&lt;label for=”</w:t>
+        <w:t>&lt;</w:t>
+      </w:r>
+      <w:proofErr w:type="spellStart"/>
+      <w:r>
+        <w:rPr>
+          <w:rFonts w:ascii="Arial" w:hAnsi="Arial" w:cs="Arial"/>
+          <w:sz w:val="24"/>
+          <w:szCs w:val="24"/>
+        </w:rPr>
+        <w:t>label</w:t>
+      </w:r>
+      <w:proofErr w:type="spellEnd"/>
+      <w:r>
+        <w:rPr>
+          <w:rFonts w:ascii="Arial" w:hAnsi="Arial" w:cs="Arial"/>
+          <w:sz w:val="24"/>
+          <w:szCs w:val="24"/>
+        </w:rPr>
+        <w:t xml:space="preserve"> for=”</w:t>
       </w:r>
       <w:r>
         <w:rPr>
@@ -351,6 +412,86 @@
       <w:r>
         <w:rPr>
           <w:rFonts w:ascii="Arial" w:hAnsi="Arial" w:cs="Arial"/>
+          <w:sz w:val="20"/>
+          <w:szCs w:val="20"/>
+        </w:rPr>
+        <w:t>/</w:t>
+      </w:r>
+      <w:proofErr w:type="spellStart"/>
+      <w:r>
+        <w:rPr>
+          <w:rFonts w:ascii="Arial" w:hAnsi="Arial" w:cs="Arial"/>
+          <w:sz w:val="20"/>
+          <w:szCs w:val="20"/>
+        </w:rPr>
+        <w:t>s</w:t>
+      </w:r>
+      <w:r>
+        <w:rPr>
+          <w:rFonts w:ascii="Arial" w:hAnsi="Arial" w:cs="Arial"/>
+          <w:sz w:val="20"/>
+          <w:szCs w:val="20"/>
+        </w:rPr>
+        <w:t>elect</w:t>
+      </w:r>
+      <w:proofErr w:type="spellEnd"/>
+      <w:r>
+        <w:rPr>
+          <w:rFonts w:ascii="Arial" w:hAnsi="Arial" w:cs="Arial"/>
+          <w:sz w:val="20"/>
+          <w:szCs w:val="20"/>
+        </w:rPr>
+        <w:t>/</w:t>
+      </w:r>
+      <w:proofErr w:type="spellStart"/>
+      <w:r>
+        <w:rPr>
+          <w:rFonts w:ascii="Arial" w:hAnsi="Arial" w:cs="Arial"/>
+          <w:sz w:val="20"/>
+          <w:szCs w:val="20"/>
+        </w:rPr>
+        <w:t>textearea</w:t>
+      </w:r>
+      <w:proofErr w:type="spellEnd"/>
+      <w:r>
+        <w:rPr>
+          <w:rFonts w:ascii="Arial" w:hAnsi="Arial" w:cs="Arial"/>
+          <w:sz w:val="20"/>
+          <w:szCs w:val="20"/>
+        </w:rPr>
+        <w:t>/</w:t>
+      </w:r>
+      <w:proofErr w:type="spellStart"/>
+      <w:r>
+        <w:rPr>
+          <w:rFonts w:ascii="Arial" w:hAnsi="Arial" w:cs="Arial"/>
+          <w:sz w:val="20"/>
+          <w:szCs w:val="20"/>
+        </w:rPr>
+        <w:t>datalist</w:t>
+      </w:r>
+      <w:proofErr w:type="spellEnd"/>
+      <w:r>
+        <w:rPr>
+          <w:rFonts w:ascii="Arial" w:hAnsi="Arial" w:cs="Arial"/>
+          <w:sz w:val="20"/>
+          <w:szCs w:val="20"/>
+        </w:rPr>
+        <w:t xml:space="preserve">, </w:t>
+      </w:r>
+      <w:proofErr w:type="spellStart"/>
+      <w:r>
+        <w:rPr>
+          <w:rFonts w:ascii="Arial" w:hAnsi="Arial" w:cs="Arial"/>
+          <w:sz w:val="20"/>
+          <w:szCs w:val="20"/>
+        </w:rPr>
+        <w:t>etc</w:t>
+      </w:r>
+      <w:proofErr w:type="spellEnd"/>
+      <w:r>
+        <w:rPr>
+          <w:rFonts w:ascii="Arial" w:hAnsi="Arial" w:cs="Arial"/>
           <w:sz w:val="24"/>
           <w:szCs w:val="24"/>
         </w:rPr>
@@ -370,7 +511,25 @@
           <w:sz w:val="24"/>
           <w:szCs w:val="24"/>
         </w:rPr>
-        <w:t>&lt;/label&gt;</w:t>
+        <w:t>&lt;/</w:t>
+      </w:r>
+      <w:proofErr w:type="spellStart"/>
+      <w:r>
+        <w:rPr>
+          <w:rFonts w:ascii="Arial" w:hAnsi="Arial" w:cs="Arial"/>
+          <w:sz w:val="24"/>
+          <w:szCs w:val="24"/>
+        </w:rPr>
+        <w:t>label</w:t>
+      </w:r>
+      <w:proofErr w:type="spellEnd"/>
+      <w:r>
+        <w:rPr>
+          <w:rFonts w:ascii="Arial" w:hAnsi="Arial" w:cs="Arial"/>
+          <w:sz w:val="24"/>
+          <w:szCs w:val="24"/>
+        </w:rPr>
+        <w:t>&gt;</w:t>
       </w:r>
     </w:p>
     <w:p>
@@ -381,13 +540,15 @@
           <w:rFonts w:ascii="Arial" w:hAnsi="Arial" w:cs="Arial"/>
           <w:sz w:val="24"/>
           <w:szCs w:val="24"/>
-        </w:rPr>
-      </w:pPr>
-      <w:r>
-        <w:rPr>
-          <w:rFonts w:ascii="Arial" w:hAnsi="Arial" w:cs="Arial"/>
-          <w:sz w:val="24"/>
-          <w:szCs w:val="24"/>
+          <w:lang w:val="en-US"/>
+        </w:rPr>
+      </w:pPr>
+      <w:r>
+        <w:rPr>
+          <w:rFonts w:ascii="Arial" w:hAnsi="Arial" w:cs="Arial"/>
+          <w:sz w:val="24"/>
+          <w:szCs w:val="24"/>
+          <w:lang w:val="en-US"/>
         </w:rPr>
         <w:t>&lt;input...</w:t>
       </w:r>
@@ -396,14 +557,36 @@
           <w:rFonts w:ascii="Arial" w:hAnsi="Arial" w:cs="Arial"/>
           <w:sz w:val="24"/>
           <w:szCs w:val="24"/>
-        </w:rPr>
-        <w:t xml:space="preserve"> required minlenght=””</w:t>
-      </w:r>
-      <w:r>
-        <w:rPr>
-          <w:rFonts w:ascii="Arial" w:hAnsi="Arial" w:cs="Arial"/>
-          <w:sz w:val="24"/>
-          <w:szCs w:val="24"/>
+          <w:lang w:val="en-US"/>
+        </w:rPr>
+        <w:t xml:space="preserve"> required </w:t>
+      </w:r>
+      <w:proofErr w:type="spellStart"/>
+      <w:r>
+        <w:rPr>
+          <w:rFonts w:ascii="Arial" w:hAnsi="Arial" w:cs="Arial"/>
+          <w:sz w:val="24"/>
+          <w:szCs w:val="24"/>
+          <w:lang w:val="en-US"/>
+        </w:rPr>
+        <w:t>minlenght</w:t>
+      </w:r>
+      <w:proofErr w:type="spellEnd"/>
+      <w:r>
+        <w:rPr>
+          <w:rFonts w:ascii="Arial" w:hAnsi="Arial" w:cs="Arial"/>
+          <w:sz w:val="24"/>
+          <w:szCs w:val="24"/>
+          <w:lang w:val="en-US"/>
+        </w:rPr>
+        <w:t>=””</w:t>
+      </w:r>
+      <w:r>
+        <w:rPr>
+          <w:rFonts w:ascii="Arial" w:hAnsi="Arial" w:cs="Arial"/>
+          <w:sz w:val="24"/>
+          <w:szCs w:val="24"/>
+          <w:lang w:val="en-US"/>
         </w:rPr>
         <w:t xml:space="preserve"> </w:t>
       </w:r>
@@ -412,22 +595,105 @@
           <w:rFonts w:ascii="Arial" w:hAnsi="Arial" w:cs="Arial"/>
           <w:sz w:val="20"/>
           <w:szCs w:val="20"/>
-        </w:rPr>
-        <w:t>(pode ser min ou max, depende do input)</w:t>
-      </w:r>
-      <w:r>
-        <w:rPr>
-          <w:rFonts w:ascii="Arial" w:hAnsi="Arial" w:cs="Arial"/>
-          <w:sz w:val="24"/>
-          <w:szCs w:val="24"/>
-        </w:rPr>
-        <w:t xml:space="preserve"> maxlenght=”” size=”” placeholder=”” autocomplete=””</w:t>
-      </w:r>
-      <w:r>
-        <w:rPr>
-          <w:rFonts w:ascii="Arial" w:hAnsi="Arial" w:cs="Arial"/>
-          <w:sz w:val="24"/>
-          <w:szCs w:val="24"/>
+          <w:lang w:val="en-US"/>
+        </w:rPr>
+        <w:t>(</w:t>
+      </w:r>
+      <w:proofErr w:type="spellStart"/>
+      <w:r>
+        <w:rPr>
+          <w:rFonts w:ascii="Arial" w:hAnsi="Arial" w:cs="Arial"/>
+          <w:sz w:val="20"/>
+          <w:szCs w:val="20"/>
+          <w:lang w:val="en-US"/>
+        </w:rPr>
+        <w:t>pode</w:t>
+      </w:r>
+      <w:proofErr w:type="spellEnd"/>
+      <w:r>
+        <w:rPr>
+          <w:rFonts w:ascii="Arial" w:hAnsi="Arial" w:cs="Arial"/>
+          <w:sz w:val="20"/>
+          <w:szCs w:val="20"/>
+          <w:lang w:val="en-US"/>
+        </w:rPr>
+        <w:t xml:space="preserve"> ser min </w:t>
+      </w:r>
+      <w:proofErr w:type="spellStart"/>
+      <w:r>
+        <w:rPr>
+          <w:rFonts w:ascii="Arial" w:hAnsi="Arial" w:cs="Arial"/>
+          <w:sz w:val="20"/>
+          <w:szCs w:val="20"/>
+          <w:lang w:val="en-US"/>
+        </w:rPr>
+        <w:t>ou</w:t>
+      </w:r>
+      <w:proofErr w:type="spellEnd"/>
+      <w:r>
+        <w:rPr>
+          <w:rFonts w:ascii="Arial" w:hAnsi="Arial" w:cs="Arial"/>
+          <w:sz w:val="20"/>
+          <w:szCs w:val="20"/>
+          <w:lang w:val="en-US"/>
+        </w:rPr>
+        <w:t xml:space="preserve"> max, </w:t>
+      </w:r>
+      <w:proofErr w:type="spellStart"/>
+      <w:r>
+        <w:rPr>
+          <w:rFonts w:ascii="Arial" w:hAnsi="Arial" w:cs="Arial"/>
+          <w:sz w:val="20"/>
+          <w:szCs w:val="20"/>
+          <w:lang w:val="en-US"/>
+        </w:rPr>
+        <w:t>depende</w:t>
+      </w:r>
+      <w:proofErr w:type="spellEnd"/>
+      <w:r>
+        <w:rPr>
+          <w:rFonts w:ascii="Arial" w:hAnsi="Arial" w:cs="Arial"/>
+          <w:sz w:val="20"/>
+          <w:szCs w:val="20"/>
+          <w:lang w:val="en-US"/>
+        </w:rPr>
+        <w:t xml:space="preserve"> do input)</w:t>
+      </w:r>
+      <w:r>
+        <w:rPr>
+          <w:rFonts w:ascii="Arial" w:hAnsi="Arial" w:cs="Arial"/>
+          <w:sz w:val="24"/>
+          <w:szCs w:val="24"/>
+          <w:lang w:val="en-US"/>
+        </w:rPr>
+        <w:t xml:space="preserve"> </w:t>
+      </w:r>
+      <w:proofErr w:type="spellStart"/>
+      <w:r>
+        <w:rPr>
+          <w:rFonts w:ascii="Arial" w:hAnsi="Arial" w:cs="Arial"/>
+          <w:sz w:val="24"/>
+          <w:szCs w:val="24"/>
+          <w:lang w:val="en-US"/>
+        </w:rPr>
+        <w:t>maxlenght</w:t>
+      </w:r>
+      <w:proofErr w:type="spellEnd"/>
+      <w:r>
+        <w:rPr>
+          <w:rFonts w:ascii="Arial" w:hAnsi="Arial" w:cs="Arial"/>
+          <w:sz w:val="24"/>
+          <w:szCs w:val="24"/>
+          <w:lang w:val="en-US"/>
+        </w:rPr>
+        <w:t>=”” size=”” placeholder=”” autocomplete=””</w:t>
+      </w:r>
+      <w:r>
+        <w:rPr>
+          <w:rFonts w:ascii="Arial" w:hAnsi="Arial" w:cs="Arial"/>
+          <w:sz w:val="24"/>
+          <w:szCs w:val="24"/>
+          <w:lang w:val="en-US"/>
         </w:rPr>
         <w:t xml:space="preserve"> step=””</w:t>
       </w:r>
@@ -436,6 +702,7 @@
           <w:rFonts w:ascii="Arial" w:hAnsi="Arial" w:cs="Arial"/>
           <w:sz w:val="24"/>
           <w:szCs w:val="24"/>
+          <w:lang w:val="en-US"/>
         </w:rPr>
         <w:t>&gt;</w:t>
       </w:r>
@@ -458,7 +725,45 @@
           <w:szCs w:val="24"/>
           <w:lang w:val="en-US"/>
         </w:rPr>
-        <w:t>&lt;input...tel... pattern=”^</w:t>
+        <w:t>&lt;input...</w:t>
+      </w:r>
+      <w:r>
+        <w:rPr>
+          <w:rFonts w:ascii="Arial" w:hAnsi="Arial" w:cs="Arial"/>
+          <w:sz w:val="24"/>
+          <w:szCs w:val="24"/>
+          <w:lang w:val="en-US"/>
+        </w:rPr>
+        <w:t>”</w:t>
+      </w:r>
+      <w:proofErr w:type="spellStart"/>
+      <w:r>
+        <w:rPr>
+          <w:rFonts w:ascii="Arial" w:hAnsi="Arial" w:cs="Arial"/>
+          <w:sz w:val="24"/>
+          <w:szCs w:val="24"/>
+          <w:lang w:val="en-US"/>
+        </w:rPr>
+        <w:t>tel</w:t>
+      </w:r>
+      <w:proofErr w:type="spellEnd"/>
+      <w:r>
+        <w:rPr>
+          <w:rFonts w:ascii="Arial" w:hAnsi="Arial" w:cs="Arial"/>
+          <w:sz w:val="24"/>
+          <w:szCs w:val="24"/>
+          <w:lang w:val="en-US"/>
+        </w:rPr>
+        <w:t>”</w:t>
+      </w:r>
+      <w:r>
+        <w:rPr>
+          <w:rFonts w:ascii="Arial" w:hAnsi="Arial" w:cs="Arial"/>
+          <w:sz w:val="24"/>
+          <w:szCs w:val="24"/>
+          <w:lang w:val="en-US"/>
+        </w:rPr>
+        <w:t>... pattern=”^</w:t>
       </w:r>
       <w:r>
         <w:rPr>
@@ -476,25 +781,7 @@
           <w:szCs w:val="24"/>
           <w:lang w:val="en-US"/>
         </w:rPr>
-        <w:t>{4,5}-</w:t>
-      </w:r>
-      <w:r>
-        <w:rPr>
-          <w:rFonts w:ascii="Arial" w:hAnsi="Arial" w:cs="Arial"/>
-          <w:sz w:val="24"/>
-          <w:szCs w:val="24"/>
-          <w:lang w:val="en-US"/>
-        </w:rPr>
-        <w:t>[0-9]</w:t>
-      </w:r>
-      <w:r>
-        <w:rPr>
-          <w:rFonts w:ascii="Arial" w:hAnsi="Arial" w:cs="Arial"/>
-          <w:sz w:val="24"/>
-          <w:szCs w:val="24"/>
-          <w:lang w:val="en-US"/>
-        </w:rPr>
-        <w:t>{4}$”&gt;</w:t>
+        <w:t>{4,5}-[0-9]{4}$”&gt;</w:t>
       </w:r>
     </w:p>
     <w:p>
@@ -513,7 +800,77 @@
           <w:sz w:val="24"/>
           <w:szCs w:val="24"/>
         </w:rPr>
-        <w:t>&lt;input… checkbox checked&gt;</w:t>
+        <w:t xml:space="preserve">&lt;input… </w:t>
+      </w:r>
+      <w:r>
+        <w:rPr>
+          <w:rFonts w:ascii="Arial" w:hAnsi="Arial" w:cs="Arial"/>
+          <w:sz w:val="24"/>
+          <w:szCs w:val="24"/>
+        </w:rPr>
+        <w:t>“</w:t>
+      </w:r>
+      <w:proofErr w:type="spellStart"/>
+      <w:r>
+        <w:rPr>
+          <w:rFonts w:ascii="Arial" w:hAnsi="Arial" w:cs="Arial"/>
+          <w:sz w:val="24"/>
+          <w:szCs w:val="24"/>
+        </w:rPr>
+        <w:t>checkbox</w:t>
+      </w:r>
+      <w:proofErr w:type="spellEnd"/>
+      <w:r>
+        <w:rPr>
+          <w:rFonts w:ascii="Arial" w:hAnsi="Arial" w:cs="Arial"/>
+          <w:sz w:val="24"/>
+          <w:szCs w:val="24"/>
+        </w:rPr>
+        <w:t>”</w:t>
+      </w:r>
+      <w:r>
+        <w:rPr>
+          <w:rFonts w:ascii="Arial" w:hAnsi="Arial" w:cs="Arial"/>
+          <w:sz w:val="24"/>
+          <w:szCs w:val="24"/>
+        </w:rPr>
+        <w:t xml:space="preserve"> </w:t>
+      </w:r>
+      <w:proofErr w:type="spellStart"/>
+      <w:r>
+        <w:rPr>
+          <w:rFonts w:ascii="Arial" w:hAnsi="Arial" w:cs="Arial"/>
+          <w:sz w:val="24"/>
+          <w:szCs w:val="24"/>
+        </w:rPr>
+        <w:t>checked</w:t>
+      </w:r>
+      <w:proofErr w:type="spellEnd"/>
+      <w:r>
+        <w:rPr>
+          <w:rFonts w:ascii="Arial" w:hAnsi="Arial" w:cs="Arial"/>
+          <w:sz w:val="24"/>
+          <w:szCs w:val="24"/>
+        </w:rPr>
+        <w:t xml:space="preserve"> </w:t>
+      </w:r>
+      <w:proofErr w:type="spellStart"/>
+      <w:r>
+        <w:rPr>
+          <w:rFonts w:ascii="Arial" w:hAnsi="Arial" w:cs="Arial"/>
+          <w:sz w:val="24"/>
+          <w:szCs w:val="24"/>
+        </w:rPr>
+        <w:t>value</w:t>
+      </w:r>
+      <w:proofErr w:type="spellEnd"/>
+      <w:r>
+        <w:rPr>
+          <w:rFonts w:ascii="Arial" w:hAnsi="Arial" w:cs="Arial"/>
+          <w:sz w:val="24"/>
+          <w:szCs w:val="24"/>
+        </w:rPr>
+        <w:t>&gt;</w:t>
       </w:r>
     </w:p>
     <w:p>
@@ -540,6 +897,14 @@
           <w:sz w:val="24"/>
           <w:szCs w:val="24"/>
         </w:rPr>
+        <w:t>“</w:t>
+      </w:r>
+      <w:r>
+        <w:rPr>
+          <w:rFonts w:ascii="Arial" w:hAnsi="Arial" w:cs="Arial"/>
+          <w:sz w:val="24"/>
+          <w:szCs w:val="24"/>
+        </w:rPr>
         <w:t>radio</w:t>
       </w:r>
       <w:r>
@@ -548,16 +913,26 @@
           <w:sz w:val="24"/>
           <w:szCs w:val="24"/>
         </w:rPr>
+        <w:t>”</w:t>
+      </w:r>
+      <w:r>
+        <w:rPr>
+          <w:rFonts w:ascii="Arial" w:hAnsi="Arial" w:cs="Arial"/>
+          <w:sz w:val="24"/>
+          <w:szCs w:val="24"/>
+        </w:rPr>
         <w:t xml:space="preserve"> </w:t>
       </w:r>
-      <w:r>
-        <w:rPr>
-          <w:rFonts w:ascii="Arial" w:hAnsi="Arial" w:cs="Arial"/>
-          <w:sz w:val="24"/>
-          <w:szCs w:val="24"/>
-        </w:rPr>
-        <w:t>checked&gt;</w:t>
-      </w:r>
+      <w:proofErr w:type="spellStart"/>
+      <w:r>
+        <w:rPr>
+          <w:rFonts w:ascii="Arial" w:hAnsi="Arial" w:cs="Arial"/>
+          <w:sz w:val="24"/>
+          <w:szCs w:val="24"/>
+        </w:rPr>
+        <w:t>checked</w:t>
+      </w:r>
+      <w:proofErr w:type="spellEnd"/>
       <w:r>
         <w:rPr>
           <w:rFonts w:ascii="Arial" w:hAnsi="Arial" w:cs="Arial"/>
@@ -565,6 +940,24 @@
           <w:szCs w:val="24"/>
         </w:rPr>
         <w:t xml:space="preserve"> </w:t>
+      </w:r>
+      <w:proofErr w:type="spellStart"/>
+      <w:r>
+        <w:rPr>
+          <w:rFonts w:ascii="Arial" w:hAnsi="Arial" w:cs="Arial"/>
+          <w:sz w:val="24"/>
+          <w:szCs w:val="24"/>
+        </w:rPr>
+        <w:t>value</w:t>
+      </w:r>
+      <w:proofErr w:type="spellEnd"/>
+      <w:r>
+        <w:rPr>
+          <w:rFonts w:ascii="Arial" w:hAnsi="Arial" w:cs="Arial"/>
+          <w:sz w:val="24"/>
+          <w:szCs w:val="24"/>
+        </w:rPr>
+        <w:t xml:space="preserve">&gt; </w:t>
       </w:r>
       <w:r>
         <w:rPr>
@@ -577,21 +970,650 @@
     </w:p>
     <w:p>
       <w:pPr>
+        <w:ind w:left="2124"/>
+        <w:jc w:val="both"/>
+        <w:rPr>
+          <w:rFonts w:ascii="Arial" w:hAnsi="Arial" w:cs="Arial"/>
+          <w:sz w:val="24"/>
+          <w:szCs w:val="24"/>
+        </w:rPr>
+      </w:pPr>
+      <w:r>
+        <w:rPr>
+          <w:rFonts w:ascii="Arial" w:hAnsi="Arial" w:cs="Arial"/>
+          <w:sz w:val="24"/>
+          <w:szCs w:val="24"/>
+        </w:rPr>
+        <w:t>&lt;</w:t>
+      </w:r>
+      <w:r>
+        <w:rPr>
+          <w:rFonts w:ascii="Arial" w:hAnsi="Arial" w:cs="Arial"/>
+          <w:sz w:val="24"/>
+          <w:szCs w:val="24"/>
+        </w:rPr>
+        <w:t>input... “color”</w:t>
+      </w:r>
+      <w:r>
+        <w:rPr>
+          <w:rFonts w:ascii="Arial" w:hAnsi="Arial" w:cs="Arial"/>
+          <w:sz w:val="24"/>
+          <w:szCs w:val="24"/>
+        </w:rPr>
+        <w:t>&gt;</w:t>
+      </w:r>
+    </w:p>
+    <w:p>
+      <w:pPr>
+        <w:ind w:left="2124"/>
+        <w:jc w:val="both"/>
+        <w:rPr>
+          <w:rFonts w:ascii="Arial" w:hAnsi="Arial" w:cs="Arial"/>
+          <w:sz w:val="24"/>
+          <w:szCs w:val="24"/>
+        </w:rPr>
+      </w:pPr>
+      <w:r>
+        <w:rPr>
+          <w:rFonts w:ascii="Arial" w:hAnsi="Arial" w:cs="Arial"/>
+          <w:sz w:val="24"/>
+          <w:szCs w:val="24"/>
+        </w:rPr>
+        <w:t>&lt;</w:t>
+      </w:r>
+      <w:r>
+        <w:rPr>
+          <w:rFonts w:ascii="Arial" w:hAnsi="Arial" w:cs="Arial"/>
+          <w:sz w:val="24"/>
+          <w:szCs w:val="24"/>
+        </w:rPr>
+        <w:t>input... “</w:t>
+      </w:r>
+      <w:r>
+        <w:rPr>
+          <w:rFonts w:ascii="Arial" w:hAnsi="Arial" w:cs="Arial"/>
+          <w:sz w:val="24"/>
+          <w:szCs w:val="24"/>
+        </w:rPr>
+        <w:t>range</w:t>
+      </w:r>
+      <w:r>
+        <w:rPr>
+          <w:rFonts w:ascii="Arial" w:hAnsi="Arial" w:cs="Arial"/>
+          <w:sz w:val="24"/>
+          <w:szCs w:val="24"/>
+        </w:rPr>
+        <w:t>”</w:t>
+      </w:r>
+      <w:r>
+        <w:rPr>
+          <w:rFonts w:ascii="Arial" w:hAnsi="Arial" w:cs="Arial"/>
+          <w:sz w:val="24"/>
+          <w:szCs w:val="24"/>
+        </w:rPr>
+        <w:t>&gt;</w:t>
+      </w:r>
+    </w:p>
+    <w:p>
+      <w:pPr>
+        <w:ind w:left="2124"/>
+        <w:jc w:val="both"/>
+        <w:rPr>
+          <w:rFonts w:ascii="Arial" w:hAnsi="Arial" w:cs="Arial"/>
+          <w:sz w:val="20"/>
+          <w:szCs w:val="20"/>
+        </w:rPr>
+      </w:pPr>
+      <w:r>
+        <w:rPr>
+          <w:rFonts w:ascii="Arial" w:hAnsi="Arial" w:cs="Arial"/>
+          <w:sz w:val="24"/>
+          <w:szCs w:val="24"/>
+          <w:lang w:val="en-US"/>
+        </w:rPr>
+        <w:t xml:space="preserve">&lt;input... </w:t>
+      </w:r>
+      <w:r>
+        <w:rPr>
+          <w:rFonts w:ascii="Arial" w:hAnsi="Arial" w:cs="Arial"/>
+          <w:sz w:val="24"/>
+          <w:szCs w:val="24"/>
+        </w:rPr>
+        <w:t>“</w:t>
+      </w:r>
+      <w:r>
+        <w:rPr>
+          <w:rFonts w:ascii="Arial" w:hAnsi="Arial" w:cs="Arial"/>
+          <w:sz w:val="24"/>
+          <w:szCs w:val="24"/>
+        </w:rPr>
+        <w:t>file</w:t>
+      </w:r>
+      <w:r>
+        <w:rPr>
+          <w:rFonts w:ascii="Arial" w:hAnsi="Arial" w:cs="Arial"/>
+          <w:sz w:val="24"/>
+          <w:szCs w:val="24"/>
+        </w:rPr>
+        <w:t>”&gt;</w:t>
+      </w:r>
+      <w:r>
+        <w:rPr>
+          <w:rFonts w:ascii="Arial" w:hAnsi="Arial" w:cs="Arial"/>
+          <w:sz w:val="24"/>
+          <w:szCs w:val="24"/>
+        </w:rPr>
+        <w:t xml:space="preserve"> </w:t>
+      </w:r>
+      <w:r>
+        <w:rPr>
+          <w:rFonts w:ascii="Arial" w:hAnsi="Arial" w:cs="Arial"/>
+          <w:sz w:val="20"/>
+          <w:szCs w:val="20"/>
+        </w:rPr>
+        <w:t>OBS.: não pode usar o método GET</w:t>
+      </w:r>
+    </w:p>
+    <w:p>
+      <w:pPr>
+        <w:ind w:left="2124"/>
+        <w:jc w:val="both"/>
+        <w:rPr>
+          <w:rFonts w:ascii="Arial" w:hAnsi="Arial" w:cs="Arial"/>
+          <w:sz w:val="24"/>
+          <w:szCs w:val="24"/>
+        </w:rPr>
+      </w:pPr>
+      <w:r>
+        <w:rPr>
+          <w:rFonts w:ascii="Arial" w:hAnsi="Arial" w:cs="Arial"/>
+          <w:sz w:val="24"/>
+          <w:szCs w:val="24"/>
+        </w:rPr>
+        <w:t>&lt;</w:t>
+      </w:r>
+      <w:proofErr w:type="spellStart"/>
+      <w:r>
+        <w:rPr>
+          <w:rFonts w:ascii="Arial" w:hAnsi="Arial" w:cs="Arial"/>
+          <w:sz w:val="24"/>
+          <w:szCs w:val="24"/>
+        </w:rPr>
+        <w:t>select</w:t>
+      </w:r>
+      <w:proofErr w:type="spellEnd"/>
+      <w:r>
+        <w:rPr>
+          <w:rFonts w:ascii="Arial" w:hAnsi="Arial" w:cs="Arial"/>
+          <w:sz w:val="24"/>
+          <w:szCs w:val="24"/>
+        </w:rPr>
+        <w:t>&gt;</w:t>
+      </w:r>
+    </w:p>
+    <w:p>
+      <w:pPr>
+        <w:ind w:left="2124"/>
+        <w:jc w:val="both"/>
+        <w:rPr>
+          <w:rFonts w:ascii="Arial" w:hAnsi="Arial" w:cs="Arial"/>
+          <w:sz w:val="24"/>
+          <w:szCs w:val="24"/>
+        </w:rPr>
+      </w:pPr>
+      <w:r>
+        <w:rPr>
+          <w:rFonts w:ascii="Arial" w:hAnsi="Arial" w:cs="Arial"/>
+          <w:sz w:val="24"/>
+          <w:szCs w:val="24"/>
+        </w:rPr>
+        <w:tab/>
+        <w:t>&lt;</w:t>
+      </w:r>
+      <w:proofErr w:type="spellStart"/>
+      <w:r>
+        <w:rPr>
+          <w:rFonts w:ascii="Arial" w:hAnsi="Arial" w:cs="Arial"/>
+          <w:sz w:val="24"/>
+          <w:szCs w:val="24"/>
+        </w:rPr>
+        <w:t>option</w:t>
+      </w:r>
+      <w:proofErr w:type="spellEnd"/>
+      <w:r>
+        <w:rPr>
+          <w:rFonts w:ascii="Arial" w:hAnsi="Arial" w:cs="Arial"/>
+          <w:sz w:val="24"/>
+          <w:szCs w:val="24"/>
+        </w:rPr>
+        <w:t>&gt;&lt;/</w:t>
+      </w:r>
+      <w:proofErr w:type="spellStart"/>
+      <w:r>
+        <w:rPr>
+          <w:rFonts w:ascii="Arial" w:hAnsi="Arial" w:cs="Arial"/>
+          <w:sz w:val="24"/>
+          <w:szCs w:val="24"/>
+        </w:rPr>
+        <w:t>option</w:t>
+      </w:r>
+      <w:proofErr w:type="spellEnd"/>
+      <w:r>
+        <w:rPr>
+          <w:rFonts w:ascii="Arial" w:hAnsi="Arial" w:cs="Arial"/>
+          <w:sz w:val="24"/>
+          <w:szCs w:val="24"/>
+        </w:rPr>
+        <w:t>&gt;</w:t>
+      </w:r>
+    </w:p>
+    <w:p>
+      <w:pPr>
+        <w:ind w:left="2124"/>
+        <w:jc w:val="both"/>
+        <w:rPr>
+          <w:rFonts w:ascii="Arial" w:hAnsi="Arial" w:cs="Arial"/>
+          <w:sz w:val="24"/>
+          <w:szCs w:val="24"/>
+          <w:lang w:val="en-US"/>
+        </w:rPr>
+      </w:pPr>
+      <w:r>
+        <w:rPr>
+          <w:rFonts w:ascii="Arial" w:hAnsi="Arial" w:cs="Arial"/>
+          <w:sz w:val="24"/>
+          <w:szCs w:val="24"/>
+        </w:rPr>
+        <w:tab/>
+      </w:r>
+      <w:r>
+        <w:rPr>
+          <w:rFonts w:ascii="Arial" w:hAnsi="Arial" w:cs="Arial"/>
+          <w:sz w:val="24"/>
+          <w:szCs w:val="24"/>
+          <w:lang w:val="en-US"/>
+        </w:rPr>
+        <w:t>&lt;</w:t>
+      </w:r>
+      <w:proofErr w:type="spellStart"/>
+      <w:r>
+        <w:rPr>
+          <w:rFonts w:ascii="Arial" w:hAnsi="Arial" w:cs="Arial"/>
+          <w:sz w:val="24"/>
+          <w:szCs w:val="24"/>
+          <w:lang w:val="en-US"/>
+        </w:rPr>
+        <w:t>optgroup</w:t>
+      </w:r>
+      <w:proofErr w:type="spellEnd"/>
+      <w:r>
+        <w:rPr>
+          <w:rFonts w:ascii="Arial" w:hAnsi="Arial" w:cs="Arial"/>
+          <w:sz w:val="24"/>
+          <w:szCs w:val="24"/>
+          <w:lang w:val="en-US"/>
+        </w:rPr>
+        <w:t xml:space="preserve"> label</w:t>
+      </w:r>
+      <w:r>
+        <w:rPr>
+          <w:rFonts w:ascii="Arial" w:hAnsi="Arial" w:cs="Arial"/>
+          <w:sz w:val="24"/>
+          <w:szCs w:val="24"/>
+          <w:lang w:val="en-US"/>
+        </w:rPr>
+        <w:t>&gt;</w:t>
+      </w:r>
+    </w:p>
+    <w:p>
+      <w:pPr>
+        <w:ind w:left="2124"/>
+        <w:jc w:val="both"/>
+        <w:rPr>
+          <w:rFonts w:ascii="Arial" w:hAnsi="Arial" w:cs="Arial"/>
+          <w:sz w:val="24"/>
+          <w:szCs w:val="24"/>
+          <w:lang w:val="en-US"/>
+        </w:rPr>
+      </w:pPr>
+      <w:r>
+        <w:rPr>
+          <w:rFonts w:ascii="Arial" w:hAnsi="Arial" w:cs="Arial"/>
+          <w:sz w:val="24"/>
+          <w:szCs w:val="24"/>
+          <w:lang w:val="en-US"/>
+        </w:rPr>
+        <w:tab/>
+      </w:r>
+      <w:r>
+        <w:rPr>
+          <w:rFonts w:ascii="Arial" w:hAnsi="Arial" w:cs="Arial"/>
+          <w:sz w:val="24"/>
+          <w:szCs w:val="24"/>
+          <w:lang w:val="en-US"/>
+        </w:rPr>
+        <w:tab/>
+        <w:t>&lt;option&gt;</w:t>
+      </w:r>
+    </w:p>
+    <w:p>
+      <w:pPr>
+        <w:ind w:left="2124"/>
+        <w:jc w:val="both"/>
+        <w:rPr>
+          <w:rFonts w:ascii="Arial" w:hAnsi="Arial" w:cs="Arial"/>
+          <w:sz w:val="24"/>
+          <w:szCs w:val="24"/>
+          <w:lang w:val="en-US"/>
+        </w:rPr>
+      </w:pPr>
+      <w:r>
+        <w:rPr>
+          <w:rFonts w:ascii="Arial" w:hAnsi="Arial" w:cs="Arial"/>
+          <w:sz w:val="24"/>
+          <w:szCs w:val="24"/>
+          <w:lang w:val="en-US"/>
+        </w:rPr>
+        <w:tab/>
+        <w:t>&lt;/</w:t>
+      </w:r>
+      <w:proofErr w:type="spellStart"/>
+      <w:r>
+        <w:rPr>
+          <w:rFonts w:ascii="Arial" w:hAnsi="Arial" w:cs="Arial"/>
+          <w:sz w:val="24"/>
+          <w:szCs w:val="24"/>
+          <w:lang w:val="en-US"/>
+        </w:rPr>
+        <w:t>optgroup</w:t>
+      </w:r>
+      <w:proofErr w:type="spellEnd"/>
+      <w:r>
+        <w:rPr>
+          <w:rFonts w:ascii="Arial" w:hAnsi="Arial" w:cs="Arial"/>
+          <w:sz w:val="24"/>
+          <w:szCs w:val="24"/>
+          <w:lang w:val="en-US"/>
+        </w:rPr>
+        <w:t>&gt;</w:t>
+      </w:r>
+    </w:p>
+    <w:p>
+      <w:pPr>
+        <w:ind w:left="2124"/>
+        <w:jc w:val="both"/>
+        <w:rPr>
+          <w:rFonts w:ascii="Arial" w:hAnsi="Arial" w:cs="Arial"/>
+          <w:sz w:val="24"/>
+          <w:szCs w:val="24"/>
+          <w:lang w:val="en-US"/>
+        </w:rPr>
+      </w:pPr>
+      <w:r>
+        <w:rPr>
+          <w:rFonts w:ascii="Arial" w:hAnsi="Arial" w:cs="Arial"/>
+          <w:sz w:val="24"/>
+          <w:szCs w:val="24"/>
+          <w:lang w:val="en-US"/>
+        </w:rPr>
+        <w:t>&lt;</w:t>
+      </w:r>
+      <w:r>
+        <w:rPr>
+          <w:rFonts w:ascii="Arial" w:hAnsi="Arial" w:cs="Arial"/>
+          <w:sz w:val="24"/>
+          <w:szCs w:val="24"/>
+          <w:lang w:val="en-US"/>
+        </w:rPr>
+        <w:t>/</w:t>
+      </w:r>
+      <w:r>
+        <w:rPr>
+          <w:rFonts w:ascii="Arial" w:hAnsi="Arial" w:cs="Arial"/>
+          <w:sz w:val="24"/>
+          <w:szCs w:val="24"/>
+          <w:lang w:val="en-US"/>
+        </w:rPr>
+        <w:t>select&gt;</w:t>
+      </w:r>
+    </w:p>
+    <w:p>
+      <w:pPr>
+        <w:ind w:left="2124"/>
+        <w:jc w:val="both"/>
+        <w:rPr>
+          <w:rFonts w:ascii="Arial" w:hAnsi="Arial" w:cs="Arial"/>
+          <w:sz w:val="24"/>
+          <w:szCs w:val="24"/>
+        </w:rPr>
+      </w:pPr>
+      <w:r>
+        <w:rPr>
+          <w:rFonts w:ascii="Arial" w:hAnsi="Arial" w:cs="Arial"/>
+          <w:sz w:val="24"/>
+          <w:szCs w:val="24"/>
+        </w:rPr>
+        <w:t>&lt;</w:t>
+      </w:r>
+      <w:proofErr w:type="spellStart"/>
+      <w:r>
+        <w:rPr>
+          <w:rFonts w:ascii="Arial" w:hAnsi="Arial" w:cs="Arial"/>
+          <w:sz w:val="24"/>
+          <w:szCs w:val="24"/>
+        </w:rPr>
+        <w:t>datalist</w:t>
+      </w:r>
+      <w:proofErr w:type="spellEnd"/>
+      <w:r>
+        <w:rPr>
+          <w:rFonts w:ascii="Arial" w:hAnsi="Arial" w:cs="Arial"/>
+          <w:sz w:val="24"/>
+          <w:szCs w:val="24"/>
+        </w:rPr>
+        <w:t xml:space="preserve"> id=””</w:t>
+      </w:r>
+      <w:r>
+        <w:rPr>
+          <w:rFonts w:ascii="Arial" w:hAnsi="Arial" w:cs="Arial"/>
+          <w:sz w:val="24"/>
+          <w:szCs w:val="24"/>
+        </w:rPr>
+        <w:t>&gt;</w:t>
+      </w:r>
+      <w:r>
+        <w:rPr>
+          <w:rFonts w:ascii="Arial" w:hAnsi="Arial" w:cs="Arial"/>
+          <w:sz w:val="24"/>
+          <w:szCs w:val="24"/>
+        </w:rPr>
+        <w:t xml:space="preserve"> </w:t>
+      </w:r>
+      <w:r>
+        <w:rPr>
+          <w:rFonts w:ascii="Arial" w:hAnsi="Arial" w:cs="Arial"/>
+          <w:sz w:val="20"/>
+          <w:szCs w:val="20"/>
+        </w:rPr>
+        <w:t xml:space="preserve">OBS.: precisa ter o ID relacionado com o id ou </w:t>
+      </w:r>
+      <w:proofErr w:type="spellStart"/>
+      <w:r>
+        <w:rPr>
+          <w:rFonts w:ascii="Arial" w:hAnsi="Arial" w:cs="Arial"/>
+          <w:sz w:val="20"/>
+          <w:szCs w:val="20"/>
+        </w:rPr>
+        <w:t>name</w:t>
+      </w:r>
+      <w:proofErr w:type="spellEnd"/>
+      <w:r>
+        <w:rPr>
+          <w:rFonts w:ascii="Arial" w:hAnsi="Arial" w:cs="Arial"/>
+          <w:sz w:val="20"/>
+          <w:szCs w:val="20"/>
+        </w:rPr>
+        <w:t xml:space="preserve"> do input</w:t>
+      </w:r>
+    </w:p>
+    <w:p>
+      <w:pPr>
+        <w:ind w:left="2124"/>
+        <w:jc w:val="both"/>
+        <w:rPr>
+          <w:rFonts w:ascii="Arial" w:hAnsi="Arial" w:cs="Arial"/>
+          <w:sz w:val="24"/>
+          <w:szCs w:val="24"/>
+          <w:lang w:val="en-US"/>
+        </w:rPr>
+      </w:pPr>
+      <w:r>
+        <w:rPr>
+          <w:rFonts w:ascii="Arial" w:hAnsi="Arial" w:cs="Arial"/>
+          <w:sz w:val="24"/>
+          <w:szCs w:val="24"/>
+        </w:rPr>
+        <w:tab/>
+      </w:r>
+      <w:r>
+        <w:rPr>
+          <w:rFonts w:ascii="Arial" w:hAnsi="Arial" w:cs="Arial"/>
+          <w:sz w:val="24"/>
+          <w:szCs w:val="24"/>
+          <w:lang w:val="en-US"/>
+        </w:rPr>
+        <w:t>&lt;option&gt;</w:t>
+      </w:r>
+    </w:p>
+    <w:p>
+      <w:pPr>
+        <w:ind w:left="2124"/>
+        <w:jc w:val="both"/>
+        <w:rPr>
+          <w:rFonts w:ascii="Arial" w:hAnsi="Arial" w:cs="Arial"/>
+          <w:sz w:val="24"/>
+          <w:szCs w:val="24"/>
+          <w:lang w:val="en-US"/>
+        </w:rPr>
+      </w:pPr>
+      <w:r>
+        <w:rPr>
+          <w:rFonts w:ascii="Arial" w:hAnsi="Arial" w:cs="Arial"/>
+          <w:sz w:val="24"/>
+          <w:szCs w:val="24"/>
+          <w:lang w:val="en-US"/>
+        </w:rPr>
+        <w:lastRenderedPageBreak/>
+        <w:t>&lt;</w:t>
+      </w:r>
+      <w:r>
+        <w:rPr>
+          <w:rFonts w:ascii="Arial" w:hAnsi="Arial" w:cs="Arial"/>
+          <w:sz w:val="24"/>
+          <w:szCs w:val="24"/>
+          <w:lang w:val="en-US"/>
+        </w:rPr>
+        <w:t>/</w:t>
+      </w:r>
+      <w:proofErr w:type="spellStart"/>
+      <w:r>
+        <w:rPr>
+          <w:rFonts w:ascii="Arial" w:hAnsi="Arial" w:cs="Arial"/>
+          <w:sz w:val="24"/>
+          <w:szCs w:val="24"/>
+          <w:lang w:val="en-US"/>
+        </w:rPr>
+        <w:t>datalist</w:t>
+      </w:r>
+      <w:proofErr w:type="spellEnd"/>
+      <w:r>
+        <w:rPr>
+          <w:rFonts w:ascii="Arial" w:hAnsi="Arial" w:cs="Arial"/>
+          <w:sz w:val="24"/>
+          <w:szCs w:val="24"/>
+          <w:lang w:val="en-US"/>
+        </w:rPr>
+        <w:t>&gt;</w:t>
+      </w:r>
+    </w:p>
+    <w:p>
+      <w:pPr>
+        <w:ind w:left="2124"/>
+        <w:jc w:val="both"/>
+        <w:rPr>
+          <w:rFonts w:ascii="Arial" w:hAnsi="Arial" w:cs="Arial"/>
+          <w:sz w:val="20"/>
+          <w:szCs w:val="20"/>
+        </w:rPr>
+      </w:pPr>
+      <w:r>
+        <w:rPr>
+          <w:rFonts w:ascii="Arial" w:hAnsi="Arial" w:cs="Arial"/>
+          <w:sz w:val="24"/>
+          <w:szCs w:val="24"/>
+        </w:rPr>
+        <w:t>&lt;</w:t>
+      </w:r>
+      <w:proofErr w:type="spellStart"/>
+      <w:r>
+        <w:rPr>
+          <w:rFonts w:ascii="Arial" w:hAnsi="Arial" w:cs="Arial"/>
+          <w:sz w:val="24"/>
+          <w:szCs w:val="24"/>
+        </w:rPr>
+        <w:t>textarea</w:t>
+      </w:r>
+      <w:proofErr w:type="spellEnd"/>
+      <w:r>
+        <w:rPr>
+          <w:rFonts w:ascii="Arial" w:hAnsi="Arial" w:cs="Arial"/>
+          <w:sz w:val="24"/>
+          <w:szCs w:val="24"/>
+        </w:rPr>
+        <w:t>&gt;&lt;/</w:t>
+      </w:r>
+      <w:proofErr w:type="spellStart"/>
+      <w:r>
+        <w:rPr>
+          <w:rFonts w:ascii="Arial" w:hAnsi="Arial" w:cs="Arial"/>
+          <w:sz w:val="24"/>
+          <w:szCs w:val="24"/>
+        </w:rPr>
+        <w:t>textarea</w:t>
+      </w:r>
+      <w:proofErr w:type="spellEnd"/>
+      <w:r>
+        <w:rPr>
+          <w:rFonts w:ascii="Arial" w:hAnsi="Arial" w:cs="Arial"/>
+          <w:sz w:val="24"/>
+          <w:szCs w:val="24"/>
+        </w:rPr>
+        <w:t xml:space="preserve">&gt; </w:t>
+      </w:r>
+      <w:r>
+        <w:rPr>
+          <w:rFonts w:ascii="Arial" w:hAnsi="Arial" w:cs="Arial"/>
+          <w:sz w:val="20"/>
+          <w:szCs w:val="20"/>
+        </w:rPr>
+        <w:t>OBS.: utilizar o método POST</w:t>
+      </w:r>
+    </w:p>
+    <w:p>
+      <w:pPr>
         <w:ind w:left="708" w:firstLine="708"/>
         <w:jc w:val="both"/>
         <w:rPr>
           <w:rFonts w:ascii="Arial" w:hAnsi="Arial" w:cs="Arial"/>
           <w:sz w:val="24"/>
           <w:szCs w:val="24"/>
-          <w:lang w:val="en-US"/>
-        </w:rPr>
-      </w:pPr>
-      <w:r>
-        <w:rPr>
-          <w:rFonts w:ascii="Arial" w:hAnsi="Arial" w:cs="Arial"/>
-          <w:sz w:val="24"/>
-          <w:szCs w:val="24"/>
-          <w:lang w:val="en-US"/>
+        </w:rPr>
+      </w:pPr>
+      <w:r>
+        <w:rPr>
+          <w:rFonts w:ascii="Arial" w:hAnsi="Arial" w:cs="Arial"/>
+          <w:sz w:val="24"/>
+          <w:szCs w:val="24"/>
         </w:rPr>
         <w:t>&lt;/p&gt;</w:t>
       </w:r>
@@ -611,7 +1633,6 @@
           <w:rFonts w:ascii="Arial" w:hAnsi="Arial" w:cs="Arial"/>
           <w:sz w:val="24"/>
           <w:szCs w:val="24"/>
-          <w:lang w:val="en-US"/>
         </w:rPr>
         <w:tab/>
       </w:r>
@@ -622,25 +1643,27 @@
           <w:szCs w:val="24"/>
           <w:lang w:val="en-US"/>
         </w:rPr>
-        <w:t>&lt;</w:t>
-      </w:r>
-      <w:r>
-        <w:rPr>
-          <w:rFonts w:ascii="Arial" w:hAnsi="Arial" w:cs="Arial"/>
-          <w:sz w:val="24"/>
-          <w:szCs w:val="24"/>
-          <w:lang w:val="en-US"/>
-        </w:rPr>
-        <w:t>/</w:t>
-      </w:r>
-      <w:r>
-        <w:rPr>
-          <w:rFonts w:ascii="Arial" w:hAnsi="Arial" w:cs="Arial"/>
-          <w:sz w:val="24"/>
-          <w:szCs w:val="24"/>
-          <w:lang w:val="en-US"/>
-        </w:rPr>
-        <w:t>fieldset&gt;</w:t>
+        <w:t>&lt;/</w:t>
+      </w:r>
+      <w:proofErr w:type="spellStart"/>
+      <w:r>
+        <w:rPr>
+          <w:rFonts w:ascii="Arial" w:hAnsi="Arial" w:cs="Arial"/>
+          <w:sz w:val="24"/>
+          <w:szCs w:val="24"/>
+          <w:lang w:val="en-US"/>
+        </w:rPr>
+        <w:t>fieldset</w:t>
+      </w:r>
+      <w:proofErr w:type="spellEnd"/>
+      <w:r>
+        <w:rPr>
+          <w:rFonts w:ascii="Arial" w:hAnsi="Arial" w:cs="Arial"/>
+          <w:sz w:val="24"/>
+          <w:szCs w:val="24"/>
+          <w:lang w:val="en-US"/>
+        </w:rPr>
+        <w:t>&gt;</w:t>
       </w:r>
     </w:p>
     <w:p>
@@ -650,6 +1673,7 @@
           <w:rFonts w:ascii="Arial" w:hAnsi="Arial" w:cs="Arial"/>
           <w:sz w:val="24"/>
           <w:szCs w:val="24"/>
+          <w:lang w:val="en-US"/>
         </w:rPr>
       </w:pPr>
       <w:r>
@@ -666,6 +1690,7 @@
           <w:rFonts w:ascii="Arial" w:hAnsi="Arial" w:cs="Arial"/>
           <w:sz w:val="24"/>
           <w:szCs w:val="24"/>
+          <w:lang w:val="en-US"/>
         </w:rPr>
         <w:t>&lt;div&gt;</w:t>
       </w:r>
@@ -677,13 +1702,15 @@
           <w:rFonts w:ascii="Arial" w:hAnsi="Arial" w:cs="Arial"/>
           <w:sz w:val="24"/>
           <w:szCs w:val="24"/>
-        </w:rPr>
-      </w:pPr>
-      <w:r>
-        <w:rPr>
-          <w:rFonts w:ascii="Arial" w:hAnsi="Arial" w:cs="Arial"/>
-          <w:sz w:val="24"/>
-          <w:szCs w:val="24"/>
+          <w:lang w:val="en-US"/>
+        </w:rPr>
+      </w:pPr>
+      <w:r>
+        <w:rPr>
+          <w:rFonts w:ascii="Arial" w:hAnsi="Arial" w:cs="Arial"/>
+          <w:sz w:val="24"/>
+          <w:szCs w:val="24"/>
+          <w:lang w:val="en-US"/>
         </w:rPr>
         <w:t>&lt;/form&gt;</w:t>
       </w:r>
@@ -695,6 +1722,7 @@
           <w:rFonts w:ascii="Arial" w:hAnsi="Arial" w:cs="Arial"/>
           <w:sz w:val="24"/>
           <w:szCs w:val="24"/>
+          <w:lang w:val="en-US"/>
         </w:rPr>
       </w:pPr>
     </w:p>
@@ -707,8 +1735,10 @@
           <w:bCs/>
           <w:sz w:val="24"/>
           <w:szCs w:val="24"/>
-        </w:rPr>
-      </w:pPr>
+          <w:lang w:val="en-US"/>
+        </w:rPr>
+      </w:pPr>
+      <w:proofErr w:type="spellStart"/>
       <w:r>
         <w:rPr>
           <w:rFonts w:ascii="Arial" w:hAnsi="Arial" w:cs="Arial"/>
@@ -716,8 +1746,21 @@
           <w:bCs/>
           <w:sz w:val="24"/>
           <w:szCs w:val="24"/>
-        </w:rPr>
-        <w:t>Método:</w:t>
+          <w:lang w:val="en-US"/>
+        </w:rPr>
+        <w:t>Método</w:t>
+      </w:r>
+      <w:proofErr w:type="spellEnd"/>
+      <w:r>
+        <w:rPr>
+          <w:rFonts w:ascii="Arial" w:hAnsi="Arial" w:cs="Arial"/>
+          <w:b/>
+          <w:bCs/>
+          <w:sz w:val="24"/>
+          <w:szCs w:val="24"/>
+          <w:lang w:val="en-US"/>
+        </w:rPr>
+        <w:t>:</w:t>
       </w:r>
     </w:p>
     <w:p>

</xml_diff>

<commit_message>
Exercício do Capítulo 25 Aula 07
Exercício com mobile first
</commit_message>
<xml_diff>
--- a/Aulas/Curso HTML e CSS.docx
+++ b/Aulas/Curso HTML e CSS.docx
@@ -123,9 +123,9 @@
           <w:szCs w:val="28"/>
         </w:rPr>
         <w:drawing>
-          <wp:inline distT="0" distB="0" distL="0" distR="0" wp14:anchorId="25AA34BE" wp14:editId="0BE29D7B">
-            <wp:extent cx="1711757" cy="2832305"/>
-            <wp:effectExtent l="0" t="0" r="3175" b="6350"/>
+          <wp:inline distT="0" distB="0" distL="0" distR="0" wp14:anchorId="25AA34BE" wp14:editId="2E2C1003">
+            <wp:extent cx="3597884" cy="5953125"/>
+            <wp:effectExtent l="0" t="0" r="3175" b="0"/>
             <wp:docPr id="1990972820" name="Imagem 3" descr="Gráfico&#10;&#10;O conteúdo gerado por IA pode estar incorreto."/>
             <wp:cNvGraphicFramePr>
               <a:graphicFrameLocks xmlns:a="http://schemas.openxmlformats.org/drawingml/2006/main" noChangeAspect="1"/>
@@ -152,7 +152,7 @@
                   <pic:spPr>
                     <a:xfrm>
                       <a:off x="0" y="0"/>
-                      <a:ext cx="1723825" cy="2852273"/>
+                      <a:ext cx="3630900" cy="6007753"/>
                     </a:xfrm>
                     <a:prstGeom prst="rect">
                       <a:avLst/>
@@ -179,7 +179,6 @@
     </w:p>
     <w:p>
       <w:pPr>
-        <w:jc w:val="center"/>
         <w:rPr>
           <w:rFonts w:ascii="Arial" w:hAnsi="Arial" w:cs="Arial"/>
           <w:b/>
@@ -189,8 +188,10 @@
           <w:lang w:val="en-US"/>
         </w:rPr>
       </w:pPr>
-      <w:proofErr w:type="spellStart"/>
-      <w:r>
+    </w:p>
+    <w:p>
+      <w:pPr>
+        <w:jc w:val="center"/>
         <w:rPr>
           <w:rFonts w:ascii="Arial" w:hAnsi="Arial" w:cs="Arial"/>
           <w:b/>
@@ -199,6 +200,18 @@
           <w:szCs w:val="28"/>
           <w:lang w:val="en-US"/>
         </w:rPr>
+      </w:pPr>
+      <w:proofErr w:type="spellStart"/>
+      <w:r>
+        <w:rPr>
+          <w:rFonts w:ascii="Arial" w:hAnsi="Arial" w:cs="Arial"/>
+          <w:b/>
+          <w:bCs/>
+          <w:sz w:val="28"/>
+          <w:szCs w:val="28"/>
+          <w:lang w:val="en-US"/>
+        </w:rPr>
+        <w:lastRenderedPageBreak/>
         <w:t>Formulários</w:t>
       </w:r>
       <w:proofErr w:type="spellEnd"/>
@@ -825,7 +838,6 @@
           <w:szCs w:val="24"/>
           <w:lang w:val="en-US"/>
         </w:rPr>
-        <w:lastRenderedPageBreak/>
         <w:t xml:space="preserve">&lt;input… </w:t>
       </w:r>
       <w:r>
@@ -1786,6 +1798,7 @@
           <w:szCs w:val="24"/>
           <w:lang w:val="en-US"/>
         </w:rPr>
+        <w:lastRenderedPageBreak/>
         <w:t>&lt;/p&gt;</w:t>
       </w:r>
     </w:p>
@@ -2045,8 +2058,171 @@
     </w:p>
     <w:p>
       <w:pPr>
+        <w:jc w:val="both"/>
+        <w:rPr>
+          <w:sz w:val="24"/>
+          <w:szCs w:val="24"/>
+        </w:rPr>
+      </w:pPr>
+    </w:p>
+    <w:p>
+      <w:pPr>
+        <w:jc w:val="both"/>
+        <w:rPr>
+          <w:sz w:val="24"/>
+          <w:szCs w:val="24"/>
+        </w:rPr>
+      </w:pPr>
+    </w:p>
+    <w:p>
+      <w:pPr>
+        <w:jc w:val="both"/>
+        <w:rPr>
+          <w:sz w:val="24"/>
+          <w:szCs w:val="24"/>
+        </w:rPr>
+      </w:pPr>
+    </w:p>
+    <w:p>
+      <w:pPr>
+        <w:jc w:val="both"/>
+        <w:rPr>
+          <w:sz w:val="24"/>
+          <w:szCs w:val="24"/>
+        </w:rPr>
+      </w:pPr>
+    </w:p>
+    <w:p>
+      <w:pPr>
+        <w:jc w:val="both"/>
+        <w:rPr>
+          <w:sz w:val="24"/>
+          <w:szCs w:val="24"/>
+        </w:rPr>
+      </w:pPr>
+    </w:p>
+    <w:p>
+      <w:pPr>
+        <w:jc w:val="both"/>
+        <w:rPr>
+          <w:sz w:val="24"/>
+          <w:szCs w:val="24"/>
+        </w:rPr>
+      </w:pPr>
+    </w:p>
+    <w:p>
+      <w:pPr>
+        <w:jc w:val="both"/>
+        <w:rPr>
+          <w:sz w:val="24"/>
+          <w:szCs w:val="24"/>
+        </w:rPr>
+      </w:pPr>
+    </w:p>
+    <w:p>
+      <w:pPr>
+        <w:jc w:val="both"/>
+        <w:rPr>
+          <w:sz w:val="24"/>
+          <w:szCs w:val="24"/>
+        </w:rPr>
+      </w:pPr>
+    </w:p>
+    <w:p>
+      <w:pPr>
+        <w:jc w:val="both"/>
+        <w:rPr>
+          <w:sz w:val="24"/>
+          <w:szCs w:val="24"/>
+        </w:rPr>
+      </w:pPr>
+    </w:p>
+    <w:p>
+      <w:pPr>
+        <w:jc w:val="both"/>
+        <w:rPr>
+          <w:sz w:val="24"/>
+          <w:szCs w:val="24"/>
+        </w:rPr>
+      </w:pPr>
+    </w:p>
+    <w:p>
+      <w:pPr>
+        <w:jc w:val="both"/>
+        <w:rPr>
+          <w:sz w:val="24"/>
+          <w:szCs w:val="24"/>
+        </w:rPr>
+      </w:pPr>
+    </w:p>
+    <w:p>
+      <w:pPr>
+        <w:jc w:val="both"/>
+        <w:rPr>
+          <w:sz w:val="24"/>
+          <w:szCs w:val="24"/>
+        </w:rPr>
+      </w:pPr>
+    </w:p>
+    <w:p>
+      <w:pPr>
+        <w:jc w:val="both"/>
+        <w:rPr>
+          <w:sz w:val="24"/>
+          <w:szCs w:val="24"/>
+        </w:rPr>
+      </w:pPr>
+    </w:p>
+    <w:p>
+      <w:pPr>
+        <w:jc w:val="both"/>
+        <w:rPr>
+          <w:sz w:val="24"/>
+          <w:szCs w:val="24"/>
+        </w:rPr>
+      </w:pPr>
+    </w:p>
+    <w:p>
+      <w:pPr>
+        <w:jc w:val="both"/>
+        <w:rPr>
+          <w:sz w:val="24"/>
+          <w:szCs w:val="24"/>
+        </w:rPr>
+      </w:pPr>
+    </w:p>
+    <w:p>
+      <w:pPr>
+        <w:jc w:val="both"/>
+        <w:rPr>
+          <w:sz w:val="24"/>
+          <w:szCs w:val="24"/>
+        </w:rPr>
+      </w:pPr>
+    </w:p>
+    <w:p>
+      <w:pPr>
+        <w:jc w:val="both"/>
+        <w:rPr>
+          <w:sz w:val="24"/>
+          <w:szCs w:val="24"/>
+        </w:rPr>
+      </w:pPr>
+    </w:p>
+    <w:p>
+      <w:pPr>
+        <w:jc w:val="both"/>
+        <w:rPr>
+          <w:sz w:val="24"/>
+          <w:szCs w:val="24"/>
+        </w:rPr>
+      </w:pPr>
+    </w:p>
+    <w:p>
+      <w:pPr>
         <w:jc w:val="center"/>
         <w:rPr>
+          <w:rFonts w:ascii="Arial" w:hAnsi="Arial" w:cs="Arial"/>
           <w:b/>
           <w:bCs/>
           <w:sz w:val="28"/>
@@ -2055,6 +2231,7 @@
       </w:pPr>
       <w:r>
         <w:rPr>
+          <w:rFonts w:ascii="Arial" w:hAnsi="Arial" w:cs="Arial"/>
           <w:b/>
           <w:bCs/>
           <w:sz w:val="28"/>
@@ -2077,21 +2254,120 @@
     </w:p>
     <w:p>
       <w:pPr>
-        <w:jc w:val="both"/>
+        <w:jc w:val="center"/>
         <w:rPr>
           <w:b/>
           <w:bCs/>
-          <w:sz w:val="24"/>
-          <w:szCs w:val="24"/>
-        </w:rPr>
-      </w:pPr>
-      <w:r>
+          <w:sz w:val="28"/>
+          <w:szCs w:val="28"/>
+        </w:rPr>
+      </w:pPr>
+    </w:p>
+    <w:p>
+      <w:pPr>
+        <w:jc w:val="both"/>
         <w:rPr>
           <w:b/>
           <w:bCs/>
           <w:sz w:val="24"/>
           <w:szCs w:val="24"/>
         </w:rPr>
+      </w:pPr>
+      <w:r>
+        <w:rPr>
+          <w:b/>
+          <w:bCs/>
+          <w:sz w:val="24"/>
+          <w:szCs w:val="24"/>
+        </w:rPr>
+        <w:t xml:space="preserve">Media </w:t>
+      </w:r>
+      <w:proofErr w:type="spellStart"/>
+      <w:r>
+        <w:rPr>
+          <w:b/>
+          <w:bCs/>
+          <w:sz w:val="24"/>
+          <w:szCs w:val="24"/>
+        </w:rPr>
+        <w:t>querie</w:t>
+      </w:r>
+      <w:proofErr w:type="spellEnd"/>
+      <w:r>
+        <w:rPr>
+          <w:b/>
+          <w:bCs/>
+          <w:sz w:val="24"/>
+          <w:szCs w:val="24"/>
+        </w:rPr>
+        <w:t xml:space="preserve"> = </w:t>
+      </w:r>
+      <w:r>
+        <w:rPr>
+          <w:sz w:val="24"/>
+          <w:szCs w:val="24"/>
+        </w:rPr>
+        <w:t xml:space="preserve">media </w:t>
+      </w:r>
+      <w:proofErr w:type="spellStart"/>
+      <w:r>
+        <w:rPr>
+          <w:sz w:val="24"/>
+          <w:szCs w:val="24"/>
+        </w:rPr>
+        <w:t>type</w:t>
+      </w:r>
+      <w:proofErr w:type="spellEnd"/>
+      <w:r>
+        <w:rPr>
+          <w:sz w:val="24"/>
+          <w:szCs w:val="24"/>
+        </w:rPr>
+        <w:t xml:space="preserve"> (tipo de mídia)</w:t>
+      </w:r>
+      <w:r>
+        <w:rPr>
+          <w:sz w:val="24"/>
+          <w:szCs w:val="24"/>
+        </w:rPr>
+        <w:t xml:space="preserve"> + media features</w:t>
+      </w:r>
+      <w:r>
+        <w:rPr>
+          <w:sz w:val="24"/>
+          <w:szCs w:val="24"/>
+        </w:rPr>
+        <w:t xml:space="preserve"> (características de mídia)</w:t>
+      </w:r>
+    </w:p>
+    <w:p>
+      <w:pPr>
+        <w:jc w:val="center"/>
+        <w:rPr>
+          <w:b/>
+          <w:bCs/>
+          <w:sz w:val="28"/>
+          <w:szCs w:val="28"/>
+        </w:rPr>
+      </w:pPr>
+    </w:p>
+    <w:p>
+      <w:pPr>
+        <w:jc w:val="both"/>
+        <w:rPr>
+          <w:b/>
+          <w:bCs/>
+          <w:sz w:val="24"/>
+          <w:szCs w:val="24"/>
+        </w:rPr>
+      </w:pPr>
+      <w:r>
+        <w:rPr>
+          <w:b/>
+          <w:bCs/>
+          <w:sz w:val="24"/>
+          <w:szCs w:val="24"/>
+        </w:rPr>
         <w:t>HTML</w:t>
       </w:r>
     </w:p>
@@ -2163,195 +2439,315 @@
         </w:rPr>
         <w:t xml:space="preserve"> outros</w:t>
       </w:r>
-    </w:p>
-    <w:p>
-      <w:pPr>
-        <w:jc w:val="both"/>
-        <w:rPr>
+      <w:r>
+        <w:rPr>
+          <w:sz w:val="20"/>
+          <w:szCs w:val="20"/>
+        </w:rPr>
+        <w:t xml:space="preserve">. </w:t>
+      </w:r>
+    </w:p>
+    <w:p>
+      <w:pPr>
+        <w:jc w:val="both"/>
+        <w:rPr>
+          <w:sz w:val="24"/>
+          <w:szCs w:val="24"/>
+          <w:lang w:val="en-US"/>
+        </w:rPr>
+      </w:pPr>
+      <w:r>
+        <w:rPr>
+          <w:sz w:val="24"/>
+          <w:szCs w:val="24"/>
+          <w:lang w:val="en-US"/>
+        </w:rPr>
+        <w:t>&lt;link para CSS... media</w:t>
+      </w:r>
+      <w:proofErr w:type="gramStart"/>
+      <w:r>
+        <w:rPr>
+          <w:sz w:val="24"/>
+          <w:szCs w:val="24"/>
+          <w:lang w:val="en-US"/>
+        </w:rPr>
+        <w:t>=”screen</w:t>
+      </w:r>
+      <w:proofErr w:type="gramEnd"/>
+      <w:r>
+        <w:rPr>
+          <w:sz w:val="24"/>
+          <w:szCs w:val="24"/>
+          <w:lang w:val="en-US"/>
+        </w:rPr>
+        <w:t xml:space="preserve"> and (orientation: portrait/landscape)</w:t>
+      </w:r>
+      <w:r>
+        <w:rPr>
+          <w:sz w:val="24"/>
+          <w:szCs w:val="24"/>
+          <w:lang w:val="en-US"/>
+        </w:rPr>
+        <w:t>”&gt;</w:t>
+      </w:r>
+    </w:p>
+    <w:p>
+      <w:pPr>
+        <w:jc w:val="both"/>
+        <w:rPr>
+          <w:sz w:val="24"/>
+          <w:szCs w:val="24"/>
+          <w:lang w:val="en-US"/>
+        </w:rPr>
+      </w:pPr>
+    </w:p>
+    <w:p>
+      <w:pPr>
+        <w:jc w:val="both"/>
+        <w:rPr>
+          <w:sz w:val="24"/>
+          <w:szCs w:val="24"/>
+          <w:lang w:val="en-US"/>
+        </w:rPr>
+      </w:pPr>
+    </w:p>
+    <w:p>
+      <w:pPr>
+        <w:jc w:val="both"/>
+        <w:rPr>
+          <w:sz w:val="24"/>
+          <w:szCs w:val="24"/>
+          <w:lang w:val="en-US"/>
+        </w:rPr>
+      </w:pPr>
+    </w:p>
+    <w:p>
+      <w:pPr>
+        <w:jc w:val="both"/>
+        <w:rPr>
+          <w:sz w:val="24"/>
+          <w:szCs w:val="24"/>
+          <w:lang w:val="en-US"/>
+        </w:rPr>
+      </w:pPr>
+    </w:p>
+    <w:p>
+      <w:pPr>
+        <w:jc w:val="both"/>
+        <w:rPr>
+          <w:sz w:val="24"/>
+          <w:szCs w:val="24"/>
+          <w:lang w:val="en-US"/>
+        </w:rPr>
+      </w:pPr>
+    </w:p>
+    <w:p>
+      <w:pPr>
+        <w:jc w:val="both"/>
+        <w:rPr>
+          <w:sz w:val="24"/>
+          <w:szCs w:val="24"/>
+          <w:lang w:val="en-US"/>
+        </w:rPr>
+      </w:pPr>
+    </w:p>
+    <w:p>
+      <w:pPr>
+        <w:jc w:val="both"/>
+        <w:rPr>
+          <w:sz w:val="24"/>
+          <w:szCs w:val="24"/>
+          <w:lang w:val="en-US"/>
+        </w:rPr>
+      </w:pPr>
+    </w:p>
+    <w:p>
+      <w:pPr>
+        <w:jc w:val="both"/>
+        <w:rPr>
+          <w:sz w:val="24"/>
+          <w:szCs w:val="24"/>
+          <w:lang w:val="en-US"/>
+        </w:rPr>
+      </w:pPr>
+    </w:p>
+    <w:p>
+      <w:pPr>
+        <w:jc w:val="both"/>
+        <w:rPr>
+          <w:sz w:val="24"/>
+          <w:szCs w:val="24"/>
+          <w:lang w:val="en-US"/>
+        </w:rPr>
+      </w:pPr>
+    </w:p>
+    <w:p>
+      <w:pPr>
+        <w:jc w:val="both"/>
+        <w:rPr>
+          <w:sz w:val="24"/>
+          <w:szCs w:val="24"/>
+          <w:lang w:val="en-US"/>
+        </w:rPr>
+      </w:pPr>
+    </w:p>
+    <w:p>
+      <w:pPr>
+        <w:jc w:val="both"/>
+        <w:rPr>
+          <w:sz w:val="24"/>
+          <w:szCs w:val="24"/>
+          <w:lang w:val="en-US"/>
+        </w:rPr>
+      </w:pPr>
+    </w:p>
+    <w:p>
+      <w:pPr>
+        <w:jc w:val="both"/>
+        <w:rPr>
+          <w:sz w:val="24"/>
+          <w:szCs w:val="24"/>
+          <w:lang w:val="en-US"/>
+        </w:rPr>
+      </w:pPr>
+    </w:p>
+    <w:p>
+      <w:pPr>
+        <w:jc w:val="both"/>
+        <w:rPr>
+          <w:sz w:val="24"/>
+          <w:szCs w:val="24"/>
+          <w:lang w:val="en-US"/>
+        </w:rPr>
+      </w:pPr>
+    </w:p>
+    <w:p>
+      <w:pPr>
+        <w:jc w:val="both"/>
+        <w:rPr>
+          <w:sz w:val="24"/>
+          <w:szCs w:val="24"/>
+          <w:lang w:val="en-US"/>
+        </w:rPr>
+      </w:pPr>
+    </w:p>
+    <w:p>
+      <w:pPr>
+        <w:jc w:val="both"/>
+        <w:rPr>
+          <w:sz w:val="24"/>
+          <w:szCs w:val="24"/>
+          <w:lang w:val="en-US"/>
+        </w:rPr>
+      </w:pPr>
+    </w:p>
+    <w:p>
+      <w:pPr>
+        <w:jc w:val="both"/>
+        <w:rPr>
+          <w:sz w:val="24"/>
+          <w:szCs w:val="24"/>
+          <w:lang w:val="en-US"/>
+        </w:rPr>
+      </w:pPr>
+    </w:p>
+    <w:p>
+      <w:pPr>
+        <w:jc w:val="both"/>
+        <w:rPr>
+          <w:sz w:val="24"/>
+          <w:szCs w:val="24"/>
+          <w:lang w:val="en-US"/>
+        </w:rPr>
+      </w:pPr>
+    </w:p>
+    <w:p>
+      <w:pPr>
+        <w:jc w:val="both"/>
+        <w:rPr>
+          <w:sz w:val="24"/>
+          <w:szCs w:val="24"/>
+          <w:lang w:val="en-US"/>
+        </w:rPr>
+      </w:pPr>
+    </w:p>
+    <w:p>
+      <w:pPr>
+        <w:jc w:val="both"/>
+        <w:rPr>
+          <w:sz w:val="24"/>
+          <w:szCs w:val="24"/>
+          <w:lang w:val="en-US"/>
+        </w:rPr>
+      </w:pPr>
+    </w:p>
+    <w:p>
+      <w:pPr>
+        <w:jc w:val="both"/>
+        <w:rPr>
+          <w:sz w:val="24"/>
+          <w:szCs w:val="24"/>
+          <w:lang w:val="en-US"/>
+        </w:rPr>
+      </w:pPr>
+    </w:p>
+    <w:p>
+      <w:pPr>
+        <w:jc w:val="center"/>
+        <w:rPr>
+          <w:rFonts w:ascii="Arial" w:hAnsi="Arial" w:cs="Arial"/>
           <w:b/>
           <w:bCs/>
-          <w:sz w:val="20"/>
-          <w:szCs w:val="20"/>
-        </w:rPr>
-      </w:pPr>
-    </w:p>
-    <w:p>
-      <w:pPr>
-        <w:jc w:val="both"/>
-        <w:rPr>
+          <w:sz w:val="28"/>
+          <w:szCs w:val="28"/>
+        </w:rPr>
+      </w:pPr>
+      <w:r>
+        <w:rPr>
+          <w:rFonts w:ascii="Arial" w:hAnsi="Arial" w:cs="Arial"/>
           <w:b/>
           <w:bCs/>
-          <w:sz w:val="24"/>
-          <w:szCs w:val="24"/>
-          <w:lang w:val="en-US"/>
-        </w:rPr>
-      </w:pPr>
-      <w:r>
-        <w:rPr>
+          <w:sz w:val="28"/>
+          <w:szCs w:val="28"/>
+        </w:rPr>
+        <w:lastRenderedPageBreak/>
+        <w:t xml:space="preserve">Mobile </w:t>
+      </w:r>
+      <w:proofErr w:type="spellStart"/>
+      <w:r>
+        <w:rPr>
+          <w:rFonts w:ascii="Arial" w:hAnsi="Arial" w:cs="Arial"/>
           <w:b/>
           <w:bCs/>
-          <w:sz w:val="24"/>
-          <w:szCs w:val="24"/>
-          <w:lang w:val="en-US"/>
-        </w:rPr>
-        <w:t>CSS</w:t>
-      </w:r>
-    </w:p>
-    <w:p>
-      <w:pPr>
-        <w:jc w:val="both"/>
-        <w:rPr>
-          <w:sz w:val="24"/>
-          <w:szCs w:val="24"/>
-          <w:lang w:val="en-US"/>
-        </w:rPr>
-      </w:pPr>
-      <w:r>
-        <w:rPr>
-          <w:sz w:val="24"/>
-          <w:szCs w:val="24"/>
-          <w:lang w:val="en-US"/>
-        </w:rPr>
-        <w:t>tag {</w:t>
-      </w:r>
-    </w:p>
-    <w:p>
-      <w:pPr>
-        <w:jc w:val="both"/>
-        <w:rPr>
-          <w:sz w:val="24"/>
-          <w:szCs w:val="24"/>
-          <w:lang w:val="en-US"/>
-        </w:rPr>
-      </w:pPr>
-      <w:r>
-        <w:rPr>
-          <w:sz w:val="24"/>
-          <w:szCs w:val="24"/>
-          <w:lang w:val="en-US"/>
-        </w:rPr>
-        <w:tab/>
-        <w:t xml:space="preserve">display: </w:t>
-      </w:r>
-      <w:proofErr w:type="gramStart"/>
-      <w:r>
-        <w:rPr>
-          <w:sz w:val="24"/>
-          <w:szCs w:val="24"/>
-          <w:lang w:val="en-US"/>
-        </w:rPr>
-        <w:t>none;</w:t>
-      </w:r>
-      <w:proofErr w:type="gramEnd"/>
-    </w:p>
-    <w:p>
-      <w:pPr>
-        <w:jc w:val="both"/>
-        <w:rPr>
-          <w:sz w:val="24"/>
-          <w:szCs w:val="24"/>
-          <w:lang w:val="en-US"/>
-        </w:rPr>
-      </w:pPr>
-      <w:r>
-        <w:rPr>
-          <w:sz w:val="24"/>
-          <w:szCs w:val="24"/>
-          <w:lang w:val="en-US"/>
-        </w:rPr>
-        <w:t>}</w:t>
-      </w:r>
-    </w:p>
-    <w:p>
-      <w:pPr>
-        <w:jc w:val="both"/>
-        <w:rPr>
-          <w:sz w:val="24"/>
-          <w:szCs w:val="24"/>
-          <w:lang w:val="en-US"/>
-        </w:rPr>
-      </w:pPr>
-    </w:p>
-    <w:p>
-      <w:pPr>
-        <w:jc w:val="both"/>
-        <w:rPr>
-          <w:sz w:val="24"/>
-          <w:szCs w:val="24"/>
-          <w:lang w:val="en-US"/>
-        </w:rPr>
-      </w:pPr>
-      <w:proofErr w:type="gramStart"/>
-      <w:r>
-        <w:rPr>
-          <w:sz w:val="24"/>
-          <w:szCs w:val="24"/>
-          <w:lang w:val="en-US"/>
-        </w:rPr>
-        <w:t>tag::</w:t>
-      </w:r>
-      <w:proofErr w:type="gramEnd"/>
-      <w:r>
-        <w:rPr>
-          <w:sz w:val="24"/>
-          <w:szCs w:val="24"/>
-          <w:lang w:val="en-US"/>
-        </w:rPr>
-        <w:t>after{</w:t>
-      </w:r>
-    </w:p>
-    <w:p>
-      <w:pPr>
-        <w:jc w:val="both"/>
-        <w:rPr>
-          <w:sz w:val="24"/>
-          <w:szCs w:val="24"/>
-          <w:lang w:val="en-US"/>
-        </w:rPr>
-      </w:pPr>
-      <w:r>
-        <w:rPr>
-          <w:sz w:val="24"/>
-          <w:szCs w:val="24"/>
-          <w:lang w:val="en-US"/>
-        </w:rPr>
-        <w:tab/>
-        <w:t>Contente: ‘</w:t>
-      </w:r>
-      <w:proofErr w:type="spellStart"/>
-      <w:r>
-        <w:rPr>
-          <w:sz w:val="24"/>
-          <w:szCs w:val="24"/>
-          <w:lang w:val="en-US"/>
-        </w:rPr>
-        <w:t>Informação</w:t>
+          <w:sz w:val="28"/>
+          <w:szCs w:val="28"/>
+        </w:rPr>
+        <w:t>First</w:t>
       </w:r>
       <w:proofErr w:type="spellEnd"/>
-      <w:r>
-        <w:rPr>
-          <w:sz w:val="24"/>
-          <w:szCs w:val="24"/>
-          <w:lang w:val="en-US"/>
-        </w:rPr>
-        <w:t>’</w:t>
-      </w:r>
-    </w:p>
-    <w:p>
-      <w:pPr>
-        <w:jc w:val="both"/>
-        <w:rPr>
-          <w:sz w:val="24"/>
-          <w:szCs w:val="24"/>
-        </w:rPr>
-      </w:pPr>
-      <w:r>
-        <w:rPr>
-          <w:sz w:val="24"/>
-          <w:szCs w:val="24"/>
-        </w:rPr>
-        <w:t>}</w:t>
-      </w:r>
+    </w:p>
+    <w:p>
+      <w:pPr>
+        <w:jc w:val="center"/>
+        <w:rPr>
+          <w:rFonts w:ascii="Arial" w:hAnsi="Arial" w:cs="Arial"/>
+          <w:b/>
+          <w:bCs/>
+          <w:sz w:val="28"/>
+          <w:szCs w:val="28"/>
+        </w:rPr>
+      </w:pPr>
+    </w:p>
+    <w:p>
+      <w:pPr>
+        <w:jc w:val="both"/>
+        <w:rPr>
+          <w:rFonts w:ascii="Arial" w:hAnsi="Arial" w:cs="Arial"/>
+          <w:sz w:val="24"/>
+          <w:szCs w:val="24"/>
+          <w:lang w:val="en-US"/>
+        </w:rPr>
+      </w:pPr>
     </w:p>
     <w:sectPr>
       <w:pgSz w:w="11906" w:h="16838"/>
@@ -2885,7 +3281,7 @@
   <w:style w:type="paragraph" w:default="1" w:styleId="Normal">
     <w:name w:val="Normal"/>
     <w:qFormat/>
-    <w:rsid w:val="002051C6"/>
+    <w:rsid w:val="005050CA"/>
   </w:style>
   <w:style w:type="paragraph" w:styleId="Ttulo1">
     <w:name w:val="heading 1"/>

</xml_diff>

<commit_message>
Capítulo 25 Aula 08
</commit_message>
<xml_diff>
--- a/Aulas/Curso HTML e CSS.docx
+++ b/Aulas/Curso HTML e CSS.docx
@@ -76,7 +76,6 @@
           <w:lang w:val="en-US"/>
         </w:rPr>
       </w:pPr>
-      <w:proofErr w:type="spellStart"/>
       <w:r>
         <w:rPr>
           <w:rFonts w:ascii="Arial" w:hAnsi="Arial" w:cs="Arial"/>
@@ -88,7 +87,6 @@
         </w:rPr>
         <w:t>Semântica</w:t>
       </w:r>
-      <w:proofErr w:type="spellEnd"/>
     </w:p>
     <w:p>
       <w:pPr>
@@ -201,7 +199,6 @@
           <w:lang w:val="en-US"/>
         </w:rPr>
       </w:pPr>
-      <w:proofErr w:type="spellStart"/>
       <w:r>
         <w:rPr>
           <w:rFonts w:ascii="Arial" w:hAnsi="Arial" w:cs="Arial"/>
@@ -214,7 +211,6 @@
         <w:lastRenderedPageBreak/>
         <w:t>Formulários</w:t>
       </w:r>
-      <w:proofErr w:type="spellEnd"/>
     </w:p>
     <w:p>
       <w:pPr>
@@ -352,17 +348,7 @@
           <w:szCs w:val="24"/>
           <w:lang w:val="en-US"/>
         </w:rPr>
-        <w:t xml:space="preserve"> autocomplete</w:t>
-      </w:r>
-      <w:proofErr w:type="gramStart"/>
-      <w:r>
-        <w:rPr>
-          <w:rFonts w:ascii="Arial" w:hAnsi="Arial" w:cs="Arial"/>
-          <w:sz w:val="24"/>
-          <w:szCs w:val="24"/>
-          <w:lang w:val="en-US"/>
-        </w:rPr>
-        <w:t>=”</w:t>
+        <w:t xml:space="preserve"> autocomplete=”</w:t>
       </w:r>
       <w:r>
         <w:rPr>
@@ -373,7 +359,6 @@
         </w:rPr>
         <w:t>on</w:t>
       </w:r>
-      <w:proofErr w:type="gramEnd"/>
       <w:r>
         <w:rPr>
           <w:rFonts w:ascii="Arial" w:hAnsi="Arial" w:cs="Arial"/>
@@ -411,27 +396,7 @@
           <w:lang w:val="en-US"/>
         </w:rPr>
         <w:tab/>
-        <w:t>&lt;</w:t>
-      </w:r>
-      <w:proofErr w:type="spellStart"/>
-      <w:r>
-        <w:rPr>
-          <w:rFonts w:ascii="Arial" w:hAnsi="Arial" w:cs="Arial"/>
-          <w:sz w:val="24"/>
-          <w:szCs w:val="24"/>
-          <w:lang w:val="en-US"/>
-        </w:rPr>
-        <w:t>fieldset</w:t>
-      </w:r>
-      <w:proofErr w:type="spellEnd"/>
-      <w:r>
-        <w:rPr>
-          <w:rFonts w:ascii="Arial" w:hAnsi="Arial" w:cs="Arial"/>
-          <w:sz w:val="24"/>
-          <w:szCs w:val="24"/>
-          <w:lang w:val="en-US"/>
-        </w:rPr>
-        <w:t>&gt;</w:t>
+        <w:t>&lt;fieldset&gt;</w:t>
       </w:r>
     </w:p>
     <w:p>
@@ -595,27 +560,7 @@
           <w:szCs w:val="24"/>
           <w:lang w:val="en-US"/>
         </w:rPr>
-        <w:t xml:space="preserve"> required </w:t>
-      </w:r>
-      <w:proofErr w:type="spellStart"/>
-      <w:r>
-        <w:rPr>
-          <w:rFonts w:ascii="Arial" w:hAnsi="Arial" w:cs="Arial"/>
-          <w:sz w:val="24"/>
-          <w:szCs w:val="24"/>
-          <w:lang w:val="en-US"/>
-        </w:rPr>
-        <w:t>minlenght</w:t>
-      </w:r>
-      <w:proofErr w:type="spellEnd"/>
-      <w:r>
-        <w:rPr>
-          <w:rFonts w:ascii="Arial" w:hAnsi="Arial" w:cs="Arial"/>
-          <w:sz w:val="24"/>
-          <w:szCs w:val="24"/>
-          <w:lang w:val="en-US"/>
-        </w:rPr>
-        <w:t>=””</w:t>
+        <w:t xml:space="preserve"> required minlenght=””</w:t>
       </w:r>
       <w:r>
         <w:rPr>
@@ -633,888 +578,629 @@
           <w:szCs w:val="20"/>
           <w:lang w:val="en-US"/>
         </w:rPr>
-        <w:t>(</w:t>
-      </w:r>
-      <w:proofErr w:type="spellStart"/>
-      <w:r>
+        <w:t>(pode ser min ou max, depende do input)</w:t>
+      </w:r>
+      <w:r>
+        <w:rPr>
+          <w:rFonts w:ascii="Arial" w:hAnsi="Arial" w:cs="Arial"/>
+          <w:sz w:val="24"/>
+          <w:szCs w:val="24"/>
+          <w:lang w:val="en-US"/>
+        </w:rPr>
+        <w:t xml:space="preserve"> maxlenght=”” size=”” placeholder=”” autocomplete=””</w:t>
+      </w:r>
+      <w:r>
+        <w:rPr>
+          <w:rFonts w:ascii="Arial" w:hAnsi="Arial" w:cs="Arial"/>
+          <w:sz w:val="24"/>
+          <w:szCs w:val="24"/>
+          <w:lang w:val="en-US"/>
+        </w:rPr>
+        <w:t xml:space="preserve"> step=””</w:t>
+      </w:r>
+      <w:r>
+        <w:rPr>
+          <w:rFonts w:ascii="Arial" w:hAnsi="Arial" w:cs="Arial"/>
+          <w:sz w:val="24"/>
+          <w:szCs w:val="24"/>
+          <w:lang w:val="en-US"/>
+        </w:rPr>
+        <w:t>&gt;</w:t>
+      </w:r>
+    </w:p>
+    <w:p>
+      <w:pPr>
+        <w:ind w:left="1416" w:firstLine="708"/>
+        <w:jc w:val="both"/>
+        <w:rPr>
+          <w:rFonts w:ascii="Arial" w:hAnsi="Arial" w:cs="Arial"/>
+          <w:sz w:val="24"/>
+          <w:szCs w:val="24"/>
+          <w:lang w:val="en-US"/>
+        </w:rPr>
+      </w:pPr>
+      <w:r>
+        <w:rPr>
+          <w:rFonts w:ascii="Arial" w:hAnsi="Arial" w:cs="Arial"/>
+          <w:sz w:val="24"/>
+          <w:szCs w:val="24"/>
+          <w:lang w:val="en-US"/>
+        </w:rPr>
+        <w:t>&lt;input...</w:t>
+      </w:r>
+      <w:r>
+        <w:rPr>
+          <w:rFonts w:ascii="Arial" w:hAnsi="Arial" w:cs="Arial"/>
+          <w:sz w:val="24"/>
+          <w:szCs w:val="24"/>
+          <w:lang w:val="en-US"/>
+        </w:rPr>
+        <w:t>”</w:t>
+      </w:r>
+      <w:r>
+        <w:rPr>
+          <w:rFonts w:ascii="Arial" w:hAnsi="Arial" w:cs="Arial"/>
+          <w:sz w:val="24"/>
+          <w:szCs w:val="24"/>
+          <w:lang w:val="en-US"/>
+        </w:rPr>
+        <w:t>tel</w:t>
+      </w:r>
+      <w:r>
+        <w:rPr>
+          <w:rFonts w:ascii="Arial" w:hAnsi="Arial" w:cs="Arial"/>
+          <w:sz w:val="24"/>
+          <w:szCs w:val="24"/>
+          <w:lang w:val="en-US"/>
+        </w:rPr>
+        <w:t>”</w:t>
+      </w:r>
+      <w:r>
+        <w:rPr>
+          <w:rFonts w:ascii="Arial" w:hAnsi="Arial" w:cs="Arial"/>
+          <w:sz w:val="24"/>
+          <w:szCs w:val="24"/>
+          <w:lang w:val="en-US"/>
+        </w:rPr>
+        <w:t>... pattern=”^</w:t>
+      </w:r>
+      <w:r>
+        <w:rPr>
+          <w:rFonts w:ascii="Arial" w:hAnsi="Arial" w:cs="Arial"/>
+          <w:sz w:val="24"/>
+          <w:szCs w:val="24"/>
+          <w:lang w:val="en-US"/>
+        </w:rPr>
+        <w:t>\(\d{2}\)\d</w:t>
+      </w:r>
+      <w:r>
+        <w:rPr>
+          <w:rFonts w:ascii="Arial" w:hAnsi="Arial" w:cs="Arial"/>
+          <w:sz w:val="24"/>
+          <w:szCs w:val="24"/>
+          <w:lang w:val="en-US"/>
+        </w:rPr>
+        <w:t>{4,5}-[0-9]{4}$”&gt;</w:t>
+      </w:r>
+    </w:p>
+    <w:p>
+      <w:pPr>
+        <w:ind w:left="1416" w:firstLine="708"/>
+        <w:jc w:val="both"/>
+        <w:rPr>
+          <w:rFonts w:ascii="Arial" w:hAnsi="Arial" w:cs="Arial"/>
+          <w:sz w:val="24"/>
+          <w:szCs w:val="24"/>
+          <w:lang w:val="en-US"/>
+        </w:rPr>
+      </w:pPr>
+      <w:r>
+        <w:rPr>
+          <w:rFonts w:ascii="Arial" w:hAnsi="Arial" w:cs="Arial"/>
+          <w:sz w:val="24"/>
+          <w:szCs w:val="24"/>
+          <w:lang w:val="en-US"/>
+        </w:rPr>
+        <w:t xml:space="preserve">&lt;input… </w:t>
+      </w:r>
+      <w:r>
+        <w:rPr>
+          <w:rFonts w:ascii="Arial" w:hAnsi="Arial" w:cs="Arial"/>
+          <w:sz w:val="24"/>
+          <w:szCs w:val="24"/>
+          <w:lang w:val="en-US"/>
+        </w:rPr>
+        <w:t>“</w:t>
+      </w:r>
+      <w:r>
+        <w:rPr>
+          <w:rFonts w:ascii="Arial" w:hAnsi="Arial" w:cs="Arial"/>
+          <w:sz w:val="24"/>
+          <w:szCs w:val="24"/>
+          <w:lang w:val="en-US"/>
+        </w:rPr>
+        <w:t>checkbox</w:t>
+      </w:r>
+      <w:r>
+        <w:rPr>
+          <w:rFonts w:ascii="Arial" w:hAnsi="Arial" w:cs="Arial"/>
+          <w:sz w:val="24"/>
+          <w:szCs w:val="24"/>
+          <w:lang w:val="en-US"/>
+        </w:rPr>
+        <w:t>”</w:t>
+      </w:r>
+      <w:r>
+        <w:rPr>
+          <w:rFonts w:ascii="Arial" w:hAnsi="Arial" w:cs="Arial"/>
+          <w:sz w:val="24"/>
+          <w:szCs w:val="24"/>
+          <w:lang w:val="en-US"/>
+        </w:rPr>
+        <w:t xml:space="preserve"> checked</w:t>
+      </w:r>
+      <w:r>
+        <w:rPr>
+          <w:rFonts w:ascii="Arial" w:hAnsi="Arial" w:cs="Arial"/>
+          <w:sz w:val="24"/>
+          <w:szCs w:val="24"/>
+          <w:lang w:val="en-US"/>
+        </w:rPr>
+        <w:t xml:space="preserve"> value</w:t>
+      </w:r>
+      <w:r>
+        <w:rPr>
+          <w:rFonts w:ascii="Arial" w:hAnsi="Arial" w:cs="Arial"/>
+          <w:sz w:val="24"/>
+          <w:szCs w:val="24"/>
+          <w:lang w:val="en-US"/>
+        </w:rPr>
+        <w:t>&gt;</w:t>
+      </w:r>
+    </w:p>
+    <w:p>
+      <w:pPr>
+        <w:ind w:left="2124"/>
+        <w:jc w:val="both"/>
         <w:rPr>
           <w:rFonts w:ascii="Arial" w:hAnsi="Arial" w:cs="Arial"/>
           <w:sz w:val="20"/>
           <w:szCs w:val="20"/>
-          <w:lang w:val="en-US"/>
-        </w:rPr>
-        <w:t>pode</w:t>
-      </w:r>
-      <w:proofErr w:type="spellEnd"/>
+        </w:rPr>
+      </w:pPr>
+      <w:r>
+        <w:rPr>
+          <w:rFonts w:ascii="Arial" w:hAnsi="Arial" w:cs="Arial"/>
+          <w:sz w:val="24"/>
+          <w:szCs w:val="24"/>
+          <w:lang w:val="en-US"/>
+        </w:rPr>
+        <w:t xml:space="preserve">&lt;input… </w:t>
+      </w:r>
+      <w:r>
+        <w:rPr>
+          <w:rFonts w:ascii="Arial" w:hAnsi="Arial" w:cs="Arial"/>
+          <w:sz w:val="24"/>
+          <w:szCs w:val="24"/>
+        </w:rPr>
+        <w:t>“</w:t>
+      </w:r>
+      <w:r>
+        <w:rPr>
+          <w:rFonts w:ascii="Arial" w:hAnsi="Arial" w:cs="Arial"/>
+          <w:sz w:val="24"/>
+          <w:szCs w:val="24"/>
+        </w:rPr>
+        <w:t>radio</w:t>
+      </w:r>
+      <w:r>
+        <w:rPr>
+          <w:rFonts w:ascii="Arial" w:hAnsi="Arial" w:cs="Arial"/>
+          <w:sz w:val="24"/>
+          <w:szCs w:val="24"/>
+        </w:rPr>
+        <w:t>”</w:t>
+      </w:r>
+      <w:r>
+        <w:rPr>
+          <w:rFonts w:ascii="Arial" w:hAnsi="Arial" w:cs="Arial"/>
+          <w:sz w:val="24"/>
+          <w:szCs w:val="24"/>
+        </w:rPr>
+        <w:t xml:space="preserve"> </w:t>
+      </w:r>
+      <w:r>
+        <w:rPr>
+          <w:rFonts w:ascii="Arial" w:hAnsi="Arial" w:cs="Arial"/>
+          <w:sz w:val="24"/>
+          <w:szCs w:val="24"/>
+        </w:rPr>
+        <w:t>checked</w:t>
+      </w:r>
+      <w:r>
+        <w:rPr>
+          <w:rFonts w:ascii="Arial" w:hAnsi="Arial" w:cs="Arial"/>
+          <w:sz w:val="24"/>
+          <w:szCs w:val="24"/>
+        </w:rPr>
+        <w:t xml:space="preserve"> value</w:t>
+      </w:r>
+      <w:r>
+        <w:rPr>
+          <w:rFonts w:ascii="Arial" w:hAnsi="Arial" w:cs="Arial"/>
+          <w:sz w:val="24"/>
+          <w:szCs w:val="24"/>
+        </w:rPr>
+        <w:t xml:space="preserve">&gt; </w:t>
+      </w:r>
       <w:r>
         <w:rPr>
           <w:rFonts w:ascii="Arial" w:hAnsi="Arial" w:cs="Arial"/>
           <w:sz w:val="20"/>
           <w:szCs w:val="20"/>
-          <w:lang w:val="en-US"/>
-        </w:rPr>
-        <w:t xml:space="preserve"> ser min </w:t>
-      </w:r>
-      <w:proofErr w:type="spellStart"/>
-      <w:r>
+        </w:rPr>
+        <w:t>OBS.: colocar o mesmo NAME, pois se não vou poder selecionar todas as opções</w:t>
+      </w:r>
+    </w:p>
+    <w:p>
+      <w:pPr>
+        <w:ind w:left="2124"/>
+        <w:jc w:val="both"/>
+        <w:rPr>
+          <w:rFonts w:ascii="Arial" w:hAnsi="Arial" w:cs="Arial"/>
+          <w:sz w:val="24"/>
+          <w:szCs w:val="24"/>
+          <w:lang w:val="en-US"/>
+        </w:rPr>
+      </w:pPr>
+      <w:r>
+        <w:rPr>
+          <w:rFonts w:ascii="Arial" w:hAnsi="Arial" w:cs="Arial"/>
+          <w:sz w:val="24"/>
+          <w:szCs w:val="24"/>
+          <w:lang w:val="en-US"/>
+        </w:rPr>
+        <w:t>&lt;input... “color”&gt;</w:t>
+      </w:r>
+    </w:p>
+    <w:p>
+      <w:pPr>
+        <w:ind w:left="2124"/>
+        <w:jc w:val="both"/>
+        <w:rPr>
+          <w:rFonts w:ascii="Arial" w:hAnsi="Arial" w:cs="Arial"/>
+          <w:sz w:val="24"/>
+          <w:szCs w:val="24"/>
+          <w:lang w:val="en-US"/>
+        </w:rPr>
+      </w:pPr>
+      <w:r>
+        <w:rPr>
+          <w:rFonts w:ascii="Arial" w:hAnsi="Arial" w:cs="Arial"/>
+          <w:sz w:val="24"/>
+          <w:szCs w:val="24"/>
+          <w:lang w:val="en-US"/>
+        </w:rPr>
+        <w:t>&lt;input... “range”&gt;</w:t>
+      </w:r>
+    </w:p>
+    <w:p>
+      <w:pPr>
+        <w:ind w:left="2124"/>
+        <w:jc w:val="both"/>
         <w:rPr>
           <w:rFonts w:ascii="Arial" w:hAnsi="Arial" w:cs="Arial"/>
           <w:sz w:val="20"/>
           <w:szCs w:val="20"/>
-          <w:lang w:val="en-US"/>
-        </w:rPr>
-        <w:t>ou</w:t>
-      </w:r>
-      <w:proofErr w:type="spellEnd"/>
+        </w:rPr>
+      </w:pPr>
+      <w:r>
+        <w:rPr>
+          <w:rFonts w:ascii="Arial" w:hAnsi="Arial" w:cs="Arial"/>
+          <w:sz w:val="24"/>
+          <w:szCs w:val="24"/>
+          <w:lang w:val="en-US"/>
+        </w:rPr>
+        <w:t xml:space="preserve">&lt;input... </w:t>
+      </w:r>
+      <w:r>
+        <w:rPr>
+          <w:rFonts w:ascii="Arial" w:hAnsi="Arial" w:cs="Arial"/>
+          <w:sz w:val="24"/>
+          <w:szCs w:val="24"/>
+        </w:rPr>
+        <w:t xml:space="preserve">“file”&gt; </w:t>
+      </w:r>
       <w:r>
         <w:rPr>
           <w:rFonts w:ascii="Arial" w:hAnsi="Arial" w:cs="Arial"/>
           <w:sz w:val="20"/>
           <w:szCs w:val="20"/>
-          <w:lang w:val="en-US"/>
-        </w:rPr>
-        <w:t xml:space="preserve"> max, </w:t>
-      </w:r>
-      <w:proofErr w:type="spellStart"/>
+        </w:rPr>
+        <w:t>OBS.: não pode usar o método GET</w:t>
+      </w:r>
+    </w:p>
+    <w:p>
+      <w:pPr>
+        <w:ind w:left="2124"/>
+        <w:jc w:val="both"/>
+        <w:rPr>
+          <w:rFonts w:ascii="Arial" w:hAnsi="Arial" w:cs="Arial"/>
+          <w:sz w:val="24"/>
+          <w:szCs w:val="24"/>
+          <w:lang w:val="en-US"/>
+        </w:rPr>
+      </w:pPr>
+      <w:r>
+        <w:rPr>
+          <w:rFonts w:ascii="Arial" w:hAnsi="Arial" w:cs="Arial"/>
+          <w:sz w:val="24"/>
+          <w:szCs w:val="24"/>
+          <w:lang w:val="en-US"/>
+        </w:rPr>
+        <w:t>&lt;select&gt;</w:t>
+      </w:r>
+    </w:p>
+    <w:p>
+      <w:pPr>
+        <w:ind w:left="2124"/>
+        <w:jc w:val="both"/>
+        <w:rPr>
+          <w:rFonts w:ascii="Arial" w:hAnsi="Arial" w:cs="Arial"/>
+          <w:sz w:val="24"/>
+          <w:szCs w:val="24"/>
+          <w:lang w:val="en-US"/>
+        </w:rPr>
+      </w:pPr>
+      <w:r>
+        <w:rPr>
+          <w:rFonts w:ascii="Arial" w:hAnsi="Arial" w:cs="Arial"/>
+          <w:sz w:val="24"/>
+          <w:szCs w:val="24"/>
+          <w:lang w:val="en-US"/>
+        </w:rPr>
+        <w:tab/>
+        <w:t>&lt;option&gt;&lt;/option&gt;</w:t>
+      </w:r>
+    </w:p>
+    <w:p>
+      <w:pPr>
+        <w:ind w:left="2124"/>
+        <w:jc w:val="both"/>
+        <w:rPr>
+          <w:rFonts w:ascii="Arial" w:hAnsi="Arial" w:cs="Arial"/>
+          <w:sz w:val="24"/>
+          <w:szCs w:val="24"/>
+          <w:lang w:val="en-US"/>
+        </w:rPr>
+      </w:pPr>
+      <w:r>
+        <w:rPr>
+          <w:rFonts w:ascii="Arial" w:hAnsi="Arial" w:cs="Arial"/>
+          <w:sz w:val="24"/>
+          <w:szCs w:val="24"/>
+          <w:lang w:val="en-US"/>
+        </w:rPr>
+        <w:tab/>
+      </w:r>
+      <w:r>
+        <w:rPr>
+          <w:rFonts w:ascii="Arial" w:hAnsi="Arial" w:cs="Arial"/>
+          <w:sz w:val="24"/>
+          <w:szCs w:val="24"/>
+          <w:lang w:val="en-US"/>
+        </w:rPr>
+        <w:t>&lt;optgroup</w:t>
+      </w:r>
+      <w:r>
+        <w:rPr>
+          <w:rFonts w:ascii="Arial" w:hAnsi="Arial" w:cs="Arial"/>
+          <w:sz w:val="24"/>
+          <w:szCs w:val="24"/>
+          <w:lang w:val="en-US"/>
+        </w:rPr>
+        <w:t xml:space="preserve"> label</w:t>
+      </w:r>
+      <w:r>
+        <w:rPr>
+          <w:rFonts w:ascii="Arial" w:hAnsi="Arial" w:cs="Arial"/>
+          <w:sz w:val="24"/>
+          <w:szCs w:val="24"/>
+          <w:lang w:val="en-US"/>
+        </w:rPr>
+        <w:t>&gt;</w:t>
+      </w:r>
+    </w:p>
+    <w:p>
+      <w:pPr>
+        <w:ind w:left="2124"/>
+        <w:jc w:val="both"/>
+        <w:rPr>
+          <w:rFonts w:ascii="Arial" w:hAnsi="Arial" w:cs="Arial"/>
+          <w:sz w:val="24"/>
+          <w:szCs w:val="24"/>
+        </w:rPr>
+      </w:pPr>
+      <w:r>
+        <w:rPr>
+          <w:rFonts w:ascii="Arial" w:hAnsi="Arial" w:cs="Arial"/>
+          <w:sz w:val="24"/>
+          <w:szCs w:val="24"/>
+          <w:lang w:val="en-US"/>
+        </w:rPr>
+        <w:tab/>
+      </w:r>
+      <w:r>
+        <w:rPr>
+          <w:rFonts w:ascii="Arial" w:hAnsi="Arial" w:cs="Arial"/>
+          <w:sz w:val="24"/>
+          <w:szCs w:val="24"/>
+          <w:lang w:val="en-US"/>
+        </w:rPr>
+        <w:tab/>
+      </w:r>
+      <w:r>
+        <w:rPr>
+          <w:rFonts w:ascii="Arial" w:hAnsi="Arial" w:cs="Arial"/>
+          <w:sz w:val="24"/>
+          <w:szCs w:val="24"/>
+        </w:rPr>
+        <w:t>&lt;option&gt;</w:t>
+      </w:r>
+    </w:p>
+    <w:p>
+      <w:pPr>
+        <w:ind w:left="2124"/>
+        <w:jc w:val="both"/>
+        <w:rPr>
+          <w:rFonts w:ascii="Arial" w:hAnsi="Arial" w:cs="Arial"/>
+          <w:sz w:val="24"/>
+          <w:szCs w:val="24"/>
+        </w:rPr>
+      </w:pPr>
+      <w:r>
+        <w:rPr>
+          <w:rFonts w:ascii="Arial" w:hAnsi="Arial" w:cs="Arial"/>
+          <w:sz w:val="24"/>
+          <w:szCs w:val="24"/>
+        </w:rPr>
+        <w:tab/>
+        <w:t>&lt;/optgroup&gt;</w:t>
+      </w:r>
+    </w:p>
+    <w:p>
+      <w:pPr>
+        <w:ind w:left="2124"/>
+        <w:jc w:val="both"/>
+        <w:rPr>
+          <w:rFonts w:ascii="Arial" w:hAnsi="Arial" w:cs="Arial"/>
+          <w:sz w:val="24"/>
+          <w:szCs w:val="24"/>
+        </w:rPr>
+      </w:pPr>
+      <w:r>
+        <w:rPr>
+          <w:rFonts w:ascii="Arial" w:hAnsi="Arial" w:cs="Arial"/>
+          <w:sz w:val="24"/>
+          <w:szCs w:val="24"/>
+        </w:rPr>
+        <w:t>&lt;/select&gt;</w:t>
+      </w:r>
+    </w:p>
+    <w:p>
+      <w:pPr>
+        <w:ind w:left="2124"/>
+        <w:jc w:val="both"/>
+        <w:rPr>
+          <w:rFonts w:ascii="Arial" w:hAnsi="Arial" w:cs="Arial"/>
+          <w:sz w:val="24"/>
+          <w:szCs w:val="24"/>
+        </w:rPr>
+      </w:pPr>
+      <w:r>
+        <w:rPr>
+          <w:rFonts w:ascii="Arial" w:hAnsi="Arial" w:cs="Arial"/>
+          <w:sz w:val="24"/>
+          <w:szCs w:val="24"/>
+        </w:rPr>
+        <w:t>&lt;datalist</w:t>
+      </w:r>
+      <w:r>
+        <w:rPr>
+          <w:rFonts w:ascii="Arial" w:hAnsi="Arial" w:cs="Arial"/>
+          <w:sz w:val="24"/>
+          <w:szCs w:val="24"/>
+        </w:rPr>
+        <w:t xml:space="preserve"> id=””</w:t>
+      </w:r>
+      <w:r>
+        <w:rPr>
+          <w:rFonts w:ascii="Arial" w:hAnsi="Arial" w:cs="Arial"/>
+          <w:sz w:val="24"/>
+          <w:szCs w:val="24"/>
+        </w:rPr>
+        <w:t>&gt;</w:t>
+      </w:r>
+      <w:r>
+        <w:rPr>
+          <w:rFonts w:ascii="Arial" w:hAnsi="Arial" w:cs="Arial"/>
+          <w:sz w:val="24"/>
+          <w:szCs w:val="24"/>
+        </w:rPr>
+        <w:t xml:space="preserve"> </w:t>
+      </w:r>
       <w:r>
         <w:rPr>
           <w:rFonts w:ascii="Arial" w:hAnsi="Arial" w:cs="Arial"/>
           <w:sz w:val="20"/>
           <w:szCs w:val="20"/>
-          <w:lang w:val="en-US"/>
-        </w:rPr>
-        <w:t>depende</w:t>
-      </w:r>
-      <w:proofErr w:type="spellEnd"/>
-      <w:r>
+        </w:rPr>
+        <w:t>OBS.: precisa ter o ID relacionado com o id ou name do input</w:t>
+      </w:r>
+    </w:p>
+    <w:p>
+      <w:pPr>
+        <w:ind w:left="2124"/>
+        <w:jc w:val="both"/>
+        <w:rPr>
+          <w:rFonts w:ascii="Arial" w:hAnsi="Arial" w:cs="Arial"/>
+          <w:sz w:val="24"/>
+          <w:szCs w:val="24"/>
+        </w:rPr>
+      </w:pPr>
+      <w:r>
+        <w:rPr>
+          <w:rFonts w:ascii="Arial" w:hAnsi="Arial" w:cs="Arial"/>
+          <w:sz w:val="24"/>
+          <w:szCs w:val="24"/>
+        </w:rPr>
+        <w:tab/>
+      </w:r>
+      <w:r>
+        <w:rPr>
+          <w:rFonts w:ascii="Arial" w:hAnsi="Arial" w:cs="Arial"/>
+          <w:sz w:val="24"/>
+          <w:szCs w:val="24"/>
+        </w:rPr>
+        <w:t>&lt;option&gt;</w:t>
+      </w:r>
+    </w:p>
+    <w:p>
+      <w:pPr>
+        <w:ind w:left="2124"/>
+        <w:jc w:val="both"/>
+        <w:rPr>
+          <w:rFonts w:ascii="Arial" w:hAnsi="Arial" w:cs="Arial"/>
+          <w:sz w:val="24"/>
+          <w:szCs w:val="24"/>
+        </w:rPr>
+      </w:pPr>
+      <w:r>
+        <w:rPr>
+          <w:rFonts w:ascii="Arial" w:hAnsi="Arial" w:cs="Arial"/>
+          <w:sz w:val="24"/>
+          <w:szCs w:val="24"/>
+        </w:rPr>
+        <w:t>&lt;/datalist&gt;</w:t>
+      </w:r>
+    </w:p>
+    <w:p>
+      <w:pPr>
+        <w:ind w:left="2124"/>
+        <w:jc w:val="both"/>
         <w:rPr>
           <w:rFonts w:ascii="Arial" w:hAnsi="Arial" w:cs="Arial"/>
           <w:sz w:val="20"/>
           <w:szCs w:val="20"/>
-          <w:lang w:val="en-US"/>
-        </w:rPr>
-        <w:t xml:space="preserve"> do input)</w:t>
-      </w:r>
-      <w:r>
-        <w:rPr>
-          <w:rFonts w:ascii="Arial" w:hAnsi="Arial" w:cs="Arial"/>
-          <w:sz w:val="24"/>
-          <w:szCs w:val="24"/>
-          <w:lang w:val="en-US"/>
-        </w:rPr>
-        <w:t xml:space="preserve"> </w:t>
-      </w:r>
-      <w:proofErr w:type="spellStart"/>
-      <w:r>
-        <w:rPr>
-          <w:rFonts w:ascii="Arial" w:hAnsi="Arial" w:cs="Arial"/>
-          <w:sz w:val="24"/>
-          <w:szCs w:val="24"/>
-          <w:lang w:val="en-US"/>
-        </w:rPr>
-        <w:t>maxlenght</w:t>
-      </w:r>
-      <w:proofErr w:type="spellEnd"/>
-      <w:r>
-        <w:rPr>
-          <w:rFonts w:ascii="Arial" w:hAnsi="Arial" w:cs="Arial"/>
-          <w:sz w:val="24"/>
-          <w:szCs w:val="24"/>
-          <w:lang w:val="en-US"/>
-        </w:rPr>
-        <w:t>=”” size=”” placeholder=”” autocomplete=””</w:t>
-      </w:r>
-      <w:r>
-        <w:rPr>
-          <w:rFonts w:ascii="Arial" w:hAnsi="Arial" w:cs="Arial"/>
-          <w:sz w:val="24"/>
-          <w:szCs w:val="24"/>
-          <w:lang w:val="en-US"/>
-        </w:rPr>
-        <w:t xml:space="preserve"> step=””</w:t>
-      </w:r>
-      <w:r>
-        <w:rPr>
-          <w:rFonts w:ascii="Arial" w:hAnsi="Arial" w:cs="Arial"/>
-          <w:sz w:val="24"/>
-          <w:szCs w:val="24"/>
-          <w:lang w:val="en-US"/>
-        </w:rPr>
-        <w:t>&gt;</w:t>
-      </w:r>
-    </w:p>
-    <w:p>
-      <w:pPr>
-        <w:ind w:left="1416" w:firstLine="708"/>
-        <w:jc w:val="both"/>
-        <w:rPr>
-          <w:rFonts w:ascii="Arial" w:hAnsi="Arial" w:cs="Arial"/>
-          <w:sz w:val="24"/>
-          <w:szCs w:val="24"/>
-          <w:lang w:val="en-US"/>
-        </w:rPr>
-      </w:pPr>
-      <w:r>
-        <w:rPr>
-          <w:rFonts w:ascii="Arial" w:hAnsi="Arial" w:cs="Arial"/>
-          <w:sz w:val="24"/>
-          <w:szCs w:val="24"/>
-          <w:lang w:val="en-US"/>
-        </w:rPr>
-        <w:t>&lt;input...</w:t>
-      </w:r>
-      <w:r>
-        <w:rPr>
-          <w:rFonts w:ascii="Arial" w:hAnsi="Arial" w:cs="Arial"/>
-          <w:sz w:val="24"/>
-          <w:szCs w:val="24"/>
-          <w:lang w:val="en-US"/>
-        </w:rPr>
-        <w:t>”</w:t>
-      </w:r>
-      <w:proofErr w:type="spellStart"/>
-      <w:r>
-        <w:rPr>
-          <w:rFonts w:ascii="Arial" w:hAnsi="Arial" w:cs="Arial"/>
-          <w:sz w:val="24"/>
-          <w:szCs w:val="24"/>
-          <w:lang w:val="en-US"/>
-        </w:rPr>
-        <w:t>tel</w:t>
-      </w:r>
-      <w:proofErr w:type="spellEnd"/>
-      <w:r>
-        <w:rPr>
-          <w:rFonts w:ascii="Arial" w:hAnsi="Arial" w:cs="Arial"/>
-          <w:sz w:val="24"/>
-          <w:szCs w:val="24"/>
-          <w:lang w:val="en-US"/>
-        </w:rPr>
-        <w:t>”</w:t>
-      </w:r>
-      <w:r>
-        <w:rPr>
-          <w:rFonts w:ascii="Arial" w:hAnsi="Arial" w:cs="Arial"/>
-          <w:sz w:val="24"/>
-          <w:szCs w:val="24"/>
-          <w:lang w:val="en-US"/>
-        </w:rPr>
-        <w:t>... pattern=”^</w:t>
-      </w:r>
-      <w:r>
-        <w:rPr>
-          <w:rFonts w:ascii="Arial" w:hAnsi="Arial" w:cs="Arial"/>
-          <w:sz w:val="24"/>
-          <w:szCs w:val="24"/>
-          <w:lang w:val="en-US"/>
-        </w:rPr>
-        <w:t>\(\d{2}\)\d</w:t>
-      </w:r>
-      <w:r>
-        <w:rPr>
-          <w:rFonts w:ascii="Arial" w:hAnsi="Arial" w:cs="Arial"/>
-          <w:sz w:val="24"/>
-          <w:szCs w:val="24"/>
-          <w:lang w:val="en-US"/>
-        </w:rPr>
-        <w:t>{4,5}-[0-9]{4}$”&gt;</w:t>
-      </w:r>
-    </w:p>
-    <w:p>
-      <w:pPr>
-        <w:ind w:left="1416" w:firstLine="708"/>
-        <w:jc w:val="both"/>
-        <w:rPr>
-          <w:rFonts w:ascii="Arial" w:hAnsi="Arial" w:cs="Arial"/>
-          <w:sz w:val="24"/>
-          <w:szCs w:val="24"/>
-          <w:lang w:val="en-US"/>
-        </w:rPr>
-      </w:pPr>
-      <w:r>
-        <w:rPr>
-          <w:rFonts w:ascii="Arial" w:hAnsi="Arial" w:cs="Arial"/>
-          <w:sz w:val="24"/>
-          <w:szCs w:val="24"/>
-          <w:lang w:val="en-US"/>
-        </w:rPr>
-        <w:t xml:space="preserve">&lt;input… </w:t>
-      </w:r>
-      <w:r>
-        <w:rPr>
-          <w:rFonts w:ascii="Arial" w:hAnsi="Arial" w:cs="Arial"/>
-          <w:sz w:val="24"/>
-          <w:szCs w:val="24"/>
-          <w:lang w:val="en-US"/>
-        </w:rPr>
-        <w:t>“</w:t>
-      </w:r>
-      <w:r>
-        <w:rPr>
-          <w:rFonts w:ascii="Arial" w:hAnsi="Arial" w:cs="Arial"/>
-          <w:sz w:val="24"/>
-          <w:szCs w:val="24"/>
-          <w:lang w:val="en-US"/>
-        </w:rPr>
-        <w:t>checkbox</w:t>
-      </w:r>
-      <w:r>
-        <w:rPr>
-          <w:rFonts w:ascii="Arial" w:hAnsi="Arial" w:cs="Arial"/>
-          <w:sz w:val="24"/>
-          <w:szCs w:val="24"/>
-          <w:lang w:val="en-US"/>
-        </w:rPr>
-        <w:t>”</w:t>
-      </w:r>
-      <w:r>
-        <w:rPr>
-          <w:rFonts w:ascii="Arial" w:hAnsi="Arial" w:cs="Arial"/>
-          <w:sz w:val="24"/>
-          <w:szCs w:val="24"/>
-          <w:lang w:val="en-US"/>
-        </w:rPr>
-        <w:t xml:space="preserve"> checked</w:t>
-      </w:r>
-      <w:r>
-        <w:rPr>
-          <w:rFonts w:ascii="Arial" w:hAnsi="Arial" w:cs="Arial"/>
-          <w:sz w:val="24"/>
-          <w:szCs w:val="24"/>
-          <w:lang w:val="en-US"/>
-        </w:rPr>
-        <w:t xml:space="preserve"> value</w:t>
-      </w:r>
-      <w:r>
-        <w:rPr>
-          <w:rFonts w:ascii="Arial" w:hAnsi="Arial" w:cs="Arial"/>
-          <w:sz w:val="24"/>
-          <w:szCs w:val="24"/>
-          <w:lang w:val="en-US"/>
-        </w:rPr>
-        <w:t>&gt;</w:t>
-      </w:r>
-    </w:p>
-    <w:p>
-      <w:pPr>
-        <w:ind w:left="2124"/>
-        <w:jc w:val="both"/>
-        <w:rPr>
-          <w:rFonts w:ascii="Arial" w:hAnsi="Arial" w:cs="Arial"/>
-          <w:sz w:val="20"/>
-          <w:szCs w:val="20"/>
-        </w:rPr>
-      </w:pPr>
-      <w:r>
-        <w:rPr>
-          <w:rFonts w:ascii="Arial" w:hAnsi="Arial" w:cs="Arial"/>
-          <w:sz w:val="24"/>
-          <w:szCs w:val="24"/>
-          <w:lang w:val="en-US"/>
-        </w:rPr>
-        <w:t xml:space="preserve">&lt;input… </w:t>
-      </w:r>
-      <w:r>
-        <w:rPr>
-          <w:rFonts w:ascii="Arial" w:hAnsi="Arial" w:cs="Arial"/>
-          <w:sz w:val="24"/>
-          <w:szCs w:val="24"/>
-        </w:rPr>
-        <w:t>“</w:t>
-      </w:r>
-      <w:r>
-        <w:rPr>
-          <w:rFonts w:ascii="Arial" w:hAnsi="Arial" w:cs="Arial"/>
-          <w:sz w:val="24"/>
-          <w:szCs w:val="24"/>
-        </w:rPr>
-        <w:t>radio</w:t>
-      </w:r>
-      <w:r>
-        <w:rPr>
-          <w:rFonts w:ascii="Arial" w:hAnsi="Arial" w:cs="Arial"/>
-          <w:sz w:val="24"/>
-          <w:szCs w:val="24"/>
-        </w:rPr>
-        <w:t>”</w:t>
-      </w:r>
-      <w:r>
-        <w:rPr>
-          <w:rFonts w:ascii="Arial" w:hAnsi="Arial" w:cs="Arial"/>
-          <w:sz w:val="24"/>
-          <w:szCs w:val="24"/>
-        </w:rPr>
-        <w:t xml:space="preserve"> </w:t>
-      </w:r>
-      <w:proofErr w:type="spellStart"/>
-      <w:r>
-        <w:rPr>
-          <w:rFonts w:ascii="Arial" w:hAnsi="Arial" w:cs="Arial"/>
-          <w:sz w:val="24"/>
-          <w:szCs w:val="24"/>
-        </w:rPr>
-        <w:t>checked</w:t>
-      </w:r>
-      <w:proofErr w:type="spellEnd"/>
-      <w:r>
-        <w:rPr>
-          <w:rFonts w:ascii="Arial" w:hAnsi="Arial" w:cs="Arial"/>
-          <w:sz w:val="24"/>
-          <w:szCs w:val="24"/>
-        </w:rPr>
-        <w:t xml:space="preserve"> </w:t>
-      </w:r>
-      <w:proofErr w:type="spellStart"/>
-      <w:r>
-        <w:rPr>
-          <w:rFonts w:ascii="Arial" w:hAnsi="Arial" w:cs="Arial"/>
-          <w:sz w:val="24"/>
-          <w:szCs w:val="24"/>
-        </w:rPr>
-        <w:t>value</w:t>
-      </w:r>
-      <w:proofErr w:type="spellEnd"/>
-      <w:r>
-        <w:rPr>
-          <w:rFonts w:ascii="Arial" w:hAnsi="Arial" w:cs="Arial"/>
-          <w:sz w:val="24"/>
-          <w:szCs w:val="24"/>
-        </w:rPr>
-        <w:t xml:space="preserve">&gt; </w:t>
-      </w:r>
-      <w:r>
-        <w:rPr>
-          <w:rFonts w:ascii="Arial" w:hAnsi="Arial" w:cs="Arial"/>
-          <w:sz w:val="20"/>
-          <w:szCs w:val="20"/>
-        </w:rPr>
-        <w:t>OBS.: colocar o mesmo NAME, pois se não vou poder selecionar todas as opções</w:t>
-      </w:r>
-    </w:p>
-    <w:p>
-      <w:pPr>
-        <w:ind w:left="2124"/>
-        <w:jc w:val="both"/>
-        <w:rPr>
-          <w:rFonts w:ascii="Arial" w:hAnsi="Arial" w:cs="Arial"/>
-          <w:sz w:val="24"/>
-          <w:szCs w:val="24"/>
-          <w:lang w:val="en-US"/>
-        </w:rPr>
-      </w:pPr>
-      <w:r>
-        <w:rPr>
-          <w:rFonts w:ascii="Arial" w:hAnsi="Arial" w:cs="Arial"/>
-          <w:sz w:val="24"/>
-          <w:szCs w:val="24"/>
-          <w:lang w:val="en-US"/>
-        </w:rPr>
-        <w:t>&lt;input... “color”&gt;</w:t>
-      </w:r>
-    </w:p>
-    <w:p>
-      <w:pPr>
-        <w:ind w:left="2124"/>
-        <w:jc w:val="both"/>
-        <w:rPr>
-          <w:rFonts w:ascii="Arial" w:hAnsi="Arial" w:cs="Arial"/>
-          <w:sz w:val="24"/>
-          <w:szCs w:val="24"/>
-          <w:lang w:val="en-US"/>
-        </w:rPr>
-      </w:pPr>
-      <w:r>
-        <w:rPr>
-          <w:rFonts w:ascii="Arial" w:hAnsi="Arial" w:cs="Arial"/>
-          <w:sz w:val="24"/>
-          <w:szCs w:val="24"/>
-          <w:lang w:val="en-US"/>
-        </w:rPr>
-        <w:t>&lt;input... “range”&gt;</w:t>
-      </w:r>
-    </w:p>
-    <w:p>
-      <w:pPr>
-        <w:ind w:left="2124"/>
-        <w:jc w:val="both"/>
-        <w:rPr>
-          <w:rFonts w:ascii="Arial" w:hAnsi="Arial" w:cs="Arial"/>
-          <w:sz w:val="20"/>
-          <w:szCs w:val="20"/>
-        </w:rPr>
-      </w:pPr>
-      <w:r>
-        <w:rPr>
-          <w:rFonts w:ascii="Arial" w:hAnsi="Arial" w:cs="Arial"/>
-          <w:sz w:val="24"/>
-          <w:szCs w:val="24"/>
-          <w:lang w:val="en-US"/>
-        </w:rPr>
-        <w:t xml:space="preserve">&lt;input... </w:t>
-      </w:r>
-      <w:r>
-        <w:rPr>
-          <w:rFonts w:ascii="Arial" w:hAnsi="Arial" w:cs="Arial"/>
-          <w:sz w:val="24"/>
-          <w:szCs w:val="24"/>
-        </w:rPr>
-        <w:t xml:space="preserve">“file”&gt; </w:t>
-      </w:r>
-      <w:r>
-        <w:rPr>
-          <w:rFonts w:ascii="Arial" w:hAnsi="Arial" w:cs="Arial"/>
-          <w:sz w:val="20"/>
-          <w:szCs w:val="20"/>
-        </w:rPr>
-        <w:t>OBS.: não pode usar o método GET</w:t>
-      </w:r>
-    </w:p>
-    <w:p>
-      <w:pPr>
-        <w:ind w:left="2124"/>
-        <w:jc w:val="both"/>
-        <w:rPr>
-          <w:rFonts w:ascii="Arial" w:hAnsi="Arial" w:cs="Arial"/>
-          <w:sz w:val="24"/>
-          <w:szCs w:val="24"/>
-          <w:lang w:val="en-US"/>
-        </w:rPr>
-      </w:pPr>
-      <w:r>
-        <w:rPr>
-          <w:rFonts w:ascii="Arial" w:hAnsi="Arial" w:cs="Arial"/>
-          <w:sz w:val="24"/>
-          <w:szCs w:val="24"/>
-          <w:lang w:val="en-US"/>
-        </w:rPr>
-        <w:t>&lt;select&gt;</w:t>
-      </w:r>
-    </w:p>
-    <w:p>
-      <w:pPr>
-        <w:ind w:left="2124"/>
-        <w:jc w:val="both"/>
-        <w:rPr>
-          <w:rFonts w:ascii="Arial" w:hAnsi="Arial" w:cs="Arial"/>
-          <w:sz w:val="24"/>
-          <w:szCs w:val="24"/>
-          <w:lang w:val="en-US"/>
-        </w:rPr>
-      </w:pPr>
-      <w:r>
-        <w:rPr>
-          <w:rFonts w:ascii="Arial" w:hAnsi="Arial" w:cs="Arial"/>
-          <w:sz w:val="24"/>
-          <w:szCs w:val="24"/>
-          <w:lang w:val="en-US"/>
-        </w:rPr>
-        <w:tab/>
-        <w:t>&lt;option&gt;&lt;/option&gt;</w:t>
-      </w:r>
-    </w:p>
-    <w:p>
-      <w:pPr>
-        <w:ind w:left="2124"/>
-        <w:jc w:val="both"/>
-        <w:rPr>
-          <w:rFonts w:ascii="Arial" w:hAnsi="Arial" w:cs="Arial"/>
-          <w:sz w:val="24"/>
-          <w:szCs w:val="24"/>
-          <w:lang w:val="en-US"/>
-        </w:rPr>
-      </w:pPr>
-      <w:r>
-        <w:rPr>
-          <w:rFonts w:ascii="Arial" w:hAnsi="Arial" w:cs="Arial"/>
-          <w:sz w:val="24"/>
-          <w:szCs w:val="24"/>
-          <w:lang w:val="en-US"/>
-        </w:rPr>
-        <w:tab/>
-      </w:r>
-      <w:r>
-        <w:rPr>
-          <w:rFonts w:ascii="Arial" w:hAnsi="Arial" w:cs="Arial"/>
-          <w:sz w:val="24"/>
-          <w:szCs w:val="24"/>
-          <w:lang w:val="en-US"/>
-        </w:rPr>
-        <w:t>&lt;</w:t>
-      </w:r>
-      <w:proofErr w:type="spellStart"/>
-      <w:r>
-        <w:rPr>
-          <w:rFonts w:ascii="Arial" w:hAnsi="Arial" w:cs="Arial"/>
-          <w:sz w:val="24"/>
-          <w:szCs w:val="24"/>
-          <w:lang w:val="en-US"/>
-        </w:rPr>
-        <w:t>optgroup</w:t>
-      </w:r>
-      <w:proofErr w:type="spellEnd"/>
-      <w:r>
-        <w:rPr>
-          <w:rFonts w:ascii="Arial" w:hAnsi="Arial" w:cs="Arial"/>
-          <w:sz w:val="24"/>
-          <w:szCs w:val="24"/>
-          <w:lang w:val="en-US"/>
-        </w:rPr>
-        <w:t xml:space="preserve"> label</w:t>
-      </w:r>
-      <w:r>
-        <w:rPr>
-          <w:rFonts w:ascii="Arial" w:hAnsi="Arial" w:cs="Arial"/>
-          <w:sz w:val="24"/>
-          <w:szCs w:val="24"/>
-          <w:lang w:val="en-US"/>
-        </w:rPr>
-        <w:t>&gt;</w:t>
-      </w:r>
-    </w:p>
-    <w:p>
-      <w:pPr>
-        <w:ind w:left="2124"/>
-        <w:jc w:val="both"/>
-        <w:rPr>
-          <w:rFonts w:ascii="Arial" w:hAnsi="Arial" w:cs="Arial"/>
-          <w:sz w:val="24"/>
-          <w:szCs w:val="24"/>
-        </w:rPr>
-      </w:pPr>
-      <w:r>
-        <w:rPr>
-          <w:rFonts w:ascii="Arial" w:hAnsi="Arial" w:cs="Arial"/>
-          <w:sz w:val="24"/>
-          <w:szCs w:val="24"/>
-          <w:lang w:val="en-US"/>
-        </w:rPr>
-        <w:tab/>
-      </w:r>
-      <w:r>
-        <w:rPr>
-          <w:rFonts w:ascii="Arial" w:hAnsi="Arial" w:cs="Arial"/>
-          <w:sz w:val="24"/>
-          <w:szCs w:val="24"/>
-          <w:lang w:val="en-US"/>
-        </w:rPr>
-        <w:tab/>
-      </w:r>
-      <w:r>
-        <w:rPr>
-          <w:rFonts w:ascii="Arial" w:hAnsi="Arial" w:cs="Arial"/>
-          <w:sz w:val="24"/>
-          <w:szCs w:val="24"/>
-        </w:rPr>
-        <w:t>&lt;</w:t>
-      </w:r>
-      <w:proofErr w:type="spellStart"/>
-      <w:r>
-        <w:rPr>
-          <w:rFonts w:ascii="Arial" w:hAnsi="Arial" w:cs="Arial"/>
-          <w:sz w:val="24"/>
-          <w:szCs w:val="24"/>
-        </w:rPr>
-        <w:t>option</w:t>
-      </w:r>
-      <w:proofErr w:type="spellEnd"/>
-      <w:r>
-        <w:rPr>
-          <w:rFonts w:ascii="Arial" w:hAnsi="Arial" w:cs="Arial"/>
-          <w:sz w:val="24"/>
-          <w:szCs w:val="24"/>
-        </w:rPr>
-        <w:t>&gt;</w:t>
-      </w:r>
-    </w:p>
-    <w:p>
-      <w:pPr>
-        <w:ind w:left="2124"/>
-        <w:jc w:val="both"/>
-        <w:rPr>
-          <w:rFonts w:ascii="Arial" w:hAnsi="Arial" w:cs="Arial"/>
-          <w:sz w:val="24"/>
-          <w:szCs w:val="24"/>
-        </w:rPr>
-      </w:pPr>
-      <w:r>
-        <w:rPr>
-          <w:rFonts w:ascii="Arial" w:hAnsi="Arial" w:cs="Arial"/>
-          <w:sz w:val="24"/>
-          <w:szCs w:val="24"/>
-        </w:rPr>
-        <w:tab/>
-        <w:t>&lt;/</w:t>
-      </w:r>
-      <w:proofErr w:type="spellStart"/>
-      <w:r>
-        <w:rPr>
-          <w:rFonts w:ascii="Arial" w:hAnsi="Arial" w:cs="Arial"/>
-          <w:sz w:val="24"/>
-          <w:szCs w:val="24"/>
-        </w:rPr>
-        <w:t>optgroup</w:t>
-      </w:r>
-      <w:proofErr w:type="spellEnd"/>
-      <w:r>
-        <w:rPr>
-          <w:rFonts w:ascii="Arial" w:hAnsi="Arial" w:cs="Arial"/>
-          <w:sz w:val="24"/>
-          <w:szCs w:val="24"/>
-        </w:rPr>
-        <w:t>&gt;</w:t>
-      </w:r>
-    </w:p>
-    <w:p>
-      <w:pPr>
-        <w:ind w:left="2124"/>
-        <w:jc w:val="both"/>
-        <w:rPr>
-          <w:rFonts w:ascii="Arial" w:hAnsi="Arial" w:cs="Arial"/>
-          <w:sz w:val="24"/>
-          <w:szCs w:val="24"/>
-        </w:rPr>
-      </w:pPr>
-      <w:r>
-        <w:rPr>
-          <w:rFonts w:ascii="Arial" w:hAnsi="Arial" w:cs="Arial"/>
-          <w:sz w:val="24"/>
-          <w:szCs w:val="24"/>
-        </w:rPr>
-        <w:t>&lt;/</w:t>
-      </w:r>
-      <w:proofErr w:type="spellStart"/>
-      <w:r>
-        <w:rPr>
-          <w:rFonts w:ascii="Arial" w:hAnsi="Arial" w:cs="Arial"/>
-          <w:sz w:val="24"/>
-          <w:szCs w:val="24"/>
-        </w:rPr>
-        <w:t>select</w:t>
-      </w:r>
-      <w:proofErr w:type="spellEnd"/>
-      <w:r>
-        <w:rPr>
-          <w:rFonts w:ascii="Arial" w:hAnsi="Arial" w:cs="Arial"/>
-          <w:sz w:val="24"/>
-          <w:szCs w:val="24"/>
-        </w:rPr>
-        <w:t>&gt;</w:t>
-      </w:r>
-    </w:p>
-    <w:p>
-      <w:pPr>
-        <w:ind w:left="2124"/>
-        <w:jc w:val="both"/>
-        <w:rPr>
-          <w:rFonts w:ascii="Arial" w:hAnsi="Arial" w:cs="Arial"/>
-          <w:sz w:val="24"/>
-          <w:szCs w:val="24"/>
-        </w:rPr>
-      </w:pPr>
-      <w:r>
-        <w:rPr>
-          <w:rFonts w:ascii="Arial" w:hAnsi="Arial" w:cs="Arial"/>
-          <w:sz w:val="24"/>
-          <w:szCs w:val="24"/>
-        </w:rPr>
-        <w:t>&lt;</w:t>
-      </w:r>
-      <w:proofErr w:type="spellStart"/>
-      <w:r>
-        <w:rPr>
-          <w:rFonts w:ascii="Arial" w:hAnsi="Arial" w:cs="Arial"/>
-          <w:sz w:val="24"/>
-          <w:szCs w:val="24"/>
-        </w:rPr>
-        <w:t>datalist</w:t>
-      </w:r>
-      <w:proofErr w:type="spellEnd"/>
-      <w:r>
-        <w:rPr>
-          <w:rFonts w:ascii="Arial" w:hAnsi="Arial" w:cs="Arial"/>
-          <w:sz w:val="24"/>
-          <w:szCs w:val="24"/>
-        </w:rPr>
-        <w:t xml:space="preserve"> id=””</w:t>
-      </w:r>
-      <w:r>
-        <w:rPr>
-          <w:rFonts w:ascii="Arial" w:hAnsi="Arial" w:cs="Arial"/>
-          <w:sz w:val="24"/>
-          <w:szCs w:val="24"/>
-        </w:rPr>
-        <w:t>&gt;</w:t>
-      </w:r>
-      <w:r>
-        <w:rPr>
-          <w:rFonts w:ascii="Arial" w:hAnsi="Arial" w:cs="Arial"/>
-          <w:sz w:val="24"/>
-          <w:szCs w:val="24"/>
-        </w:rPr>
-        <w:t xml:space="preserve"> </w:t>
-      </w:r>
-      <w:r>
-        <w:rPr>
-          <w:rFonts w:ascii="Arial" w:hAnsi="Arial" w:cs="Arial"/>
-          <w:sz w:val="20"/>
-          <w:szCs w:val="20"/>
-        </w:rPr>
-        <w:t xml:space="preserve">OBS.: precisa ter o ID relacionado com o id ou </w:t>
-      </w:r>
-      <w:proofErr w:type="spellStart"/>
-      <w:r>
-        <w:rPr>
-          <w:rFonts w:ascii="Arial" w:hAnsi="Arial" w:cs="Arial"/>
-          <w:sz w:val="20"/>
-          <w:szCs w:val="20"/>
-        </w:rPr>
-        <w:t>name</w:t>
-      </w:r>
-      <w:proofErr w:type="spellEnd"/>
-      <w:r>
-        <w:rPr>
-          <w:rFonts w:ascii="Arial" w:hAnsi="Arial" w:cs="Arial"/>
-          <w:sz w:val="20"/>
-          <w:szCs w:val="20"/>
-        </w:rPr>
-        <w:t xml:space="preserve"> do input</w:t>
-      </w:r>
-    </w:p>
-    <w:p>
-      <w:pPr>
-        <w:ind w:left="2124"/>
-        <w:jc w:val="both"/>
-        <w:rPr>
-          <w:rFonts w:ascii="Arial" w:hAnsi="Arial" w:cs="Arial"/>
-          <w:sz w:val="24"/>
-          <w:szCs w:val="24"/>
-        </w:rPr>
-      </w:pPr>
-      <w:r>
-        <w:rPr>
-          <w:rFonts w:ascii="Arial" w:hAnsi="Arial" w:cs="Arial"/>
-          <w:sz w:val="24"/>
-          <w:szCs w:val="24"/>
-        </w:rPr>
-        <w:tab/>
-      </w:r>
-      <w:r>
-        <w:rPr>
-          <w:rFonts w:ascii="Arial" w:hAnsi="Arial" w:cs="Arial"/>
-          <w:sz w:val="24"/>
-          <w:szCs w:val="24"/>
-        </w:rPr>
-        <w:t>&lt;</w:t>
-      </w:r>
-      <w:proofErr w:type="spellStart"/>
-      <w:r>
-        <w:rPr>
-          <w:rFonts w:ascii="Arial" w:hAnsi="Arial" w:cs="Arial"/>
-          <w:sz w:val="24"/>
-          <w:szCs w:val="24"/>
-        </w:rPr>
-        <w:t>option</w:t>
-      </w:r>
-      <w:proofErr w:type="spellEnd"/>
-      <w:r>
-        <w:rPr>
-          <w:rFonts w:ascii="Arial" w:hAnsi="Arial" w:cs="Arial"/>
-          <w:sz w:val="24"/>
-          <w:szCs w:val="24"/>
-        </w:rPr>
-        <w:t>&gt;</w:t>
-      </w:r>
-    </w:p>
-    <w:p>
-      <w:pPr>
-        <w:ind w:left="2124"/>
-        <w:jc w:val="both"/>
-        <w:rPr>
-          <w:rFonts w:ascii="Arial" w:hAnsi="Arial" w:cs="Arial"/>
-          <w:sz w:val="24"/>
-          <w:szCs w:val="24"/>
-        </w:rPr>
-      </w:pPr>
-      <w:r>
-        <w:rPr>
-          <w:rFonts w:ascii="Arial" w:hAnsi="Arial" w:cs="Arial"/>
-          <w:sz w:val="24"/>
-          <w:szCs w:val="24"/>
-        </w:rPr>
-        <w:t>&lt;/</w:t>
-      </w:r>
-      <w:proofErr w:type="spellStart"/>
-      <w:r>
-        <w:rPr>
-          <w:rFonts w:ascii="Arial" w:hAnsi="Arial" w:cs="Arial"/>
-          <w:sz w:val="24"/>
-          <w:szCs w:val="24"/>
-        </w:rPr>
-        <w:t>datalist</w:t>
-      </w:r>
-      <w:proofErr w:type="spellEnd"/>
-      <w:r>
-        <w:rPr>
-          <w:rFonts w:ascii="Arial" w:hAnsi="Arial" w:cs="Arial"/>
-          <w:sz w:val="24"/>
-          <w:szCs w:val="24"/>
-        </w:rPr>
-        <w:t>&gt;</w:t>
-      </w:r>
-    </w:p>
-    <w:p>
-      <w:pPr>
-        <w:ind w:left="2124"/>
-        <w:jc w:val="both"/>
-        <w:rPr>
-          <w:rFonts w:ascii="Arial" w:hAnsi="Arial" w:cs="Arial"/>
-          <w:sz w:val="20"/>
-          <w:szCs w:val="20"/>
-        </w:rPr>
-      </w:pPr>
-      <w:r>
-        <w:rPr>
-          <w:rFonts w:ascii="Arial" w:hAnsi="Arial" w:cs="Arial"/>
-          <w:sz w:val="24"/>
-          <w:szCs w:val="24"/>
-        </w:rPr>
-        <w:t>&lt;</w:t>
-      </w:r>
-      <w:proofErr w:type="spellStart"/>
-      <w:r>
-        <w:rPr>
-          <w:rFonts w:ascii="Arial" w:hAnsi="Arial" w:cs="Arial"/>
-          <w:sz w:val="24"/>
-          <w:szCs w:val="24"/>
-        </w:rPr>
-        <w:t>textarea</w:t>
-      </w:r>
-      <w:proofErr w:type="spellEnd"/>
-      <w:r>
-        <w:rPr>
-          <w:rFonts w:ascii="Arial" w:hAnsi="Arial" w:cs="Arial"/>
-          <w:sz w:val="24"/>
-          <w:szCs w:val="24"/>
-        </w:rPr>
-        <w:t>&gt;&lt;/</w:t>
-      </w:r>
-      <w:proofErr w:type="spellStart"/>
-      <w:r>
-        <w:rPr>
-          <w:rFonts w:ascii="Arial" w:hAnsi="Arial" w:cs="Arial"/>
-          <w:sz w:val="24"/>
-          <w:szCs w:val="24"/>
-        </w:rPr>
-        <w:t>textarea</w:t>
-      </w:r>
-      <w:proofErr w:type="spellEnd"/>
-      <w:r>
-        <w:rPr>
-          <w:rFonts w:ascii="Arial" w:hAnsi="Arial" w:cs="Arial"/>
-          <w:sz w:val="24"/>
-          <w:szCs w:val="24"/>
-        </w:rPr>
-        <w:t xml:space="preserve">&gt; </w:t>
+        </w:rPr>
+      </w:pPr>
+      <w:r>
+        <w:rPr>
+          <w:rFonts w:ascii="Arial" w:hAnsi="Arial" w:cs="Arial"/>
+          <w:sz w:val="24"/>
+          <w:szCs w:val="24"/>
+        </w:rPr>
+        <w:t xml:space="preserve">&lt;textarea&gt;&lt;/textarea&gt; </w:t>
       </w:r>
       <w:r>
         <w:rPr>
@@ -1622,43 +1308,7 @@
           <w:sz w:val="24"/>
           <w:szCs w:val="24"/>
         </w:rPr>
-        <w:t xml:space="preserve"> </w:t>
-      </w:r>
-      <w:proofErr w:type="spellStart"/>
-      <w:r>
-        <w:rPr>
-          <w:rFonts w:ascii="Arial" w:hAnsi="Arial" w:cs="Arial"/>
-          <w:sz w:val="24"/>
-          <w:szCs w:val="24"/>
-        </w:rPr>
-        <w:t>name</w:t>
-      </w:r>
-      <w:proofErr w:type="spellEnd"/>
-      <w:r>
-        <w:rPr>
-          <w:rFonts w:ascii="Arial" w:hAnsi="Arial" w:cs="Arial"/>
-          <w:sz w:val="24"/>
-          <w:szCs w:val="24"/>
-        </w:rPr>
-        <w:t>=”soma” id=”</w:t>
-      </w:r>
-      <w:proofErr w:type="spellStart"/>
-      <w:r>
-        <w:rPr>
-          <w:rFonts w:ascii="Arial" w:hAnsi="Arial" w:cs="Arial"/>
-          <w:sz w:val="24"/>
-          <w:szCs w:val="24"/>
-        </w:rPr>
-        <w:t>isoma</w:t>
-      </w:r>
-      <w:proofErr w:type="spellEnd"/>
-      <w:r>
-        <w:rPr>
-          <w:rFonts w:ascii="Arial" w:hAnsi="Arial" w:cs="Arial"/>
-          <w:sz w:val="24"/>
-          <w:szCs w:val="24"/>
-        </w:rPr>
-        <w:t>”</w:t>
+        <w:t xml:space="preserve"> name=”soma” id=”isoma”</w:t>
       </w:r>
       <w:r>
         <w:rPr>
@@ -1719,47 +1369,7 @@
           <w:szCs w:val="24"/>
           <w:lang w:val="en-US"/>
         </w:rPr>
-        <w:t xml:space="preserve">&lt;input... </w:t>
-      </w:r>
-      <w:proofErr w:type="spellStart"/>
-      <w:r>
-        <w:rPr>
-          <w:rFonts w:ascii="Arial" w:hAnsi="Arial" w:cs="Arial"/>
-          <w:sz w:val="24"/>
-          <w:szCs w:val="24"/>
-          <w:lang w:val="en-US"/>
-        </w:rPr>
-        <w:t>oninput</w:t>
-      </w:r>
-      <w:proofErr w:type="spellEnd"/>
-      <w:r>
-        <w:rPr>
-          <w:rFonts w:ascii="Arial" w:hAnsi="Arial" w:cs="Arial"/>
-          <w:sz w:val="24"/>
-          <w:szCs w:val="24"/>
-          <w:lang w:val="en-US"/>
-        </w:rPr>
-        <w:t>=”</w:t>
-      </w:r>
-      <w:proofErr w:type="spellStart"/>
-      <w:r>
-        <w:rPr>
-          <w:rFonts w:ascii="Arial" w:hAnsi="Arial" w:cs="Arial"/>
-          <w:sz w:val="24"/>
-          <w:szCs w:val="24"/>
-          <w:lang w:val="en-US"/>
-        </w:rPr>
-        <w:t>isoma.innerHTML</w:t>
-      </w:r>
-      <w:proofErr w:type="spellEnd"/>
-      <w:r>
-        <w:rPr>
-          <w:rFonts w:ascii="Arial" w:hAnsi="Arial" w:cs="Arial"/>
-          <w:sz w:val="24"/>
-          <w:szCs w:val="24"/>
-          <w:lang w:val="en-US"/>
-        </w:rPr>
-        <w:t xml:space="preserve"> = Number(in1.value) + Number(in2.valu</w:t>
+        <w:t>&lt;input... oninput=”isoma.innerHTML = Number(in1.value) + Number(in2.valu</w:t>
       </w:r>
       <w:r>
         <w:rPr>
@@ -1828,27 +1438,7 @@
           <w:szCs w:val="24"/>
           <w:lang w:val="en-US"/>
         </w:rPr>
-        <w:t>&lt;/</w:t>
-      </w:r>
-      <w:proofErr w:type="spellStart"/>
-      <w:r>
-        <w:rPr>
-          <w:rFonts w:ascii="Arial" w:hAnsi="Arial" w:cs="Arial"/>
-          <w:sz w:val="24"/>
-          <w:szCs w:val="24"/>
-          <w:lang w:val="en-US"/>
-        </w:rPr>
-        <w:t>fieldset</w:t>
-      </w:r>
-      <w:proofErr w:type="spellEnd"/>
-      <w:r>
-        <w:rPr>
-          <w:rFonts w:ascii="Arial" w:hAnsi="Arial" w:cs="Arial"/>
-          <w:sz w:val="24"/>
-          <w:szCs w:val="24"/>
-          <w:lang w:val="en-US"/>
-        </w:rPr>
-        <w:t>&gt;</w:t>
+        <w:t>&lt;/fieldset&gt;</w:t>
       </w:r>
     </w:p>
     <w:p>
@@ -1923,7 +1513,6 @@
           <w:lang w:val="en-US"/>
         </w:rPr>
       </w:pPr>
-      <w:proofErr w:type="spellStart"/>
       <w:r>
         <w:rPr>
           <w:rFonts w:ascii="Arial" w:hAnsi="Arial" w:cs="Arial"/>
@@ -1933,19 +1522,7 @@
           <w:szCs w:val="24"/>
           <w:lang w:val="en-US"/>
         </w:rPr>
-        <w:t>Método</w:t>
-      </w:r>
-      <w:proofErr w:type="spellEnd"/>
-      <w:r>
-        <w:rPr>
-          <w:rFonts w:ascii="Arial" w:hAnsi="Arial" w:cs="Arial"/>
-          <w:b/>
-          <w:bCs/>
-          <w:sz w:val="24"/>
-          <w:szCs w:val="24"/>
-          <w:lang w:val="en-US"/>
-        </w:rPr>
-        <w:t>:</w:t>
+        <w:t>Método:</w:t>
       </w:r>
     </w:p>
     <w:p>
@@ -2280,44 +1857,15 @@
           <w:sz w:val="24"/>
           <w:szCs w:val="24"/>
         </w:rPr>
-        <w:t xml:space="preserve">Media </w:t>
-      </w:r>
-      <w:proofErr w:type="spellStart"/>
-      <w:r>
-        <w:rPr>
-          <w:b/>
-          <w:bCs/>
-          <w:sz w:val="24"/>
-          <w:szCs w:val="24"/>
-        </w:rPr>
-        <w:t>querie</w:t>
-      </w:r>
-      <w:proofErr w:type="spellEnd"/>
-      <w:r>
-        <w:rPr>
-          <w:b/>
-          <w:bCs/>
-          <w:sz w:val="24"/>
-          <w:szCs w:val="24"/>
-        </w:rPr>
-        <w:t xml:space="preserve"> = </w:t>
-      </w:r>
-      <w:r>
-        <w:rPr>
-          <w:sz w:val="24"/>
-          <w:szCs w:val="24"/>
-        </w:rPr>
-        <w:t xml:space="preserve">media </w:t>
-      </w:r>
-      <w:proofErr w:type="spellStart"/>
-      <w:r>
-        <w:rPr>
-          <w:sz w:val="24"/>
-          <w:szCs w:val="24"/>
-        </w:rPr>
-        <w:t>type</w:t>
-      </w:r>
-      <w:proofErr w:type="spellEnd"/>
+        <w:t xml:space="preserve">Media querie = </w:t>
+      </w:r>
+      <w:r>
+        <w:rPr>
+          <w:sz w:val="24"/>
+          <w:szCs w:val="24"/>
+        </w:rPr>
+        <w:t>media type</w:t>
+      </w:r>
       <w:r>
         <w:rPr>
           <w:sz w:val="24"/>
@@ -2384,66 +1932,34 @@
           <w:sz w:val="24"/>
           <w:szCs w:val="24"/>
         </w:rPr>
-        <w:t>&lt;link para CSS... media=”</w:t>
-      </w:r>
-      <w:proofErr w:type="spellStart"/>
-      <w:r>
-        <w:rPr>
-          <w:sz w:val="24"/>
-          <w:szCs w:val="24"/>
-        </w:rPr>
-        <w:t>screen</w:t>
-      </w:r>
-      <w:proofErr w:type="spellEnd"/>
-      <w:r>
-        <w:rPr>
-          <w:sz w:val="24"/>
-          <w:szCs w:val="24"/>
-        </w:rPr>
-        <w:t xml:space="preserve">”&gt; </w:t>
+        <w:t xml:space="preserve">&lt;link para CSS... media=”screen”&gt; </w:t>
       </w:r>
       <w:r>
         <w:rPr>
           <w:sz w:val="20"/>
           <w:szCs w:val="20"/>
         </w:rPr>
-        <w:t xml:space="preserve">OBS.: </w:t>
-      </w:r>
-      <w:proofErr w:type="spellStart"/>
+        <w:t xml:space="preserve">OBS.: screen é apenas para telas, mas pode </w:t>
+      </w:r>
       <w:r>
         <w:rPr>
           <w:sz w:val="20"/>
           <w:szCs w:val="20"/>
         </w:rPr>
-        <w:t>screen</w:t>
-      </w:r>
-      <w:proofErr w:type="spellEnd"/>
+        <w:t>usar</w:t>
+      </w:r>
       <w:r>
         <w:rPr>
           <w:sz w:val="20"/>
           <w:szCs w:val="20"/>
         </w:rPr>
-        <w:t xml:space="preserve"> é apenas para telas, mas pode </w:t>
+        <w:t xml:space="preserve"> outros</w:t>
       </w:r>
       <w:r>
         <w:rPr>
           <w:sz w:val="20"/>
           <w:szCs w:val="20"/>
         </w:rPr>
-        <w:t>usar</w:t>
-      </w:r>
-      <w:r>
-        <w:rPr>
-          <w:sz w:val="20"/>
-          <w:szCs w:val="20"/>
-        </w:rPr>
-        <w:t xml:space="preserve"> outros</w:t>
-      </w:r>
-      <w:r>
-        <w:rPr>
-          <w:sz w:val="20"/>
-          <w:szCs w:val="20"/>
-        </w:rPr>
         <w:t xml:space="preserve">. </w:t>
       </w:r>
     </w:p>
@@ -2462,232 +1978,246 @@
           <w:szCs w:val="24"/>
           <w:lang w:val="en-US"/>
         </w:rPr>
-        <w:t>&lt;link para CSS... media</w:t>
-      </w:r>
-      <w:proofErr w:type="gramStart"/>
-      <w:r>
-        <w:rPr>
-          <w:sz w:val="24"/>
-          <w:szCs w:val="24"/>
-          <w:lang w:val="en-US"/>
-        </w:rPr>
-        <w:t>=”screen</w:t>
-      </w:r>
-      <w:proofErr w:type="gramEnd"/>
-      <w:r>
-        <w:rPr>
-          <w:sz w:val="24"/>
-          <w:szCs w:val="24"/>
-          <w:lang w:val="en-US"/>
-        </w:rPr>
-        <w:t xml:space="preserve"> and (orientation: portrait/landscape)</w:t>
-      </w:r>
-      <w:r>
-        <w:rPr>
-          <w:sz w:val="24"/>
-          <w:szCs w:val="24"/>
-          <w:lang w:val="en-US"/>
-        </w:rPr>
-        <w:t>”&gt;</w:t>
-      </w:r>
-    </w:p>
-    <w:p>
-      <w:pPr>
-        <w:jc w:val="both"/>
-        <w:rPr>
-          <w:sz w:val="24"/>
-          <w:szCs w:val="24"/>
-          <w:lang w:val="en-US"/>
-        </w:rPr>
-      </w:pPr>
-    </w:p>
-    <w:p>
-      <w:pPr>
-        <w:jc w:val="both"/>
-        <w:rPr>
-          <w:sz w:val="24"/>
-          <w:szCs w:val="24"/>
-          <w:lang w:val="en-US"/>
-        </w:rPr>
-      </w:pPr>
-    </w:p>
-    <w:p>
-      <w:pPr>
-        <w:jc w:val="both"/>
-        <w:rPr>
-          <w:sz w:val="24"/>
-          <w:szCs w:val="24"/>
-          <w:lang w:val="en-US"/>
-        </w:rPr>
-      </w:pPr>
-    </w:p>
-    <w:p>
-      <w:pPr>
-        <w:jc w:val="both"/>
-        <w:rPr>
-          <w:sz w:val="24"/>
-          <w:szCs w:val="24"/>
-          <w:lang w:val="en-US"/>
-        </w:rPr>
-      </w:pPr>
-    </w:p>
-    <w:p>
-      <w:pPr>
-        <w:jc w:val="both"/>
-        <w:rPr>
-          <w:sz w:val="24"/>
-          <w:szCs w:val="24"/>
-          <w:lang w:val="en-US"/>
-        </w:rPr>
-      </w:pPr>
-    </w:p>
-    <w:p>
-      <w:pPr>
-        <w:jc w:val="both"/>
-        <w:rPr>
-          <w:sz w:val="24"/>
-          <w:szCs w:val="24"/>
-          <w:lang w:val="en-US"/>
-        </w:rPr>
-      </w:pPr>
-    </w:p>
-    <w:p>
-      <w:pPr>
-        <w:jc w:val="both"/>
-        <w:rPr>
-          <w:sz w:val="24"/>
-          <w:szCs w:val="24"/>
-          <w:lang w:val="en-US"/>
-        </w:rPr>
-      </w:pPr>
-    </w:p>
-    <w:p>
-      <w:pPr>
-        <w:jc w:val="both"/>
-        <w:rPr>
-          <w:sz w:val="24"/>
-          <w:szCs w:val="24"/>
-          <w:lang w:val="en-US"/>
-        </w:rPr>
-      </w:pPr>
-    </w:p>
-    <w:p>
-      <w:pPr>
-        <w:jc w:val="both"/>
-        <w:rPr>
-          <w:sz w:val="24"/>
-          <w:szCs w:val="24"/>
-          <w:lang w:val="en-US"/>
-        </w:rPr>
-      </w:pPr>
-    </w:p>
-    <w:p>
-      <w:pPr>
-        <w:jc w:val="both"/>
-        <w:rPr>
-          <w:sz w:val="24"/>
-          <w:szCs w:val="24"/>
-          <w:lang w:val="en-US"/>
-        </w:rPr>
-      </w:pPr>
-    </w:p>
-    <w:p>
-      <w:pPr>
-        <w:jc w:val="both"/>
-        <w:rPr>
-          <w:sz w:val="24"/>
-          <w:szCs w:val="24"/>
-          <w:lang w:val="en-US"/>
-        </w:rPr>
-      </w:pPr>
-    </w:p>
-    <w:p>
-      <w:pPr>
-        <w:jc w:val="both"/>
-        <w:rPr>
-          <w:sz w:val="24"/>
-          <w:szCs w:val="24"/>
-          <w:lang w:val="en-US"/>
-        </w:rPr>
-      </w:pPr>
-    </w:p>
-    <w:p>
-      <w:pPr>
-        <w:jc w:val="both"/>
-        <w:rPr>
-          <w:sz w:val="24"/>
-          <w:szCs w:val="24"/>
-          <w:lang w:val="en-US"/>
-        </w:rPr>
-      </w:pPr>
-    </w:p>
-    <w:p>
-      <w:pPr>
-        <w:jc w:val="both"/>
-        <w:rPr>
-          <w:sz w:val="24"/>
-          <w:szCs w:val="24"/>
-          <w:lang w:val="en-US"/>
-        </w:rPr>
-      </w:pPr>
-    </w:p>
-    <w:p>
-      <w:pPr>
-        <w:jc w:val="both"/>
-        <w:rPr>
-          <w:sz w:val="24"/>
-          <w:szCs w:val="24"/>
-          <w:lang w:val="en-US"/>
-        </w:rPr>
-      </w:pPr>
-    </w:p>
-    <w:p>
-      <w:pPr>
-        <w:jc w:val="both"/>
-        <w:rPr>
-          <w:sz w:val="24"/>
-          <w:szCs w:val="24"/>
-          <w:lang w:val="en-US"/>
-        </w:rPr>
-      </w:pPr>
-    </w:p>
-    <w:p>
-      <w:pPr>
-        <w:jc w:val="both"/>
-        <w:rPr>
-          <w:sz w:val="24"/>
-          <w:szCs w:val="24"/>
-          <w:lang w:val="en-US"/>
-        </w:rPr>
-      </w:pPr>
-    </w:p>
-    <w:p>
-      <w:pPr>
-        <w:jc w:val="both"/>
-        <w:rPr>
-          <w:sz w:val="24"/>
-          <w:szCs w:val="24"/>
-          <w:lang w:val="en-US"/>
-        </w:rPr>
-      </w:pPr>
-    </w:p>
-    <w:p>
-      <w:pPr>
-        <w:jc w:val="both"/>
-        <w:rPr>
-          <w:sz w:val="24"/>
-          <w:szCs w:val="24"/>
-          <w:lang w:val="en-US"/>
-        </w:rPr>
-      </w:pPr>
-    </w:p>
-    <w:p>
-      <w:pPr>
-        <w:jc w:val="both"/>
-        <w:rPr>
-          <w:sz w:val="24"/>
-          <w:szCs w:val="24"/>
-          <w:lang w:val="en-US"/>
+        <w:t>&lt;link para CSS... media=”screen and (orientation: portrait/landscape)”&gt;</w:t>
+      </w:r>
+    </w:p>
+    <w:p>
+      <w:pPr>
+        <w:jc w:val="both"/>
+        <w:rPr>
+          <w:sz w:val="24"/>
+          <w:szCs w:val="24"/>
+          <w:lang w:val="en-US"/>
+        </w:rPr>
+      </w:pPr>
+    </w:p>
+    <w:p>
+      <w:pPr>
+        <w:jc w:val="both"/>
+        <w:rPr>
+          <w:sz w:val="24"/>
+          <w:szCs w:val="24"/>
+        </w:rPr>
+      </w:pPr>
+      <w:r>
+        <w:rPr>
+          <w:b/>
+          <w:bCs/>
+          <w:sz w:val="24"/>
+          <w:szCs w:val="24"/>
+        </w:rPr>
+        <w:t>Print (impressora):</w:t>
+      </w:r>
+      <w:r>
+        <w:rPr>
+          <w:sz w:val="24"/>
+          <w:szCs w:val="24"/>
+        </w:rPr>
+        <w:t xml:space="preserve"> não funciona usar background-image</w:t>
+      </w:r>
+    </w:p>
+    <w:p>
+      <w:pPr>
+        <w:jc w:val="both"/>
+        <w:rPr>
+          <w:sz w:val="24"/>
+          <w:szCs w:val="24"/>
+        </w:rPr>
+      </w:pPr>
+    </w:p>
+    <w:p>
+      <w:pPr>
+        <w:jc w:val="both"/>
+        <w:rPr>
+          <w:b/>
+          <w:bCs/>
+          <w:sz w:val="24"/>
+          <w:szCs w:val="24"/>
+        </w:rPr>
+      </w:pPr>
+      <w:r>
+        <w:rPr>
+          <w:b/>
+          <w:bCs/>
+          <w:sz w:val="24"/>
+          <w:szCs w:val="24"/>
+        </w:rPr>
+        <w:t>CSS</w:t>
+      </w:r>
+    </w:p>
+    <w:p>
+      <w:pPr>
+        <w:jc w:val="both"/>
+        <w:rPr>
+          <w:sz w:val="24"/>
+          <w:szCs w:val="24"/>
+        </w:rPr>
+      </w:pPr>
+      <w:r>
+        <w:rPr>
+          <w:sz w:val="24"/>
+          <w:szCs w:val="24"/>
+        </w:rPr>
+        <w:t>@media print{}</w:t>
+      </w:r>
+    </w:p>
+    <w:p>
+      <w:pPr>
+        <w:jc w:val="both"/>
+        <w:rPr>
+          <w:sz w:val="24"/>
+          <w:szCs w:val="24"/>
+        </w:rPr>
+      </w:pPr>
+      <w:r>
+        <w:rPr>
+          <w:sz w:val="24"/>
+          <w:szCs w:val="24"/>
+        </w:rPr>
+        <w:t>@media screen and (feature){}</w:t>
+      </w:r>
+    </w:p>
+    <w:p>
+      <w:pPr>
+        <w:jc w:val="both"/>
+        <w:rPr>
+          <w:sz w:val="24"/>
+          <w:szCs w:val="24"/>
+        </w:rPr>
+      </w:pPr>
+    </w:p>
+    <w:p>
+      <w:pPr>
+        <w:jc w:val="both"/>
+        <w:rPr>
+          <w:sz w:val="24"/>
+          <w:szCs w:val="24"/>
+        </w:rPr>
+      </w:pPr>
+    </w:p>
+    <w:p>
+      <w:pPr>
+        <w:jc w:val="both"/>
+        <w:rPr>
+          <w:sz w:val="24"/>
+          <w:szCs w:val="24"/>
+        </w:rPr>
+      </w:pPr>
+    </w:p>
+    <w:p>
+      <w:pPr>
+        <w:jc w:val="both"/>
+        <w:rPr>
+          <w:sz w:val="24"/>
+          <w:szCs w:val="24"/>
+        </w:rPr>
+      </w:pPr>
+    </w:p>
+    <w:p>
+      <w:pPr>
+        <w:jc w:val="both"/>
+        <w:rPr>
+          <w:sz w:val="24"/>
+          <w:szCs w:val="24"/>
+        </w:rPr>
+      </w:pPr>
+    </w:p>
+    <w:p>
+      <w:pPr>
+        <w:jc w:val="both"/>
+        <w:rPr>
+          <w:sz w:val="24"/>
+          <w:szCs w:val="24"/>
+        </w:rPr>
+      </w:pPr>
+    </w:p>
+    <w:p>
+      <w:pPr>
+        <w:jc w:val="both"/>
+        <w:rPr>
+          <w:sz w:val="24"/>
+          <w:szCs w:val="24"/>
+        </w:rPr>
+      </w:pPr>
+    </w:p>
+    <w:p>
+      <w:pPr>
+        <w:jc w:val="both"/>
+        <w:rPr>
+          <w:sz w:val="24"/>
+          <w:szCs w:val="24"/>
+        </w:rPr>
+      </w:pPr>
+    </w:p>
+    <w:p>
+      <w:pPr>
+        <w:jc w:val="both"/>
+        <w:rPr>
+          <w:sz w:val="24"/>
+          <w:szCs w:val="24"/>
+        </w:rPr>
+      </w:pPr>
+    </w:p>
+    <w:p>
+      <w:pPr>
+        <w:jc w:val="both"/>
+        <w:rPr>
+          <w:sz w:val="24"/>
+          <w:szCs w:val="24"/>
+        </w:rPr>
+      </w:pPr>
+    </w:p>
+    <w:p>
+      <w:pPr>
+        <w:jc w:val="both"/>
+        <w:rPr>
+          <w:sz w:val="24"/>
+          <w:szCs w:val="24"/>
+        </w:rPr>
+      </w:pPr>
+    </w:p>
+    <w:p>
+      <w:pPr>
+        <w:jc w:val="both"/>
+        <w:rPr>
+          <w:sz w:val="24"/>
+          <w:szCs w:val="24"/>
+        </w:rPr>
+      </w:pPr>
+    </w:p>
+    <w:p>
+      <w:pPr>
+        <w:jc w:val="both"/>
+        <w:rPr>
+          <w:sz w:val="24"/>
+          <w:szCs w:val="24"/>
+        </w:rPr>
+      </w:pPr>
+    </w:p>
+    <w:p>
+      <w:pPr>
+        <w:jc w:val="both"/>
+        <w:rPr>
+          <w:sz w:val="24"/>
+          <w:szCs w:val="24"/>
+        </w:rPr>
+      </w:pPr>
+    </w:p>
+    <w:p>
+      <w:pPr>
+        <w:jc w:val="both"/>
+        <w:rPr>
+          <w:sz w:val="24"/>
+          <w:szCs w:val="24"/>
+        </w:rPr>
+      </w:pPr>
+    </w:p>
+    <w:p>
+      <w:pPr>
+        <w:jc w:val="both"/>
+        <w:rPr>
+          <w:sz w:val="24"/>
+          <w:szCs w:val="24"/>
         </w:rPr>
       </w:pPr>
     </w:p>
@@ -2700,6 +2230,7 @@
           <w:bCs/>
           <w:sz w:val="28"/>
           <w:szCs w:val="28"/>
+          <w:lang w:val="en-US"/>
         </w:rPr>
       </w:pPr>
       <w:r>
@@ -2709,43 +2240,214 @@
           <w:bCs/>
           <w:sz w:val="28"/>
           <w:szCs w:val="28"/>
-        </w:rPr>
-        <w:lastRenderedPageBreak/>
-        <w:t xml:space="preserve">Mobile </w:t>
-      </w:r>
-      <w:proofErr w:type="spellStart"/>
-      <w:r>
+          <w:lang w:val="en-US"/>
+        </w:rPr>
+        <w:t>Device breakpoints</w:t>
+      </w:r>
+    </w:p>
+    <w:p>
+      <w:pPr>
+        <w:jc w:val="center"/>
         <w:rPr>
           <w:rFonts w:ascii="Arial" w:hAnsi="Arial" w:cs="Arial"/>
           <w:b/>
           <w:bCs/>
           <w:sz w:val="28"/>
           <w:szCs w:val="28"/>
-        </w:rPr>
-        <w:t>First</w:t>
-      </w:r>
-      <w:proofErr w:type="spellEnd"/>
-    </w:p>
-    <w:p>
-      <w:pPr>
-        <w:jc w:val="center"/>
+          <w:lang w:val="en-US"/>
+        </w:rPr>
+      </w:pPr>
+    </w:p>
+    <w:p>
+      <w:pPr>
+        <w:jc w:val="both"/>
         <w:rPr>
           <w:rFonts w:ascii="Arial" w:hAnsi="Arial" w:cs="Arial"/>
           <w:b/>
           <w:bCs/>
-          <w:sz w:val="28"/>
-          <w:szCs w:val="28"/>
-        </w:rPr>
-      </w:pPr>
-    </w:p>
-    <w:p>
-      <w:pPr>
-        <w:jc w:val="both"/>
-        <w:rPr>
-          <w:rFonts w:ascii="Arial" w:hAnsi="Arial" w:cs="Arial"/>
-          <w:sz w:val="24"/>
-          <w:szCs w:val="24"/>
-          <w:lang w:val="en-US"/>
+          <w:sz w:val="24"/>
+          <w:szCs w:val="24"/>
+          <w:lang w:val="en-US"/>
+        </w:rPr>
+      </w:pPr>
+      <w:r>
+        <w:rPr>
+          <w:rFonts w:ascii="Arial" w:hAnsi="Arial" w:cs="Arial"/>
+          <w:b/>
+          <w:bCs/>
+          <w:sz w:val="24"/>
+          <w:szCs w:val="24"/>
+          <w:lang w:val="en-US"/>
+        </w:rPr>
+        <w:t>Typical Device Breakpoints</w:t>
+      </w:r>
+    </w:p>
+    <w:p>
+      <w:pPr>
+        <w:pStyle w:val="PargrafodaLista"/>
+        <w:numPr>
+          <w:ilvl w:val="0"/>
+          <w:numId w:val="1"/>
+        </w:numPr>
+        <w:jc w:val="both"/>
+        <w:rPr>
+          <w:rFonts w:ascii="Arial" w:hAnsi="Arial" w:cs="Arial"/>
+          <w:sz w:val="20"/>
+          <w:szCs w:val="20"/>
+        </w:rPr>
+      </w:pPr>
+      <w:r>
+        <w:rPr>
+          <w:rFonts w:ascii="Arial" w:hAnsi="Arial" w:cs="Arial"/>
+          <w:sz w:val="24"/>
+          <w:szCs w:val="24"/>
+        </w:rPr>
+        <w:t xml:space="preserve">Pequenas telas: até 600px </w:t>
+      </w:r>
+      <w:r>
+        <w:rPr>
+          <w:rFonts w:ascii="Arial" w:hAnsi="Arial" w:cs="Arial"/>
+          <w:sz w:val="20"/>
+          <w:szCs w:val="20"/>
+        </w:rPr>
+        <w:t>(não precisa fazer configuração específica se já foi feito uma de mobile first)</w:t>
+      </w:r>
+    </w:p>
+    <w:p>
+      <w:pPr>
+        <w:pStyle w:val="PargrafodaLista"/>
+        <w:numPr>
+          <w:ilvl w:val="0"/>
+          <w:numId w:val="1"/>
+        </w:numPr>
+        <w:jc w:val="both"/>
+        <w:rPr>
+          <w:rFonts w:ascii="Arial" w:hAnsi="Arial" w:cs="Arial"/>
+          <w:sz w:val="20"/>
+          <w:szCs w:val="20"/>
+        </w:rPr>
+      </w:pPr>
+      <w:r>
+        <w:rPr>
+          <w:rFonts w:ascii="Arial" w:hAnsi="Arial" w:cs="Arial"/>
+          <w:sz w:val="24"/>
+          <w:szCs w:val="24"/>
+        </w:rPr>
+        <w:t xml:space="preserve">Celular: de 600px até 768px </w:t>
+      </w:r>
+      <w:r>
+        <w:rPr>
+          <w:rFonts w:ascii="Arial" w:hAnsi="Arial" w:cs="Arial"/>
+          <w:sz w:val="20"/>
+          <w:szCs w:val="20"/>
+        </w:rPr>
+        <w:t>(não precisa fazer configuração específica se já foi feito uma de mobile first)</w:t>
+      </w:r>
+    </w:p>
+    <w:p>
+      <w:pPr>
+        <w:pStyle w:val="PargrafodaLista"/>
+        <w:numPr>
+          <w:ilvl w:val="0"/>
+          <w:numId w:val="1"/>
+        </w:numPr>
+        <w:jc w:val="both"/>
+        <w:rPr>
+          <w:rFonts w:ascii="Arial" w:hAnsi="Arial" w:cs="Arial"/>
+          <w:sz w:val="24"/>
+          <w:szCs w:val="24"/>
+          <w:lang w:val="en-US"/>
+        </w:rPr>
+      </w:pPr>
+      <w:r>
+        <w:rPr>
+          <w:rFonts w:ascii="Arial" w:hAnsi="Arial" w:cs="Arial"/>
+          <w:sz w:val="24"/>
+          <w:szCs w:val="24"/>
+          <w:lang w:val="en-US"/>
+        </w:rPr>
+        <w:t xml:space="preserve">Tablet: de </w:t>
+      </w:r>
+      <w:r>
+        <w:rPr>
+          <w:rFonts w:ascii="Arial" w:hAnsi="Arial" w:cs="Arial"/>
+          <w:sz w:val="24"/>
+          <w:szCs w:val="24"/>
+        </w:rPr>
+        <w:t>768px</w:t>
+      </w:r>
+      <w:r>
+        <w:rPr>
+          <w:rFonts w:ascii="Arial" w:hAnsi="Arial" w:cs="Arial"/>
+          <w:sz w:val="24"/>
+          <w:szCs w:val="24"/>
+        </w:rPr>
+        <w:t xml:space="preserve"> até 992px</w:t>
+      </w:r>
+    </w:p>
+    <w:p>
+      <w:pPr>
+        <w:pStyle w:val="PargrafodaLista"/>
+        <w:numPr>
+          <w:ilvl w:val="0"/>
+          <w:numId w:val="1"/>
+        </w:numPr>
+        <w:jc w:val="both"/>
+        <w:rPr>
+          <w:rFonts w:ascii="Arial" w:hAnsi="Arial" w:cs="Arial"/>
+          <w:sz w:val="24"/>
+          <w:szCs w:val="24"/>
+        </w:rPr>
+      </w:pPr>
+      <w:r>
+        <w:rPr>
+          <w:rFonts w:ascii="Arial" w:hAnsi="Arial" w:cs="Arial"/>
+          <w:sz w:val="24"/>
+          <w:szCs w:val="24"/>
+        </w:rPr>
+        <w:t>Laptops/desktops: de 992px até 1200px</w:t>
+      </w:r>
+    </w:p>
+    <w:p>
+      <w:pPr>
+        <w:pStyle w:val="PargrafodaLista"/>
+        <w:numPr>
+          <w:ilvl w:val="0"/>
+          <w:numId w:val="1"/>
+        </w:numPr>
+        <w:jc w:val="both"/>
+        <w:rPr>
+          <w:rFonts w:ascii="Arial" w:hAnsi="Arial" w:cs="Arial"/>
+          <w:sz w:val="24"/>
+          <w:szCs w:val="24"/>
+        </w:rPr>
+      </w:pPr>
+      <w:r>
+        <w:rPr>
+          <w:rFonts w:ascii="Arial" w:hAnsi="Arial" w:cs="Arial"/>
+          <w:sz w:val="24"/>
+          <w:szCs w:val="24"/>
+        </w:rPr>
+        <w:t>Grandes telas: acima de 1200px</w:t>
+      </w:r>
+    </w:p>
+    <w:p>
+      <w:pPr>
+        <w:jc w:val="both"/>
+        <w:rPr>
+          <w:rFonts w:ascii="Arial" w:hAnsi="Arial" w:cs="Arial"/>
+          <w:sz w:val="24"/>
+          <w:szCs w:val="24"/>
+        </w:rPr>
+      </w:pPr>
+    </w:p>
+    <w:p>
+      <w:pPr>
+        <w:jc w:val="both"/>
+        <w:rPr>
+          <w:rFonts w:ascii="Arial" w:hAnsi="Arial" w:cs="Arial"/>
+          <w:sz w:val="24"/>
+          <w:szCs w:val="24"/>
         </w:rPr>
       </w:pPr>
     </w:p>
@@ -3485,7 +3187,6 @@
   <w:style w:type="character" w:default="1" w:styleId="Fontepargpadro">
     <w:name w:val="Default Paragraph Font"/>
     <w:uiPriority w:val="1"/>
-    <w:semiHidden/>
     <w:unhideWhenUsed/>
   </w:style>
   <w:style w:type="table" w:default="1" w:styleId="Tabelanormal">

</xml_diff>

<commit_message>
Capitulo 25 Aula 10
</commit_message>
<xml_diff>
--- a/Aulas/Curso HTML e CSS.docx
+++ b/Aulas/Curso HTML e CSS.docx
@@ -76,6 +76,7 @@
           <w:lang w:val="en-US"/>
         </w:rPr>
       </w:pPr>
+      <w:proofErr w:type="spellStart"/>
       <w:r>
         <w:rPr>
           <w:rFonts w:ascii="Arial" w:hAnsi="Arial" w:cs="Arial"/>
@@ -87,6 +88,7 @@
         </w:rPr>
         <w:t>Semântica</w:t>
       </w:r>
+      <w:proofErr w:type="spellEnd"/>
     </w:p>
     <w:p>
       <w:pPr>
@@ -199,6 +201,7 @@
           <w:lang w:val="en-US"/>
         </w:rPr>
       </w:pPr>
+      <w:proofErr w:type="spellStart"/>
       <w:r>
         <w:rPr>
           <w:rFonts w:ascii="Arial" w:hAnsi="Arial" w:cs="Arial"/>
@@ -211,6 +214,7 @@
         <w:lastRenderedPageBreak/>
         <w:t>Formulários</w:t>
       </w:r>
+      <w:proofErr w:type="spellEnd"/>
     </w:p>
     <w:p>
       <w:pPr>
@@ -348,7 +352,17 @@
           <w:szCs w:val="24"/>
           <w:lang w:val="en-US"/>
         </w:rPr>
-        <w:t xml:space="preserve"> autocomplete=”</w:t>
+        <w:t xml:space="preserve"> autocomplete</w:t>
+      </w:r>
+      <w:proofErr w:type="gramStart"/>
+      <w:r>
+        <w:rPr>
+          <w:rFonts w:ascii="Arial" w:hAnsi="Arial" w:cs="Arial"/>
+          <w:sz w:val="24"/>
+          <w:szCs w:val="24"/>
+          <w:lang w:val="en-US"/>
+        </w:rPr>
+        <w:t>=”</w:t>
       </w:r>
       <w:r>
         <w:rPr>
@@ -359,6 +373,7 @@
         </w:rPr>
         <w:t>on</w:t>
       </w:r>
+      <w:proofErr w:type="gramEnd"/>
       <w:r>
         <w:rPr>
           <w:rFonts w:ascii="Arial" w:hAnsi="Arial" w:cs="Arial"/>
@@ -396,7 +411,27 @@
           <w:lang w:val="en-US"/>
         </w:rPr>
         <w:tab/>
-        <w:t>&lt;fieldset&gt;</w:t>
+        <w:t>&lt;</w:t>
+      </w:r>
+      <w:proofErr w:type="spellStart"/>
+      <w:r>
+        <w:rPr>
+          <w:rFonts w:ascii="Arial" w:hAnsi="Arial" w:cs="Arial"/>
+          <w:sz w:val="24"/>
+          <w:szCs w:val="24"/>
+          <w:lang w:val="en-US"/>
+        </w:rPr>
+        <w:t>fieldset</w:t>
+      </w:r>
+      <w:proofErr w:type="spellEnd"/>
+      <w:r>
+        <w:rPr>
+          <w:rFonts w:ascii="Arial" w:hAnsi="Arial" w:cs="Arial"/>
+          <w:sz w:val="24"/>
+          <w:szCs w:val="24"/>
+          <w:lang w:val="en-US"/>
+        </w:rPr>
+        <w:t>&gt;</w:t>
       </w:r>
     </w:p>
     <w:p>
@@ -560,7 +595,27 @@
           <w:szCs w:val="24"/>
           <w:lang w:val="en-US"/>
         </w:rPr>
-        <w:t xml:space="preserve"> required minlenght=””</w:t>
+        <w:t xml:space="preserve"> required </w:t>
+      </w:r>
+      <w:proofErr w:type="spellStart"/>
+      <w:r>
+        <w:rPr>
+          <w:rFonts w:ascii="Arial" w:hAnsi="Arial" w:cs="Arial"/>
+          <w:sz w:val="24"/>
+          <w:szCs w:val="24"/>
+          <w:lang w:val="en-US"/>
+        </w:rPr>
+        <w:t>minlenght</w:t>
+      </w:r>
+      <w:proofErr w:type="spellEnd"/>
+      <w:r>
+        <w:rPr>
+          <w:rFonts w:ascii="Arial" w:hAnsi="Arial" w:cs="Arial"/>
+          <w:sz w:val="24"/>
+          <w:szCs w:val="24"/>
+          <w:lang w:val="en-US"/>
+        </w:rPr>
+        <w:t>=””</w:t>
       </w:r>
       <w:r>
         <w:rPr>
@@ -578,344 +633,438 @@
           <w:szCs w:val="20"/>
           <w:lang w:val="en-US"/>
         </w:rPr>
-        <w:t>(pode ser min ou max, depende do input)</w:t>
-      </w:r>
-      <w:r>
-        <w:rPr>
-          <w:rFonts w:ascii="Arial" w:hAnsi="Arial" w:cs="Arial"/>
-          <w:sz w:val="24"/>
-          <w:szCs w:val="24"/>
-          <w:lang w:val="en-US"/>
-        </w:rPr>
-        <w:t xml:space="preserve"> maxlenght=”” size=”” placeholder=”” autocomplete=””</w:t>
-      </w:r>
-      <w:r>
-        <w:rPr>
-          <w:rFonts w:ascii="Arial" w:hAnsi="Arial" w:cs="Arial"/>
-          <w:sz w:val="24"/>
-          <w:szCs w:val="24"/>
-          <w:lang w:val="en-US"/>
-        </w:rPr>
-        <w:t xml:space="preserve"> step=””</w:t>
-      </w:r>
-      <w:r>
-        <w:rPr>
-          <w:rFonts w:ascii="Arial" w:hAnsi="Arial" w:cs="Arial"/>
-          <w:sz w:val="24"/>
-          <w:szCs w:val="24"/>
-          <w:lang w:val="en-US"/>
-        </w:rPr>
-        <w:t>&gt;</w:t>
-      </w:r>
-    </w:p>
-    <w:p>
-      <w:pPr>
-        <w:ind w:left="1416" w:firstLine="708"/>
-        <w:jc w:val="both"/>
-        <w:rPr>
-          <w:rFonts w:ascii="Arial" w:hAnsi="Arial" w:cs="Arial"/>
-          <w:sz w:val="24"/>
-          <w:szCs w:val="24"/>
-          <w:lang w:val="en-US"/>
-        </w:rPr>
-      </w:pPr>
-      <w:r>
-        <w:rPr>
-          <w:rFonts w:ascii="Arial" w:hAnsi="Arial" w:cs="Arial"/>
-          <w:sz w:val="24"/>
-          <w:szCs w:val="24"/>
-          <w:lang w:val="en-US"/>
-        </w:rPr>
-        <w:t>&lt;input...</w:t>
-      </w:r>
-      <w:r>
-        <w:rPr>
-          <w:rFonts w:ascii="Arial" w:hAnsi="Arial" w:cs="Arial"/>
-          <w:sz w:val="24"/>
-          <w:szCs w:val="24"/>
-          <w:lang w:val="en-US"/>
-        </w:rPr>
-        <w:t>”</w:t>
-      </w:r>
-      <w:r>
-        <w:rPr>
-          <w:rFonts w:ascii="Arial" w:hAnsi="Arial" w:cs="Arial"/>
-          <w:sz w:val="24"/>
-          <w:szCs w:val="24"/>
-          <w:lang w:val="en-US"/>
-        </w:rPr>
-        <w:t>tel</w:t>
-      </w:r>
-      <w:r>
-        <w:rPr>
-          <w:rFonts w:ascii="Arial" w:hAnsi="Arial" w:cs="Arial"/>
-          <w:sz w:val="24"/>
-          <w:szCs w:val="24"/>
-          <w:lang w:val="en-US"/>
-        </w:rPr>
-        <w:t>”</w:t>
-      </w:r>
-      <w:r>
-        <w:rPr>
-          <w:rFonts w:ascii="Arial" w:hAnsi="Arial" w:cs="Arial"/>
-          <w:sz w:val="24"/>
-          <w:szCs w:val="24"/>
-          <w:lang w:val="en-US"/>
-        </w:rPr>
-        <w:t>... pattern=”^</w:t>
-      </w:r>
-      <w:r>
-        <w:rPr>
-          <w:rFonts w:ascii="Arial" w:hAnsi="Arial" w:cs="Arial"/>
-          <w:sz w:val="24"/>
-          <w:szCs w:val="24"/>
-          <w:lang w:val="en-US"/>
-        </w:rPr>
-        <w:t>\(\d{2}\)\d</w:t>
-      </w:r>
-      <w:r>
-        <w:rPr>
-          <w:rFonts w:ascii="Arial" w:hAnsi="Arial" w:cs="Arial"/>
-          <w:sz w:val="24"/>
-          <w:szCs w:val="24"/>
-          <w:lang w:val="en-US"/>
-        </w:rPr>
-        <w:t>{4,5}-[0-9]{4}$”&gt;</w:t>
-      </w:r>
-    </w:p>
-    <w:p>
-      <w:pPr>
-        <w:ind w:left="1416" w:firstLine="708"/>
-        <w:jc w:val="both"/>
-        <w:rPr>
-          <w:rFonts w:ascii="Arial" w:hAnsi="Arial" w:cs="Arial"/>
-          <w:sz w:val="24"/>
-          <w:szCs w:val="24"/>
-          <w:lang w:val="en-US"/>
-        </w:rPr>
-      </w:pPr>
-      <w:r>
-        <w:rPr>
-          <w:rFonts w:ascii="Arial" w:hAnsi="Arial" w:cs="Arial"/>
-          <w:sz w:val="24"/>
-          <w:szCs w:val="24"/>
-          <w:lang w:val="en-US"/>
-        </w:rPr>
-        <w:t xml:space="preserve">&lt;input… </w:t>
-      </w:r>
-      <w:r>
-        <w:rPr>
-          <w:rFonts w:ascii="Arial" w:hAnsi="Arial" w:cs="Arial"/>
-          <w:sz w:val="24"/>
-          <w:szCs w:val="24"/>
-          <w:lang w:val="en-US"/>
-        </w:rPr>
-        <w:t>“</w:t>
-      </w:r>
-      <w:r>
-        <w:rPr>
-          <w:rFonts w:ascii="Arial" w:hAnsi="Arial" w:cs="Arial"/>
-          <w:sz w:val="24"/>
-          <w:szCs w:val="24"/>
-          <w:lang w:val="en-US"/>
-        </w:rPr>
-        <w:t>checkbox</w:t>
-      </w:r>
-      <w:r>
-        <w:rPr>
-          <w:rFonts w:ascii="Arial" w:hAnsi="Arial" w:cs="Arial"/>
-          <w:sz w:val="24"/>
-          <w:szCs w:val="24"/>
-          <w:lang w:val="en-US"/>
-        </w:rPr>
-        <w:t>”</w:t>
-      </w:r>
-      <w:r>
-        <w:rPr>
-          <w:rFonts w:ascii="Arial" w:hAnsi="Arial" w:cs="Arial"/>
-          <w:sz w:val="24"/>
-          <w:szCs w:val="24"/>
-          <w:lang w:val="en-US"/>
-        </w:rPr>
-        <w:t xml:space="preserve"> checked</w:t>
-      </w:r>
-      <w:r>
-        <w:rPr>
-          <w:rFonts w:ascii="Arial" w:hAnsi="Arial" w:cs="Arial"/>
-          <w:sz w:val="24"/>
-          <w:szCs w:val="24"/>
-          <w:lang w:val="en-US"/>
-        </w:rPr>
-        <w:t xml:space="preserve"> value</w:t>
-      </w:r>
-      <w:r>
-        <w:rPr>
-          <w:rFonts w:ascii="Arial" w:hAnsi="Arial" w:cs="Arial"/>
-          <w:sz w:val="24"/>
-          <w:szCs w:val="24"/>
-          <w:lang w:val="en-US"/>
-        </w:rPr>
-        <w:t>&gt;</w:t>
-      </w:r>
-    </w:p>
-    <w:p>
-      <w:pPr>
-        <w:ind w:left="2124"/>
-        <w:jc w:val="both"/>
+        <w:t>(</w:t>
+      </w:r>
+      <w:proofErr w:type="spellStart"/>
+      <w:r>
         <w:rPr>
           <w:rFonts w:ascii="Arial" w:hAnsi="Arial" w:cs="Arial"/>
           <w:sz w:val="20"/>
           <w:szCs w:val="20"/>
-        </w:rPr>
-      </w:pPr>
-      <w:r>
-        <w:rPr>
-          <w:rFonts w:ascii="Arial" w:hAnsi="Arial" w:cs="Arial"/>
-          <w:sz w:val="24"/>
-          <w:szCs w:val="24"/>
-          <w:lang w:val="en-US"/>
-        </w:rPr>
-        <w:t xml:space="preserve">&lt;input… </w:t>
-      </w:r>
-      <w:r>
-        <w:rPr>
-          <w:rFonts w:ascii="Arial" w:hAnsi="Arial" w:cs="Arial"/>
-          <w:sz w:val="24"/>
-          <w:szCs w:val="24"/>
-        </w:rPr>
-        <w:t>“</w:t>
-      </w:r>
-      <w:r>
-        <w:rPr>
-          <w:rFonts w:ascii="Arial" w:hAnsi="Arial" w:cs="Arial"/>
-          <w:sz w:val="24"/>
-          <w:szCs w:val="24"/>
-        </w:rPr>
-        <w:t>radio</w:t>
-      </w:r>
-      <w:r>
-        <w:rPr>
-          <w:rFonts w:ascii="Arial" w:hAnsi="Arial" w:cs="Arial"/>
-          <w:sz w:val="24"/>
-          <w:szCs w:val="24"/>
-        </w:rPr>
-        <w:t>”</w:t>
-      </w:r>
-      <w:r>
-        <w:rPr>
-          <w:rFonts w:ascii="Arial" w:hAnsi="Arial" w:cs="Arial"/>
-          <w:sz w:val="24"/>
-          <w:szCs w:val="24"/>
-        </w:rPr>
-        <w:t xml:space="preserve"> </w:t>
-      </w:r>
-      <w:r>
-        <w:rPr>
-          <w:rFonts w:ascii="Arial" w:hAnsi="Arial" w:cs="Arial"/>
-          <w:sz w:val="24"/>
-          <w:szCs w:val="24"/>
-        </w:rPr>
-        <w:t>checked</w:t>
-      </w:r>
-      <w:r>
-        <w:rPr>
-          <w:rFonts w:ascii="Arial" w:hAnsi="Arial" w:cs="Arial"/>
-          <w:sz w:val="24"/>
-          <w:szCs w:val="24"/>
-        </w:rPr>
-        <w:t xml:space="preserve"> value</w:t>
-      </w:r>
-      <w:r>
-        <w:rPr>
-          <w:rFonts w:ascii="Arial" w:hAnsi="Arial" w:cs="Arial"/>
-          <w:sz w:val="24"/>
-          <w:szCs w:val="24"/>
-        </w:rPr>
-        <w:t xml:space="preserve">&gt; </w:t>
-      </w:r>
+          <w:lang w:val="en-US"/>
+        </w:rPr>
+        <w:t>pode</w:t>
+      </w:r>
+      <w:proofErr w:type="spellEnd"/>
       <w:r>
         <w:rPr>
           <w:rFonts w:ascii="Arial" w:hAnsi="Arial" w:cs="Arial"/>
           <w:sz w:val="20"/>
           <w:szCs w:val="20"/>
-        </w:rPr>
-        <w:t>OBS.: colocar o mesmo NAME, pois se não vou poder selecionar todas as opções</w:t>
-      </w:r>
-    </w:p>
-    <w:p>
-      <w:pPr>
-        <w:ind w:left="2124"/>
-        <w:jc w:val="both"/>
-        <w:rPr>
-          <w:rFonts w:ascii="Arial" w:hAnsi="Arial" w:cs="Arial"/>
-          <w:sz w:val="24"/>
-          <w:szCs w:val="24"/>
-          <w:lang w:val="en-US"/>
-        </w:rPr>
-      </w:pPr>
-      <w:r>
-        <w:rPr>
-          <w:rFonts w:ascii="Arial" w:hAnsi="Arial" w:cs="Arial"/>
-          <w:sz w:val="24"/>
-          <w:szCs w:val="24"/>
-          <w:lang w:val="en-US"/>
-        </w:rPr>
-        <w:t>&lt;input... “color”&gt;</w:t>
-      </w:r>
-    </w:p>
-    <w:p>
-      <w:pPr>
-        <w:ind w:left="2124"/>
-        <w:jc w:val="both"/>
-        <w:rPr>
-          <w:rFonts w:ascii="Arial" w:hAnsi="Arial" w:cs="Arial"/>
-          <w:sz w:val="24"/>
-          <w:szCs w:val="24"/>
-          <w:lang w:val="en-US"/>
-        </w:rPr>
-      </w:pPr>
-      <w:r>
-        <w:rPr>
-          <w:rFonts w:ascii="Arial" w:hAnsi="Arial" w:cs="Arial"/>
-          <w:sz w:val="24"/>
-          <w:szCs w:val="24"/>
-          <w:lang w:val="en-US"/>
-        </w:rPr>
-        <w:t>&lt;input... “range”&gt;</w:t>
-      </w:r>
-    </w:p>
-    <w:p>
-      <w:pPr>
-        <w:ind w:left="2124"/>
-        <w:jc w:val="both"/>
+          <w:lang w:val="en-US"/>
+        </w:rPr>
+        <w:t xml:space="preserve"> ser min </w:t>
+      </w:r>
+      <w:proofErr w:type="spellStart"/>
+      <w:r>
         <w:rPr>
           <w:rFonts w:ascii="Arial" w:hAnsi="Arial" w:cs="Arial"/>
           <w:sz w:val="20"/>
           <w:szCs w:val="20"/>
-        </w:rPr>
-      </w:pPr>
-      <w:r>
-        <w:rPr>
-          <w:rFonts w:ascii="Arial" w:hAnsi="Arial" w:cs="Arial"/>
-          <w:sz w:val="24"/>
-          <w:szCs w:val="24"/>
-          <w:lang w:val="en-US"/>
-        </w:rPr>
-        <w:t xml:space="preserve">&lt;input... </w:t>
-      </w:r>
-      <w:r>
-        <w:rPr>
-          <w:rFonts w:ascii="Arial" w:hAnsi="Arial" w:cs="Arial"/>
-          <w:sz w:val="24"/>
-          <w:szCs w:val="24"/>
-        </w:rPr>
-        <w:t xml:space="preserve">“file”&gt; </w:t>
-      </w:r>
+          <w:lang w:val="en-US"/>
+        </w:rPr>
+        <w:t>ou</w:t>
+      </w:r>
+      <w:proofErr w:type="spellEnd"/>
       <w:r>
         <w:rPr>
           <w:rFonts w:ascii="Arial" w:hAnsi="Arial" w:cs="Arial"/>
           <w:sz w:val="20"/>
           <w:szCs w:val="20"/>
+          <w:lang w:val="en-US"/>
+        </w:rPr>
+        <w:t xml:space="preserve"> max, </w:t>
+      </w:r>
+      <w:proofErr w:type="spellStart"/>
+      <w:r>
+        <w:rPr>
+          <w:rFonts w:ascii="Arial" w:hAnsi="Arial" w:cs="Arial"/>
+          <w:sz w:val="20"/>
+          <w:szCs w:val="20"/>
+          <w:lang w:val="en-US"/>
+        </w:rPr>
+        <w:t>depende</w:t>
+      </w:r>
+      <w:proofErr w:type="spellEnd"/>
+      <w:r>
+        <w:rPr>
+          <w:rFonts w:ascii="Arial" w:hAnsi="Arial" w:cs="Arial"/>
+          <w:sz w:val="20"/>
+          <w:szCs w:val="20"/>
+          <w:lang w:val="en-US"/>
+        </w:rPr>
+        <w:t xml:space="preserve"> do input)</w:t>
+      </w:r>
+      <w:r>
+        <w:rPr>
+          <w:rFonts w:ascii="Arial" w:hAnsi="Arial" w:cs="Arial"/>
+          <w:sz w:val="24"/>
+          <w:szCs w:val="24"/>
+          <w:lang w:val="en-US"/>
+        </w:rPr>
+        <w:t xml:space="preserve"> </w:t>
+      </w:r>
+      <w:proofErr w:type="spellStart"/>
+      <w:r>
+        <w:rPr>
+          <w:rFonts w:ascii="Arial" w:hAnsi="Arial" w:cs="Arial"/>
+          <w:sz w:val="24"/>
+          <w:szCs w:val="24"/>
+          <w:lang w:val="en-US"/>
+        </w:rPr>
+        <w:t>maxlenght</w:t>
+      </w:r>
+      <w:proofErr w:type="spellEnd"/>
+      <w:r>
+        <w:rPr>
+          <w:rFonts w:ascii="Arial" w:hAnsi="Arial" w:cs="Arial"/>
+          <w:sz w:val="24"/>
+          <w:szCs w:val="24"/>
+          <w:lang w:val="en-US"/>
+        </w:rPr>
+        <w:t>=”” size=”” placeholder=”” autocomplete=””</w:t>
+      </w:r>
+      <w:r>
+        <w:rPr>
+          <w:rFonts w:ascii="Arial" w:hAnsi="Arial" w:cs="Arial"/>
+          <w:sz w:val="24"/>
+          <w:szCs w:val="24"/>
+          <w:lang w:val="en-US"/>
+        </w:rPr>
+        <w:t xml:space="preserve"> step=””</w:t>
+      </w:r>
+      <w:r>
+        <w:rPr>
+          <w:rFonts w:ascii="Arial" w:hAnsi="Arial" w:cs="Arial"/>
+          <w:sz w:val="24"/>
+          <w:szCs w:val="24"/>
+          <w:lang w:val="en-US"/>
+        </w:rPr>
+        <w:t>&gt;</w:t>
+      </w:r>
+    </w:p>
+    <w:p>
+      <w:pPr>
+        <w:ind w:left="1416" w:firstLine="708"/>
+        <w:jc w:val="both"/>
+        <w:rPr>
+          <w:rFonts w:ascii="Arial" w:hAnsi="Arial" w:cs="Arial"/>
+          <w:sz w:val="24"/>
+          <w:szCs w:val="24"/>
+          <w:lang w:val="en-US"/>
+        </w:rPr>
+      </w:pPr>
+      <w:r>
+        <w:rPr>
+          <w:rFonts w:ascii="Arial" w:hAnsi="Arial" w:cs="Arial"/>
+          <w:sz w:val="24"/>
+          <w:szCs w:val="24"/>
+          <w:lang w:val="en-US"/>
+        </w:rPr>
+        <w:t>&lt;input...</w:t>
+      </w:r>
+      <w:r>
+        <w:rPr>
+          <w:rFonts w:ascii="Arial" w:hAnsi="Arial" w:cs="Arial"/>
+          <w:sz w:val="24"/>
+          <w:szCs w:val="24"/>
+          <w:lang w:val="en-US"/>
+        </w:rPr>
+        <w:t>”</w:t>
+      </w:r>
+      <w:proofErr w:type="spellStart"/>
+      <w:r>
+        <w:rPr>
+          <w:rFonts w:ascii="Arial" w:hAnsi="Arial" w:cs="Arial"/>
+          <w:sz w:val="24"/>
+          <w:szCs w:val="24"/>
+          <w:lang w:val="en-US"/>
+        </w:rPr>
+        <w:t>tel</w:t>
+      </w:r>
+      <w:proofErr w:type="spellEnd"/>
+      <w:r>
+        <w:rPr>
+          <w:rFonts w:ascii="Arial" w:hAnsi="Arial" w:cs="Arial"/>
+          <w:sz w:val="24"/>
+          <w:szCs w:val="24"/>
+          <w:lang w:val="en-US"/>
+        </w:rPr>
+        <w:t>”</w:t>
+      </w:r>
+      <w:r>
+        <w:rPr>
+          <w:rFonts w:ascii="Arial" w:hAnsi="Arial" w:cs="Arial"/>
+          <w:sz w:val="24"/>
+          <w:szCs w:val="24"/>
+          <w:lang w:val="en-US"/>
+        </w:rPr>
+        <w:t>... pattern=”^</w:t>
+      </w:r>
+      <w:r>
+        <w:rPr>
+          <w:rFonts w:ascii="Arial" w:hAnsi="Arial" w:cs="Arial"/>
+          <w:sz w:val="24"/>
+          <w:szCs w:val="24"/>
+          <w:lang w:val="en-US"/>
+        </w:rPr>
+        <w:t>\(\d{2}\)\d</w:t>
+      </w:r>
+      <w:r>
+        <w:rPr>
+          <w:rFonts w:ascii="Arial" w:hAnsi="Arial" w:cs="Arial"/>
+          <w:sz w:val="24"/>
+          <w:szCs w:val="24"/>
+          <w:lang w:val="en-US"/>
+        </w:rPr>
+        <w:t>{4,5}-[0-9]{4}$”&gt;</w:t>
+      </w:r>
+    </w:p>
+    <w:p>
+      <w:pPr>
+        <w:ind w:left="1416" w:firstLine="708"/>
+        <w:jc w:val="both"/>
+        <w:rPr>
+          <w:rFonts w:ascii="Arial" w:hAnsi="Arial" w:cs="Arial"/>
+          <w:sz w:val="24"/>
+          <w:szCs w:val="24"/>
+          <w:lang w:val="en-US"/>
+        </w:rPr>
+      </w:pPr>
+      <w:r>
+        <w:rPr>
+          <w:rFonts w:ascii="Arial" w:hAnsi="Arial" w:cs="Arial"/>
+          <w:sz w:val="24"/>
+          <w:szCs w:val="24"/>
+          <w:lang w:val="en-US"/>
+        </w:rPr>
+        <w:t xml:space="preserve">&lt;input… </w:t>
+      </w:r>
+      <w:r>
+        <w:rPr>
+          <w:rFonts w:ascii="Arial" w:hAnsi="Arial" w:cs="Arial"/>
+          <w:sz w:val="24"/>
+          <w:szCs w:val="24"/>
+          <w:lang w:val="en-US"/>
+        </w:rPr>
+        <w:t>“</w:t>
+      </w:r>
+      <w:r>
+        <w:rPr>
+          <w:rFonts w:ascii="Arial" w:hAnsi="Arial" w:cs="Arial"/>
+          <w:sz w:val="24"/>
+          <w:szCs w:val="24"/>
+          <w:lang w:val="en-US"/>
+        </w:rPr>
+        <w:t>checkbox</w:t>
+      </w:r>
+      <w:r>
+        <w:rPr>
+          <w:rFonts w:ascii="Arial" w:hAnsi="Arial" w:cs="Arial"/>
+          <w:sz w:val="24"/>
+          <w:szCs w:val="24"/>
+          <w:lang w:val="en-US"/>
+        </w:rPr>
+        <w:t>”</w:t>
+      </w:r>
+      <w:r>
+        <w:rPr>
+          <w:rFonts w:ascii="Arial" w:hAnsi="Arial" w:cs="Arial"/>
+          <w:sz w:val="24"/>
+          <w:szCs w:val="24"/>
+          <w:lang w:val="en-US"/>
+        </w:rPr>
+        <w:t xml:space="preserve"> checked</w:t>
+      </w:r>
+      <w:r>
+        <w:rPr>
+          <w:rFonts w:ascii="Arial" w:hAnsi="Arial" w:cs="Arial"/>
+          <w:sz w:val="24"/>
+          <w:szCs w:val="24"/>
+          <w:lang w:val="en-US"/>
+        </w:rPr>
+        <w:t xml:space="preserve"> value</w:t>
+      </w:r>
+      <w:r>
+        <w:rPr>
+          <w:rFonts w:ascii="Arial" w:hAnsi="Arial" w:cs="Arial"/>
+          <w:sz w:val="24"/>
+          <w:szCs w:val="24"/>
+          <w:lang w:val="en-US"/>
+        </w:rPr>
+        <w:t>&gt;</w:t>
+      </w:r>
+    </w:p>
+    <w:p>
+      <w:pPr>
+        <w:ind w:left="2124"/>
+        <w:jc w:val="both"/>
+        <w:rPr>
+          <w:rFonts w:ascii="Arial" w:hAnsi="Arial" w:cs="Arial"/>
+          <w:sz w:val="20"/>
+          <w:szCs w:val="20"/>
+        </w:rPr>
+      </w:pPr>
+      <w:r>
+        <w:rPr>
+          <w:rFonts w:ascii="Arial" w:hAnsi="Arial" w:cs="Arial"/>
+          <w:sz w:val="24"/>
+          <w:szCs w:val="24"/>
+          <w:lang w:val="en-US"/>
+        </w:rPr>
+        <w:t xml:space="preserve">&lt;input… </w:t>
+      </w:r>
+      <w:r>
+        <w:rPr>
+          <w:rFonts w:ascii="Arial" w:hAnsi="Arial" w:cs="Arial"/>
+          <w:sz w:val="24"/>
+          <w:szCs w:val="24"/>
+        </w:rPr>
+        <w:t>“</w:t>
+      </w:r>
+      <w:r>
+        <w:rPr>
+          <w:rFonts w:ascii="Arial" w:hAnsi="Arial" w:cs="Arial"/>
+          <w:sz w:val="24"/>
+          <w:szCs w:val="24"/>
+        </w:rPr>
+        <w:t>radio</w:t>
+      </w:r>
+      <w:r>
+        <w:rPr>
+          <w:rFonts w:ascii="Arial" w:hAnsi="Arial" w:cs="Arial"/>
+          <w:sz w:val="24"/>
+          <w:szCs w:val="24"/>
+        </w:rPr>
+        <w:t>”</w:t>
+      </w:r>
+      <w:r>
+        <w:rPr>
+          <w:rFonts w:ascii="Arial" w:hAnsi="Arial" w:cs="Arial"/>
+          <w:sz w:val="24"/>
+          <w:szCs w:val="24"/>
+        </w:rPr>
+        <w:t xml:space="preserve"> </w:t>
+      </w:r>
+      <w:proofErr w:type="spellStart"/>
+      <w:r>
+        <w:rPr>
+          <w:rFonts w:ascii="Arial" w:hAnsi="Arial" w:cs="Arial"/>
+          <w:sz w:val="24"/>
+          <w:szCs w:val="24"/>
+        </w:rPr>
+        <w:t>checked</w:t>
+      </w:r>
+      <w:proofErr w:type="spellEnd"/>
+      <w:r>
+        <w:rPr>
+          <w:rFonts w:ascii="Arial" w:hAnsi="Arial" w:cs="Arial"/>
+          <w:sz w:val="24"/>
+          <w:szCs w:val="24"/>
+        </w:rPr>
+        <w:t xml:space="preserve"> </w:t>
+      </w:r>
+      <w:proofErr w:type="spellStart"/>
+      <w:r>
+        <w:rPr>
+          <w:rFonts w:ascii="Arial" w:hAnsi="Arial" w:cs="Arial"/>
+          <w:sz w:val="24"/>
+          <w:szCs w:val="24"/>
+        </w:rPr>
+        <w:t>value</w:t>
+      </w:r>
+      <w:proofErr w:type="spellEnd"/>
+      <w:r>
+        <w:rPr>
+          <w:rFonts w:ascii="Arial" w:hAnsi="Arial" w:cs="Arial"/>
+          <w:sz w:val="24"/>
+          <w:szCs w:val="24"/>
+        </w:rPr>
+        <w:t xml:space="preserve">&gt; </w:t>
+      </w:r>
+      <w:r>
+        <w:rPr>
+          <w:rFonts w:ascii="Arial" w:hAnsi="Arial" w:cs="Arial"/>
+          <w:sz w:val="20"/>
+          <w:szCs w:val="20"/>
+        </w:rPr>
+        <w:t>OBS.: colocar o mesmo NAME, pois se não vou poder selecionar todas as opções</w:t>
+      </w:r>
+    </w:p>
+    <w:p>
+      <w:pPr>
+        <w:ind w:left="2124"/>
+        <w:jc w:val="both"/>
+        <w:rPr>
+          <w:rFonts w:ascii="Arial" w:hAnsi="Arial" w:cs="Arial"/>
+          <w:sz w:val="24"/>
+          <w:szCs w:val="24"/>
+          <w:lang w:val="en-US"/>
+        </w:rPr>
+      </w:pPr>
+      <w:r>
+        <w:rPr>
+          <w:rFonts w:ascii="Arial" w:hAnsi="Arial" w:cs="Arial"/>
+          <w:sz w:val="24"/>
+          <w:szCs w:val="24"/>
+          <w:lang w:val="en-US"/>
+        </w:rPr>
+        <w:t>&lt;input... “color”&gt;</w:t>
+      </w:r>
+    </w:p>
+    <w:p>
+      <w:pPr>
+        <w:ind w:left="2124"/>
+        <w:jc w:val="both"/>
+        <w:rPr>
+          <w:rFonts w:ascii="Arial" w:hAnsi="Arial" w:cs="Arial"/>
+          <w:sz w:val="24"/>
+          <w:szCs w:val="24"/>
+          <w:lang w:val="en-US"/>
+        </w:rPr>
+      </w:pPr>
+      <w:r>
+        <w:rPr>
+          <w:rFonts w:ascii="Arial" w:hAnsi="Arial" w:cs="Arial"/>
+          <w:sz w:val="24"/>
+          <w:szCs w:val="24"/>
+          <w:lang w:val="en-US"/>
+        </w:rPr>
+        <w:t>&lt;input... “range”&gt;</w:t>
+      </w:r>
+    </w:p>
+    <w:p>
+      <w:pPr>
+        <w:ind w:left="2124"/>
+        <w:jc w:val="both"/>
+        <w:rPr>
+          <w:rFonts w:ascii="Arial" w:hAnsi="Arial" w:cs="Arial"/>
+          <w:sz w:val="20"/>
+          <w:szCs w:val="20"/>
+        </w:rPr>
+      </w:pPr>
+      <w:r>
+        <w:rPr>
+          <w:rFonts w:ascii="Arial" w:hAnsi="Arial" w:cs="Arial"/>
+          <w:sz w:val="24"/>
+          <w:szCs w:val="24"/>
+          <w:lang w:val="en-US"/>
+        </w:rPr>
+        <w:t xml:space="preserve">&lt;input... </w:t>
+      </w:r>
+      <w:r>
+        <w:rPr>
+          <w:rFonts w:ascii="Arial" w:hAnsi="Arial" w:cs="Arial"/>
+          <w:sz w:val="24"/>
+          <w:szCs w:val="24"/>
+        </w:rPr>
+        <w:t xml:space="preserve">“file”&gt; </w:t>
+      </w:r>
+      <w:r>
+        <w:rPr>
+          <w:rFonts w:ascii="Arial" w:hAnsi="Arial" w:cs="Arial"/>
+          <w:sz w:val="20"/>
+          <w:szCs w:val="20"/>
         </w:rPr>
         <w:t>OBS.: não pode usar o método GET</w:t>
       </w:r>
@@ -990,8 +1139,19 @@
           <w:szCs w:val="24"/>
           <w:lang w:val="en-US"/>
         </w:rPr>
-        <w:t>&lt;optgroup</w:t>
-      </w:r>
+        <w:t>&lt;</w:t>
+      </w:r>
+      <w:proofErr w:type="spellStart"/>
+      <w:r>
+        <w:rPr>
+          <w:rFonts w:ascii="Arial" w:hAnsi="Arial" w:cs="Arial"/>
+          <w:sz w:val="24"/>
+          <w:szCs w:val="24"/>
+          <w:lang w:val="en-US"/>
+        </w:rPr>
+        <w:t>optgroup</w:t>
+      </w:r>
+      <w:proofErr w:type="spellEnd"/>
       <w:r>
         <w:rPr>
           <w:rFonts w:ascii="Arial" w:hAnsi="Arial" w:cs="Arial"/>
@@ -1045,7 +1205,25 @@
           <w:sz w:val="24"/>
           <w:szCs w:val="24"/>
         </w:rPr>
-        <w:t>&lt;option&gt;</w:t>
+        <w:t>&lt;</w:t>
+      </w:r>
+      <w:proofErr w:type="spellStart"/>
+      <w:r>
+        <w:rPr>
+          <w:rFonts w:ascii="Arial" w:hAnsi="Arial" w:cs="Arial"/>
+          <w:sz w:val="24"/>
+          <w:szCs w:val="24"/>
+        </w:rPr>
+        <w:t>option</w:t>
+      </w:r>
+      <w:proofErr w:type="spellEnd"/>
+      <w:r>
+        <w:rPr>
+          <w:rFonts w:ascii="Arial" w:hAnsi="Arial" w:cs="Arial"/>
+          <w:sz w:val="24"/>
+          <w:szCs w:val="24"/>
+        </w:rPr>
+        <w:t>&gt;</w:t>
       </w:r>
     </w:p>
     <w:p>
@@ -1065,7 +1243,25 @@
           <w:szCs w:val="24"/>
         </w:rPr>
         <w:tab/>
-        <w:t>&lt;/optgroup&gt;</w:t>
+        <w:t>&lt;/</w:t>
+      </w:r>
+      <w:proofErr w:type="spellStart"/>
+      <w:r>
+        <w:rPr>
+          <w:rFonts w:ascii="Arial" w:hAnsi="Arial" w:cs="Arial"/>
+          <w:sz w:val="24"/>
+          <w:szCs w:val="24"/>
+        </w:rPr>
+        <w:t>optgroup</w:t>
+      </w:r>
+      <w:proofErr w:type="spellEnd"/>
+      <w:r>
+        <w:rPr>
+          <w:rFonts w:ascii="Arial" w:hAnsi="Arial" w:cs="Arial"/>
+          <w:sz w:val="24"/>
+          <w:szCs w:val="24"/>
+        </w:rPr>
+        <w:t>&gt;</w:t>
       </w:r>
     </w:p>
     <w:p>
@@ -1084,7 +1280,25 @@
           <w:sz w:val="24"/>
           <w:szCs w:val="24"/>
         </w:rPr>
-        <w:t>&lt;/select&gt;</w:t>
+        <w:t>&lt;/</w:t>
+      </w:r>
+      <w:proofErr w:type="spellStart"/>
+      <w:r>
+        <w:rPr>
+          <w:rFonts w:ascii="Arial" w:hAnsi="Arial" w:cs="Arial"/>
+          <w:sz w:val="24"/>
+          <w:szCs w:val="24"/>
+        </w:rPr>
+        <w:t>select</w:t>
+      </w:r>
+      <w:proofErr w:type="spellEnd"/>
+      <w:r>
+        <w:rPr>
+          <w:rFonts w:ascii="Arial" w:hAnsi="Arial" w:cs="Arial"/>
+          <w:sz w:val="24"/>
+          <w:szCs w:val="24"/>
+        </w:rPr>
+        <w:t>&gt;</w:t>
       </w:r>
     </w:p>
     <w:p>
@@ -1103,8 +1317,18 @@
           <w:sz w:val="24"/>
           <w:szCs w:val="24"/>
         </w:rPr>
-        <w:t>&lt;datalist</w:t>
-      </w:r>
+        <w:t>&lt;</w:t>
+      </w:r>
+      <w:proofErr w:type="spellStart"/>
+      <w:r>
+        <w:rPr>
+          <w:rFonts w:ascii="Arial" w:hAnsi="Arial" w:cs="Arial"/>
+          <w:sz w:val="24"/>
+          <w:szCs w:val="24"/>
+        </w:rPr>
+        <w:t>datalist</w:t>
+      </w:r>
+      <w:proofErr w:type="spellEnd"/>
       <w:r>
         <w:rPr>
           <w:rFonts w:ascii="Arial" w:hAnsi="Arial" w:cs="Arial"/>
@@ -1135,72 +1359,162 @@
           <w:sz w:val="20"/>
           <w:szCs w:val="20"/>
         </w:rPr>
-        <w:t>OBS.: precisa ter o ID relacionado com o id ou name do input</w:t>
-      </w:r>
-    </w:p>
-    <w:p>
-      <w:pPr>
-        <w:ind w:left="2124"/>
-        <w:jc w:val="both"/>
-        <w:rPr>
-          <w:rFonts w:ascii="Arial" w:hAnsi="Arial" w:cs="Arial"/>
-          <w:sz w:val="24"/>
-          <w:szCs w:val="24"/>
-        </w:rPr>
-      </w:pPr>
-      <w:r>
-        <w:rPr>
-          <w:rFonts w:ascii="Arial" w:hAnsi="Arial" w:cs="Arial"/>
-          <w:sz w:val="24"/>
-          <w:szCs w:val="24"/>
-        </w:rPr>
-        <w:tab/>
-      </w:r>
-      <w:r>
-        <w:rPr>
-          <w:rFonts w:ascii="Arial" w:hAnsi="Arial" w:cs="Arial"/>
-          <w:sz w:val="24"/>
-          <w:szCs w:val="24"/>
-        </w:rPr>
-        <w:t>&lt;option&gt;</w:t>
-      </w:r>
-    </w:p>
-    <w:p>
-      <w:pPr>
-        <w:ind w:left="2124"/>
-        <w:jc w:val="both"/>
-        <w:rPr>
-          <w:rFonts w:ascii="Arial" w:hAnsi="Arial" w:cs="Arial"/>
-          <w:sz w:val="24"/>
-          <w:szCs w:val="24"/>
-        </w:rPr>
-      </w:pPr>
-      <w:r>
-        <w:rPr>
-          <w:rFonts w:ascii="Arial" w:hAnsi="Arial" w:cs="Arial"/>
-          <w:sz w:val="24"/>
-          <w:szCs w:val="24"/>
-        </w:rPr>
-        <w:t>&lt;/datalist&gt;</w:t>
-      </w:r>
-    </w:p>
-    <w:p>
-      <w:pPr>
-        <w:ind w:left="2124"/>
-        <w:jc w:val="both"/>
+        <w:t xml:space="preserve">OBS.: precisa ter o ID relacionado com o id ou </w:t>
+      </w:r>
+      <w:proofErr w:type="spellStart"/>
+      <w:r>
         <w:rPr>
           <w:rFonts w:ascii="Arial" w:hAnsi="Arial" w:cs="Arial"/>
           <w:sz w:val="20"/>
           <w:szCs w:val="20"/>
         </w:rPr>
-      </w:pPr>
-      <w:r>
-        <w:rPr>
-          <w:rFonts w:ascii="Arial" w:hAnsi="Arial" w:cs="Arial"/>
-          <w:sz w:val="24"/>
-          <w:szCs w:val="24"/>
-        </w:rPr>
-        <w:t xml:space="preserve">&lt;textarea&gt;&lt;/textarea&gt; </w:t>
+        <w:t>name</w:t>
+      </w:r>
+      <w:proofErr w:type="spellEnd"/>
+      <w:r>
+        <w:rPr>
+          <w:rFonts w:ascii="Arial" w:hAnsi="Arial" w:cs="Arial"/>
+          <w:sz w:val="20"/>
+          <w:szCs w:val="20"/>
+        </w:rPr>
+        <w:t xml:space="preserve"> do input</w:t>
+      </w:r>
+    </w:p>
+    <w:p>
+      <w:pPr>
+        <w:ind w:left="2124"/>
+        <w:jc w:val="both"/>
+        <w:rPr>
+          <w:rFonts w:ascii="Arial" w:hAnsi="Arial" w:cs="Arial"/>
+          <w:sz w:val="24"/>
+          <w:szCs w:val="24"/>
+        </w:rPr>
+      </w:pPr>
+      <w:r>
+        <w:rPr>
+          <w:rFonts w:ascii="Arial" w:hAnsi="Arial" w:cs="Arial"/>
+          <w:sz w:val="24"/>
+          <w:szCs w:val="24"/>
+        </w:rPr>
+        <w:tab/>
+      </w:r>
+      <w:r>
+        <w:rPr>
+          <w:rFonts w:ascii="Arial" w:hAnsi="Arial" w:cs="Arial"/>
+          <w:sz w:val="24"/>
+          <w:szCs w:val="24"/>
+        </w:rPr>
+        <w:t>&lt;</w:t>
+      </w:r>
+      <w:proofErr w:type="spellStart"/>
+      <w:r>
+        <w:rPr>
+          <w:rFonts w:ascii="Arial" w:hAnsi="Arial" w:cs="Arial"/>
+          <w:sz w:val="24"/>
+          <w:szCs w:val="24"/>
+        </w:rPr>
+        <w:t>option</w:t>
+      </w:r>
+      <w:proofErr w:type="spellEnd"/>
+      <w:r>
+        <w:rPr>
+          <w:rFonts w:ascii="Arial" w:hAnsi="Arial" w:cs="Arial"/>
+          <w:sz w:val="24"/>
+          <w:szCs w:val="24"/>
+        </w:rPr>
+        <w:t>&gt;</w:t>
+      </w:r>
+    </w:p>
+    <w:p>
+      <w:pPr>
+        <w:ind w:left="2124"/>
+        <w:jc w:val="both"/>
+        <w:rPr>
+          <w:rFonts w:ascii="Arial" w:hAnsi="Arial" w:cs="Arial"/>
+          <w:sz w:val="24"/>
+          <w:szCs w:val="24"/>
+        </w:rPr>
+      </w:pPr>
+      <w:r>
+        <w:rPr>
+          <w:rFonts w:ascii="Arial" w:hAnsi="Arial" w:cs="Arial"/>
+          <w:sz w:val="24"/>
+          <w:szCs w:val="24"/>
+        </w:rPr>
+        <w:t>&lt;/</w:t>
+      </w:r>
+      <w:proofErr w:type="spellStart"/>
+      <w:r>
+        <w:rPr>
+          <w:rFonts w:ascii="Arial" w:hAnsi="Arial" w:cs="Arial"/>
+          <w:sz w:val="24"/>
+          <w:szCs w:val="24"/>
+        </w:rPr>
+        <w:t>datalist</w:t>
+      </w:r>
+      <w:proofErr w:type="spellEnd"/>
+      <w:r>
+        <w:rPr>
+          <w:rFonts w:ascii="Arial" w:hAnsi="Arial" w:cs="Arial"/>
+          <w:sz w:val="24"/>
+          <w:szCs w:val="24"/>
+        </w:rPr>
+        <w:t>&gt;</w:t>
+      </w:r>
+    </w:p>
+    <w:p>
+      <w:pPr>
+        <w:ind w:left="2124"/>
+        <w:jc w:val="both"/>
+        <w:rPr>
+          <w:rFonts w:ascii="Arial" w:hAnsi="Arial" w:cs="Arial"/>
+          <w:sz w:val="20"/>
+          <w:szCs w:val="20"/>
+        </w:rPr>
+      </w:pPr>
+      <w:r>
+        <w:rPr>
+          <w:rFonts w:ascii="Arial" w:hAnsi="Arial" w:cs="Arial"/>
+          <w:sz w:val="24"/>
+          <w:szCs w:val="24"/>
+        </w:rPr>
+        <w:t>&lt;</w:t>
+      </w:r>
+      <w:proofErr w:type="spellStart"/>
+      <w:r>
+        <w:rPr>
+          <w:rFonts w:ascii="Arial" w:hAnsi="Arial" w:cs="Arial"/>
+          <w:sz w:val="24"/>
+          <w:szCs w:val="24"/>
+        </w:rPr>
+        <w:t>textarea</w:t>
+      </w:r>
+      <w:proofErr w:type="spellEnd"/>
+      <w:r>
+        <w:rPr>
+          <w:rFonts w:ascii="Arial" w:hAnsi="Arial" w:cs="Arial"/>
+          <w:sz w:val="24"/>
+          <w:szCs w:val="24"/>
+        </w:rPr>
+        <w:t>&gt;&lt;/</w:t>
+      </w:r>
+      <w:proofErr w:type="spellStart"/>
+      <w:r>
+        <w:rPr>
+          <w:rFonts w:ascii="Arial" w:hAnsi="Arial" w:cs="Arial"/>
+          <w:sz w:val="24"/>
+          <w:szCs w:val="24"/>
+        </w:rPr>
+        <w:t>textarea</w:t>
+      </w:r>
+      <w:proofErr w:type="spellEnd"/>
+      <w:r>
+        <w:rPr>
+          <w:rFonts w:ascii="Arial" w:hAnsi="Arial" w:cs="Arial"/>
+          <w:sz w:val="24"/>
+          <w:szCs w:val="24"/>
+        </w:rPr>
+        <w:t xml:space="preserve">&gt; </w:t>
       </w:r>
       <w:r>
         <w:rPr>
@@ -1308,7 +1622,43 @@
           <w:sz w:val="24"/>
           <w:szCs w:val="24"/>
         </w:rPr>
-        <w:t xml:space="preserve"> name=”soma” id=”isoma”</w:t>
+        <w:t xml:space="preserve"> </w:t>
+      </w:r>
+      <w:proofErr w:type="spellStart"/>
+      <w:r>
+        <w:rPr>
+          <w:rFonts w:ascii="Arial" w:hAnsi="Arial" w:cs="Arial"/>
+          <w:sz w:val="24"/>
+          <w:szCs w:val="24"/>
+        </w:rPr>
+        <w:t>name</w:t>
+      </w:r>
+      <w:proofErr w:type="spellEnd"/>
+      <w:r>
+        <w:rPr>
+          <w:rFonts w:ascii="Arial" w:hAnsi="Arial" w:cs="Arial"/>
+          <w:sz w:val="24"/>
+          <w:szCs w:val="24"/>
+        </w:rPr>
+        <w:t>=”soma” id=”</w:t>
+      </w:r>
+      <w:proofErr w:type="spellStart"/>
+      <w:r>
+        <w:rPr>
+          <w:rFonts w:ascii="Arial" w:hAnsi="Arial" w:cs="Arial"/>
+          <w:sz w:val="24"/>
+          <w:szCs w:val="24"/>
+        </w:rPr>
+        <w:t>isoma</w:t>
+      </w:r>
+      <w:proofErr w:type="spellEnd"/>
+      <w:r>
+        <w:rPr>
+          <w:rFonts w:ascii="Arial" w:hAnsi="Arial" w:cs="Arial"/>
+          <w:sz w:val="24"/>
+          <w:szCs w:val="24"/>
+        </w:rPr>
+        <w:t>”</w:t>
       </w:r>
       <w:r>
         <w:rPr>
@@ -1369,7 +1719,47 @@
           <w:szCs w:val="24"/>
           <w:lang w:val="en-US"/>
         </w:rPr>
-        <w:t>&lt;input... oninput=”isoma.innerHTML = Number(in1.value) + Number(in2.valu</w:t>
+        <w:t xml:space="preserve">&lt;input... </w:t>
+      </w:r>
+      <w:proofErr w:type="spellStart"/>
+      <w:r>
+        <w:rPr>
+          <w:rFonts w:ascii="Arial" w:hAnsi="Arial" w:cs="Arial"/>
+          <w:sz w:val="24"/>
+          <w:szCs w:val="24"/>
+          <w:lang w:val="en-US"/>
+        </w:rPr>
+        <w:t>oninput</w:t>
+      </w:r>
+      <w:proofErr w:type="spellEnd"/>
+      <w:r>
+        <w:rPr>
+          <w:rFonts w:ascii="Arial" w:hAnsi="Arial" w:cs="Arial"/>
+          <w:sz w:val="24"/>
+          <w:szCs w:val="24"/>
+          <w:lang w:val="en-US"/>
+        </w:rPr>
+        <w:t>=”</w:t>
+      </w:r>
+      <w:proofErr w:type="spellStart"/>
+      <w:r>
+        <w:rPr>
+          <w:rFonts w:ascii="Arial" w:hAnsi="Arial" w:cs="Arial"/>
+          <w:sz w:val="24"/>
+          <w:szCs w:val="24"/>
+          <w:lang w:val="en-US"/>
+        </w:rPr>
+        <w:t>isoma.innerHTML</w:t>
+      </w:r>
+      <w:proofErr w:type="spellEnd"/>
+      <w:r>
+        <w:rPr>
+          <w:rFonts w:ascii="Arial" w:hAnsi="Arial" w:cs="Arial"/>
+          <w:sz w:val="24"/>
+          <w:szCs w:val="24"/>
+          <w:lang w:val="en-US"/>
+        </w:rPr>
+        <w:t xml:space="preserve"> = Number(in1.value) + Number(in2.valu</w:t>
       </w:r>
       <w:r>
         <w:rPr>
@@ -1438,7 +1828,27 @@
           <w:szCs w:val="24"/>
           <w:lang w:val="en-US"/>
         </w:rPr>
-        <w:t>&lt;/fieldset&gt;</w:t>
+        <w:t>&lt;/</w:t>
+      </w:r>
+      <w:proofErr w:type="spellStart"/>
+      <w:r>
+        <w:rPr>
+          <w:rFonts w:ascii="Arial" w:hAnsi="Arial" w:cs="Arial"/>
+          <w:sz w:val="24"/>
+          <w:szCs w:val="24"/>
+          <w:lang w:val="en-US"/>
+        </w:rPr>
+        <w:t>fieldset</w:t>
+      </w:r>
+      <w:proofErr w:type="spellEnd"/>
+      <w:r>
+        <w:rPr>
+          <w:rFonts w:ascii="Arial" w:hAnsi="Arial" w:cs="Arial"/>
+          <w:sz w:val="24"/>
+          <w:szCs w:val="24"/>
+          <w:lang w:val="en-US"/>
+        </w:rPr>
+        <w:t>&gt;</w:t>
       </w:r>
     </w:p>
     <w:p>
@@ -1513,6 +1923,7 @@
           <w:lang w:val="en-US"/>
         </w:rPr>
       </w:pPr>
+      <w:proofErr w:type="spellStart"/>
       <w:r>
         <w:rPr>
           <w:rFonts w:ascii="Arial" w:hAnsi="Arial" w:cs="Arial"/>
@@ -1522,7 +1933,19 @@
           <w:szCs w:val="24"/>
           <w:lang w:val="en-US"/>
         </w:rPr>
-        <w:t>Método:</w:t>
+        <w:t>Método</w:t>
+      </w:r>
+      <w:proofErr w:type="spellEnd"/>
+      <w:r>
+        <w:rPr>
+          <w:rFonts w:ascii="Arial" w:hAnsi="Arial" w:cs="Arial"/>
+          <w:b/>
+          <w:bCs/>
+          <w:sz w:val="24"/>
+          <w:szCs w:val="24"/>
+          <w:lang w:val="en-US"/>
+        </w:rPr>
+        <w:t>:</w:t>
       </w:r>
     </w:p>
     <w:p>
@@ -1857,15 +2280,44 @@
           <w:sz w:val="24"/>
           <w:szCs w:val="24"/>
         </w:rPr>
-        <w:t xml:space="preserve">Media querie = </w:t>
-      </w:r>
-      <w:r>
-        <w:rPr>
-          <w:sz w:val="24"/>
-          <w:szCs w:val="24"/>
-        </w:rPr>
-        <w:t>media type</w:t>
-      </w:r>
+        <w:t xml:space="preserve">Media </w:t>
+      </w:r>
+      <w:proofErr w:type="spellStart"/>
+      <w:r>
+        <w:rPr>
+          <w:b/>
+          <w:bCs/>
+          <w:sz w:val="24"/>
+          <w:szCs w:val="24"/>
+        </w:rPr>
+        <w:t>querie</w:t>
+      </w:r>
+      <w:proofErr w:type="spellEnd"/>
+      <w:r>
+        <w:rPr>
+          <w:b/>
+          <w:bCs/>
+          <w:sz w:val="24"/>
+          <w:szCs w:val="24"/>
+        </w:rPr>
+        <w:t xml:space="preserve"> = </w:t>
+      </w:r>
+      <w:r>
+        <w:rPr>
+          <w:sz w:val="24"/>
+          <w:szCs w:val="24"/>
+        </w:rPr>
+        <w:t xml:space="preserve">media </w:t>
+      </w:r>
+      <w:proofErr w:type="spellStart"/>
+      <w:r>
+        <w:rPr>
+          <w:sz w:val="24"/>
+          <w:szCs w:val="24"/>
+        </w:rPr>
+        <w:t>type</w:t>
+      </w:r>
+      <w:proofErr w:type="spellEnd"/>
       <w:r>
         <w:rPr>
           <w:sz w:val="24"/>
@@ -1932,34 +2384,66 @@
           <w:sz w:val="24"/>
           <w:szCs w:val="24"/>
         </w:rPr>
-        <w:t xml:space="preserve">&lt;link para CSS... media=”screen”&gt; </w:t>
+        <w:t>&lt;link para CSS... media=”</w:t>
+      </w:r>
+      <w:proofErr w:type="spellStart"/>
+      <w:r>
+        <w:rPr>
+          <w:sz w:val="24"/>
+          <w:szCs w:val="24"/>
+        </w:rPr>
+        <w:t>screen</w:t>
+      </w:r>
+      <w:proofErr w:type="spellEnd"/>
+      <w:r>
+        <w:rPr>
+          <w:sz w:val="24"/>
+          <w:szCs w:val="24"/>
+        </w:rPr>
+        <w:t xml:space="preserve">”&gt; </w:t>
       </w:r>
       <w:r>
         <w:rPr>
           <w:sz w:val="20"/>
           <w:szCs w:val="20"/>
         </w:rPr>
-        <w:t xml:space="preserve">OBS.: screen é apenas para telas, mas pode </w:t>
-      </w:r>
+        <w:t xml:space="preserve">OBS.: </w:t>
+      </w:r>
+      <w:proofErr w:type="spellStart"/>
       <w:r>
         <w:rPr>
           <w:sz w:val="20"/>
           <w:szCs w:val="20"/>
         </w:rPr>
-        <w:t>usar</w:t>
-      </w:r>
+        <w:t>screen</w:t>
+      </w:r>
+      <w:proofErr w:type="spellEnd"/>
       <w:r>
         <w:rPr>
           <w:sz w:val="20"/>
           <w:szCs w:val="20"/>
         </w:rPr>
-        <w:t xml:space="preserve"> outros</w:t>
+        <w:t xml:space="preserve"> é apenas para telas, mas pode </w:t>
       </w:r>
       <w:r>
         <w:rPr>
           <w:sz w:val="20"/>
           <w:szCs w:val="20"/>
         </w:rPr>
+        <w:t>usar</w:t>
+      </w:r>
+      <w:r>
+        <w:rPr>
+          <w:sz w:val="20"/>
+          <w:szCs w:val="20"/>
+        </w:rPr>
+        <w:t xml:space="preserve"> outros</w:t>
+      </w:r>
+      <w:r>
+        <w:rPr>
+          <w:sz w:val="20"/>
+          <w:szCs w:val="20"/>
+        </w:rPr>
         <w:t xml:space="preserve">. </w:t>
       </w:r>
     </w:p>
@@ -1978,7 +2462,25 @@
           <w:szCs w:val="24"/>
           <w:lang w:val="en-US"/>
         </w:rPr>
-        <w:t>&lt;link para CSS... media=”screen and (orientation: portrait/landscape)”&gt;</w:t>
+        <w:t>&lt;link para CSS... media</w:t>
+      </w:r>
+      <w:proofErr w:type="gramStart"/>
+      <w:r>
+        <w:rPr>
+          <w:sz w:val="24"/>
+          <w:szCs w:val="24"/>
+          <w:lang w:val="en-US"/>
+        </w:rPr>
+        <w:t>=”screen</w:t>
+      </w:r>
+      <w:proofErr w:type="gramEnd"/>
+      <w:r>
+        <w:rPr>
+          <w:sz w:val="24"/>
+          <w:szCs w:val="24"/>
+          <w:lang w:val="en-US"/>
+        </w:rPr>
+        <w:t xml:space="preserve"> and (orientation: portrait/landscape)”&gt;</w:t>
       </w:r>
     </w:p>
     <w:p>
@@ -2013,8 +2515,17 @@
           <w:sz w:val="24"/>
           <w:szCs w:val="24"/>
         </w:rPr>
-        <w:t xml:space="preserve"> não funciona usar background-image</w:t>
-      </w:r>
+        <w:t xml:space="preserve"> não funciona usar background-</w:t>
+      </w:r>
+      <w:proofErr w:type="spellStart"/>
+      <w:r>
+        <w:rPr>
+          <w:sz w:val="24"/>
+          <w:szCs w:val="24"/>
+        </w:rPr>
+        <w:t>image</w:t>
+      </w:r>
+      <w:proofErr w:type="spellEnd"/>
     </w:p>
     <w:p>
       <w:pPr>
@@ -2074,143 +2585,40 @@
           <w:sz w:val="24"/>
           <w:szCs w:val="24"/>
         </w:rPr>
-        <w:t>@media screen and (feature){}</w:t>
-      </w:r>
-    </w:p>
-    <w:p>
-      <w:pPr>
-        <w:jc w:val="both"/>
-        <w:rPr>
-          <w:sz w:val="24"/>
-          <w:szCs w:val="24"/>
-        </w:rPr>
-      </w:pPr>
-    </w:p>
-    <w:p>
-      <w:pPr>
-        <w:jc w:val="both"/>
-        <w:rPr>
-          <w:sz w:val="24"/>
-          <w:szCs w:val="24"/>
-        </w:rPr>
-      </w:pPr>
-    </w:p>
-    <w:p>
-      <w:pPr>
-        <w:jc w:val="both"/>
-        <w:rPr>
-          <w:sz w:val="24"/>
-          <w:szCs w:val="24"/>
-        </w:rPr>
-      </w:pPr>
-    </w:p>
-    <w:p>
-      <w:pPr>
-        <w:jc w:val="both"/>
-        <w:rPr>
-          <w:sz w:val="24"/>
-          <w:szCs w:val="24"/>
-        </w:rPr>
-      </w:pPr>
-    </w:p>
-    <w:p>
-      <w:pPr>
-        <w:jc w:val="both"/>
-        <w:rPr>
-          <w:sz w:val="24"/>
-          <w:szCs w:val="24"/>
-        </w:rPr>
-      </w:pPr>
-    </w:p>
-    <w:p>
-      <w:pPr>
-        <w:jc w:val="both"/>
-        <w:rPr>
-          <w:sz w:val="24"/>
-          <w:szCs w:val="24"/>
-        </w:rPr>
-      </w:pPr>
-    </w:p>
-    <w:p>
-      <w:pPr>
-        <w:jc w:val="both"/>
-        <w:rPr>
-          <w:sz w:val="24"/>
-          <w:szCs w:val="24"/>
-        </w:rPr>
-      </w:pPr>
-    </w:p>
-    <w:p>
-      <w:pPr>
-        <w:jc w:val="both"/>
-        <w:rPr>
-          <w:sz w:val="24"/>
-          <w:szCs w:val="24"/>
-        </w:rPr>
-      </w:pPr>
-    </w:p>
-    <w:p>
-      <w:pPr>
-        <w:jc w:val="both"/>
-        <w:rPr>
-          <w:sz w:val="24"/>
-          <w:szCs w:val="24"/>
-        </w:rPr>
-      </w:pPr>
-    </w:p>
-    <w:p>
-      <w:pPr>
-        <w:jc w:val="both"/>
-        <w:rPr>
-          <w:sz w:val="24"/>
-          <w:szCs w:val="24"/>
-        </w:rPr>
-      </w:pPr>
-    </w:p>
-    <w:p>
-      <w:pPr>
-        <w:jc w:val="both"/>
-        <w:rPr>
-          <w:sz w:val="24"/>
-          <w:szCs w:val="24"/>
-        </w:rPr>
-      </w:pPr>
-    </w:p>
-    <w:p>
-      <w:pPr>
-        <w:jc w:val="both"/>
-        <w:rPr>
-          <w:sz w:val="24"/>
-          <w:szCs w:val="24"/>
-        </w:rPr>
-      </w:pPr>
-    </w:p>
-    <w:p>
-      <w:pPr>
-        <w:jc w:val="both"/>
-        <w:rPr>
-          <w:sz w:val="24"/>
-          <w:szCs w:val="24"/>
-        </w:rPr>
-      </w:pPr>
-    </w:p>
-    <w:p>
-      <w:pPr>
-        <w:jc w:val="both"/>
-        <w:rPr>
-          <w:sz w:val="24"/>
-          <w:szCs w:val="24"/>
-        </w:rPr>
-      </w:pPr>
-    </w:p>
-    <w:p>
-      <w:pPr>
-        <w:jc w:val="both"/>
-        <w:rPr>
-          <w:sz w:val="24"/>
-          <w:szCs w:val="24"/>
-        </w:rPr>
-      </w:pPr>
+        <w:t xml:space="preserve">@media </w:t>
+      </w:r>
+      <w:proofErr w:type="spellStart"/>
+      <w:r>
+        <w:rPr>
+          <w:sz w:val="24"/>
+          <w:szCs w:val="24"/>
+        </w:rPr>
+        <w:t>screen</w:t>
+      </w:r>
+      <w:proofErr w:type="spellEnd"/>
+      <w:r>
+        <w:rPr>
+          <w:sz w:val="24"/>
+          <w:szCs w:val="24"/>
+        </w:rPr>
+        <w:t xml:space="preserve"> </w:t>
+      </w:r>
+      <w:proofErr w:type="spellStart"/>
+      <w:r>
+        <w:rPr>
+          <w:sz w:val="24"/>
+          <w:szCs w:val="24"/>
+        </w:rPr>
+        <w:t>and</w:t>
+      </w:r>
+      <w:proofErr w:type="spellEnd"/>
+      <w:r>
+        <w:rPr>
+          <w:sz w:val="24"/>
+          <w:szCs w:val="24"/>
+        </w:rPr>
+        <w:t xml:space="preserve"> (feature){}</w:t>
+      </w:r>
     </w:p>
     <w:p>
       <w:pPr>
@@ -2310,7 +2718,25 @@
           <w:sz w:val="20"/>
           <w:szCs w:val="20"/>
         </w:rPr>
-        <w:t>(não precisa fazer configuração específica se já foi feito uma de mobile first)</w:t>
+        <w:t xml:space="preserve">(não precisa fazer configuração específica se já foi feito uma de mobile </w:t>
+      </w:r>
+      <w:proofErr w:type="spellStart"/>
+      <w:r>
+        <w:rPr>
+          <w:rFonts w:ascii="Arial" w:hAnsi="Arial" w:cs="Arial"/>
+          <w:sz w:val="20"/>
+          <w:szCs w:val="20"/>
+        </w:rPr>
+        <w:t>first</w:t>
+      </w:r>
+      <w:proofErr w:type="spellEnd"/>
+      <w:r>
+        <w:rPr>
+          <w:rFonts w:ascii="Arial" w:hAnsi="Arial" w:cs="Arial"/>
+          <w:sz w:val="20"/>
+          <w:szCs w:val="20"/>
+        </w:rPr>
+        <w:t>)</w:t>
       </w:r>
     </w:p>
     <w:p>
@@ -2341,7 +2767,25 @@
           <w:sz w:val="20"/>
           <w:szCs w:val="20"/>
         </w:rPr>
-        <w:t>(não precisa fazer configuração específica se já foi feito uma de mobile first)</w:t>
+        <w:t xml:space="preserve">(não precisa fazer configuração específica se já foi feito uma de mobile </w:t>
+      </w:r>
+      <w:proofErr w:type="spellStart"/>
+      <w:r>
+        <w:rPr>
+          <w:rFonts w:ascii="Arial" w:hAnsi="Arial" w:cs="Arial"/>
+          <w:sz w:val="20"/>
+          <w:szCs w:val="20"/>
+        </w:rPr>
+        <w:t>first</w:t>
+      </w:r>
+      <w:proofErr w:type="spellEnd"/>
+      <w:r>
+        <w:rPr>
+          <w:rFonts w:ascii="Arial" w:hAnsi="Arial" w:cs="Arial"/>
+          <w:sz w:val="20"/>
+          <w:szCs w:val="20"/>
+        </w:rPr>
+        <w:t>)</w:t>
       </w:r>
     </w:p>
     <w:p>

</xml_diff>

<commit_message>
Capítulo 25 Aula 10
Finalizando o layout do projeto
</commit_message>
<xml_diff>
--- a/Aulas/Curso HTML e CSS.docx
+++ b/Aulas/Curso HTML e CSS.docx
@@ -2888,6 +2888,94 @@
     <w:p>
       <w:pPr>
         <w:jc w:val="both"/>
+        <w:rPr>
+          <w:rFonts w:ascii="Arial" w:hAnsi="Arial" w:cs="Arial"/>
+          <w:sz w:val="24"/>
+          <w:szCs w:val="24"/>
+        </w:rPr>
+      </w:pPr>
+    </w:p>
+    <w:p>
+      <w:pPr>
+        <w:jc w:val="both"/>
+        <w:rPr>
+          <w:rFonts w:ascii="Arial" w:hAnsi="Arial" w:cs="Arial"/>
+          <w:sz w:val="24"/>
+          <w:szCs w:val="24"/>
+        </w:rPr>
+      </w:pPr>
+    </w:p>
+    <w:p>
+      <w:pPr>
+        <w:jc w:val="both"/>
+        <w:rPr>
+          <w:rFonts w:ascii="Arial" w:hAnsi="Arial" w:cs="Arial"/>
+          <w:sz w:val="24"/>
+          <w:szCs w:val="24"/>
+        </w:rPr>
+      </w:pPr>
+    </w:p>
+    <w:p>
+      <w:pPr>
+        <w:jc w:val="both"/>
+        <w:rPr>
+          <w:rFonts w:ascii="Arial" w:hAnsi="Arial" w:cs="Arial"/>
+          <w:sz w:val="24"/>
+          <w:szCs w:val="24"/>
+        </w:rPr>
+      </w:pPr>
+    </w:p>
+    <w:p>
+      <w:pPr>
+        <w:jc w:val="both"/>
+        <w:rPr>
+          <w:rFonts w:ascii="Arial" w:hAnsi="Arial" w:cs="Arial"/>
+          <w:sz w:val="24"/>
+          <w:szCs w:val="24"/>
+        </w:rPr>
+      </w:pPr>
+    </w:p>
+    <w:p>
+      <w:pPr>
+        <w:jc w:val="center"/>
+        <w:rPr>
+          <w:rFonts w:ascii="Arial" w:hAnsi="Arial" w:cs="Arial"/>
+          <w:b/>
+          <w:bCs/>
+          <w:sz w:val="28"/>
+          <w:szCs w:val="28"/>
+          <w:lang w:val="en-US"/>
+        </w:rPr>
+      </w:pPr>
+      <w:r>
+        <w:rPr>
+          <w:rFonts w:ascii="Arial" w:hAnsi="Arial" w:cs="Arial"/>
+          <w:b/>
+          <w:bCs/>
+          <w:sz w:val="28"/>
+          <w:szCs w:val="28"/>
+          <w:lang w:val="en-US"/>
+        </w:rPr>
+        <w:lastRenderedPageBreak/>
+        <w:t>Menu responsive</w:t>
+      </w:r>
+    </w:p>
+    <w:p>
+      <w:pPr>
+        <w:jc w:val="center"/>
+        <w:rPr>
+          <w:rFonts w:ascii="Arial" w:hAnsi="Arial" w:cs="Arial"/>
+          <w:b/>
+          <w:bCs/>
+          <w:sz w:val="28"/>
+          <w:szCs w:val="28"/>
+          <w:lang w:val="en-US"/>
+        </w:rPr>
+      </w:pPr>
+    </w:p>
+    <w:p>
+      <w:pPr>
+        <w:jc w:val="center"/>
         <w:rPr>
           <w:rFonts w:ascii="Arial" w:hAnsi="Arial" w:cs="Arial"/>
           <w:sz w:val="24"/>
@@ -3427,7 +3515,7 @@
   <w:style w:type="paragraph" w:default="1" w:styleId="Normal">
     <w:name w:val="Normal"/>
     <w:qFormat/>
-    <w:rsid w:val="005050CA"/>
+    <w:rsid w:val="000E6FDD"/>
   </w:style>
   <w:style w:type="paragraph" w:styleId="Ttulo1">
     <w:name w:val="heading 1"/>

</xml_diff>

<commit_message>
Capítulo 25 Aula 12
</commit_message>
<xml_diff>
--- a/Aulas/Curso HTML e CSS.docx
+++ b/Aulas/Curso HTML e CSS.docx
@@ -76,7 +76,6 @@
           <w:lang w:val="en-US"/>
         </w:rPr>
       </w:pPr>
-      <w:proofErr w:type="spellStart"/>
       <w:r>
         <w:rPr>
           <w:rFonts w:ascii="Arial" w:hAnsi="Arial" w:cs="Arial"/>
@@ -88,7 +87,6 @@
         </w:rPr>
         <w:t>Semântica</w:t>
       </w:r>
-      <w:proofErr w:type="spellEnd"/>
     </w:p>
     <w:p>
       <w:pPr>
@@ -201,7 +199,6 @@
           <w:lang w:val="en-US"/>
         </w:rPr>
       </w:pPr>
-      <w:proofErr w:type="spellStart"/>
       <w:r>
         <w:rPr>
           <w:rFonts w:ascii="Arial" w:hAnsi="Arial" w:cs="Arial"/>
@@ -214,7 +211,6 @@
         <w:lastRenderedPageBreak/>
         <w:t>Formulários</w:t>
       </w:r>
-      <w:proofErr w:type="spellEnd"/>
     </w:p>
     <w:p>
       <w:pPr>
@@ -352,17 +348,7 @@
           <w:szCs w:val="24"/>
           <w:lang w:val="en-US"/>
         </w:rPr>
-        <w:t xml:space="preserve"> autocomplete</w:t>
-      </w:r>
-      <w:proofErr w:type="gramStart"/>
-      <w:r>
-        <w:rPr>
-          <w:rFonts w:ascii="Arial" w:hAnsi="Arial" w:cs="Arial"/>
-          <w:sz w:val="24"/>
-          <w:szCs w:val="24"/>
-          <w:lang w:val="en-US"/>
-        </w:rPr>
-        <w:t>=”</w:t>
+        <w:t xml:space="preserve"> autocomplete=”</w:t>
       </w:r>
       <w:r>
         <w:rPr>
@@ -373,7 +359,6 @@
         </w:rPr>
         <w:t>on</w:t>
       </w:r>
-      <w:proofErr w:type="gramEnd"/>
       <w:r>
         <w:rPr>
           <w:rFonts w:ascii="Arial" w:hAnsi="Arial" w:cs="Arial"/>
@@ -411,27 +396,7 @@
           <w:lang w:val="en-US"/>
         </w:rPr>
         <w:tab/>
-        <w:t>&lt;</w:t>
-      </w:r>
-      <w:proofErr w:type="spellStart"/>
-      <w:r>
-        <w:rPr>
-          <w:rFonts w:ascii="Arial" w:hAnsi="Arial" w:cs="Arial"/>
-          <w:sz w:val="24"/>
-          <w:szCs w:val="24"/>
-          <w:lang w:val="en-US"/>
-        </w:rPr>
-        <w:t>fieldset</w:t>
-      </w:r>
-      <w:proofErr w:type="spellEnd"/>
-      <w:r>
-        <w:rPr>
-          <w:rFonts w:ascii="Arial" w:hAnsi="Arial" w:cs="Arial"/>
-          <w:sz w:val="24"/>
-          <w:szCs w:val="24"/>
-          <w:lang w:val="en-US"/>
-        </w:rPr>
-        <w:t>&gt;</w:t>
+        <w:t>&lt;fieldset&gt;</w:t>
       </w:r>
     </w:p>
     <w:p>
@@ -595,27 +560,7 @@
           <w:szCs w:val="24"/>
           <w:lang w:val="en-US"/>
         </w:rPr>
-        <w:t xml:space="preserve"> required </w:t>
-      </w:r>
-      <w:proofErr w:type="spellStart"/>
-      <w:r>
-        <w:rPr>
-          <w:rFonts w:ascii="Arial" w:hAnsi="Arial" w:cs="Arial"/>
-          <w:sz w:val="24"/>
-          <w:szCs w:val="24"/>
-          <w:lang w:val="en-US"/>
-        </w:rPr>
-        <w:t>minlenght</w:t>
-      </w:r>
-      <w:proofErr w:type="spellEnd"/>
-      <w:r>
-        <w:rPr>
-          <w:rFonts w:ascii="Arial" w:hAnsi="Arial" w:cs="Arial"/>
-          <w:sz w:val="24"/>
-          <w:szCs w:val="24"/>
-          <w:lang w:val="en-US"/>
-        </w:rPr>
-        <w:t>=””</w:t>
+        <w:t xml:space="preserve"> required minlenght=””</w:t>
       </w:r>
       <w:r>
         <w:rPr>
@@ -633,888 +578,629 @@
           <w:szCs w:val="20"/>
           <w:lang w:val="en-US"/>
         </w:rPr>
-        <w:t>(</w:t>
-      </w:r>
-      <w:proofErr w:type="spellStart"/>
-      <w:r>
+        <w:t>(pode ser min ou max, depende do input)</w:t>
+      </w:r>
+      <w:r>
+        <w:rPr>
+          <w:rFonts w:ascii="Arial" w:hAnsi="Arial" w:cs="Arial"/>
+          <w:sz w:val="24"/>
+          <w:szCs w:val="24"/>
+          <w:lang w:val="en-US"/>
+        </w:rPr>
+        <w:t xml:space="preserve"> maxlenght=”” size=”” placeholder=”” autocomplete=””</w:t>
+      </w:r>
+      <w:r>
+        <w:rPr>
+          <w:rFonts w:ascii="Arial" w:hAnsi="Arial" w:cs="Arial"/>
+          <w:sz w:val="24"/>
+          <w:szCs w:val="24"/>
+          <w:lang w:val="en-US"/>
+        </w:rPr>
+        <w:t xml:space="preserve"> step=””</w:t>
+      </w:r>
+      <w:r>
+        <w:rPr>
+          <w:rFonts w:ascii="Arial" w:hAnsi="Arial" w:cs="Arial"/>
+          <w:sz w:val="24"/>
+          <w:szCs w:val="24"/>
+          <w:lang w:val="en-US"/>
+        </w:rPr>
+        <w:t>&gt;</w:t>
+      </w:r>
+    </w:p>
+    <w:p>
+      <w:pPr>
+        <w:ind w:left="1416" w:firstLine="708"/>
+        <w:jc w:val="both"/>
+        <w:rPr>
+          <w:rFonts w:ascii="Arial" w:hAnsi="Arial" w:cs="Arial"/>
+          <w:sz w:val="24"/>
+          <w:szCs w:val="24"/>
+          <w:lang w:val="en-US"/>
+        </w:rPr>
+      </w:pPr>
+      <w:r>
+        <w:rPr>
+          <w:rFonts w:ascii="Arial" w:hAnsi="Arial" w:cs="Arial"/>
+          <w:sz w:val="24"/>
+          <w:szCs w:val="24"/>
+          <w:lang w:val="en-US"/>
+        </w:rPr>
+        <w:t>&lt;input...</w:t>
+      </w:r>
+      <w:r>
+        <w:rPr>
+          <w:rFonts w:ascii="Arial" w:hAnsi="Arial" w:cs="Arial"/>
+          <w:sz w:val="24"/>
+          <w:szCs w:val="24"/>
+          <w:lang w:val="en-US"/>
+        </w:rPr>
+        <w:t>”</w:t>
+      </w:r>
+      <w:r>
+        <w:rPr>
+          <w:rFonts w:ascii="Arial" w:hAnsi="Arial" w:cs="Arial"/>
+          <w:sz w:val="24"/>
+          <w:szCs w:val="24"/>
+          <w:lang w:val="en-US"/>
+        </w:rPr>
+        <w:t>tel</w:t>
+      </w:r>
+      <w:r>
+        <w:rPr>
+          <w:rFonts w:ascii="Arial" w:hAnsi="Arial" w:cs="Arial"/>
+          <w:sz w:val="24"/>
+          <w:szCs w:val="24"/>
+          <w:lang w:val="en-US"/>
+        </w:rPr>
+        <w:t>”</w:t>
+      </w:r>
+      <w:r>
+        <w:rPr>
+          <w:rFonts w:ascii="Arial" w:hAnsi="Arial" w:cs="Arial"/>
+          <w:sz w:val="24"/>
+          <w:szCs w:val="24"/>
+          <w:lang w:val="en-US"/>
+        </w:rPr>
+        <w:t>... pattern=”^</w:t>
+      </w:r>
+      <w:r>
+        <w:rPr>
+          <w:rFonts w:ascii="Arial" w:hAnsi="Arial" w:cs="Arial"/>
+          <w:sz w:val="24"/>
+          <w:szCs w:val="24"/>
+          <w:lang w:val="en-US"/>
+        </w:rPr>
+        <w:t>\(\d{2}\)\d</w:t>
+      </w:r>
+      <w:r>
+        <w:rPr>
+          <w:rFonts w:ascii="Arial" w:hAnsi="Arial" w:cs="Arial"/>
+          <w:sz w:val="24"/>
+          <w:szCs w:val="24"/>
+          <w:lang w:val="en-US"/>
+        </w:rPr>
+        <w:t>{4,5}-[0-9]{4}$”&gt;</w:t>
+      </w:r>
+    </w:p>
+    <w:p>
+      <w:pPr>
+        <w:ind w:left="1416" w:firstLine="708"/>
+        <w:jc w:val="both"/>
+        <w:rPr>
+          <w:rFonts w:ascii="Arial" w:hAnsi="Arial" w:cs="Arial"/>
+          <w:sz w:val="24"/>
+          <w:szCs w:val="24"/>
+          <w:lang w:val="en-US"/>
+        </w:rPr>
+      </w:pPr>
+      <w:r>
+        <w:rPr>
+          <w:rFonts w:ascii="Arial" w:hAnsi="Arial" w:cs="Arial"/>
+          <w:sz w:val="24"/>
+          <w:szCs w:val="24"/>
+          <w:lang w:val="en-US"/>
+        </w:rPr>
+        <w:t xml:space="preserve">&lt;input… </w:t>
+      </w:r>
+      <w:r>
+        <w:rPr>
+          <w:rFonts w:ascii="Arial" w:hAnsi="Arial" w:cs="Arial"/>
+          <w:sz w:val="24"/>
+          <w:szCs w:val="24"/>
+          <w:lang w:val="en-US"/>
+        </w:rPr>
+        <w:t>“</w:t>
+      </w:r>
+      <w:r>
+        <w:rPr>
+          <w:rFonts w:ascii="Arial" w:hAnsi="Arial" w:cs="Arial"/>
+          <w:sz w:val="24"/>
+          <w:szCs w:val="24"/>
+          <w:lang w:val="en-US"/>
+        </w:rPr>
+        <w:t>checkbox</w:t>
+      </w:r>
+      <w:r>
+        <w:rPr>
+          <w:rFonts w:ascii="Arial" w:hAnsi="Arial" w:cs="Arial"/>
+          <w:sz w:val="24"/>
+          <w:szCs w:val="24"/>
+          <w:lang w:val="en-US"/>
+        </w:rPr>
+        <w:t>”</w:t>
+      </w:r>
+      <w:r>
+        <w:rPr>
+          <w:rFonts w:ascii="Arial" w:hAnsi="Arial" w:cs="Arial"/>
+          <w:sz w:val="24"/>
+          <w:szCs w:val="24"/>
+          <w:lang w:val="en-US"/>
+        </w:rPr>
+        <w:t xml:space="preserve"> checked</w:t>
+      </w:r>
+      <w:r>
+        <w:rPr>
+          <w:rFonts w:ascii="Arial" w:hAnsi="Arial" w:cs="Arial"/>
+          <w:sz w:val="24"/>
+          <w:szCs w:val="24"/>
+          <w:lang w:val="en-US"/>
+        </w:rPr>
+        <w:t xml:space="preserve"> value</w:t>
+      </w:r>
+      <w:r>
+        <w:rPr>
+          <w:rFonts w:ascii="Arial" w:hAnsi="Arial" w:cs="Arial"/>
+          <w:sz w:val="24"/>
+          <w:szCs w:val="24"/>
+          <w:lang w:val="en-US"/>
+        </w:rPr>
+        <w:t>&gt;</w:t>
+      </w:r>
+    </w:p>
+    <w:p>
+      <w:pPr>
+        <w:ind w:left="2124"/>
+        <w:jc w:val="both"/>
         <w:rPr>
           <w:rFonts w:ascii="Arial" w:hAnsi="Arial" w:cs="Arial"/>
           <w:sz w:val="20"/>
           <w:szCs w:val="20"/>
-          <w:lang w:val="en-US"/>
-        </w:rPr>
-        <w:t>pode</w:t>
-      </w:r>
-      <w:proofErr w:type="spellEnd"/>
+        </w:rPr>
+      </w:pPr>
+      <w:r>
+        <w:rPr>
+          <w:rFonts w:ascii="Arial" w:hAnsi="Arial" w:cs="Arial"/>
+          <w:sz w:val="24"/>
+          <w:szCs w:val="24"/>
+          <w:lang w:val="en-US"/>
+        </w:rPr>
+        <w:t xml:space="preserve">&lt;input… </w:t>
+      </w:r>
+      <w:r>
+        <w:rPr>
+          <w:rFonts w:ascii="Arial" w:hAnsi="Arial" w:cs="Arial"/>
+          <w:sz w:val="24"/>
+          <w:szCs w:val="24"/>
+        </w:rPr>
+        <w:t>“</w:t>
+      </w:r>
+      <w:r>
+        <w:rPr>
+          <w:rFonts w:ascii="Arial" w:hAnsi="Arial" w:cs="Arial"/>
+          <w:sz w:val="24"/>
+          <w:szCs w:val="24"/>
+        </w:rPr>
+        <w:t>radio</w:t>
+      </w:r>
+      <w:r>
+        <w:rPr>
+          <w:rFonts w:ascii="Arial" w:hAnsi="Arial" w:cs="Arial"/>
+          <w:sz w:val="24"/>
+          <w:szCs w:val="24"/>
+        </w:rPr>
+        <w:t>”</w:t>
+      </w:r>
+      <w:r>
+        <w:rPr>
+          <w:rFonts w:ascii="Arial" w:hAnsi="Arial" w:cs="Arial"/>
+          <w:sz w:val="24"/>
+          <w:szCs w:val="24"/>
+        </w:rPr>
+        <w:t xml:space="preserve"> </w:t>
+      </w:r>
+      <w:r>
+        <w:rPr>
+          <w:rFonts w:ascii="Arial" w:hAnsi="Arial" w:cs="Arial"/>
+          <w:sz w:val="24"/>
+          <w:szCs w:val="24"/>
+        </w:rPr>
+        <w:t>checked</w:t>
+      </w:r>
+      <w:r>
+        <w:rPr>
+          <w:rFonts w:ascii="Arial" w:hAnsi="Arial" w:cs="Arial"/>
+          <w:sz w:val="24"/>
+          <w:szCs w:val="24"/>
+        </w:rPr>
+        <w:t xml:space="preserve"> value</w:t>
+      </w:r>
+      <w:r>
+        <w:rPr>
+          <w:rFonts w:ascii="Arial" w:hAnsi="Arial" w:cs="Arial"/>
+          <w:sz w:val="24"/>
+          <w:szCs w:val="24"/>
+        </w:rPr>
+        <w:t xml:space="preserve">&gt; </w:t>
+      </w:r>
       <w:r>
         <w:rPr>
           <w:rFonts w:ascii="Arial" w:hAnsi="Arial" w:cs="Arial"/>
           <w:sz w:val="20"/>
           <w:szCs w:val="20"/>
-          <w:lang w:val="en-US"/>
-        </w:rPr>
-        <w:t xml:space="preserve"> ser min </w:t>
-      </w:r>
-      <w:proofErr w:type="spellStart"/>
-      <w:r>
+        </w:rPr>
+        <w:t>OBS.: colocar o mesmo NAME, pois se não vou poder selecionar todas as opções</w:t>
+      </w:r>
+    </w:p>
+    <w:p>
+      <w:pPr>
+        <w:ind w:left="2124"/>
+        <w:jc w:val="both"/>
+        <w:rPr>
+          <w:rFonts w:ascii="Arial" w:hAnsi="Arial" w:cs="Arial"/>
+          <w:sz w:val="24"/>
+          <w:szCs w:val="24"/>
+          <w:lang w:val="en-US"/>
+        </w:rPr>
+      </w:pPr>
+      <w:r>
+        <w:rPr>
+          <w:rFonts w:ascii="Arial" w:hAnsi="Arial" w:cs="Arial"/>
+          <w:sz w:val="24"/>
+          <w:szCs w:val="24"/>
+          <w:lang w:val="en-US"/>
+        </w:rPr>
+        <w:t>&lt;input... “color”&gt;</w:t>
+      </w:r>
+    </w:p>
+    <w:p>
+      <w:pPr>
+        <w:ind w:left="2124"/>
+        <w:jc w:val="both"/>
+        <w:rPr>
+          <w:rFonts w:ascii="Arial" w:hAnsi="Arial" w:cs="Arial"/>
+          <w:sz w:val="24"/>
+          <w:szCs w:val="24"/>
+          <w:lang w:val="en-US"/>
+        </w:rPr>
+      </w:pPr>
+      <w:r>
+        <w:rPr>
+          <w:rFonts w:ascii="Arial" w:hAnsi="Arial" w:cs="Arial"/>
+          <w:sz w:val="24"/>
+          <w:szCs w:val="24"/>
+          <w:lang w:val="en-US"/>
+        </w:rPr>
+        <w:t>&lt;input... “range”&gt;</w:t>
+      </w:r>
+    </w:p>
+    <w:p>
+      <w:pPr>
+        <w:ind w:left="2124"/>
+        <w:jc w:val="both"/>
         <w:rPr>
           <w:rFonts w:ascii="Arial" w:hAnsi="Arial" w:cs="Arial"/>
           <w:sz w:val="20"/>
           <w:szCs w:val="20"/>
-          <w:lang w:val="en-US"/>
-        </w:rPr>
-        <w:t>ou</w:t>
-      </w:r>
-      <w:proofErr w:type="spellEnd"/>
+        </w:rPr>
+      </w:pPr>
+      <w:r>
+        <w:rPr>
+          <w:rFonts w:ascii="Arial" w:hAnsi="Arial" w:cs="Arial"/>
+          <w:sz w:val="24"/>
+          <w:szCs w:val="24"/>
+          <w:lang w:val="en-US"/>
+        </w:rPr>
+        <w:t xml:space="preserve">&lt;input... </w:t>
+      </w:r>
+      <w:r>
+        <w:rPr>
+          <w:rFonts w:ascii="Arial" w:hAnsi="Arial" w:cs="Arial"/>
+          <w:sz w:val="24"/>
+          <w:szCs w:val="24"/>
+        </w:rPr>
+        <w:t xml:space="preserve">“file”&gt; </w:t>
+      </w:r>
       <w:r>
         <w:rPr>
           <w:rFonts w:ascii="Arial" w:hAnsi="Arial" w:cs="Arial"/>
           <w:sz w:val="20"/>
           <w:szCs w:val="20"/>
-          <w:lang w:val="en-US"/>
-        </w:rPr>
-        <w:t xml:space="preserve"> max, </w:t>
-      </w:r>
-      <w:proofErr w:type="spellStart"/>
+        </w:rPr>
+        <w:t>OBS.: não pode usar o método GET</w:t>
+      </w:r>
+    </w:p>
+    <w:p>
+      <w:pPr>
+        <w:ind w:left="2124"/>
+        <w:jc w:val="both"/>
+        <w:rPr>
+          <w:rFonts w:ascii="Arial" w:hAnsi="Arial" w:cs="Arial"/>
+          <w:sz w:val="24"/>
+          <w:szCs w:val="24"/>
+          <w:lang w:val="en-US"/>
+        </w:rPr>
+      </w:pPr>
+      <w:r>
+        <w:rPr>
+          <w:rFonts w:ascii="Arial" w:hAnsi="Arial" w:cs="Arial"/>
+          <w:sz w:val="24"/>
+          <w:szCs w:val="24"/>
+          <w:lang w:val="en-US"/>
+        </w:rPr>
+        <w:t>&lt;select&gt;</w:t>
+      </w:r>
+    </w:p>
+    <w:p>
+      <w:pPr>
+        <w:ind w:left="2124"/>
+        <w:jc w:val="both"/>
+        <w:rPr>
+          <w:rFonts w:ascii="Arial" w:hAnsi="Arial" w:cs="Arial"/>
+          <w:sz w:val="24"/>
+          <w:szCs w:val="24"/>
+          <w:lang w:val="en-US"/>
+        </w:rPr>
+      </w:pPr>
+      <w:r>
+        <w:rPr>
+          <w:rFonts w:ascii="Arial" w:hAnsi="Arial" w:cs="Arial"/>
+          <w:sz w:val="24"/>
+          <w:szCs w:val="24"/>
+          <w:lang w:val="en-US"/>
+        </w:rPr>
+        <w:tab/>
+        <w:t>&lt;option&gt;&lt;/option&gt;</w:t>
+      </w:r>
+    </w:p>
+    <w:p>
+      <w:pPr>
+        <w:ind w:left="2124"/>
+        <w:jc w:val="both"/>
+        <w:rPr>
+          <w:rFonts w:ascii="Arial" w:hAnsi="Arial" w:cs="Arial"/>
+          <w:sz w:val="24"/>
+          <w:szCs w:val="24"/>
+          <w:lang w:val="en-US"/>
+        </w:rPr>
+      </w:pPr>
+      <w:r>
+        <w:rPr>
+          <w:rFonts w:ascii="Arial" w:hAnsi="Arial" w:cs="Arial"/>
+          <w:sz w:val="24"/>
+          <w:szCs w:val="24"/>
+          <w:lang w:val="en-US"/>
+        </w:rPr>
+        <w:tab/>
+      </w:r>
+      <w:r>
+        <w:rPr>
+          <w:rFonts w:ascii="Arial" w:hAnsi="Arial" w:cs="Arial"/>
+          <w:sz w:val="24"/>
+          <w:szCs w:val="24"/>
+          <w:lang w:val="en-US"/>
+        </w:rPr>
+        <w:t>&lt;optgroup</w:t>
+      </w:r>
+      <w:r>
+        <w:rPr>
+          <w:rFonts w:ascii="Arial" w:hAnsi="Arial" w:cs="Arial"/>
+          <w:sz w:val="24"/>
+          <w:szCs w:val="24"/>
+          <w:lang w:val="en-US"/>
+        </w:rPr>
+        <w:t xml:space="preserve"> label</w:t>
+      </w:r>
+      <w:r>
+        <w:rPr>
+          <w:rFonts w:ascii="Arial" w:hAnsi="Arial" w:cs="Arial"/>
+          <w:sz w:val="24"/>
+          <w:szCs w:val="24"/>
+          <w:lang w:val="en-US"/>
+        </w:rPr>
+        <w:t>&gt;</w:t>
+      </w:r>
+    </w:p>
+    <w:p>
+      <w:pPr>
+        <w:ind w:left="2124"/>
+        <w:jc w:val="both"/>
+        <w:rPr>
+          <w:rFonts w:ascii="Arial" w:hAnsi="Arial" w:cs="Arial"/>
+          <w:sz w:val="24"/>
+          <w:szCs w:val="24"/>
+        </w:rPr>
+      </w:pPr>
+      <w:r>
+        <w:rPr>
+          <w:rFonts w:ascii="Arial" w:hAnsi="Arial" w:cs="Arial"/>
+          <w:sz w:val="24"/>
+          <w:szCs w:val="24"/>
+          <w:lang w:val="en-US"/>
+        </w:rPr>
+        <w:tab/>
+      </w:r>
+      <w:r>
+        <w:rPr>
+          <w:rFonts w:ascii="Arial" w:hAnsi="Arial" w:cs="Arial"/>
+          <w:sz w:val="24"/>
+          <w:szCs w:val="24"/>
+          <w:lang w:val="en-US"/>
+        </w:rPr>
+        <w:tab/>
+      </w:r>
+      <w:r>
+        <w:rPr>
+          <w:rFonts w:ascii="Arial" w:hAnsi="Arial" w:cs="Arial"/>
+          <w:sz w:val="24"/>
+          <w:szCs w:val="24"/>
+        </w:rPr>
+        <w:t>&lt;option&gt;</w:t>
+      </w:r>
+    </w:p>
+    <w:p>
+      <w:pPr>
+        <w:ind w:left="2124"/>
+        <w:jc w:val="both"/>
+        <w:rPr>
+          <w:rFonts w:ascii="Arial" w:hAnsi="Arial" w:cs="Arial"/>
+          <w:sz w:val="24"/>
+          <w:szCs w:val="24"/>
+        </w:rPr>
+      </w:pPr>
+      <w:r>
+        <w:rPr>
+          <w:rFonts w:ascii="Arial" w:hAnsi="Arial" w:cs="Arial"/>
+          <w:sz w:val="24"/>
+          <w:szCs w:val="24"/>
+        </w:rPr>
+        <w:tab/>
+        <w:t>&lt;/optgroup&gt;</w:t>
+      </w:r>
+    </w:p>
+    <w:p>
+      <w:pPr>
+        <w:ind w:left="2124"/>
+        <w:jc w:val="both"/>
+        <w:rPr>
+          <w:rFonts w:ascii="Arial" w:hAnsi="Arial" w:cs="Arial"/>
+          <w:sz w:val="24"/>
+          <w:szCs w:val="24"/>
+        </w:rPr>
+      </w:pPr>
+      <w:r>
+        <w:rPr>
+          <w:rFonts w:ascii="Arial" w:hAnsi="Arial" w:cs="Arial"/>
+          <w:sz w:val="24"/>
+          <w:szCs w:val="24"/>
+        </w:rPr>
+        <w:t>&lt;/select&gt;</w:t>
+      </w:r>
+    </w:p>
+    <w:p>
+      <w:pPr>
+        <w:ind w:left="2124"/>
+        <w:jc w:val="both"/>
+        <w:rPr>
+          <w:rFonts w:ascii="Arial" w:hAnsi="Arial" w:cs="Arial"/>
+          <w:sz w:val="24"/>
+          <w:szCs w:val="24"/>
+        </w:rPr>
+      </w:pPr>
+      <w:r>
+        <w:rPr>
+          <w:rFonts w:ascii="Arial" w:hAnsi="Arial" w:cs="Arial"/>
+          <w:sz w:val="24"/>
+          <w:szCs w:val="24"/>
+        </w:rPr>
+        <w:t>&lt;datalist</w:t>
+      </w:r>
+      <w:r>
+        <w:rPr>
+          <w:rFonts w:ascii="Arial" w:hAnsi="Arial" w:cs="Arial"/>
+          <w:sz w:val="24"/>
+          <w:szCs w:val="24"/>
+        </w:rPr>
+        <w:t xml:space="preserve"> id=””</w:t>
+      </w:r>
+      <w:r>
+        <w:rPr>
+          <w:rFonts w:ascii="Arial" w:hAnsi="Arial" w:cs="Arial"/>
+          <w:sz w:val="24"/>
+          <w:szCs w:val="24"/>
+        </w:rPr>
+        <w:t>&gt;</w:t>
+      </w:r>
+      <w:r>
+        <w:rPr>
+          <w:rFonts w:ascii="Arial" w:hAnsi="Arial" w:cs="Arial"/>
+          <w:sz w:val="24"/>
+          <w:szCs w:val="24"/>
+        </w:rPr>
+        <w:t xml:space="preserve"> </w:t>
+      </w:r>
       <w:r>
         <w:rPr>
           <w:rFonts w:ascii="Arial" w:hAnsi="Arial" w:cs="Arial"/>
           <w:sz w:val="20"/>
           <w:szCs w:val="20"/>
-          <w:lang w:val="en-US"/>
-        </w:rPr>
-        <w:t>depende</w:t>
-      </w:r>
-      <w:proofErr w:type="spellEnd"/>
-      <w:r>
+        </w:rPr>
+        <w:t>OBS.: precisa ter o ID relacionado com o id ou name do input</w:t>
+      </w:r>
+    </w:p>
+    <w:p>
+      <w:pPr>
+        <w:ind w:left="2124"/>
+        <w:jc w:val="both"/>
+        <w:rPr>
+          <w:rFonts w:ascii="Arial" w:hAnsi="Arial" w:cs="Arial"/>
+          <w:sz w:val="24"/>
+          <w:szCs w:val="24"/>
+        </w:rPr>
+      </w:pPr>
+      <w:r>
+        <w:rPr>
+          <w:rFonts w:ascii="Arial" w:hAnsi="Arial" w:cs="Arial"/>
+          <w:sz w:val="24"/>
+          <w:szCs w:val="24"/>
+        </w:rPr>
+        <w:tab/>
+      </w:r>
+      <w:r>
+        <w:rPr>
+          <w:rFonts w:ascii="Arial" w:hAnsi="Arial" w:cs="Arial"/>
+          <w:sz w:val="24"/>
+          <w:szCs w:val="24"/>
+        </w:rPr>
+        <w:t>&lt;option&gt;</w:t>
+      </w:r>
+    </w:p>
+    <w:p>
+      <w:pPr>
+        <w:ind w:left="2124"/>
+        <w:jc w:val="both"/>
+        <w:rPr>
+          <w:rFonts w:ascii="Arial" w:hAnsi="Arial" w:cs="Arial"/>
+          <w:sz w:val="24"/>
+          <w:szCs w:val="24"/>
+        </w:rPr>
+      </w:pPr>
+      <w:r>
+        <w:rPr>
+          <w:rFonts w:ascii="Arial" w:hAnsi="Arial" w:cs="Arial"/>
+          <w:sz w:val="24"/>
+          <w:szCs w:val="24"/>
+        </w:rPr>
+        <w:t>&lt;/datalist&gt;</w:t>
+      </w:r>
+    </w:p>
+    <w:p>
+      <w:pPr>
+        <w:ind w:left="2124"/>
+        <w:jc w:val="both"/>
         <w:rPr>
           <w:rFonts w:ascii="Arial" w:hAnsi="Arial" w:cs="Arial"/>
           <w:sz w:val="20"/>
           <w:szCs w:val="20"/>
-          <w:lang w:val="en-US"/>
-        </w:rPr>
-        <w:t xml:space="preserve"> do input)</w:t>
-      </w:r>
-      <w:r>
-        <w:rPr>
-          <w:rFonts w:ascii="Arial" w:hAnsi="Arial" w:cs="Arial"/>
-          <w:sz w:val="24"/>
-          <w:szCs w:val="24"/>
-          <w:lang w:val="en-US"/>
-        </w:rPr>
-        <w:t xml:space="preserve"> </w:t>
-      </w:r>
-      <w:proofErr w:type="spellStart"/>
-      <w:r>
-        <w:rPr>
-          <w:rFonts w:ascii="Arial" w:hAnsi="Arial" w:cs="Arial"/>
-          <w:sz w:val="24"/>
-          <w:szCs w:val="24"/>
-          <w:lang w:val="en-US"/>
-        </w:rPr>
-        <w:t>maxlenght</w:t>
-      </w:r>
-      <w:proofErr w:type="spellEnd"/>
-      <w:r>
-        <w:rPr>
-          <w:rFonts w:ascii="Arial" w:hAnsi="Arial" w:cs="Arial"/>
-          <w:sz w:val="24"/>
-          <w:szCs w:val="24"/>
-          <w:lang w:val="en-US"/>
-        </w:rPr>
-        <w:t>=”” size=”” placeholder=”” autocomplete=””</w:t>
-      </w:r>
-      <w:r>
-        <w:rPr>
-          <w:rFonts w:ascii="Arial" w:hAnsi="Arial" w:cs="Arial"/>
-          <w:sz w:val="24"/>
-          <w:szCs w:val="24"/>
-          <w:lang w:val="en-US"/>
-        </w:rPr>
-        <w:t xml:space="preserve"> step=””</w:t>
-      </w:r>
-      <w:r>
-        <w:rPr>
-          <w:rFonts w:ascii="Arial" w:hAnsi="Arial" w:cs="Arial"/>
-          <w:sz w:val="24"/>
-          <w:szCs w:val="24"/>
-          <w:lang w:val="en-US"/>
-        </w:rPr>
-        <w:t>&gt;</w:t>
-      </w:r>
-    </w:p>
-    <w:p>
-      <w:pPr>
-        <w:ind w:left="1416" w:firstLine="708"/>
-        <w:jc w:val="both"/>
-        <w:rPr>
-          <w:rFonts w:ascii="Arial" w:hAnsi="Arial" w:cs="Arial"/>
-          <w:sz w:val="24"/>
-          <w:szCs w:val="24"/>
-          <w:lang w:val="en-US"/>
-        </w:rPr>
-      </w:pPr>
-      <w:r>
-        <w:rPr>
-          <w:rFonts w:ascii="Arial" w:hAnsi="Arial" w:cs="Arial"/>
-          <w:sz w:val="24"/>
-          <w:szCs w:val="24"/>
-          <w:lang w:val="en-US"/>
-        </w:rPr>
-        <w:t>&lt;input...</w:t>
-      </w:r>
-      <w:r>
-        <w:rPr>
-          <w:rFonts w:ascii="Arial" w:hAnsi="Arial" w:cs="Arial"/>
-          <w:sz w:val="24"/>
-          <w:szCs w:val="24"/>
-          <w:lang w:val="en-US"/>
-        </w:rPr>
-        <w:t>”</w:t>
-      </w:r>
-      <w:proofErr w:type="spellStart"/>
-      <w:r>
-        <w:rPr>
-          <w:rFonts w:ascii="Arial" w:hAnsi="Arial" w:cs="Arial"/>
-          <w:sz w:val="24"/>
-          <w:szCs w:val="24"/>
-          <w:lang w:val="en-US"/>
-        </w:rPr>
-        <w:t>tel</w:t>
-      </w:r>
-      <w:proofErr w:type="spellEnd"/>
-      <w:r>
-        <w:rPr>
-          <w:rFonts w:ascii="Arial" w:hAnsi="Arial" w:cs="Arial"/>
-          <w:sz w:val="24"/>
-          <w:szCs w:val="24"/>
-          <w:lang w:val="en-US"/>
-        </w:rPr>
-        <w:t>”</w:t>
-      </w:r>
-      <w:r>
-        <w:rPr>
-          <w:rFonts w:ascii="Arial" w:hAnsi="Arial" w:cs="Arial"/>
-          <w:sz w:val="24"/>
-          <w:szCs w:val="24"/>
-          <w:lang w:val="en-US"/>
-        </w:rPr>
-        <w:t>... pattern=”^</w:t>
-      </w:r>
-      <w:r>
-        <w:rPr>
-          <w:rFonts w:ascii="Arial" w:hAnsi="Arial" w:cs="Arial"/>
-          <w:sz w:val="24"/>
-          <w:szCs w:val="24"/>
-          <w:lang w:val="en-US"/>
-        </w:rPr>
-        <w:t>\(\d{2}\)\d</w:t>
-      </w:r>
-      <w:r>
-        <w:rPr>
-          <w:rFonts w:ascii="Arial" w:hAnsi="Arial" w:cs="Arial"/>
-          <w:sz w:val="24"/>
-          <w:szCs w:val="24"/>
-          <w:lang w:val="en-US"/>
-        </w:rPr>
-        <w:t>{4,5}-[0-9]{4}$”&gt;</w:t>
-      </w:r>
-    </w:p>
-    <w:p>
-      <w:pPr>
-        <w:ind w:left="1416" w:firstLine="708"/>
-        <w:jc w:val="both"/>
-        <w:rPr>
-          <w:rFonts w:ascii="Arial" w:hAnsi="Arial" w:cs="Arial"/>
-          <w:sz w:val="24"/>
-          <w:szCs w:val="24"/>
-          <w:lang w:val="en-US"/>
-        </w:rPr>
-      </w:pPr>
-      <w:r>
-        <w:rPr>
-          <w:rFonts w:ascii="Arial" w:hAnsi="Arial" w:cs="Arial"/>
-          <w:sz w:val="24"/>
-          <w:szCs w:val="24"/>
-          <w:lang w:val="en-US"/>
-        </w:rPr>
-        <w:t xml:space="preserve">&lt;input… </w:t>
-      </w:r>
-      <w:r>
-        <w:rPr>
-          <w:rFonts w:ascii="Arial" w:hAnsi="Arial" w:cs="Arial"/>
-          <w:sz w:val="24"/>
-          <w:szCs w:val="24"/>
-          <w:lang w:val="en-US"/>
-        </w:rPr>
-        <w:t>“</w:t>
-      </w:r>
-      <w:r>
-        <w:rPr>
-          <w:rFonts w:ascii="Arial" w:hAnsi="Arial" w:cs="Arial"/>
-          <w:sz w:val="24"/>
-          <w:szCs w:val="24"/>
-          <w:lang w:val="en-US"/>
-        </w:rPr>
-        <w:t>checkbox</w:t>
-      </w:r>
-      <w:r>
-        <w:rPr>
-          <w:rFonts w:ascii="Arial" w:hAnsi="Arial" w:cs="Arial"/>
-          <w:sz w:val="24"/>
-          <w:szCs w:val="24"/>
-          <w:lang w:val="en-US"/>
-        </w:rPr>
-        <w:t>”</w:t>
-      </w:r>
-      <w:r>
-        <w:rPr>
-          <w:rFonts w:ascii="Arial" w:hAnsi="Arial" w:cs="Arial"/>
-          <w:sz w:val="24"/>
-          <w:szCs w:val="24"/>
-          <w:lang w:val="en-US"/>
-        </w:rPr>
-        <w:t xml:space="preserve"> checked</w:t>
-      </w:r>
-      <w:r>
-        <w:rPr>
-          <w:rFonts w:ascii="Arial" w:hAnsi="Arial" w:cs="Arial"/>
-          <w:sz w:val="24"/>
-          <w:szCs w:val="24"/>
-          <w:lang w:val="en-US"/>
-        </w:rPr>
-        <w:t xml:space="preserve"> value</w:t>
-      </w:r>
-      <w:r>
-        <w:rPr>
-          <w:rFonts w:ascii="Arial" w:hAnsi="Arial" w:cs="Arial"/>
-          <w:sz w:val="24"/>
-          <w:szCs w:val="24"/>
-          <w:lang w:val="en-US"/>
-        </w:rPr>
-        <w:t>&gt;</w:t>
-      </w:r>
-    </w:p>
-    <w:p>
-      <w:pPr>
-        <w:ind w:left="2124"/>
-        <w:jc w:val="both"/>
-        <w:rPr>
-          <w:rFonts w:ascii="Arial" w:hAnsi="Arial" w:cs="Arial"/>
-          <w:sz w:val="20"/>
-          <w:szCs w:val="20"/>
-        </w:rPr>
-      </w:pPr>
-      <w:r>
-        <w:rPr>
-          <w:rFonts w:ascii="Arial" w:hAnsi="Arial" w:cs="Arial"/>
-          <w:sz w:val="24"/>
-          <w:szCs w:val="24"/>
-          <w:lang w:val="en-US"/>
-        </w:rPr>
-        <w:t xml:space="preserve">&lt;input… </w:t>
-      </w:r>
-      <w:r>
-        <w:rPr>
-          <w:rFonts w:ascii="Arial" w:hAnsi="Arial" w:cs="Arial"/>
-          <w:sz w:val="24"/>
-          <w:szCs w:val="24"/>
-        </w:rPr>
-        <w:t>“</w:t>
-      </w:r>
-      <w:r>
-        <w:rPr>
-          <w:rFonts w:ascii="Arial" w:hAnsi="Arial" w:cs="Arial"/>
-          <w:sz w:val="24"/>
-          <w:szCs w:val="24"/>
-        </w:rPr>
-        <w:t>radio</w:t>
-      </w:r>
-      <w:r>
-        <w:rPr>
-          <w:rFonts w:ascii="Arial" w:hAnsi="Arial" w:cs="Arial"/>
-          <w:sz w:val="24"/>
-          <w:szCs w:val="24"/>
-        </w:rPr>
-        <w:t>”</w:t>
-      </w:r>
-      <w:r>
-        <w:rPr>
-          <w:rFonts w:ascii="Arial" w:hAnsi="Arial" w:cs="Arial"/>
-          <w:sz w:val="24"/>
-          <w:szCs w:val="24"/>
-        </w:rPr>
-        <w:t xml:space="preserve"> </w:t>
-      </w:r>
-      <w:proofErr w:type="spellStart"/>
-      <w:r>
-        <w:rPr>
-          <w:rFonts w:ascii="Arial" w:hAnsi="Arial" w:cs="Arial"/>
-          <w:sz w:val="24"/>
-          <w:szCs w:val="24"/>
-        </w:rPr>
-        <w:t>checked</w:t>
-      </w:r>
-      <w:proofErr w:type="spellEnd"/>
-      <w:r>
-        <w:rPr>
-          <w:rFonts w:ascii="Arial" w:hAnsi="Arial" w:cs="Arial"/>
-          <w:sz w:val="24"/>
-          <w:szCs w:val="24"/>
-        </w:rPr>
-        <w:t xml:space="preserve"> </w:t>
-      </w:r>
-      <w:proofErr w:type="spellStart"/>
-      <w:r>
-        <w:rPr>
-          <w:rFonts w:ascii="Arial" w:hAnsi="Arial" w:cs="Arial"/>
-          <w:sz w:val="24"/>
-          <w:szCs w:val="24"/>
-        </w:rPr>
-        <w:t>value</w:t>
-      </w:r>
-      <w:proofErr w:type="spellEnd"/>
-      <w:r>
-        <w:rPr>
-          <w:rFonts w:ascii="Arial" w:hAnsi="Arial" w:cs="Arial"/>
-          <w:sz w:val="24"/>
-          <w:szCs w:val="24"/>
-        </w:rPr>
-        <w:t xml:space="preserve">&gt; </w:t>
-      </w:r>
-      <w:r>
-        <w:rPr>
-          <w:rFonts w:ascii="Arial" w:hAnsi="Arial" w:cs="Arial"/>
-          <w:sz w:val="20"/>
-          <w:szCs w:val="20"/>
-        </w:rPr>
-        <w:t>OBS.: colocar o mesmo NAME, pois se não vou poder selecionar todas as opções</w:t>
-      </w:r>
-    </w:p>
-    <w:p>
-      <w:pPr>
-        <w:ind w:left="2124"/>
-        <w:jc w:val="both"/>
-        <w:rPr>
-          <w:rFonts w:ascii="Arial" w:hAnsi="Arial" w:cs="Arial"/>
-          <w:sz w:val="24"/>
-          <w:szCs w:val="24"/>
-          <w:lang w:val="en-US"/>
-        </w:rPr>
-      </w:pPr>
-      <w:r>
-        <w:rPr>
-          <w:rFonts w:ascii="Arial" w:hAnsi="Arial" w:cs="Arial"/>
-          <w:sz w:val="24"/>
-          <w:szCs w:val="24"/>
-          <w:lang w:val="en-US"/>
-        </w:rPr>
-        <w:t>&lt;input... “color”&gt;</w:t>
-      </w:r>
-    </w:p>
-    <w:p>
-      <w:pPr>
-        <w:ind w:left="2124"/>
-        <w:jc w:val="both"/>
-        <w:rPr>
-          <w:rFonts w:ascii="Arial" w:hAnsi="Arial" w:cs="Arial"/>
-          <w:sz w:val="24"/>
-          <w:szCs w:val="24"/>
-          <w:lang w:val="en-US"/>
-        </w:rPr>
-      </w:pPr>
-      <w:r>
-        <w:rPr>
-          <w:rFonts w:ascii="Arial" w:hAnsi="Arial" w:cs="Arial"/>
-          <w:sz w:val="24"/>
-          <w:szCs w:val="24"/>
-          <w:lang w:val="en-US"/>
-        </w:rPr>
-        <w:t>&lt;input... “range”&gt;</w:t>
-      </w:r>
-    </w:p>
-    <w:p>
-      <w:pPr>
-        <w:ind w:left="2124"/>
-        <w:jc w:val="both"/>
-        <w:rPr>
-          <w:rFonts w:ascii="Arial" w:hAnsi="Arial" w:cs="Arial"/>
-          <w:sz w:val="20"/>
-          <w:szCs w:val="20"/>
-        </w:rPr>
-      </w:pPr>
-      <w:r>
-        <w:rPr>
-          <w:rFonts w:ascii="Arial" w:hAnsi="Arial" w:cs="Arial"/>
-          <w:sz w:val="24"/>
-          <w:szCs w:val="24"/>
-          <w:lang w:val="en-US"/>
-        </w:rPr>
-        <w:t xml:space="preserve">&lt;input... </w:t>
-      </w:r>
-      <w:r>
-        <w:rPr>
-          <w:rFonts w:ascii="Arial" w:hAnsi="Arial" w:cs="Arial"/>
-          <w:sz w:val="24"/>
-          <w:szCs w:val="24"/>
-        </w:rPr>
-        <w:t xml:space="preserve">“file”&gt; </w:t>
-      </w:r>
-      <w:r>
-        <w:rPr>
-          <w:rFonts w:ascii="Arial" w:hAnsi="Arial" w:cs="Arial"/>
-          <w:sz w:val="20"/>
-          <w:szCs w:val="20"/>
-        </w:rPr>
-        <w:t>OBS.: não pode usar o método GET</w:t>
-      </w:r>
-    </w:p>
-    <w:p>
-      <w:pPr>
-        <w:ind w:left="2124"/>
-        <w:jc w:val="both"/>
-        <w:rPr>
-          <w:rFonts w:ascii="Arial" w:hAnsi="Arial" w:cs="Arial"/>
-          <w:sz w:val="24"/>
-          <w:szCs w:val="24"/>
-          <w:lang w:val="en-US"/>
-        </w:rPr>
-      </w:pPr>
-      <w:r>
-        <w:rPr>
-          <w:rFonts w:ascii="Arial" w:hAnsi="Arial" w:cs="Arial"/>
-          <w:sz w:val="24"/>
-          <w:szCs w:val="24"/>
-          <w:lang w:val="en-US"/>
-        </w:rPr>
-        <w:t>&lt;select&gt;</w:t>
-      </w:r>
-    </w:p>
-    <w:p>
-      <w:pPr>
-        <w:ind w:left="2124"/>
-        <w:jc w:val="both"/>
-        <w:rPr>
-          <w:rFonts w:ascii="Arial" w:hAnsi="Arial" w:cs="Arial"/>
-          <w:sz w:val="24"/>
-          <w:szCs w:val="24"/>
-          <w:lang w:val="en-US"/>
-        </w:rPr>
-      </w:pPr>
-      <w:r>
-        <w:rPr>
-          <w:rFonts w:ascii="Arial" w:hAnsi="Arial" w:cs="Arial"/>
-          <w:sz w:val="24"/>
-          <w:szCs w:val="24"/>
-          <w:lang w:val="en-US"/>
-        </w:rPr>
-        <w:tab/>
-        <w:t>&lt;option&gt;&lt;/option&gt;</w:t>
-      </w:r>
-    </w:p>
-    <w:p>
-      <w:pPr>
-        <w:ind w:left="2124"/>
-        <w:jc w:val="both"/>
-        <w:rPr>
-          <w:rFonts w:ascii="Arial" w:hAnsi="Arial" w:cs="Arial"/>
-          <w:sz w:val="24"/>
-          <w:szCs w:val="24"/>
-          <w:lang w:val="en-US"/>
-        </w:rPr>
-      </w:pPr>
-      <w:r>
-        <w:rPr>
-          <w:rFonts w:ascii="Arial" w:hAnsi="Arial" w:cs="Arial"/>
-          <w:sz w:val="24"/>
-          <w:szCs w:val="24"/>
-          <w:lang w:val="en-US"/>
-        </w:rPr>
-        <w:tab/>
-      </w:r>
-      <w:r>
-        <w:rPr>
-          <w:rFonts w:ascii="Arial" w:hAnsi="Arial" w:cs="Arial"/>
-          <w:sz w:val="24"/>
-          <w:szCs w:val="24"/>
-          <w:lang w:val="en-US"/>
-        </w:rPr>
-        <w:t>&lt;</w:t>
-      </w:r>
-      <w:proofErr w:type="spellStart"/>
-      <w:r>
-        <w:rPr>
-          <w:rFonts w:ascii="Arial" w:hAnsi="Arial" w:cs="Arial"/>
-          <w:sz w:val="24"/>
-          <w:szCs w:val="24"/>
-          <w:lang w:val="en-US"/>
-        </w:rPr>
-        <w:t>optgroup</w:t>
-      </w:r>
-      <w:proofErr w:type="spellEnd"/>
-      <w:r>
-        <w:rPr>
-          <w:rFonts w:ascii="Arial" w:hAnsi="Arial" w:cs="Arial"/>
-          <w:sz w:val="24"/>
-          <w:szCs w:val="24"/>
-          <w:lang w:val="en-US"/>
-        </w:rPr>
-        <w:t xml:space="preserve"> label</w:t>
-      </w:r>
-      <w:r>
-        <w:rPr>
-          <w:rFonts w:ascii="Arial" w:hAnsi="Arial" w:cs="Arial"/>
-          <w:sz w:val="24"/>
-          <w:szCs w:val="24"/>
-          <w:lang w:val="en-US"/>
-        </w:rPr>
-        <w:t>&gt;</w:t>
-      </w:r>
-    </w:p>
-    <w:p>
-      <w:pPr>
-        <w:ind w:left="2124"/>
-        <w:jc w:val="both"/>
-        <w:rPr>
-          <w:rFonts w:ascii="Arial" w:hAnsi="Arial" w:cs="Arial"/>
-          <w:sz w:val="24"/>
-          <w:szCs w:val="24"/>
-        </w:rPr>
-      </w:pPr>
-      <w:r>
-        <w:rPr>
-          <w:rFonts w:ascii="Arial" w:hAnsi="Arial" w:cs="Arial"/>
-          <w:sz w:val="24"/>
-          <w:szCs w:val="24"/>
-          <w:lang w:val="en-US"/>
-        </w:rPr>
-        <w:tab/>
-      </w:r>
-      <w:r>
-        <w:rPr>
-          <w:rFonts w:ascii="Arial" w:hAnsi="Arial" w:cs="Arial"/>
-          <w:sz w:val="24"/>
-          <w:szCs w:val="24"/>
-          <w:lang w:val="en-US"/>
-        </w:rPr>
-        <w:tab/>
-      </w:r>
-      <w:r>
-        <w:rPr>
-          <w:rFonts w:ascii="Arial" w:hAnsi="Arial" w:cs="Arial"/>
-          <w:sz w:val="24"/>
-          <w:szCs w:val="24"/>
-        </w:rPr>
-        <w:t>&lt;</w:t>
-      </w:r>
-      <w:proofErr w:type="spellStart"/>
-      <w:r>
-        <w:rPr>
-          <w:rFonts w:ascii="Arial" w:hAnsi="Arial" w:cs="Arial"/>
-          <w:sz w:val="24"/>
-          <w:szCs w:val="24"/>
-        </w:rPr>
-        <w:t>option</w:t>
-      </w:r>
-      <w:proofErr w:type="spellEnd"/>
-      <w:r>
-        <w:rPr>
-          <w:rFonts w:ascii="Arial" w:hAnsi="Arial" w:cs="Arial"/>
-          <w:sz w:val="24"/>
-          <w:szCs w:val="24"/>
-        </w:rPr>
-        <w:t>&gt;</w:t>
-      </w:r>
-    </w:p>
-    <w:p>
-      <w:pPr>
-        <w:ind w:left="2124"/>
-        <w:jc w:val="both"/>
-        <w:rPr>
-          <w:rFonts w:ascii="Arial" w:hAnsi="Arial" w:cs="Arial"/>
-          <w:sz w:val="24"/>
-          <w:szCs w:val="24"/>
-        </w:rPr>
-      </w:pPr>
-      <w:r>
-        <w:rPr>
-          <w:rFonts w:ascii="Arial" w:hAnsi="Arial" w:cs="Arial"/>
-          <w:sz w:val="24"/>
-          <w:szCs w:val="24"/>
-        </w:rPr>
-        <w:tab/>
-        <w:t>&lt;/</w:t>
-      </w:r>
-      <w:proofErr w:type="spellStart"/>
-      <w:r>
-        <w:rPr>
-          <w:rFonts w:ascii="Arial" w:hAnsi="Arial" w:cs="Arial"/>
-          <w:sz w:val="24"/>
-          <w:szCs w:val="24"/>
-        </w:rPr>
-        <w:t>optgroup</w:t>
-      </w:r>
-      <w:proofErr w:type="spellEnd"/>
-      <w:r>
-        <w:rPr>
-          <w:rFonts w:ascii="Arial" w:hAnsi="Arial" w:cs="Arial"/>
-          <w:sz w:val="24"/>
-          <w:szCs w:val="24"/>
-        </w:rPr>
-        <w:t>&gt;</w:t>
-      </w:r>
-    </w:p>
-    <w:p>
-      <w:pPr>
-        <w:ind w:left="2124"/>
-        <w:jc w:val="both"/>
-        <w:rPr>
-          <w:rFonts w:ascii="Arial" w:hAnsi="Arial" w:cs="Arial"/>
-          <w:sz w:val="24"/>
-          <w:szCs w:val="24"/>
-        </w:rPr>
-      </w:pPr>
-      <w:r>
-        <w:rPr>
-          <w:rFonts w:ascii="Arial" w:hAnsi="Arial" w:cs="Arial"/>
-          <w:sz w:val="24"/>
-          <w:szCs w:val="24"/>
-        </w:rPr>
-        <w:t>&lt;/</w:t>
-      </w:r>
-      <w:proofErr w:type="spellStart"/>
-      <w:r>
-        <w:rPr>
-          <w:rFonts w:ascii="Arial" w:hAnsi="Arial" w:cs="Arial"/>
-          <w:sz w:val="24"/>
-          <w:szCs w:val="24"/>
-        </w:rPr>
-        <w:t>select</w:t>
-      </w:r>
-      <w:proofErr w:type="spellEnd"/>
-      <w:r>
-        <w:rPr>
-          <w:rFonts w:ascii="Arial" w:hAnsi="Arial" w:cs="Arial"/>
-          <w:sz w:val="24"/>
-          <w:szCs w:val="24"/>
-        </w:rPr>
-        <w:t>&gt;</w:t>
-      </w:r>
-    </w:p>
-    <w:p>
-      <w:pPr>
-        <w:ind w:left="2124"/>
-        <w:jc w:val="both"/>
-        <w:rPr>
-          <w:rFonts w:ascii="Arial" w:hAnsi="Arial" w:cs="Arial"/>
-          <w:sz w:val="24"/>
-          <w:szCs w:val="24"/>
-        </w:rPr>
-      </w:pPr>
-      <w:r>
-        <w:rPr>
-          <w:rFonts w:ascii="Arial" w:hAnsi="Arial" w:cs="Arial"/>
-          <w:sz w:val="24"/>
-          <w:szCs w:val="24"/>
-        </w:rPr>
-        <w:t>&lt;</w:t>
-      </w:r>
-      <w:proofErr w:type="spellStart"/>
-      <w:r>
-        <w:rPr>
-          <w:rFonts w:ascii="Arial" w:hAnsi="Arial" w:cs="Arial"/>
-          <w:sz w:val="24"/>
-          <w:szCs w:val="24"/>
-        </w:rPr>
-        <w:t>datalist</w:t>
-      </w:r>
-      <w:proofErr w:type="spellEnd"/>
-      <w:r>
-        <w:rPr>
-          <w:rFonts w:ascii="Arial" w:hAnsi="Arial" w:cs="Arial"/>
-          <w:sz w:val="24"/>
-          <w:szCs w:val="24"/>
-        </w:rPr>
-        <w:t xml:space="preserve"> id=””</w:t>
-      </w:r>
-      <w:r>
-        <w:rPr>
-          <w:rFonts w:ascii="Arial" w:hAnsi="Arial" w:cs="Arial"/>
-          <w:sz w:val="24"/>
-          <w:szCs w:val="24"/>
-        </w:rPr>
-        <w:t>&gt;</w:t>
-      </w:r>
-      <w:r>
-        <w:rPr>
-          <w:rFonts w:ascii="Arial" w:hAnsi="Arial" w:cs="Arial"/>
-          <w:sz w:val="24"/>
-          <w:szCs w:val="24"/>
-        </w:rPr>
-        <w:t xml:space="preserve"> </w:t>
-      </w:r>
-      <w:r>
-        <w:rPr>
-          <w:rFonts w:ascii="Arial" w:hAnsi="Arial" w:cs="Arial"/>
-          <w:sz w:val="20"/>
-          <w:szCs w:val="20"/>
-        </w:rPr>
-        <w:t xml:space="preserve">OBS.: precisa ter o ID relacionado com o id ou </w:t>
-      </w:r>
-      <w:proofErr w:type="spellStart"/>
-      <w:r>
-        <w:rPr>
-          <w:rFonts w:ascii="Arial" w:hAnsi="Arial" w:cs="Arial"/>
-          <w:sz w:val="20"/>
-          <w:szCs w:val="20"/>
-        </w:rPr>
-        <w:t>name</w:t>
-      </w:r>
-      <w:proofErr w:type="spellEnd"/>
-      <w:r>
-        <w:rPr>
-          <w:rFonts w:ascii="Arial" w:hAnsi="Arial" w:cs="Arial"/>
-          <w:sz w:val="20"/>
-          <w:szCs w:val="20"/>
-        </w:rPr>
-        <w:t xml:space="preserve"> do input</w:t>
-      </w:r>
-    </w:p>
-    <w:p>
-      <w:pPr>
-        <w:ind w:left="2124"/>
-        <w:jc w:val="both"/>
-        <w:rPr>
-          <w:rFonts w:ascii="Arial" w:hAnsi="Arial" w:cs="Arial"/>
-          <w:sz w:val="24"/>
-          <w:szCs w:val="24"/>
-        </w:rPr>
-      </w:pPr>
-      <w:r>
-        <w:rPr>
-          <w:rFonts w:ascii="Arial" w:hAnsi="Arial" w:cs="Arial"/>
-          <w:sz w:val="24"/>
-          <w:szCs w:val="24"/>
-        </w:rPr>
-        <w:tab/>
-      </w:r>
-      <w:r>
-        <w:rPr>
-          <w:rFonts w:ascii="Arial" w:hAnsi="Arial" w:cs="Arial"/>
-          <w:sz w:val="24"/>
-          <w:szCs w:val="24"/>
-        </w:rPr>
-        <w:t>&lt;</w:t>
-      </w:r>
-      <w:proofErr w:type="spellStart"/>
-      <w:r>
-        <w:rPr>
-          <w:rFonts w:ascii="Arial" w:hAnsi="Arial" w:cs="Arial"/>
-          <w:sz w:val="24"/>
-          <w:szCs w:val="24"/>
-        </w:rPr>
-        <w:t>option</w:t>
-      </w:r>
-      <w:proofErr w:type="spellEnd"/>
-      <w:r>
-        <w:rPr>
-          <w:rFonts w:ascii="Arial" w:hAnsi="Arial" w:cs="Arial"/>
-          <w:sz w:val="24"/>
-          <w:szCs w:val="24"/>
-        </w:rPr>
-        <w:t>&gt;</w:t>
-      </w:r>
-    </w:p>
-    <w:p>
-      <w:pPr>
-        <w:ind w:left="2124"/>
-        <w:jc w:val="both"/>
-        <w:rPr>
-          <w:rFonts w:ascii="Arial" w:hAnsi="Arial" w:cs="Arial"/>
-          <w:sz w:val="24"/>
-          <w:szCs w:val="24"/>
-        </w:rPr>
-      </w:pPr>
-      <w:r>
-        <w:rPr>
-          <w:rFonts w:ascii="Arial" w:hAnsi="Arial" w:cs="Arial"/>
-          <w:sz w:val="24"/>
-          <w:szCs w:val="24"/>
-        </w:rPr>
-        <w:t>&lt;/</w:t>
-      </w:r>
-      <w:proofErr w:type="spellStart"/>
-      <w:r>
-        <w:rPr>
-          <w:rFonts w:ascii="Arial" w:hAnsi="Arial" w:cs="Arial"/>
-          <w:sz w:val="24"/>
-          <w:szCs w:val="24"/>
-        </w:rPr>
-        <w:t>datalist</w:t>
-      </w:r>
-      <w:proofErr w:type="spellEnd"/>
-      <w:r>
-        <w:rPr>
-          <w:rFonts w:ascii="Arial" w:hAnsi="Arial" w:cs="Arial"/>
-          <w:sz w:val="24"/>
-          <w:szCs w:val="24"/>
-        </w:rPr>
-        <w:t>&gt;</w:t>
-      </w:r>
-    </w:p>
-    <w:p>
-      <w:pPr>
-        <w:ind w:left="2124"/>
-        <w:jc w:val="both"/>
-        <w:rPr>
-          <w:rFonts w:ascii="Arial" w:hAnsi="Arial" w:cs="Arial"/>
-          <w:sz w:val="20"/>
-          <w:szCs w:val="20"/>
-        </w:rPr>
-      </w:pPr>
-      <w:r>
-        <w:rPr>
-          <w:rFonts w:ascii="Arial" w:hAnsi="Arial" w:cs="Arial"/>
-          <w:sz w:val="24"/>
-          <w:szCs w:val="24"/>
-        </w:rPr>
-        <w:t>&lt;</w:t>
-      </w:r>
-      <w:proofErr w:type="spellStart"/>
-      <w:r>
-        <w:rPr>
-          <w:rFonts w:ascii="Arial" w:hAnsi="Arial" w:cs="Arial"/>
-          <w:sz w:val="24"/>
-          <w:szCs w:val="24"/>
-        </w:rPr>
-        <w:t>textarea</w:t>
-      </w:r>
-      <w:proofErr w:type="spellEnd"/>
-      <w:r>
-        <w:rPr>
-          <w:rFonts w:ascii="Arial" w:hAnsi="Arial" w:cs="Arial"/>
-          <w:sz w:val="24"/>
-          <w:szCs w:val="24"/>
-        </w:rPr>
-        <w:t>&gt;&lt;/</w:t>
-      </w:r>
-      <w:proofErr w:type="spellStart"/>
-      <w:r>
-        <w:rPr>
-          <w:rFonts w:ascii="Arial" w:hAnsi="Arial" w:cs="Arial"/>
-          <w:sz w:val="24"/>
-          <w:szCs w:val="24"/>
-        </w:rPr>
-        <w:t>textarea</w:t>
-      </w:r>
-      <w:proofErr w:type="spellEnd"/>
-      <w:r>
-        <w:rPr>
-          <w:rFonts w:ascii="Arial" w:hAnsi="Arial" w:cs="Arial"/>
-          <w:sz w:val="24"/>
-          <w:szCs w:val="24"/>
-        </w:rPr>
-        <w:t xml:space="preserve">&gt; </w:t>
+        </w:rPr>
+      </w:pPr>
+      <w:r>
+        <w:rPr>
+          <w:rFonts w:ascii="Arial" w:hAnsi="Arial" w:cs="Arial"/>
+          <w:sz w:val="24"/>
+          <w:szCs w:val="24"/>
+        </w:rPr>
+        <w:t xml:space="preserve">&lt;textarea&gt;&lt;/textarea&gt; </w:t>
       </w:r>
       <w:r>
         <w:rPr>
@@ -1622,43 +1308,7 @@
           <w:sz w:val="24"/>
           <w:szCs w:val="24"/>
         </w:rPr>
-        <w:t xml:space="preserve"> </w:t>
-      </w:r>
-      <w:proofErr w:type="spellStart"/>
-      <w:r>
-        <w:rPr>
-          <w:rFonts w:ascii="Arial" w:hAnsi="Arial" w:cs="Arial"/>
-          <w:sz w:val="24"/>
-          <w:szCs w:val="24"/>
-        </w:rPr>
-        <w:t>name</w:t>
-      </w:r>
-      <w:proofErr w:type="spellEnd"/>
-      <w:r>
-        <w:rPr>
-          <w:rFonts w:ascii="Arial" w:hAnsi="Arial" w:cs="Arial"/>
-          <w:sz w:val="24"/>
-          <w:szCs w:val="24"/>
-        </w:rPr>
-        <w:t>=”soma” id=”</w:t>
-      </w:r>
-      <w:proofErr w:type="spellStart"/>
-      <w:r>
-        <w:rPr>
-          <w:rFonts w:ascii="Arial" w:hAnsi="Arial" w:cs="Arial"/>
-          <w:sz w:val="24"/>
-          <w:szCs w:val="24"/>
-        </w:rPr>
-        <w:t>isoma</w:t>
-      </w:r>
-      <w:proofErr w:type="spellEnd"/>
-      <w:r>
-        <w:rPr>
-          <w:rFonts w:ascii="Arial" w:hAnsi="Arial" w:cs="Arial"/>
-          <w:sz w:val="24"/>
-          <w:szCs w:val="24"/>
-        </w:rPr>
-        <w:t>”</w:t>
+        <w:t xml:space="preserve"> name=”soma” id=”isoma”</w:t>
       </w:r>
       <w:r>
         <w:rPr>
@@ -1719,47 +1369,7 @@
           <w:szCs w:val="24"/>
           <w:lang w:val="en-US"/>
         </w:rPr>
-        <w:t xml:space="preserve">&lt;input... </w:t>
-      </w:r>
-      <w:proofErr w:type="spellStart"/>
-      <w:r>
-        <w:rPr>
-          <w:rFonts w:ascii="Arial" w:hAnsi="Arial" w:cs="Arial"/>
-          <w:sz w:val="24"/>
-          <w:szCs w:val="24"/>
-          <w:lang w:val="en-US"/>
-        </w:rPr>
-        <w:t>oninput</w:t>
-      </w:r>
-      <w:proofErr w:type="spellEnd"/>
-      <w:r>
-        <w:rPr>
-          <w:rFonts w:ascii="Arial" w:hAnsi="Arial" w:cs="Arial"/>
-          <w:sz w:val="24"/>
-          <w:szCs w:val="24"/>
-          <w:lang w:val="en-US"/>
-        </w:rPr>
-        <w:t>=”</w:t>
-      </w:r>
-      <w:proofErr w:type="spellStart"/>
-      <w:r>
-        <w:rPr>
-          <w:rFonts w:ascii="Arial" w:hAnsi="Arial" w:cs="Arial"/>
-          <w:sz w:val="24"/>
-          <w:szCs w:val="24"/>
-          <w:lang w:val="en-US"/>
-        </w:rPr>
-        <w:t>isoma.innerHTML</w:t>
-      </w:r>
-      <w:proofErr w:type="spellEnd"/>
-      <w:r>
-        <w:rPr>
-          <w:rFonts w:ascii="Arial" w:hAnsi="Arial" w:cs="Arial"/>
-          <w:sz w:val="24"/>
-          <w:szCs w:val="24"/>
-          <w:lang w:val="en-US"/>
-        </w:rPr>
-        <w:t xml:space="preserve"> = Number(in1.value) + Number(in2.valu</w:t>
+        <w:t>&lt;input... oninput=”isoma.innerHTML = Number(in1.value) + Number(in2.valu</w:t>
       </w:r>
       <w:r>
         <w:rPr>
@@ -1828,27 +1438,7 @@
           <w:szCs w:val="24"/>
           <w:lang w:val="en-US"/>
         </w:rPr>
-        <w:t>&lt;/</w:t>
-      </w:r>
-      <w:proofErr w:type="spellStart"/>
-      <w:r>
-        <w:rPr>
-          <w:rFonts w:ascii="Arial" w:hAnsi="Arial" w:cs="Arial"/>
-          <w:sz w:val="24"/>
-          <w:szCs w:val="24"/>
-          <w:lang w:val="en-US"/>
-        </w:rPr>
-        <w:t>fieldset</w:t>
-      </w:r>
-      <w:proofErr w:type="spellEnd"/>
-      <w:r>
-        <w:rPr>
-          <w:rFonts w:ascii="Arial" w:hAnsi="Arial" w:cs="Arial"/>
-          <w:sz w:val="24"/>
-          <w:szCs w:val="24"/>
-          <w:lang w:val="en-US"/>
-        </w:rPr>
-        <w:t>&gt;</w:t>
+        <w:t>&lt;/fieldset&gt;</w:t>
       </w:r>
     </w:p>
     <w:p>
@@ -1923,29 +1513,16 @@
           <w:lang w:val="en-US"/>
         </w:rPr>
       </w:pPr>
-      <w:proofErr w:type="spellStart"/>
-      <w:r>
-        <w:rPr>
-          <w:rFonts w:ascii="Arial" w:hAnsi="Arial" w:cs="Arial"/>
-          <w:b/>
-          <w:bCs/>
-          <w:sz w:val="24"/>
-          <w:szCs w:val="24"/>
-          <w:lang w:val="en-US"/>
-        </w:rPr>
-        <w:t>Método</w:t>
-      </w:r>
-      <w:proofErr w:type="spellEnd"/>
-      <w:r>
-        <w:rPr>
-          <w:rFonts w:ascii="Arial" w:hAnsi="Arial" w:cs="Arial"/>
-          <w:b/>
-          <w:bCs/>
-          <w:sz w:val="24"/>
-          <w:szCs w:val="24"/>
-          <w:lang w:val="en-US"/>
-        </w:rPr>
-        <w:t>:</w:t>
+      <w:r>
+        <w:rPr>
+          <w:rFonts w:ascii="Arial" w:hAnsi="Arial" w:cs="Arial"/>
+          <w:b/>
+          <w:bCs/>
+          <w:sz w:val="24"/>
+          <w:szCs w:val="24"/>
+          <w:lang w:val="en-US"/>
+        </w:rPr>
+        <w:t>Método:</w:t>
       </w:r>
     </w:p>
     <w:p>
@@ -2280,44 +1857,15 @@
           <w:sz w:val="24"/>
           <w:szCs w:val="24"/>
         </w:rPr>
-        <w:t xml:space="preserve">Media </w:t>
-      </w:r>
-      <w:proofErr w:type="spellStart"/>
-      <w:r>
-        <w:rPr>
-          <w:b/>
-          <w:bCs/>
-          <w:sz w:val="24"/>
-          <w:szCs w:val="24"/>
-        </w:rPr>
-        <w:t>querie</w:t>
-      </w:r>
-      <w:proofErr w:type="spellEnd"/>
-      <w:r>
-        <w:rPr>
-          <w:b/>
-          <w:bCs/>
-          <w:sz w:val="24"/>
-          <w:szCs w:val="24"/>
-        </w:rPr>
-        <w:t xml:space="preserve"> = </w:t>
-      </w:r>
-      <w:r>
-        <w:rPr>
-          <w:sz w:val="24"/>
-          <w:szCs w:val="24"/>
-        </w:rPr>
-        <w:t xml:space="preserve">media </w:t>
-      </w:r>
-      <w:proofErr w:type="spellStart"/>
-      <w:r>
-        <w:rPr>
-          <w:sz w:val="24"/>
-          <w:szCs w:val="24"/>
-        </w:rPr>
-        <w:t>type</w:t>
-      </w:r>
-      <w:proofErr w:type="spellEnd"/>
+        <w:t xml:space="preserve">Media querie = </w:t>
+      </w:r>
+      <w:r>
+        <w:rPr>
+          <w:sz w:val="24"/>
+          <w:szCs w:val="24"/>
+        </w:rPr>
+        <w:t>media type</w:t>
+      </w:r>
       <w:r>
         <w:rPr>
           <w:sz w:val="24"/>
@@ -2384,66 +1932,34 @@
           <w:sz w:val="24"/>
           <w:szCs w:val="24"/>
         </w:rPr>
-        <w:t>&lt;link para CSS... media=”</w:t>
-      </w:r>
-      <w:proofErr w:type="spellStart"/>
-      <w:r>
-        <w:rPr>
-          <w:sz w:val="24"/>
-          <w:szCs w:val="24"/>
-        </w:rPr>
-        <w:t>screen</w:t>
-      </w:r>
-      <w:proofErr w:type="spellEnd"/>
-      <w:r>
-        <w:rPr>
-          <w:sz w:val="24"/>
-          <w:szCs w:val="24"/>
-        </w:rPr>
-        <w:t xml:space="preserve">”&gt; </w:t>
+        <w:t xml:space="preserve">&lt;link para CSS... media=”screen”&gt; </w:t>
       </w:r>
       <w:r>
         <w:rPr>
           <w:sz w:val="20"/>
           <w:szCs w:val="20"/>
         </w:rPr>
-        <w:t xml:space="preserve">OBS.: </w:t>
-      </w:r>
-      <w:proofErr w:type="spellStart"/>
+        <w:t xml:space="preserve">OBS.: screen é apenas para telas, mas pode </w:t>
+      </w:r>
       <w:r>
         <w:rPr>
           <w:sz w:val="20"/>
           <w:szCs w:val="20"/>
         </w:rPr>
-        <w:t>screen</w:t>
-      </w:r>
-      <w:proofErr w:type="spellEnd"/>
+        <w:t>usar</w:t>
+      </w:r>
       <w:r>
         <w:rPr>
           <w:sz w:val="20"/>
           <w:szCs w:val="20"/>
         </w:rPr>
-        <w:t xml:space="preserve"> é apenas para telas, mas pode </w:t>
+        <w:t xml:space="preserve"> outros</w:t>
       </w:r>
       <w:r>
         <w:rPr>
           <w:sz w:val="20"/>
           <w:szCs w:val="20"/>
         </w:rPr>
-        <w:t>usar</w:t>
-      </w:r>
-      <w:r>
-        <w:rPr>
-          <w:sz w:val="20"/>
-          <w:szCs w:val="20"/>
-        </w:rPr>
-        <w:t xml:space="preserve"> outros</w:t>
-      </w:r>
-      <w:r>
-        <w:rPr>
-          <w:sz w:val="20"/>
-          <w:szCs w:val="20"/>
-        </w:rPr>
         <w:t xml:space="preserve">. </w:t>
       </w:r>
     </w:p>
@@ -2462,25 +1978,7 @@
           <w:szCs w:val="24"/>
           <w:lang w:val="en-US"/>
         </w:rPr>
-        <w:t>&lt;link para CSS... media</w:t>
-      </w:r>
-      <w:proofErr w:type="gramStart"/>
-      <w:r>
-        <w:rPr>
-          <w:sz w:val="24"/>
-          <w:szCs w:val="24"/>
-          <w:lang w:val="en-US"/>
-        </w:rPr>
-        <w:t>=”screen</w:t>
-      </w:r>
-      <w:proofErr w:type="gramEnd"/>
-      <w:r>
-        <w:rPr>
-          <w:sz w:val="24"/>
-          <w:szCs w:val="24"/>
-          <w:lang w:val="en-US"/>
-        </w:rPr>
-        <w:t xml:space="preserve"> and (orientation: portrait/landscape)”&gt;</w:t>
+        <w:t>&lt;link para CSS... media=”screen and (orientation: portrait/landscape)”&gt;</w:t>
       </w:r>
     </w:p>
     <w:p>
@@ -2515,43 +2013,36 @@
           <w:sz w:val="24"/>
           <w:szCs w:val="24"/>
         </w:rPr>
-        <w:t xml:space="preserve"> não funciona usar background-</w:t>
-      </w:r>
-      <w:proofErr w:type="spellStart"/>
-      <w:r>
-        <w:rPr>
-          <w:sz w:val="24"/>
-          <w:szCs w:val="24"/>
-        </w:rPr>
-        <w:t>image</w:t>
-      </w:r>
-      <w:proofErr w:type="spellEnd"/>
-    </w:p>
-    <w:p>
-      <w:pPr>
-        <w:jc w:val="both"/>
-        <w:rPr>
-          <w:sz w:val="24"/>
-          <w:szCs w:val="24"/>
-        </w:rPr>
-      </w:pPr>
-    </w:p>
-    <w:p>
-      <w:pPr>
-        <w:jc w:val="both"/>
-        <w:rPr>
-          <w:b/>
-          <w:bCs/>
-          <w:sz w:val="24"/>
-          <w:szCs w:val="24"/>
-        </w:rPr>
-      </w:pPr>
-      <w:r>
-        <w:rPr>
-          <w:b/>
-          <w:bCs/>
-          <w:sz w:val="24"/>
-          <w:szCs w:val="24"/>
+        <w:t xml:space="preserve"> não funciona usar background-image</w:t>
+      </w:r>
+    </w:p>
+    <w:p>
+      <w:pPr>
+        <w:jc w:val="both"/>
+        <w:rPr>
+          <w:sz w:val="24"/>
+          <w:szCs w:val="24"/>
+        </w:rPr>
+      </w:pPr>
+    </w:p>
+    <w:p>
+      <w:pPr>
+        <w:jc w:val="both"/>
+        <w:rPr>
+          <w:b/>
+          <w:bCs/>
+          <w:sz w:val="24"/>
+          <w:szCs w:val="24"/>
+          <w:lang w:val="en-US"/>
+        </w:rPr>
+      </w:pPr>
+      <w:r>
+        <w:rPr>
+          <w:b/>
+          <w:bCs/>
+          <w:sz w:val="24"/>
+          <w:szCs w:val="24"/>
+          <w:lang w:val="en-US"/>
         </w:rPr>
         <w:t>CSS</w:t>
       </w:r>
@@ -2562,12 +2053,14 @@
         <w:rPr>
           <w:sz w:val="24"/>
           <w:szCs w:val="24"/>
-        </w:rPr>
-      </w:pPr>
-      <w:r>
-        <w:rPr>
-          <w:sz w:val="24"/>
-          <w:szCs w:val="24"/>
+          <w:lang w:val="en-US"/>
+        </w:rPr>
+      </w:pPr>
+      <w:r>
+        <w:rPr>
+          <w:sz w:val="24"/>
+          <w:szCs w:val="24"/>
+          <w:lang w:val="en-US"/>
         </w:rPr>
         <w:t>@media print{}</w:t>
       </w:r>
@@ -2578,54 +2071,25 @@
         <w:rPr>
           <w:sz w:val="24"/>
           <w:szCs w:val="24"/>
-        </w:rPr>
-      </w:pPr>
-      <w:r>
-        <w:rPr>
-          <w:sz w:val="24"/>
-          <w:szCs w:val="24"/>
-        </w:rPr>
-        <w:t xml:space="preserve">@media </w:t>
-      </w:r>
-      <w:proofErr w:type="spellStart"/>
-      <w:r>
-        <w:rPr>
-          <w:sz w:val="24"/>
-          <w:szCs w:val="24"/>
-        </w:rPr>
-        <w:t>screen</w:t>
-      </w:r>
-      <w:proofErr w:type="spellEnd"/>
-      <w:r>
-        <w:rPr>
-          <w:sz w:val="24"/>
-          <w:szCs w:val="24"/>
-        </w:rPr>
-        <w:t xml:space="preserve"> </w:t>
-      </w:r>
-      <w:proofErr w:type="spellStart"/>
-      <w:r>
-        <w:rPr>
-          <w:sz w:val="24"/>
-          <w:szCs w:val="24"/>
-        </w:rPr>
-        <w:t>and</w:t>
-      </w:r>
-      <w:proofErr w:type="spellEnd"/>
-      <w:r>
-        <w:rPr>
-          <w:sz w:val="24"/>
-          <w:szCs w:val="24"/>
-        </w:rPr>
-        <w:t xml:space="preserve"> (feature){}</w:t>
-      </w:r>
-    </w:p>
-    <w:p>
-      <w:pPr>
-        <w:jc w:val="both"/>
-        <w:rPr>
-          <w:sz w:val="24"/>
-          <w:szCs w:val="24"/>
+          <w:lang w:val="en-US"/>
+        </w:rPr>
+      </w:pPr>
+      <w:r>
+        <w:rPr>
+          <w:sz w:val="24"/>
+          <w:szCs w:val="24"/>
+          <w:lang w:val="en-US"/>
+        </w:rPr>
+        <w:t>@media screen and (feature){}</w:t>
+      </w:r>
+    </w:p>
+    <w:p>
+      <w:pPr>
+        <w:jc w:val="both"/>
+        <w:rPr>
+          <w:sz w:val="24"/>
+          <w:szCs w:val="24"/>
+          <w:lang w:val="en-US"/>
         </w:rPr>
       </w:pPr>
     </w:p>
@@ -2718,25 +2182,7 @@
           <w:sz w:val="20"/>
           <w:szCs w:val="20"/>
         </w:rPr>
-        <w:t xml:space="preserve">(não precisa fazer configuração específica se já foi feito uma de mobile </w:t>
-      </w:r>
-      <w:proofErr w:type="spellStart"/>
-      <w:r>
-        <w:rPr>
-          <w:rFonts w:ascii="Arial" w:hAnsi="Arial" w:cs="Arial"/>
-          <w:sz w:val="20"/>
-          <w:szCs w:val="20"/>
-        </w:rPr>
-        <w:t>first</w:t>
-      </w:r>
-      <w:proofErr w:type="spellEnd"/>
-      <w:r>
-        <w:rPr>
-          <w:rFonts w:ascii="Arial" w:hAnsi="Arial" w:cs="Arial"/>
-          <w:sz w:val="20"/>
-          <w:szCs w:val="20"/>
-        </w:rPr>
-        <w:t>)</w:t>
+        <w:t>(não precisa fazer configuração específica se já foi feito uma de mobile first)</w:t>
       </w:r>
     </w:p>
     <w:p>
@@ -2767,25 +2213,7 @@
           <w:sz w:val="20"/>
           <w:szCs w:val="20"/>
         </w:rPr>
-        <w:t xml:space="preserve">(não precisa fazer configuração específica se já foi feito uma de mobile </w:t>
-      </w:r>
-      <w:proofErr w:type="spellStart"/>
-      <w:r>
-        <w:rPr>
-          <w:rFonts w:ascii="Arial" w:hAnsi="Arial" w:cs="Arial"/>
-          <w:sz w:val="20"/>
-          <w:szCs w:val="20"/>
-        </w:rPr>
-        <w:t>first</w:t>
-      </w:r>
-      <w:proofErr w:type="spellEnd"/>
-      <w:r>
-        <w:rPr>
-          <w:rFonts w:ascii="Arial" w:hAnsi="Arial" w:cs="Arial"/>
-          <w:sz w:val="20"/>
-          <w:szCs w:val="20"/>
-        </w:rPr>
-        <w:t>)</w:t>
+        <w:t>(não precisa fazer configuração específica se já foi feito uma de mobile first)</w:t>
       </w:r>
     </w:p>
     <w:p>
@@ -2975,11 +2403,116 @@
     </w:p>
     <w:p>
       <w:pPr>
-        <w:jc w:val="center"/>
-        <w:rPr>
-          <w:rFonts w:ascii="Arial" w:hAnsi="Arial" w:cs="Arial"/>
-          <w:sz w:val="24"/>
-          <w:szCs w:val="24"/>
+        <w:jc w:val="both"/>
+        <w:rPr>
+          <w:rFonts w:ascii="Arial" w:hAnsi="Arial" w:cs="Arial"/>
+          <w:b/>
+          <w:bCs/>
+          <w:sz w:val="24"/>
+          <w:szCs w:val="24"/>
+        </w:rPr>
+      </w:pPr>
+      <w:r>
+        <w:rPr>
+          <w:rFonts w:ascii="Arial" w:hAnsi="Arial" w:cs="Arial"/>
+          <w:b/>
+          <w:bCs/>
+          <w:sz w:val="24"/>
+          <w:szCs w:val="24"/>
+        </w:rPr>
+        <w:t xml:space="preserve">Ícones: </w:t>
+      </w:r>
+    </w:p>
+    <w:p>
+      <w:pPr>
+        <w:pStyle w:val="PargrafodaLista"/>
+        <w:numPr>
+          <w:ilvl w:val="0"/>
+          <w:numId w:val="2"/>
+        </w:numPr>
+        <w:jc w:val="both"/>
+        <w:rPr>
+          <w:rFonts w:ascii="Arial" w:hAnsi="Arial" w:cs="Arial"/>
+          <w:sz w:val="24"/>
+          <w:szCs w:val="24"/>
+        </w:rPr>
+      </w:pPr>
+      <w:r>
+        <w:rPr>
+          <w:rFonts w:ascii="Arial" w:hAnsi="Arial" w:cs="Arial"/>
+          <w:sz w:val="24"/>
+          <w:szCs w:val="24"/>
+        </w:rPr>
+        <w:t>Gogole icon</w:t>
+      </w:r>
+    </w:p>
+    <w:p>
+      <w:pPr>
+        <w:pStyle w:val="PargrafodaLista"/>
+        <w:numPr>
+          <w:ilvl w:val="0"/>
+          <w:numId w:val="2"/>
+        </w:numPr>
+        <w:jc w:val="both"/>
+        <w:rPr>
+          <w:rFonts w:ascii="Arial" w:hAnsi="Arial" w:cs="Arial"/>
+          <w:sz w:val="24"/>
+          <w:szCs w:val="24"/>
+          <w:lang w:val="en-US"/>
+        </w:rPr>
+      </w:pPr>
+      <w:r>
+        <w:rPr>
+          <w:rFonts w:ascii="Arial" w:hAnsi="Arial" w:cs="Arial"/>
+          <w:sz w:val="24"/>
+          <w:szCs w:val="24"/>
+          <w:lang w:val="en-US"/>
+        </w:rPr>
+        <w:t>developer guide -&gt; icons font f</w:t>
+      </w:r>
+      <w:r>
+        <w:rPr>
+          <w:rFonts w:ascii="Arial" w:hAnsi="Arial" w:cs="Arial"/>
+          <w:sz w:val="24"/>
+          <w:szCs w:val="24"/>
+          <w:lang w:val="en-US"/>
+        </w:rPr>
+        <w:t>or web -&gt; google web fonts</w:t>
+      </w:r>
+    </w:p>
+    <w:p>
+      <w:pPr>
+        <w:pStyle w:val="PargrafodaLista"/>
+        <w:numPr>
+          <w:ilvl w:val="0"/>
+          <w:numId w:val="2"/>
+        </w:numPr>
+        <w:jc w:val="both"/>
+        <w:rPr>
+          <w:rFonts w:ascii="Arial" w:hAnsi="Arial" w:cs="Arial"/>
+          <w:sz w:val="24"/>
+          <w:szCs w:val="24"/>
+          <w:lang w:val="en-US"/>
+        </w:rPr>
+      </w:pPr>
+      <w:r>
+        <w:rPr>
+          <w:rFonts w:ascii="Arial" w:hAnsi="Arial" w:cs="Arial"/>
+          <w:sz w:val="24"/>
+          <w:szCs w:val="24"/>
+          <w:lang w:val="en-US"/>
+        </w:rPr>
+        <w:t>using the icons in HTML</w:t>
+      </w:r>
+    </w:p>
+    <w:p>
+      <w:pPr>
+        <w:jc w:val="both"/>
+        <w:rPr>
+          <w:rFonts w:ascii="Arial" w:hAnsi="Arial" w:cs="Arial"/>
+          <w:sz w:val="24"/>
+          <w:szCs w:val="24"/>
+          <w:lang w:val="en-US"/>
         </w:rPr>
       </w:pPr>
     </w:p>
@@ -3109,8 +2642,124 @@
       </w:rPr>
     </w:lvl>
   </w:abstractNum>
+  <w:abstractNum w:abstractNumId="1" w15:restartNumberingAfterBreak="0">
+    <w:nsid w:val="76CF45B4"/>
+    <w:multiLevelType w:val="hybridMultilevel"/>
+    <w:tmpl w:val="8AEC2096"/>
+    <w:lvl w:ilvl="0" w:tplc="04160001">
+      <w:start w:val="1"/>
+      <w:numFmt w:val="bullet"/>
+      <w:lvlText w:val=""/>
+      <w:lvlJc w:val="left"/>
+      <w:pPr>
+        <w:ind w:left="720" w:hanging="360"/>
+      </w:pPr>
+      <w:rPr>
+        <w:rFonts w:ascii="Symbol" w:hAnsi="Symbol" w:hint="default"/>
+      </w:rPr>
+    </w:lvl>
+    <w:lvl w:ilvl="1" w:tplc="04160003" w:tentative="1">
+      <w:start w:val="1"/>
+      <w:numFmt w:val="bullet"/>
+      <w:lvlText w:val="o"/>
+      <w:lvlJc w:val="left"/>
+      <w:pPr>
+        <w:ind w:left="1440" w:hanging="360"/>
+      </w:pPr>
+      <w:rPr>
+        <w:rFonts w:ascii="Courier New" w:hAnsi="Courier New" w:cs="Courier New" w:hint="default"/>
+      </w:rPr>
+    </w:lvl>
+    <w:lvl w:ilvl="2" w:tplc="04160005" w:tentative="1">
+      <w:start w:val="1"/>
+      <w:numFmt w:val="bullet"/>
+      <w:lvlText w:val=""/>
+      <w:lvlJc w:val="left"/>
+      <w:pPr>
+        <w:ind w:left="2160" w:hanging="360"/>
+      </w:pPr>
+      <w:rPr>
+        <w:rFonts w:ascii="Wingdings" w:hAnsi="Wingdings" w:hint="default"/>
+      </w:rPr>
+    </w:lvl>
+    <w:lvl w:ilvl="3" w:tplc="04160001" w:tentative="1">
+      <w:start w:val="1"/>
+      <w:numFmt w:val="bullet"/>
+      <w:lvlText w:val=""/>
+      <w:lvlJc w:val="left"/>
+      <w:pPr>
+        <w:ind w:left="2880" w:hanging="360"/>
+      </w:pPr>
+      <w:rPr>
+        <w:rFonts w:ascii="Symbol" w:hAnsi="Symbol" w:hint="default"/>
+      </w:rPr>
+    </w:lvl>
+    <w:lvl w:ilvl="4" w:tplc="04160003" w:tentative="1">
+      <w:start w:val="1"/>
+      <w:numFmt w:val="bullet"/>
+      <w:lvlText w:val="o"/>
+      <w:lvlJc w:val="left"/>
+      <w:pPr>
+        <w:ind w:left="3600" w:hanging="360"/>
+      </w:pPr>
+      <w:rPr>
+        <w:rFonts w:ascii="Courier New" w:hAnsi="Courier New" w:cs="Courier New" w:hint="default"/>
+      </w:rPr>
+    </w:lvl>
+    <w:lvl w:ilvl="5" w:tplc="04160005" w:tentative="1">
+      <w:start w:val="1"/>
+      <w:numFmt w:val="bullet"/>
+      <w:lvlText w:val=""/>
+      <w:lvlJc w:val="left"/>
+      <w:pPr>
+        <w:ind w:left="4320" w:hanging="360"/>
+      </w:pPr>
+      <w:rPr>
+        <w:rFonts w:ascii="Wingdings" w:hAnsi="Wingdings" w:hint="default"/>
+      </w:rPr>
+    </w:lvl>
+    <w:lvl w:ilvl="6" w:tplc="04160001" w:tentative="1">
+      <w:start w:val="1"/>
+      <w:numFmt w:val="bullet"/>
+      <w:lvlText w:val=""/>
+      <w:lvlJc w:val="left"/>
+      <w:pPr>
+        <w:ind w:left="5040" w:hanging="360"/>
+      </w:pPr>
+      <w:rPr>
+        <w:rFonts w:ascii="Symbol" w:hAnsi="Symbol" w:hint="default"/>
+      </w:rPr>
+    </w:lvl>
+    <w:lvl w:ilvl="7" w:tplc="04160003" w:tentative="1">
+      <w:start w:val="1"/>
+      <w:numFmt w:val="bullet"/>
+      <w:lvlText w:val="o"/>
+      <w:lvlJc w:val="left"/>
+      <w:pPr>
+        <w:ind w:left="5760" w:hanging="360"/>
+      </w:pPr>
+      <w:rPr>
+        <w:rFonts w:ascii="Courier New" w:hAnsi="Courier New" w:cs="Courier New" w:hint="default"/>
+      </w:rPr>
+    </w:lvl>
+    <w:lvl w:ilvl="8" w:tplc="04160005" w:tentative="1">
+      <w:start w:val="1"/>
+      <w:numFmt w:val="bullet"/>
+      <w:lvlText w:val=""/>
+      <w:lvlJc w:val="left"/>
+      <w:pPr>
+        <w:ind w:left="6480" w:hanging="360"/>
+      </w:pPr>
+      <w:rPr>
+        <w:rFonts w:ascii="Wingdings" w:hAnsi="Wingdings" w:hint="default"/>
+      </w:rPr>
+    </w:lvl>
+  </w:abstractNum>
   <w:num w:numId="1" w16cid:durableId="1231579211">
     <w:abstractNumId w:val="0"/>
+  </w:num>
+  <w:num w:numId="2" w16cid:durableId="1820418574">
+    <w:abstractNumId w:val="1"/>
   </w:num>
 </w:numbering>
 </file>
@@ -3719,6 +3368,7 @@
   <w:style w:type="character" w:default="1" w:styleId="Fontepargpadro">
     <w:name w:val="Default Paragraph Font"/>
     <w:uiPriority w:val="1"/>
+    <w:semiHidden/>
     <w:unhideWhenUsed/>
   </w:style>
   <w:style w:type="table" w:default="1" w:styleId="Tabelanormal">

</xml_diff>

<commit_message>
Projeto tela de login
</commit_message>
<xml_diff>
--- a/Aulas/Curso HTML e CSS.docx
+++ b/Aulas/Curso HTML e CSS.docx
@@ -3013,6 +3013,114 @@
       </w:r>
       <w:proofErr w:type="spellEnd"/>
     </w:p>
+    <w:p>
+      <w:pPr>
+        <w:jc w:val="both"/>
+        <w:rPr>
+          <w:rFonts w:ascii="Arial" w:hAnsi="Arial" w:cs="Arial"/>
+          <w:sz w:val="24"/>
+          <w:szCs w:val="24"/>
+        </w:rPr>
+      </w:pPr>
+    </w:p>
+    <w:p>
+      <w:pPr>
+        <w:jc w:val="center"/>
+        <w:rPr>
+          <w:rFonts w:ascii="Arial" w:hAnsi="Arial" w:cs="Arial"/>
+          <w:b/>
+          <w:bCs/>
+          <w:sz w:val="28"/>
+          <w:szCs w:val="28"/>
+        </w:rPr>
+      </w:pPr>
+      <w:r>
+        <w:rPr>
+          <w:rFonts w:ascii="Arial" w:hAnsi="Arial" w:cs="Arial"/>
+          <w:b/>
+          <w:bCs/>
+          <w:sz w:val="28"/>
+          <w:szCs w:val="28"/>
+        </w:rPr>
+        <w:lastRenderedPageBreak/>
+        <w:t>OUTROS</w:t>
+      </w:r>
+    </w:p>
+    <w:p>
+      <w:pPr>
+        <w:jc w:val="center"/>
+        <w:rPr>
+          <w:rFonts w:ascii="Arial" w:hAnsi="Arial" w:cs="Arial"/>
+          <w:b/>
+          <w:bCs/>
+          <w:sz w:val="28"/>
+          <w:szCs w:val="28"/>
+        </w:rPr>
+      </w:pPr>
+    </w:p>
+    <w:p>
+      <w:pPr>
+        <w:jc w:val="both"/>
+        <w:rPr>
+          <w:rFonts w:ascii="Arial" w:hAnsi="Arial" w:cs="Arial"/>
+          <w:b/>
+          <w:bCs/>
+          <w:sz w:val="24"/>
+          <w:szCs w:val="24"/>
+        </w:rPr>
+      </w:pPr>
+      <w:r>
+        <w:rPr>
+          <w:rFonts w:ascii="Arial" w:hAnsi="Arial" w:cs="Arial"/>
+          <w:b/>
+          <w:bCs/>
+          <w:sz w:val="24"/>
+          <w:szCs w:val="24"/>
+        </w:rPr>
+        <w:t>Centralização:</w:t>
+      </w:r>
+    </w:p>
+    <w:p>
+      <w:pPr>
+        <w:pStyle w:val="PargrafodaLista"/>
+        <w:numPr>
+          <w:ilvl w:val="0"/>
+          <w:numId w:val="2"/>
+        </w:numPr>
+        <w:jc w:val="both"/>
+        <w:rPr>
+          <w:rFonts w:ascii="Arial" w:hAnsi="Arial" w:cs="Arial"/>
+          <w:sz w:val="24"/>
+          <w:szCs w:val="24"/>
+        </w:rPr>
+      </w:pPr>
+      <w:r>
+        <w:rPr>
+          <w:rFonts w:ascii="Arial" w:hAnsi="Arial" w:cs="Arial"/>
+          <w:sz w:val="24"/>
+          <w:szCs w:val="24"/>
+        </w:rPr>
+        <w:t xml:space="preserve">top, left, </w:t>
+      </w:r>
+      <w:proofErr w:type="spellStart"/>
+      <w:r>
+        <w:rPr>
+          <w:rFonts w:ascii="Arial" w:hAnsi="Arial" w:cs="Arial"/>
+          <w:sz w:val="24"/>
+          <w:szCs w:val="24"/>
+        </w:rPr>
+        <w:t>transform</w:t>
+      </w:r>
+      <w:proofErr w:type="spellEnd"/>
+      <w:r>
+        <w:rPr>
+          <w:rFonts w:ascii="Arial" w:hAnsi="Arial" w:cs="Arial"/>
+          <w:sz w:val="24"/>
+          <w:szCs w:val="24"/>
+        </w:rPr>
+        <w:t>, position</w:t>
+      </w:r>
+    </w:p>
     <w:sectPr>
       <w:pgSz w:w="11906" w:h="16838"/>
       <w:pgMar w:top="1417" w:right="1701" w:bottom="1417" w:left="1701" w:header="708" w:footer="708" w:gutter="0"/>
@@ -3142,7 +3250,7 @@
   <w:abstractNum w:abstractNumId="1" w15:restartNumberingAfterBreak="0">
     <w:nsid w:val="76CF45B4"/>
     <w:multiLevelType w:val="hybridMultilevel"/>
-    <w:tmpl w:val="8AEC2096"/>
+    <w:tmpl w:val="C90C8AFA"/>
     <w:lvl w:ilvl="0" w:tplc="04160001">
       <w:start w:val="1"/>
       <w:numFmt w:val="bullet"/>

</xml_diff>

<commit_message>
Finalização projeto tela de login
</commit_message>
<xml_diff>
--- a/Aulas/Curso HTML e CSS.docx
+++ b/Aulas/Curso HTML e CSS.docx
@@ -3100,7 +3100,7 @@
           <w:sz w:val="24"/>
           <w:szCs w:val="24"/>
         </w:rPr>
-        <w:t xml:space="preserve">top, left, </w:t>
+        <w:t xml:space="preserve">top, </w:t>
       </w:r>
       <w:proofErr w:type="spellStart"/>
       <w:r>
@@ -3109,6 +3109,24 @@
           <w:sz w:val="24"/>
           <w:szCs w:val="24"/>
         </w:rPr>
+        <w:t>left</w:t>
+      </w:r>
+      <w:proofErr w:type="spellEnd"/>
+      <w:r>
+        <w:rPr>
+          <w:rFonts w:ascii="Arial" w:hAnsi="Arial" w:cs="Arial"/>
+          <w:sz w:val="24"/>
+          <w:szCs w:val="24"/>
+        </w:rPr>
+        <w:t xml:space="preserve">, </w:t>
+      </w:r>
+      <w:proofErr w:type="spellStart"/>
+      <w:r>
+        <w:rPr>
+          <w:rFonts w:ascii="Arial" w:hAnsi="Arial" w:cs="Arial"/>
+          <w:sz w:val="24"/>
+          <w:szCs w:val="24"/>
+        </w:rPr>
         <w:t>transform</w:t>
       </w:r>
       <w:proofErr w:type="spellEnd"/>
@@ -3118,8 +3136,238 @@
           <w:sz w:val="24"/>
           <w:szCs w:val="24"/>
         </w:rPr>
+        <w:t xml:space="preserve">: </w:t>
+      </w:r>
+      <w:proofErr w:type="spellStart"/>
+      <w:r>
+        <w:rPr>
+          <w:rFonts w:ascii="Arial" w:hAnsi="Arial" w:cs="Arial"/>
+          <w:sz w:val="24"/>
+          <w:szCs w:val="24"/>
+        </w:rPr>
+        <w:t>translate</w:t>
+      </w:r>
+      <w:proofErr w:type="spellEnd"/>
+      <w:r>
+        <w:rPr>
+          <w:rFonts w:ascii="Arial" w:hAnsi="Arial" w:cs="Arial"/>
+          <w:sz w:val="24"/>
+          <w:szCs w:val="24"/>
+        </w:rPr>
+        <w:t>()</w:t>
+      </w:r>
+      <w:r>
+        <w:rPr>
+          <w:rFonts w:ascii="Arial" w:hAnsi="Arial" w:cs="Arial"/>
+          <w:sz w:val="24"/>
+          <w:szCs w:val="24"/>
+        </w:rPr>
         <w:t>, position</w:t>
       </w:r>
+    </w:p>
+    <w:p>
+      <w:pPr>
+        <w:jc w:val="both"/>
+        <w:rPr>
+          <w:rFonts w:ascii="Arial" w:hAnsi="Arial" w:cs="Arial"/>
+          <w:sz w:val="24"/>
+          <w:szCs w:val="24"/>
+        </w:rPr>
+      </w:pPr>
+    </w:p>
+    <w:p>
+      <w:pPr>
+        <w:jc w:val="both"/>
+        <w:rPr>
+          <w:rFonts w:ascii="Arial" w:hAnsi="Arial" w:cs="Arial"/>
+          <w:b/>
+          <w:bCs/>
+          <w:sz w:val="24"/>
+          <w:szCs w:val="24"/>
+        </w:rPr>
+      </w:pPr>
+      <w:r>
+        <w:rPr>
+          <w:rFonts w:ascii="Arial" w:hAnsi="Arial" w:cs="Arial"/>
+          <w:b/>
+          <w:bCs/>
+          <w:sz w:val="24"/>
+          <w:szCs w:val="24"/>
+        </w:rPr>
+        <w:t>Mudar</w:t>
+      </w:r>
+      <w:r>
+        <w:rPr>
+          <w:rFonts w:ascii="Arial" w:hAnsi="Arial" w:cs="Arial"/>
+          <w:b/>
+          <w:bCs/>
+          <w:sz w:val="24"/>
+          <w:szCs w:val="24"/>
+        </w:rPr>
+        <w:t xml:space="preserve"> para outros lados:</w:t>
+      </w:r>
+    </w:p>
+    <w:p>
+      <w:pPr>
+        <w:pStyle w:val="PargrafodaLista"/>
+        <w:numPr>
+          <w:ilvl w:val="0"/>
+          <w:numId w:val="2"/>
+        </w:numPr>
+        <w:jc w:val="both"/>
+        <w:rPr>
+          <w:rFonts w:ascii="Arial" w:hAnsi="Arial" w:cs="Arial"/>
+          <w:sz w:val="24"/>
+          <w:szCs w:val="24"/>
+        </w:rPr>
+      </w:pPr>
+      <w:proofErr w:type="spellStart"/>
+      <w:r>
+        <w:rPr>
+          <w:rFonts w:ascii="Arial" w:hAnsi="Arial" w:cs="Arial"/>
+          <w:sz w:val="24"/>
+          <w:szCs w:val="24"/>
+        </w:rPr>
+        <w:t>float</w:t>
+      </w:r>
+      <w:proofErr w:type="spellEnd"/>
+      <w:r>
+        <w:rPr>
+          <w:rFonts w:ascii="Arial" w:hAnsi="Arial" w:cs="Arial"/>
+          <w:sz w:val="24"/>
+          <w:szCs w:val="24"/>
+        </w:rPr>
+        <w:t>:</w:t>
+      </w:r>
+    </w:p>
+    <w:p>
+      <w:pPr>
+        <w:jc w:val="both"/>
+        <w:rPr>
+          <w:rFonts w:ascii="Arial" w:hAnsi="Arial" w:cs="Arial"/>
+          <w:sz w:val="24"/>
+          <w:szCs w:val="24"/>
+        </w:rPr>
+      </w:pPr>
+    </w:p>
+    <w:p>
+      <w:pPr>
+        <w:jc w:val="both"/>
+        <w:rPr>
+          <w:rFonts w:ascii="Arial" w:hAnsi="Arial" w:cs="Arial"/>
+          <w:b/>
+          <w:bCs/>
+          <w:sz w:val="24"/>
+          <w:szCs w:val="24"/>
+        </w:rPr>
+      </w:pPr>
+      <w:r>
+        <w:rPr>
+          <w:rFonts w:ascii="Arial" w:hAnsi="Arial" w:cs="Arial"/>
+          <w:b/>
+          <w:bCs/>
+          <w:sz w:val="24"/>
+          <w:szCs w:val="24"/>
+        </w:rPr>
+        <w:t>Transições:</w:t>
+      </w:r>
+    </w:p>
+    <w:p>
+      <w:pPr>
+        <w:pStyle w:val="PargrafodaLista"/>
+        <w:numPr>
+          <w:ilvl w:val="0"/>
+          <w:numId w:val="2"/>
+        </w:numPr>
+        <w:jc w:val="both"/>
+        <w:rPr>
+          <w:rFonts w:ascii="Arial" w:hAnsi="Arial" w:cs="Arial"/>
+          <w:sz w:val="24"/>
+          <w:szCs w:val="24"/>
+          <w:lang w:val="en-US"/>
+        </w:rPr>
+      </w:pPr>
+      <w:r>
+        <w:rPr>
+          <w:rFonts w:ascii="Arial" w:hAnsi="Arial" w:cs="Arial"/>
+          <w:sz w:val="24"/>
+          <w:szCs w:val="24"/>
+          <w:lang w:val="en-US"/>
+        </w:rPr>
+        <w:t>transition</w:t>
+      </w:r>
+      <w:r>
+        <w:rPr>
+          <w:rFonts w:ascii="Arial" w:hAnsi="Arial" w:cs="Arial"/>
+          <w:sz w:val="24"/>
+          <w:szCs w:val="24"/>
+          <w:lang w:val="en-US"/>
+        </w:rPr>
+        <w:t>: width .3s, height .</w:t>
+      </w:r>
+      <w:proofErr w:type="gramStart"/>
+      <w:r>
+        <w:rPr>
+          <w:rFonts w:ascii="Arial" w:hAnsi="Arial" w:cs="Arial"/>
+          <w:sz w:val="24"/>
+          <w:szCs w:val="24"/>
+          <w:lang w:val="en-US"/>
+        </w:rPr>
+        <w:t>3s</w:t>
+      </w:r>
+      <w:r>
+        <w:rPr>
+          <w:rFonts w:ascii="Arial" w:hAnsi="Arial" w:cs="Arial"/>
+          <w:sz w:val="24"/>
+          <w:szCs w:val="24"/>
+          <w:lang w:val="en-US"/>
+        </w:rPr>
+        <w:t>;</w:t>
+      </w:r>
+      <w:proofErr w:type="gramEnd"/>
+    </w:p>
+    <w:p>
+      <w:pPr>
+        <w:pStyle w:val="PargrafodaLista"/>
+        <w:numPr>
+          <w:ilvl w:val="0"/>
+          <w:numId w:val="2"/>
+        </w:numPr>
+        <w:jc w:val="both"/>
+        <w:rPr>
+          <w:rFonts w:ascii="Arial" w:hAnsi="Arial" w:cs="Arial"/>
+          <w:sz w:val="24"/>
+          <w:szCs w:val="24"/>
+        </w:rPr>
+      </w:pPr>
+      <w:proofErr w:type="spellStart"/>
+      <w:r>
+        <w:rPr>
+          <w:rFonts w:ascii="Arial" w:hAnsi="Arial" w:cs="Arial"/>
+          <w:sz w:val="24"/>
+          <w:szCs w:val="24"/>
+        </w:rPr>
+        <w:t>transition</w:t>
+      </w:r>
+      <w:proofErr w:type="spellEnd"/>
+      <w:r>
+        <w:rPr>
+          <w:rFonts w:ascii="Arial" w:hAnsi="Arial" w:cs="Arial"/>
+          <w:sz w:val="24"/>
+          <w:szCs w:val="24"/>
+        </w:rPr>
+        <w:t>-timing-</w:t>
+      </w:r>
+      <w:proofErr w:type="spellStart"/>
+      <w:r>
+        <w:rPr>
+          <w:rFonts w:ascii="Arial" w:hAnsi="Arial" w:cs="Arial"/>
+          <w:sz w:val="24"/>
+          <w:szCs w:val="24"/>
+        </w:rPr>
+        <w:t>function</w:t>
+      </w:r>
+      <w:proofErr w:type="spellEnd"/>
     </w:p>
     <w:sectPr>
       <w:pgSz w:w="11906" w:h="16838"/>
@@ -3250,7 +3498,7 @@
   <w:abstractNum w:abstractNumId="1" w15:restartNumberingAfterBreak="0">
     <w:nsid w:val="76CF45B4"/>
     <w:multiLevelType w:val="hybridMultilevel"/>
-    <w:tmpl w:val="C90C8AFA"/>
+    <w:tmpl w:val="ED9C1B00"/>
     <w:lvl w:ilvl="0" w:tplc="04160001">
       <w:start w:val="1"/>
       <w:numFmt w:val="bullet"/>

</xml_diff>